<commit_message>
DotNetPro Template used, Screnshots renamed
</commit_message>
<xml_diff>
--- a/Doc/OfflineFirst.docx
+++ b/Doc/OfflineFirst.docx
@@ -1,6 +1,6 @@
 
 <file path=word/document.xml><?xml version="1.0" encoding="utf-8"?>
-<w:document xmlns:wpc="http://schemas.microsoft.com/office/word/2010/wordprocessingCanvas" xmlns:mc="http://schemas.openxmlformats.org/markup-compatibility/2006" xmlns:o="urn:schemas-microsoft-com:office:office" xmlns:r="http://schemas.openxmlformats.org/officeDocument/2006/relationships" xmlns:m="http://schemas.openxmlformats.org/officeDocument/2006/math" xmlns:v="urn:schemas-microsoft-com:vml" xmlns:wp14="http://schemas.microsoft.com/office/word/2010/wordprocessingDrawing" xmlns:wp="http://schemas.openxmlformats.org/drawingml/2006/wordprocessingDrawing" xmlns:w10="urn:schemas-microsoft-com:office:word" xmlns:w="http://schemas.openxmlformats.org/wordprocessingml/2006/main" xmlns:w14="http://schemas.microsoft.com/office/word/2010/wordml" xmlns:wpg="http://schemas.microsoft.com/office/word/2010/wordprocessingGroup" xmlns:wpi="http://schemas.microsoft.com/office/word/2010/wordprocessingInk" xmlns:wne="http://schemas.microsoft.com/office/word/2006/wordml" xmlns:wps="http://schemas.microsoft.com/office/word/2010/wordprocessingShape" mc:Ignorable="w14 wp14">
+<w:document xmlns:wpc="http://schemas.microsoft.com/office/word/2010/wordprocessingCanvas" xmlns:mc="http://schemas.openxmlformats.org/markup-compatibility/2006" xmlns:o="urn:schemas-microsoft-com:office:office" xmlns:r="http://schemas.openxmlformats.org/officeDocument/2006/relationships" xmlns:m="http://schemas.openxmlformats.org/officeDocument/2006/math" xmlns:v="urn:schemas-microsoft-com:vml" xmlns:wp14="http://schemas.microsoft.com/office/word/2010/wordprocessingDrawing" xmlns:wp="http://schemas.openxmlformats.org/drawingml/2006/wordprocessingDrawing" xmlns:w10="urn:schemas-microsoft-com:office:word" xmlns:w="http://schemas.openxmlformats.org/wordprocessingml/2006/main" xmlns:w14="http://schemas.microsoft.com/office/word/2010/wordml" xmlns:w15="http://schemas.microsoft.com/office/word/2012/wordml" xmlns:wpg="http://schemas.microsoft.com/office/word/2010/wordprocessingGroup" xmlns:wpi="http://schemas.microsoft.com/office/word/2010/wordprocessingInk" xmlns:wne="http://schemas.microsoft.com/office/word/2006/wordml" xmlns:wps="http://schemas.microsoft.com/office/word/2010/wordprocessingShape" mc:Ignorable="w14 w15 wp14">
   <w:body>
     <w:p>
       <w:pPr>
@@ -24,15 +24,7 @@
         <w:t>,</w:t>
       </w:r>
       <w:r>
-        <w:t xml:space="preserve"> damit Sie eine ihrer Lieblings-Apps wird. Natürlich soll sie ihren Zweck erfüllen, also genau die von Ihnen benötigen </w:t>
-      </w:r>
-      <w:proofErr w:type="spellStart"/>
-      <w:r>
-        <w:t>UseCases</w:t>
-      </w:r>
-      <w:proofErr w:type="spellEnd"/>
-      <w:r>
-        <w:t xml:space="preserve"> abdecken. Aber damit allein ist es nicht getan. Damit es wirklich Spaß macht m</w:t>
+        <w:t xml:space="preserve"> damit Sie eine ihrer Lieblings-Apps wird. Natürlich soll sie ihren Zweck erfüllen, also genau die von Ihnen benötigen UseCases abdecken. Aber damit allein ist es nicht getan. Damit es wirklich Spaß macht m</w:t>
       </w:r>
       <w:r>
         <w:t>it einer App zu arbeiten, muss</w:t>
@@ -65,18 +57,10 @@
         <w:t xml:space="preserve"> Nicht ganz einfach, oder? Selbst </w:t>
       </w:r>
       <w:r>
-        <w:t xml:space="preserve">Apps der großen </w:t>
-      </w:r>
-      <w:proofErr w:type="spellStart"/>
-      <w:r>
-        <w:t>Soc</w:t>
-      </w:r>
-      <w:r>
-        <w:t>ial</w:t>
-      </w:r>
-      <w:proofErr w:type="spellEnd"/>
-      <w:r>
-        <w:t xml:space="preserve"> Media Plattformen können diese Erwartungen nicht immer erfüllen und werden mit schlechten Bewertungen bestraft.</w:t>
+        <w:t>Apps der großen Soc</w:t>
+      </w:r>
+      <w:r>
+        <w:t>ial Media Plattformen können diese Erwartungen nicht immer erfüllen und werden mit schlechten Bewertungen bestraft.</w:t>
       </w:r>
       <w:r>
         <w:t xml:space="preserve"> </w:t>
@@ -128,23 +112,7 @@
     </w:p>
     <w:p>
       <w:r>
-        <w:t xml:space="preserve">Wie bei jeder guten Anwendung steht am Anfang der Entwicklung das </w:t>
-      </w:r>
-      <w:proofErr w:type="spellStart"/>
-      <w:r>
-        <w:t>Requirements</w:t>
-      </w:r>
-      <w:proofErr w:type="spellEnd"/>
-      <w:r>
-        <w:t xml:space="preserve">- und </w:t>
-      </w:r>
-      <w:proofErr w:type="spellStart"/>
-      <w:r>
-        <w:t>Usability</w:t>
-      </w:r>
-      <w:proofErr w:type="spellEnd"/>
-      <w:r>
-        <w:t>-Engineering.</w:t>
+        <w:t>Wie bei jeder guten Anwendung steht am Anfang der Entwicklung das Requirements- und Usability-Engineering.</w:t>
       </w:r>
       <w:r>
         <w:t xml:space="preserve"> Auch im Bereich der Offlinefähigkeit sind diese Disziplinen </w:t>
@@ -153,15 +121,7 @@
         <w:t>unabdingbar</w:t>
       </w:r>
       <w:r>
-        <w:t xml:space="preserve">. Sie sollten genau überlegen, welche </w:t>
-      </w:r>
-      <w:proofErr w:type="spellStart"/>
-      <w:r>
-        <w:t>UseCases</w:t>
-      </w:r>
-      <w:proofErr w:type="spellEnd"/>
-      <w:r>
-        <w:t xml:space="preserve"> offline für Ihre App überhaupt Sinn haben</w:t>
+        <w:t>. Sie sollten genau überlegen, welche UseCases offline für Ihre App überhaupt Sinn haben</w:t>
       </w:r>
       <w:r>
         <w:t xml:space="preserve"> und was im Offl</w:t>
@@ -176,15 +136,7 @@
         <w:t xml:space="preserve"> </w:t>
       </w:r>
       <w:r>
-        <w:t xml:space="preserve">Können Sie entscheiden, welche Informationen offline relevant sind oder </w:t>
-      </w:r>
-      <w:proofErr w:type="gramStart"/>
-      <w:r>
-        <w:t>sollte</w:t>
-      </w:r>
-      <w:proofErr w:type="gramEnd"/>
-      <w:r>
-        <w:t xml:space="preserve"> die Entscheidung dem Anwender überlassen werden? </w:t>
+        <w:t xml:space="preserve">Können Sie entscheiden, welche Informationen offline relevant sind oder sollte die Entscheidung dem Anwender überlassen werden? </w:t>
       </w:r>
       <w:r>
         <w:t>E</w:t>
@@ -196,15 +148,7 @@
         <w:t xml:space="preserve"> zum Beispiel</w:t>
       </w:r>
       <w:r>
-        <w:t xml:space="preserve"> auf </w:t>
-      </w:r>
-      <w:proofErr w:type="spellStart"/>
-      <w:r>
-        <w:t>StackOverflow</w:t>
-      </w:r>
-      <w:proofErr w:type="spellEnd"/>
-      <w:r>
-        <w:t xml:space="preserve"> S</w:t>
+        <w:t xml:space="preserve"> auf StackOverflow S</w:t>
       </w:r>
       <w:r>
         <w:t xml:space="preserve">uchen durchführt, kann offline nicht </w:t>
@@ -267,15 +211,7 @@
         <w:t xml:space="preserve">Im Zweifelsfall sollten Sie dem Anwender die Kontrolle überlassen, denn nichts nervt mehr, als wenn die App ständig automatisch ihre Views umschaltet. </w:t>
       </w:r>
       <w:r>
-        <w:t xml:space="preserve">Sollte Ihre App für beide Modi dieselben Views verwenden, ist es dennoch wichtig über den Status der Internetverbindung zu informieren. Sie wollen natürlich wissen, ob Sie gerade über die aktuellsten oder nur </w:t>
-      </w:r>
-      <w:proofErr w:type="gramStart"/>
-      <w:r>
-        <w:t>ältere</w:t>
-      </w:r>
-      <w:proofErr w:type="gramEnd"/>
-      <w:r>
-        <w:t xml:space="preserve"> Daten verfügen. </w:t>
+        <w:t xml:space="preserve">Sollte Ihre App für beide Modi dieselben Views verwenden, ist es dennoch wichtig über den Status der Internetverbindung zu informieren. Sie wollen natürlich wissen, ob Sie gerade über die aktuellsten oder nur ältere Daten verfügen. </w:t>
       </w:r>
       <w:r>
         <w:rPr>
@@ -325,26 +261,13 @@
         <w:t xml:space="preserve"> – auch für den Lernprozess</w:t>
       </w:r>
       <w:r>
-        <w:t xml:space="preserve"> den man bei der Entwicklung einer guten App </w:t>
-      </w:r>
-      <w:proofErr w:type="spellStart"/>
-      <w:r>
-        <w:t>durläuft</w:t>
-      </w:r>
-      <w:proofErr w:type="spellEnd"/>
+        <w:t xml:space="preserve"> den man bei der Entwicklung einer guten App durläuft</w:t>
+      </w:r>
       <w:r>
         <w:t xml:space="preserve"> – soll</w:t>
       </w:r>
       <w:r>
-        <w:t xml:space="preserve"> hier die </w:t>
-      </w:r>
-      <w:proofErr w:type="spellStart"/>
-      <w:r>
-        <w:t>Xing</w:t>
-      </w:r>
-      <w:proofErr w:type="spellEnd"/>
-      <w:r>
-        <w:t>-App für Windows Phone 7 herangezogen werden.</w:t>
+        <w:t xml:space="preserve"> hier die Xing-App für Windows Phone 7 herangezogen werden.</w:t>
       </w:r>
       <w:r>
         <w:t xml:space="preserve"> </w:t>
@@ -378,15 +301,7 @@
         <w:t xml:space="preserve"> Am ehesten wird die Wartezeit beim ersten Start der Anwendung akzeptiert.</w:t>
       </w:r>
       <w:r>
-        <w:t xml:space="preserve"> Jedoch auch zu diesem Zeitpunkt muss der Anwender informiert werden, was die App gerade tut. In der </w:t>
-      </w:r>
-      <w:proofErr w:type="spellStart"/>
-      <w:r>
-        <w:t>Xing</w:t>
-      </w:r>
-      <w:proofErr w:type="spellEnd"/>
-      <w:r>
-        <w:t>-App gibt es dafür einen Lade-Bildschirm, welcher genau darüber informiert, was gerade geladen wird und wie weit der Prozess schon fortgeschritten ist. (Abbildung 1)</w:t>
+        <w:t xml:space="preserve"> Jedoch auch zu diesem Zeitpunkt muss der Anwender informiert werden, was die App gerade tut. In der Xing-App gibt es dafür einen Lade-Bildschirm, welcher genau darüber informiert, was gerade geladen wird und wie weit der Prozess schon fortgeschritten ist. (Abbildung 1)</w:t>
       </w:r>
     </w:p>
     <w:p>
@@ -406,21 +321,7 @@
         <w:rPr>
           <w:color w:val="808080" w:themeColor="background1" w:themeShade="80"/>
         </w:rPr>
-        <w:t>ie Architektur dieses „</w:t>
-      </w:r>
-      <w:proofErr w:type="spellStart"/>
-      <w:r>
-        <w:rPr>
-          <w:color w:val="808080" w:themeColor="background1" w:themeShade="80"/>
-        </w:rPr>
-        <w:t>OfflineFirst</w:t>
-      </w:r>
-      <w:proofErr w:type="spellEnd"/>
-      <w:r>
-        <w:rPr>
-          <w:color w:val="808080" w:themeColor="background1" w:themeShade="80"/>
-        </w:rPr>
-        <w:t>“-Ansatzes</w:t>
+        <w:t>ie Architektur dieses „OfflineFirst“-Ansatzes</w:t>
       </w:r>
       <w:r>
         <w:rPr>
@@ -499,61 +400,16 @@
         <w:pStyle w:val="Heading1"/>
       </w:pPr>
       <w:r>
-        <w:t xml:space="preserve">Eine mögliche </w:t>
-      </w:r>
-      <w:proofErr w:type="spellStart"/>
-      <w:r>
-        <w:t>OfflineFirst</w:t>
-      </w:r>
-      <w:proofErr w:type="spellEnd"/>
-      <w:r>
-        <w:t xml:space="preserve"> Architektur</w:t>
+        <w:t>Eine mögliche OfflineFirst Architektur</w:t>
       </w:r>
     </w:p>
     <w:p/>
     <w:p>
       <w:r>
-        <w:t xml:space="preserve">Im folgenden Abschnitt soll ein möglicher Architekturansatz für eine </w:t>
-      </w:r>
-      <w:proofErr w:type="spellStart"/>
-      <w:r>
-        <w:t>OfflineFirst</w:t>
-      </w:r>
-      <w:proofErr w:type="spellEnd"/>
-      <w:r>
-        <w:t xml:space="preserve"> Strategie aufgezeigt werden. </w:t>
-      </w:r>
-      <w:r>
-        <w:t xml:space="preserve">Die zu dem Artikel mitgelieferte Beispielanwendung liest über einen </w:t>
-      </w:r>
-      <w:proofErr w:type="spellStart"/>
-      <w:r>
-        <w:t>WebService</w:t>
-      </w:r>
-      <w:proofErr w:type="spellEnd"/>
-      <w:r>
-        <w:t xml:space="preserve"> die aus der guten alten </w:t>
-      </w:r>
-      <w:proofErr w:type="spellStart"/>
-      <w:r>
-        <w:t>Northwind</w:t>
-      </w:r>
-      <w:proofErr w:type="spellEnd"/>
-      <w:r>
-        <w:t xml:space="preserve"> Datenbank bekannten Customer und ihre Orders ein. Dabei </w:t>
-      </w:r>
-      <w:proofErr w:type="gramStart"/>
-      <w:r>
-        <w:t>we</w:t>
-      </w:r>
-      <w:bookmarkStart w:id="0" w:name="_GoBack"/>
-      <w:bookmarkEnd w:id="0"/>
-      <w:r>
-        <w:t>rden</w:t>
-      </w:r>
-      <w:proofErr w:type="gramEnd"/>
-      <w:r>
-        <w:t xml:space="preserve"> für Customers und Orders ein jeweils eigener Store verwendet.</w:t>
+        <w:t xml:space="preserve">Im folgenden Abschnitt soll ein möglicher Architekturansatz für eine OfflineFirst Strategie aufgezeigt werden. </w:t>
+      </w:r>
+      <w:r>
+        <w:t>Die zu dem Artikel mitgelieferte Beispielanwendung liest über einen WebService die aus der guten alten Northwind Datenbank bekannten Customer und ihre Orders ein. Dabei werden für Customers und Orders ein jeweils eigener Store verwendet.</w:t>
       </w:r>
     </w:p>
     <w:p/>
@@ -585,7 +441,7 @@
                     <pic:cNvPicPr/>
                   </pic:nvPicPr>
                   <pic:blipFill>
-                    <a:blip r:embed="rId8">
+                    <a:blip r:embed="rId7">
                       <a:extLst>
                         <a:ext uri="{28A0092B-C50C-407E-A947-70E740481C1C}">
                           <a14:useLocalDpi xmlns:a14="http://schemas.microsoft.com/office/drawing/2010/main" val="0"/>
@@ -615,47 +471,7 @@
     <w:p/>
     <w:p>
       <w:r>
-        <w:t xml:space="preserve">Die Beispielarchitektur ist nach dem für WPF Anwendungen allgemein empfohlenen MVVM Pattern umgesetzt. Die Store-Klasse übernimmt hierbei die Rolle des Models. Die  </w:t>
-      </w:r>
-      <w:proofErr w:type="spellStart"/>
-      <w:r>
-        <w:t>ViewModel</w:t>
-      </w:r>
-      <w:proofErr w:type="spellEnd"/>
-      <w:r>
-        <w:t xml:space="preserve"> Klasse selbst registriert sich als Observer über das von Microsoft in .NET4 eingeführt </w:t>
-      </w:r>
-      <w:proofErr w:type="spellStart"/>
-      <w:r>
-        <w:t>IObservable</w:t>
-      </w:r>
-      <w:proofErr w:type="spellEnd"/>
-      <w:r>
-        <w:t xml:space="preserve"> Interface für alle neuen Daten, die vom Store gelesen werden. Dabei ist es für das </w:t>
-      </w:r>
-      <w:proofErr w:type="spellStart"/>
-      <w:r>
-        <w:t>ViewModel</w:t>
-      </w:r>
-      <w:proofErr w:type="spellEnd"/>
-      <w:r>
-        <w:t xml:space="preserve"> irrelevant, ob die Daten offline oder online geladen werden. Das </w:t>
-      </w:r>
-      <w:proofErr w:type="spellStart"/>
-      <w:r>
-        <w:t>ViewModel</w:t>
-      </w:r>
-      <w:proofErr w:type="spellEnd"/>
-      <w:r>
-        <w:t xml:space="preserve">  bekommt alle Daten durch den Aufruf von </w:t>
-      </w:r>
-      <w:proofErr w:type="spellStart"/>
-      <w:r>
-        <w:t>IObserver.MoveNext</w:t>
-      </w:r>
-      <w:proofErr w:type="spellEnd"/>
-      <w:r>
-        <w:t xml:space="preserve"> geliefert.</w:t>
+        <w:t>Die Beispielarchitektur ist nach dem für WPF Anwendungen allgemein empfohlenen MVVM Pattern umgesetzt. Die Store-Klasse übernimmt hierbei die Rolle des Models. Die  ViewModel Klasse selbst registriert sich als Observer über das von Microsoft in .NET4 eingeführt IObservable Interface für alle neuen Daten, die vom Store gelesen werden. Dabei ist es für das ViewModel irrelevant, ob die Daten offline oder online geladen werden. Das ViewModel  bekommt alle Daten durch den Aufruf von IObserver.MoveNext geliefert.</w:t>
       </w:r>
     </w:p>
     <w:p>
@@ -666,52 +482,12 @@
         <w:t xml:space="preserve"> gespeicherten</w:t>
       </w:r>
       <w:r>
-        <w:t xml:space="preserve"> Daten ab und liefert diese per Aufruf von </w:t>
-      </w:r>
-      <w:proofErr w:type="spellStart"/>
-      <w:r>
-        <w:t>OnNext</w:t>
-      </w:r>
-      <w:proofErr w:type="spellEnd"/>
-      <w:r>
-        <w:t xml:space="preserve"> erst einmal aus, bevor der Zugriff auf den </w:t>
-      </w:r>
-      <w:proofErr w:type="spellStart"/>
-      <w:r>
-        <w:t>WebApi</w:t>
-      </w:r>
-      <w:proofErr w:type="spellEnd"/>
-      <w:r>
-        <w:t xml:space="preserve"> Service erfolgt.</w:t>
-      </w:r>
-    </w:p>
-    <w:p>
-      <w:r>
-        <w:t xml:space="preserve">Der Benutzer sieht dadurch die zuletzt gelesenen Daten relativ schnell und muss nicht warten, bis die Daten über den möglicherweise langsamen </w:t>
-      </w:r>
-      <w:proofErr w:type="spellStart"/>
-      <w:r>
-        <w:t>WebService</w:t>
-      </w:r>
-      <w:proofErr w:type="spellEnd"/>
-      <w:r>
-        <w:t xml:space="preserve"> geladen werden. Wie in Abbildung 3 zu sehen ist, werden die offline geladenen Daten schon angezeigt. Dem Benutzer wird aber durch die Einblendung eines im </w:t>
-      </w:r>
-      <w:proofErr w:type="spellStart"/>
-      <w:r>
-        <w:t>WinRT</w:t>
-      </w:r>
-      <w:proofErr w:type="spellEnd"/>
-      <w:r>
-        <w:t xml:space="preserve"> Framework </w:t>
-      </w:r>
-      <w:proofErr w:type="spellStart"/>
-      <w:r>
-        <w:t>ProgressRing</w:t>
-      </w:r>
-      <w:proofErr w:type="spellEnd"/>
-      <w:r>
-        <w:t xml:space="preserve"> genannten Steuer</w:t>
+        <w:t xml:space="preserve"> Daten ab und liefert diese per Aufruf von OnNext erst einmal aus, bevor der Zugriff auf den WebApi Service erfolgt.</w:t>
+      </w:r>
+    </w:p>
+    <w:p>
+      <w:r>
+        <w:t>Der Benutzer sieht dadurch die zuletzt gelesenen Daten relativ schnell und muss nicht warten, bis die Daten über den möglicherweise langsamen WebService geladen werden. Wie in Abbildung 3 zu sehen ist, werden die offline geladenen Daten schon angezeigt. Dem Benutzer wird aber durch die Einblendung eines im WinRT Framework ProgressRing genannten Steuer</w:t>
       </w:r>
       <w:r>
         <w:t>e</w:t>
@@ -749,7 +525,7 @@
                     <pic:cNvPicPr/>
                   </pic:nvPicPr>
                   <pic:blipFill>
-                    <a:blip r:embed="rId9">
+                    <a:blip r:embed="rId8">
                       <a:extLst>
                         <a:ext uri="{28A0092B-C50C-407E-A947-70E740481C1C}">
                           <a14:useLocalDpi xmlns:a14="http://schemas.microsoft.com/office/drawing/2010/main" val="0"/>
@@ -792,23 +568,7 @@
     <w:p/>
     <w:p>
       <w:r>
-        <w:t xml:space="preserve">Es gilt nun zu überlegen, wann diese Daten lokal gespeichert werden sollten. Die Entscheidung kann je nach Anwendungsfall anders ausfallen. Es ist möglich die Daten sofort lokal zu persistieren, oder aber die Daten erst dann lokal zu speichern, wenn die Anwendung in den Ruhezustand geschickt oder sogar beendet wird. Windows 8 Apps unterliegen einem etwas anderen Handlings als man dies von herkömmlichen Windows Anwendungsprogrammen gewohnt ist. In dem Moment, in dem der Benutzer zwischen zwei Windows 8 Apps wechselt, wird die vorher aktive App in den </w:t>
-      </w:r>
-      <w:proofErr w:type="spellStart"/>
-      <w:r>
-        <w:t>Supended</w:t>
-      </w:r>
-      <w:proofErr w:type="spellEnd"/>
-      <w:r>
-        <w:t xml:space="preserve"> Modus geschickt. Dabei bleiben zwar alle Daten im Speicher, aber der Entwickler bekommt diesen Vorgang durch das Abonnieren des </w:t>
-      </w:r>
-      <w:proofErr w:type="spellStart"/>
-      <w:r>
-        <w:t>Application.Suspending</w:t>
-      </w:r>
-      <w:proofErr w:type="spellEnd"/>
-      <w:r>
-        <w:t xml:space="preserve"> Ereignisses mit und kann entsprechend darauf reagieren. In Listing 1 wird gezeigt, wie </w:t>
+        <w:t xml:space="preserve">Es gilt nun zu überlegen, wann diese Daten lokal gespeichert werden sollten. Die Entscheidung kann je nach Anwendungsfall anders ausfallen. Es ist möglich die Daten sofort lokal zu persistieren, oder aber die Daten erst dann lokal zu speichern, wenn die Anwendung in den Ruhezustand geschickt oder sogar beendet wird. Windows 8 Apps unterliegen einem etwas anderen Handlings als man dies von herkömmlichen Windows Anwendungsprogrammen gewohnt ist. In dem Moment, in dem der Benutzer zwischen zwei Windows 8 Apps wechselt, wird die vorher aktive App in den Supended Modus geschickt. Dabei bleiben zwar alle Daten im Speicher, aber der Entwickler bekommt diesen Vorgang durch das Abonnieren des Application.Suspending Ereignisses mit und kann entsprechend darauf reagieren. In Listing 1 wird gezeigt, wie </w:t>
       </w:r>
       <w:r>
         <w:t>dies in der Beispielapplikation umgesetzt ist.</w:t>
@@ -836,11 +596,9 @@
           <w:sz w:val="19"/>
           <w:szCs w:val="19"/>
           <w:highlight w:val="white"/>
-          <w:lang w:val="en-US"/>
         </w:rPr>
         <w:t xml:space="preserve">        </w:t>
       </w:r>
-      <w:proofErr w:type="gramStart"/>
       <w:r>
         <w:rPr>
           <w:rFonts w:ascii="Consolas" w:hAnsi="Consolas" w:cs="Consolas"/>
@@ -852,19 +610,17 @@
         </w:rPr>
         <w:t>private</w:t>
       </w:r>
-      <w:proofErr w:type="gramEnd"/>
-      <w:r>
-        <w:rPr>
-          <w:rFonts w:ascii="Consolas" w:hAnsi="Consolas" w:cs="Consolas"/>
-          <w:color w:val="888888"/>
-          <w:sz w:val="19"/>
-          <w:szCs w:val="19"/>
-          <w:highlight w:val="white"/>
-          <w:lang w:val="en-US"/>
-        </w:rPr>
-        <w:t xml:space="preserve"> </w:t>
-      </w:r>
-      <w:proofErr w:type="spellStart"/>
+      <w:r>
+        <w:rPr>
+          <w:rFonts w:ascii="Consolas" w:hAnsi="Consolas" w:cs="Consolas"/>
+          <w:color w:val="888888"/>
+          <w:sz w:val="19"/>
+          <w:szCs w:val="19"/>
+          <w:highlight w:val="white"/>
+          <w:lang w:val="en-US"/>
+        </w:rPr>
+        <w:t xml:space="preserve"> </w:t>
+      </w:r>
       <w:r>
         <w:rPr>
           <w:rFonts w:ascii="Consolas" w:hAnsi="Consolas" w:cs="Consolas"/>
@@ -876,7 +632,6 @@
         </w:rPr>
         <w:t>async</w:t>
       </w:r>
-      <w:proofErr w:type="spellEnd"/>
       <w:r>
         <w:rPr>
           <w:rFonts w:ascii="Consolas" w:hAnsi="Consolas" w:cs="Consolas"/>
@@ -910,7 +665,6 @@
         </w:rPr>
         <w:t xml:space="preserve"> </w:t>
       </w:r>
-      <w:proofErr w:type="spellStart"/>
       <w:r>
         <w:rPr>
           <w:rFonts w:ascii="Consolas" w:hAnsi="Consolas" w:cs="Consolas"/>
@@ -922,7 +676,6 @@
         </w:rPr>
         <w:t>OnSuspending</w:t>
       </w:r>
-      <w:proofErr w:type="spellEnd"/>
       <w:r>
         <w:rPr>
           <w:rFonts w:ascii="Consolas" w:hAnsi="Consolas" w:cs="Consolas"/>
@@ -978,7 +731,6 @@
         </w:rPr>
         <w:t xml:space="preserve">, </w:t>
       </w:r>
-      <w:proofErr w:type="spellStart"/>
       <w:r>
         <w:rPr>
           <w:rFonts w:ascii="Consolas" w:hAnsi="Consolas" w:cs="Consolas"/>
@@ -990,7 +742,6 @@
         </w:rPr>
         <w:t>SuspendingEventArgs</w:t>
       </w:r>
-      <w:proofErr w:type="spellEnd"/>
       <w:r>
         <w:rPr>
           <w:rFonts w:ascii="Consolas" w:hAnsi="Consolas" w:cs="Consolas"/>
@@ -1078,8 +829,6 @@
         </w:rPr>
         <w:t xml:space="preserve">            </w:t>
       </w:r>
-      <w:proofErr w:type="spellStart"/>
-      <w:proofErr w:type="gramStart"/>
       <w:r>
         <w:rPr>
           <w:rFonts w:ascii="Consolas" w:hAnsi="Consolas" w:cs="Consolas"/>
@@ -1091,8 +840,6 @@
         </w:rPr>
         <w:t>var</w:t>
       </w:r>
-      <w:proofErr w:type="spellEnd"/>
-      <w:proofErr w:type="gramEnd"/>
       <w:r>
         <w:rPr>
           <w:rFonts w:ascii="Consolas" w:hAnsi="Consolas" w:cs="Consolas"/>
@@ -1148,7 +895,6 @@
         </w:rPr>
         <w:t xml:space="preserve"> </w:t>
       </w:r>
-      <w:proofErr w:type="spellStart"/>
       <w:r>
         <w:rPr>
           <w:rFonts w:ascii="Consolas" w:hAnsi="Consolas" w:cs="Consolas"/>
@@ -1160,7 +906,6 @@
         </w:rPr>
         <w:t>e.SuspendingOperation.GetDeferral</w:t>
       </w:r>
-      <w:proofErr w:type="spellEnd"/>
       <w:r>
         <w:rPr>
           <w:rFonts w:ascii="Consolas" w:hAnsi="Consolas" w:cs="Consolas"/>
@@ -1199,7 +944,6 @@
         </w:rPr>
         <w:t xml:space="preserve">            </w:t>
       </w:r>
-      <w:proofErr w:type="gramStart"/>
       <w:r>
         <w:rPr>
           <w:rFonts w:ascii="Consolas" w:hAnsi="Consolas" w:cs="Consolas"/>
@@ -1211,19 +955,28 @@
         </w:rPr>
         <w:t>await</w:t>
       </w:r>
-      <w:proofErr w:type="gramEnd"/>
-      <w:r>
-        <w:rPr>
-          <w:rFonts w:ascii="Consolas" w:hAnsi="Consolas" w:cs="Consolas"/>
-          <w:color w:val="888888"/>
-          <w:sz w:val="19"/>
-          <w:szCs w:val="19"/>
-          <w:highlight w:val="white"/>
-          <w:lang w:val="en-US"/>
-        </w:rPr>
-        <w:t xml:space="preserve"> </w:t>
-      </w:r>
-      <w:proofErr w:type="spellStart"/>
+      <w:r>
+        <w:rPr>
+          <w:rFonts w:ascii="Consolas" w:hAnsi="Consolas" w:cs="Consolas"/>
+          <w:color w:val="888888"/>
+          <w:sz w:val="19"/>
+          <w:szCs w:val="19"/>
+          <w:highlight w:val="white"/>
+          <w:lang w:val="en-US"/>
+        </w:rPr>
+        <w:t xml:space="preserve"> </w:t>
+      </w:r>
+      <w:r>
+        <w:rPr>
+          <w:rFonts w:ascii="Consolas" w:hAnsi="Consolas" w:cs="Consolas"/>
+          <w:color w:val="444444"/>
+          <w:sz w:val="19"/>
+          <w:szCs w:val="19"/>
+          <w:highlight w:val="white"/>
+          <w:lang w:val="en-US"/>
+        </w:rPr>
+        <w:t>Container.Resolve&lt;</w:t>
+      </w:r>
       <w:r>
         <w:rPr>
           <w:rFonts w:ascii="Consolas" w:hAnsi="Consolas" w:cs="Consolas"/>
@@ -1233,7 +986,29 @@
           <w:highlight w:val="white"/>
           <w:lang w:val="en-US"/>
         </w:rPr>
-        <w:t>SuspensionManager</w:t>
+        <w:t>ApplicationStore</w:t>
+      </w:r>
+      <w:r>
+        <w:rPr>
+          <w:rFonts w:ascii="Consolas" w:hAnsi="Consolas" w:cs="Consolas"/>
+          <w:color w:val="444444"/>
+          <w:sz w:val="19"/>
+          <w:szCs w:val="19"/>
+          <w:highlight w:val="white"/>
+          <w:lang w:val="en-US"/>
+        </w:rPr>
+        <w:t>&gt;</w:t>
+      </w:r>
+      <w:r>
+        <w:rPr>
+          <w:rFonts w:ascii="Consolas" w:hAnsi="Consolas" w:cs="Consolas"/>
+          <w:color w:val="888888"/>
+          <w:sz w:val="19"/>
+          <w:szCs w:val="19"/>
+          <w:highlight w:val="white"/>
+          <w:lang w:val="en-US"/>
+        </w:rPr>
+        <w:t>()</w:t>
       </w:r>
       <w:r>
         <w:rPr>
@@ -1246,7 +1021,6 @@
         </w:rPr>
         <w:t>.SaveAsync</w:t>
       </w:r>
-      <w:proofErr w:type="spellEnd"/>
       <w:r>
         <w:rPr>
           <w:rFonts w:ascii="Consolas" w:hAnsi="Consolas" w:cs="Consolas"/>
@@ -1271,7 +1045,6 @@
           <w:sz w:val="19"/>
           <w:szCs w:val="19"/>
           <w:highlight w:val="white"/>
-          <w:lang w:val="en-US"/>
         </w:rPr>
       </w:pPr>
       <w:r>
@@ -1285,174 +1058,28 @@
         </w:rPr>
         <w:t xml:space="preserve">            </w:t>
       </w:r>
-      <w:proofErr w:type="gramStart"/>
-      <w:r>
-        <w:rPr>
-          <w:rFonts w:ascii="Consolas" w:hAnsi="Consolas" w:cs="Consolas"/>
-          <w:color w:val="006699"/>
-          <w:sz w:val="19"/>
-          <w:szCs w:val="19"/>
-          <w:highlight w:val="white"/>
-          <w:lang w:val="en-US"/>
-        </w:rPr>
-        <w:t>await</w:t>
-      </w:r>
-      <w:proofErr w:type="gramEnd"/>
-      <w:r>
-        <w:rPr>
-          <w:rFonts w:ascii="Consolas" w:hAnsi="Consolas" w:cs="Consolas"/>
-          <w:color w:val="888888"/>
-          <w:sz w:val="19"/>
-          <w:szCs w:val="19"/>
-          <w:highlight w:val="white"/>
-          <w:lang w:val="en-US"/>
-        </w:rPr>
-        <w:t xml:space="preserve"> </w:t>
-      </w:r>
-      <w:proofErr w:type="spellStart"/>
-      <w:r>
-        <w:rPr>
-          <w:rFonts w:ascii="Consolas" w:hAnsi="Consolas" w:cs="Consolas"/>
-          <w:color w:val="444444"/>
-          <w:sz w:val="19"/>
-          <w:szCs w:val="19"/>
-          <w:highlight w:val="white"/>
-          <w:lang w:val="en-US"/>
-        </w:rPr>
-        <w:t>Container.Resolve</w:t>
-      </w:r>
-      <w:proofErr w:type="spellEnd"/>
-      <w:r>
-        <w:rPr>
-          <w:rFonts w:ascii="Consolas" w:hAnsi="Consolas" w:cs="Consolas"/>
-          <w:color w:val="444444"/>
-          <w:sz w:val="19"/>
-          <w:szCs w:val="19"/>
-          <w:highlight w:val="white"/>
-          <w:lang w:val="en-US"/>
-        </w:rPr>
-        <w:t>&lt;</w:t>
-      </w:r>
-      <w:proofErr w:type="spellStart"/>
-      <w:r>
-        <w:rPr>
-          <w:rFonts w:ascii="Consolas" w:hAnsi="Consolas" w:cs="Consolas"/>
-          <w:color w:val="2B91AF"/>
-          <w:sz w:val="19"/>
-          <w:szCs w:val="19"/>
-          <w:highlight w:val="white"/>
-          <w:lang w:val="en-US"/>
-        </w:rPr>
-        <w:t>ApplicationStore</w:t>
-      </w:r>
-      <w:proofErr w:type="spellEnd"/>
-      <w:r>
-        <w:rPr>
-          <w:rFonts w:ascii="Consolas" w:hAnsi="Consolas" w:cs="Consolas"/>
-          <w:color w:val="444444"/>
-          <w:sz w:val="19"/>
-          <w:szCs w:val="19"/>
-          <w:highlight w:val="white"/>
-          <w:lang w:val="en-US"/>
-        </w:rPr>
-        <w:t>&gt;</w:t>
-      </w:r>
-      <w:r>
-        <w:rPr>
-          <w:rFonts w:ascii="Consolas" w:hAnsi="Consolas" w:cs="Consolas"/>
-          <w:color w:val="888888"/>
-          <w:sz w:val="19"/>
-          <w:szCs w:val="19"/>
-          <w:highlight w:val="white"/>
-          <w:lang w:val="en-US"/>
-        </w:rPr>
-        <w:t>()</w:t>
-      </w:r>
-      <w:r>
-        <w:rPr>
-          <w:rFonts w:ascii="Consolas" w:hAnsi="Consolas" w:cs="Consolas"/>
-          <w:color w:val="444444"/>
-          <w:sz w:val="19"/>
-          <w:szCs w:val="19"/>
-          <w:highlight w:val="white"/>
-          <w:lang w:val="en-US"/>
-        </w:rPr>
-        <w:t>.</w:t>
-      </w:r>
-      <w:proofErr w:type="spellStart"/>
-      <w:r>
-        <w:rPr>
-          <w:rFonts w:ascii="Consolas" w:hAnsi="Consolas" w:cs="Consolas"/>
-          <w:color w:val="444444"/>
-          <w:sz w:val="19"/>
-          <w:szCs w:val="19"/>
-          <w:highlight w:val="white"/>
-          <w:lang w:val="en-US"/>
-        </w:rPr>
-        <w:t>SaveAsync</w:t>
-      </w:r>
-      <w:proofErr w:type="spellEnd"/>
-      <w:r>
-        <w:rPr>
-          <w:rFonts w:ascii="Consolas" w:hAnsi="Consolas" w:cs="Consolas"/>
-          <w:color w:val="888888"/>
-          <w:sz w:val="19"/>
-          <w:szCs w:val="19"/>
-          <w:highlight w:val="white"/>
-          <w:lang w:val="en-US"/>
+      <w:r>
+        <w:rPr>
+          <w:rFonts w:ascii="Consolas" w:hAnsi="Consolas" w:cs="Consolas"/>
+          <w:color w:val="444444"/>
+          <w:sz w:val="19"/>
+          <w:szCs w:val="19"/>
+          <w:highlight w:val="white"/>
+        </w:rPr>
+        <w:t>deferral.Complete</w:t>
+      </w:r>
+      <w:r>
+        <w:rPr>
+          <w:rFonts w:ascii="Consolas" w:hAnsi="Consolas" w:cs="Consolas"/>
+          <w:color w:val="888888"/>
+          <w:sz w:val="19"/>
+          <w:szCs w:val="19"/>
+          <w:highlight w:val="white"/>
         </w:rPr>
         <w:t>();</w:t>
       </w:r>
     </w:p>
     <w:p>
-      <w:pPr>
-        <w:autoSpaceDE w:val="0"/>
-        <w:autoSpaceDN w:val="0"/>
-        <w:adjustRightInd w:val="0"/>
-        <w:spacing w:after="0" w:line="240" w:lineRule="auto"/>
-        <w:rPr>
-          <w:rFonts w:ascii="Consolas" w:hAnsi="Consolas" w:cs="Consolas"/>
-          <w:color w:val="888888"/>
-          <w:sz w:val="19"/>
-          <w:szCs w:val="19"/>
-          <w:highlight w:val="white"/>
-        </w:rPr>
-      </w:pPr>
-      <w:r>
-        <w:rPr>
-          <w:rFonts w:ascii="Consolas" w:hAnsi="Consolas" w:cs="Consolas"/>
-          <w:color w:val="888888"/>
-          <w:sz w:val="19"/>
-          <w:szCs w:val="19"/>
-          <w:highlight w:val="white"/>
-          <w:lang w:val="en-US"/>
-        </w:rPr>
-        <w:t xml:space="preserve">            </w:t>
-      </w:r>
-      <w:proofErr w:type="spellStart"/>
-      <w:r>
-        <w:rPr>
-          <w:rFonts w:ascii="Consolas" w:hAnsi="Consolas" w:cs="Consolas"/>
-          <w:color w:val="444444"/>
-          <w:sz w:val="19"/>
-          <w:szCs w:val="19"/>
-          <w:highlight w:val="white"/>
-        </w:rPr>
-        <w:t>deferral.Complete</w:t>
-      </w:r>
-      <w:proofErr w:type="spellEnd"/>
-      <w:r>
-        <w:rPr>
-          <w:rFonts w:ascii="Consolas" w:hAnsi="Consolas" w:cs="Consolas"/>
-          <w:color w:val="888888"/>
-          <w:sz w:val="19"/>
-          <w:szCs w:val="19"/>
-          <w:highlight w:val="white"/>
-        </w:rPr>
-        <w:t>();</w:t>
-      </w:r>
-    </w:p>
-    <w:p>
       <w:r>
         <w:rPr>
           <w:rFonts w:ascii="Consolas" w:hAnsi="Consolas" w:cs="Consolas"/>
@@ -1466,131 +1093,19 @@
     </w:p>
     <w:p>
       <w:r>
-        <w:t xml:space="preserve">In den Projektvorlagen die Microsoft für die Erstellung von Windows 8 Applikationen mitliefert, ist dieser Eventhandler schon enthalten. Hinzugekommen ist nur die Zeile, in der </w:t>
-      </w:r>
-      <w:proofErr w:type="spellStart"/>
-      <w:r>
-        <w:t>ApplicationStore.SaveAsync</w:t>
-      </w:r>
-      <w:proofErr w:type="spellEnd"/>
-      <w:r>
-        <w:t xml:space="preserve"> Methode aufgerufen wird. Zu der Aufgabe des </w:t>
-      </w:r>
-      <w:proofErr w:type="spellStart"/>
-      <w:r>
-        <w:t>SupensionManagers</w:t>
-      </w:r>
-      <w:proofErr w:type="spellEnd"/>
-      <w:r>
-        <w:t xml:space="preserve"> kommen wir noch später in diesem Artikel. Wichtig zu wissen ist hier noch, die Bedeutung des </w:t>
-      </w:r>
-      <w:proofErr w:type="spellStart"/>
-      <w:r>
-        <w:t>Deferral</w:t>
-      </w:r>
-      <w:proofErr w:type="spellEnd"/>
-      <w:r>
-        <w:t xml:space="preserve"> Objektes. Da jetzt die </w:t>
-      </w:r>
-      <w:proofErr w:type="spellStart"/>
-      <w:r>
-        <w:t>SaveAsync</w:t>
-      </w:r>
-      <w:proofErr w:type="spellEnd"/>
-      <w:r>
-        <w:t xml:space="preserve">-Methoden, wie schon der Name suggeriert, Asynchron ausgeführt werden, wartet die </w:t>
-      </w:r>
-      <w:proofErr w:type="spellStart"/>
-      <w:r>
-        <w:t>Runtime</w:t>
-      </w:r>
-      <w:proofErr w:type="spellEnd"/>
-      <w:r>
-        <w:t xml:space="preserve"> normalerweise nicht, bis die Methoden wirklich ausgeführt wurden, sondern das Programm könnte unter Umständen beendet werden, bevor die Speichervorgänge durchgeführt wurden. Um dies zu verhindern, fordert man über die </w:t>
-      </w:r>
-      <w:proofErr w:type="spellStart"/>
-      <w:r>
-        <w:t>SuspendingEventArgs</w:t>
-      </w:r>
-      <w:proofErr w:type="spellEnd"/>
-      <w:r>
-        <w:t xml:space="preserve"> </w:t>
-      </w:r>
-      <w:r>
-        <w:t xml:space="preserve">ein </w:t>
-      </w:r>
-      <w:proofErr w:type="spellStart"/>
-      <w:r>
-        <w:t>SupendingDeferral</w:t>
-      </w:r>
-      <w:proofErr w:type="spellEnd"/>
-      <w:r>
-        <w:t xml:space="preserve"> Objekt an, das man erst  nach Ausführung der beiden </w:t>
-      </w:r>
-      <w:proofErr w:type="spellStart"/>
-      <w:r>
-        <w:t>SaveAsync</w:t>
-      </w:r>
-      <w:proofErr w:type="spellEnd"/>
-      <w:r>
-        <w:t xml:space="preserve"> Methoden auf </w:t>
-      </w:r>
-      <w:proofErr w:type="spellStart"/>
-      <w:r>
-        <w:t>Complete</w:t>
-      </w:r>
-      <w:proofErr w:type="spellEnd"/>
-      <w:r>
-        <w:t xml:space="preserve"> setzt. Die </w:t>
-      </w:r>
-      <w:proofErr w:type="spellStart"/>
-      <w:r>
-        <w:t>WinRT</w:t>
-      </w:r>
-      <w:proofErr w:type="spellEnd"/>
-      <w:r>
-        <w:t xml:space="preserve"> </w:t>
-      </w:r>
-      <w:proofErr w:type="spellStart"/>
-      <w:r>
-        <w:t>Runtime</w:t>
-      </w:r>
-      <w:proofErr w:type="spellEnd"/>
-      <w:r>
-        <w:t xml:space="preserve"> weiß dadurch, dass hier erst asynchrone Methoden beendet werden müssen, bis die Applikation wirklich beendet werden kann. </w:t>
+        <w:t xml:space="preserve">In den Projektvorlagen die Microsoft für die Erstellung von Windows 8 Applikationen mitliefert, ist dieser Eventhandler schon enthalten. Hinzugekommen ist nur die Zeile, in der ApplicationStore.SaveAsync Methode aufgerufen wird. Wichtig zu wissen ist hier noch, die Bedeutung des Deferral Objektes. Da jetzt die SaveAsync-Methoden, wie schon der Name suggeriert, Asynchron ausgeführt werden, wartet die Runtime normalerweise nicht, bis die Methoden wirklich ausgeführt wurden, sondern das Programm könnte unter Umständen beendet werden, bevor die Speichervorgänge durchgeführt wurden. Um dies zu verhindern, fordert man über die SuspendingEventArgs </w:t>
+      </w:r>
+      <w:r>
+        <w:t xml:space="preserve">ein SupendingDeferral Objekt an, das man erst  nach Ausführung der beiden SaveAsync Methoden auf Complete setzt. Die WinRT Runtime weiß dadurch, dass hier erst asynchrone Methoden beendet werden müssen, bis die Applikation wirklich beendet werden kann. </w:t>
       </w:r>
       <w:r>
         <w:lastRenderedPageBreak/>
-        <w:t xml:space="preserve">Unter [1] ist in der MSDN Dokumentation genauer erklärt, was bei </w:t>
-      </w:r>
-      <w:proofErr w:type="spellStart"/>
-      <w:r>
-        <w:t>Suspend</w:t>
-      </w:r>
-      <w:proofErr w:type="spellEnd"/>
-      <w:r>
-        <w:t xml:space="preserve"> und dem entsprechenden Gegenstück </w:t>
-      </w:r>
-      <w:proofErr w:type="spellStart"/>
-      <w:r>
-        <w:t>Resume</w:t>
-      </w:r>
-      <w:proofErr w:type="spellEnd"/>
-      <w:r>
-        <w:t xml:space="preserve"> zu beachten ist.</w:t>
-      </w:r>
-    </w:p>
-    <w:p>
-      <w:r>
-        <w:t xml:space="preserve">Um das </w:t>
-      </w:r>
-      <w:proofErr w:type="spellStart"/>
-      <w:r>
-        <w:t>Suspend</w:t>
-      </w:r>
-      <w:proofErr w:type="spellEnd"/>
-      <w:r>
-        <w:t xml:space="preserve"> Ereignis und die entsprechende Ereignisbehandlung selbst in der Entwicklungsumgebung testen zu können, reicht es nicht, im Simulator </w:t>
+        <w:t>Unter [1] ist in der MSDN Dokumentation genauer erklärt, was bei Suspend und dem entsprechenden Gegenstück Resume zu beachten ist.</w:t>
+      </w:r>
+    </w:p>
+    <w:p>
+      <w:r>
+        <w:t xml:space="preserve">Um das Suspend Ereignis und die entsprechende Ereignisbehandlung selbst in der Entwicklungsumgebung testen zu können, reicht es nicht, im Simulator </w:t>
       </w:r>
       <w:r>
         <w:t>von</w:t>
@@ -1599,15 +1114,7 @@
         <w:t xml:space="preserve"> der zu testenden App </w:t>
       </w:r>
       <w:r>
-        <w:t xml:space="preserve">zu einer anderen zu wechseln. Visual Studio stellt hierfür über die Toolbar </w:t>
-      </w:r>
-      <w:proofErr w:type="spellStart"/>
-      <w:r>
-        <w:t>Debug</w:t>
-      </w:r>
-      <w:proofErr w:type="spellEnd"/>
-      <w:r>
-        <w:t xml:space="preserve"> Location die in Abbildung 4 angezeigten Befehle zur Verfügung, um die Ereignisses explizit auszulösen.</w:t>
+        <w:t>zu einer anderen zu wechseln. Visual Studio stellt hierfür über die Toolbar Debug Location die in Abbildung 4 angezeigten Befehle zur Verfügung, um die Ereignisses explizit auszulösen.</w:t>
       </w:r>
     </w:p>
     <w:p>
@@ -1632,7 +1139,7 @@
                     <pic:cNvPicPr/>
                   </pic:nvPicPr>
                   <pic:blipFill>
-                    <a:blip r:embed="rId10">
+                    <a:blip r:embed="rId9">
                       <a:extLst>
                         <a:ext uri="{28A0092B-C50C-407E-A947-70E740481C1C}">
                           <a14:useLocalDpi xmlns:a14="http://schemas.microsoft.com/office/drawing/2010/main" val="0"/>
@@ -1661,15 +1168,7 @@
     </w:p>
     <w:p>
       <w:r>
-        <w:t xml:space="preserve">Bevor wir uns anschauen, wo und wie wir nun die über den in der Beispielapplikation verwendeten </w:t>
-      </w:r>
-      <w:proofErr w:type="spellStart"/>
-      <w:r>
-        <w:t>WebService</w:t>
-      </w:r>
-      <w:proofErr w:type="spellEnd"/>
-      <w:r>
-        <w:t xml:space="preserve"> geladenen Daten speichern können sollten ein paar grundlegende Aspekte über die Möglichkeiten in Windows 8 Applikationen Daten lokal zu speichern erläutert werden.</w:t>
+        <w:t>Bevor wir uns anschauen, wo und wie wir nun die über den in der Beispielapplikation verwendeten WebService geladenen Daten speichern können sollten ein paar grundlegende Aspekte über die Möglichkeiten in Windows 8 Applikationen Daten lokal zu speichern erläutert werden.</w:t>
       </w:r>
     </w:p>
     <w:p>
@@ -1679,39 +1178,15 @@
     </w:p>
     <w:p>
       <w:r>
-        <w:t xml:space="preserve">Windows 8 Anwendungen werden in einer Art </w:t>
-      </w:r>
-      <w:proofErr w:type="spellStart"/>
-      <w:r>
-        <w:t>Sandbox</w:t>
-      </w:r>
-      <w:proofErr w:type="spellEnd"/>
-      <w:r>
-        <w:t xml:space="preserve"> (App Container) ausgeführt. Jede App hat einen eigenen abgegrenzten Speicherbereich in den Anwendungsdaten des aktuellen Benutzerkontos. Das aus Silverlight als </w:t>
-      </w:r>
-      <w:proofErr w:type="spellStart"/>
-      <w:r>
-        <w:t>IsolatedStorage</w:t>
-      </w:r>
-      <w:proofErr w:type="spellEnd"/>
-      <w:r>
-        <w:t xml:space="preserve"> bekannte Gegenstück nennt sich unter Windows 8 nennt sich </w:t>
-      </w:r>
-      <w:proofErr w:type="spellStart"/>
-      <w:r>
-        <w:t>LocalFolder</w:t>
-      </w:r>
-      <w:proofErr w:type="spellEnd"/>
-      <w:r>
-        <w:t xml:space="preserve"> und lässt sich innerhalb einer Windows 8 Anwendung über </w:t>
-      </w:r>
-      <w:proofErr w:type="spellStart"/>
-      <w:r>
-        <w:t>ApplicationData.Current.LocalFolder</w:t>
-      </w:r>
-      <w:proofErr w:type="spellEnd"/>
-      <w:r>
-        <w:t xml:space="preserve"> abfragen.</w:t>
+        <w:t xml:space="preserve">Windows 8 Anwendungen werden in einer Art Sandbox (App Container) ausgeführt. Jede App hat einen eigenen abgegrenzten Speicherbereich in den Anwendungsdaten des aktuellen Benutzerkontos. Das aus Silverlight als IsolatedStorage bekannte Gegenstück nennt sich unter Windows 8 nennt sich LocalFolder und lässt sich innerhalb einer Windows 8 </w:t>
+      </w:r>
+      <w:bookmarkStart w:id="0" w:name="_GoBack"/>
+      <w:bookmarkEnd w:id="0"/>
+      <w:r>
+        <w:t xml:space="preserve">Anwendung über </w:t>
+      </w:r>
+      <w:r>
+        <w:t>ApplicationData.Current.LocalFolder abfragen.</w:t>
       </w:r>
     </w:p>
     <w:p>
@@ -1771,15 +1246,7 @@
     </w:p>
     <w:p>
       <w:r>
-        <w:t xml:space="preserve">Die lange Zeichenkette im Verzeichnisnamen ergibt sich aus dem Package Namen, den man im </w:t>
-      </w:r>
-      <w:proofErr w:type="spellStart"/>
-      <w:r>
-        <w:t>Application</w:t>
-      </w:r>
-      <w:proofErr w:type="spellEnd"/>
-      <w:r>
-        <w:t xml:space="preserve"> Manifest festlegen kann</w:t>
+        <w:t>Die lange Zeichenkette im Verzeichnisnamen ergibt sich aus dem Package Namen, den man im Application Manifest festlegen kann</w:t>
       </w:r>
       <w:r>
         <w:t>, wie dies in der Abbildung 5 zu sehen ist.</w:t>
@@ -1807,7 +1274,7 @@
                     <pic:cNvPicPr/>
                   </pic:nvPicPr>
                   <pic:blipFill>
-                    <a:blip r:embed="rId11">
+                    <a:blip r:embed="rId10">
                       <a:extLst>
                         <a:ext uri="{28A0092B-C50C-407E-A947-70E740481C1C}">
                           <a14:useLocalDpi xmlns:a14="http://schemas.microsoft.com/office/drawing/2010/main" val="0"/>
@@ -1841,37 +1308,8 @@
       </w:r>
     </w:p>
     <w:p>
-      <w:pPr>
-        <w:rPr>
-          <w:lang w:val="en-US"/>
-        </w:rPr>
-      </w:pPr>
-      <w:r>
-        <w:t xml:space="preserve">In Listings 2 wird nun gezeigt, wie wir die übergebenen Daten als </w:t>
-      </w:r>
-      <w:proofErr w:type="spellStart"/>
-      <w:r>
-        <w:t>Xml</w:t>
-      </w:r>
-      <w:proofErr w:type="spellEnd"/>
-      <w:r>
-        <w:t xml:space="preserve">-Datei unter zu Verwendung des </w:t>
-      </w:r>
-      <w:proofErr w:type="spellStart"/>
-      <w:r>
-        <w:t>DataContractSerializers</w:t>
-      </w:r>
-      <w:proofErr w:type="spellEnd"/>
-      <w:r>
-        <w:t xml:space="preserve"> </w:t>
-      </w:r>
-      <w:proofErr w:type="spellStart"/>
-      <w:r>
-        <w:t>serialisieren</w:t>
-      </w:r>
-      <w:proofErr w:type="spellEnd"/>
-      <w:r>
-        <w:t xml:space="preserve"> und speichern können. </w:t>
+      <w:r>
+        <w:t xml:space="preserve">In Listings 2 wird nun gezeigt, wie wir die übergebenen Daten als Xml-Datei unter zu Verwendung des DataContractSerializers serialisieren und speichern können. </w:t>
       </w:r>
     </w:p>
     <w:p>
@@ -1896,11 +1334,9 @@
           <w:sz w:val="19"/>
           <w:szCs w:val="19"/>
           <w:highlight w:val="white"/>
-          <w:lang w:val="en-US"/>
         </w:rPr>
         <w:t xml:space="preserve">        </w:t>
       </w:r>
-      <w:proofErr w:type="gramStart"/>
       <w:r>
         <w:rPr>
           <w:rFonts w:ascii="Consolas" w:hAnsi="Consolas" w:cs="Consolas"/>
@@ -1912,19 +1348,17 @@
         </w:rPr>
         <w:t>public</w:t>
       </w:r>
-      <w:proofErr w:type="gramEnd"/>
-      <w:r>
-        <w:rPr>
-          <w:rFonts w:ascii="Consolas" w:hAnsi="Consolas" w:cs="Consolas"/>
-          <w:color w:val="888888"/>
-          <w:sz w:val="19"/>
-          <w:szCs w:val="19"/>
-          <w:highlight w:val="white"/>
-          <w:lang w:val="en-US"/>
-        </w:rPr>
-        <w:t xml:space="preserve"> </w:t>
-      </w:r>
-      <w:proofErr w:type="spellStart"/>
+      <w:r>
+        <w:rPr>
+          <w:rFonts w:ascii="Consolas" w:hAnsi="Consolas" w:cs="Consolas"/>
+          <w:color w:val="888888"/>
+          <w:sz w:val="19"/>
+          <w:szCs w:val="19"/>
+          <w:highlight w:val="white"/>
+          <w:lang w:val="en-US"/>
+        </w:rPr>
+        <w:t xml:space="preserve"> </w:t>
+      </w:r>
       <w:r>
         <w:rPr>
           <w:rFonts w:ascii="Consolas" w:hAnsi="Consolas" w:cs="Consolas"/>
@@ -1936,7 +1370,6 @@
         </w:rPr>
         <w:t>async</w:t>
       </w:r>
-      <w:proofErr w:type="spellEnd"/>
       <w:r>
         <w:rPr>
           <w:rFonts w:ascii="Consolas" w:hAnsi="Consolas" w:cs="Consolas"/>
@@ -1970,29 +1403,16 @@
         </w:rPr>
         <w:t xml:space="preserve"> </w:t>
       </w:r>
-      <w:proofErr w:type="spellStart"/>
-      <w:r>
-        <w:rPr>
-          <w:rFonts w:ascii="Consolas" w:hAnsi="Consolas" w:cs="Consolas"/>
-          <w:color w:val="444444"/>
-          <w:sz w:val="19"/>
-          <w:szCs w:val="19"/>
-          <w:highlight w:val="white"/>
-          <w:lang w:val="en-US"/>
-        </w:rPr>
-        <w:t>SaveAsync</w:t>
-      </w:r>
-      <w:proofErr w:type="spellEnd"/>
-      <w:r>
-        <w:rPr>
-          <w:rFonts w:ascii="Consolas" w:hAnsi="Consolas" w:cs="Consolas"/>
-          <w:color w:val="444444"/>
-          <w:sz w:val="19"/>
-          <w:szCs w:val="19"/>
-          <w:highlight w:val="white"/>
-          <w:lang w:val="en-US"/>
-        </w:rPr>
-        <w:t>&lt;T&gt;</w:t>
+      <w:r>
+        <w:rPr>
+          <w:rFonts w:ascii="Consolas" w:hAnsi="Consolas" w:cs="Consolas"/>
+          <w:color w:val="444444"/>
+          <w:sz w:val="19"/>
+          <w:szCs w:val="19"/>
+          <w:highlight w:val="white"/>
+          <w:lang w:val="en-US"/>
+        </w:rPr>
+        <w:t>SaveAsync&lt;T&gt;</w:t>
       </w:r>
       <w:r>
         <w:rPr>
@@ -2049,7 +1469,6 @@
         </w:rPr>
         <w:t xml:space="preserve">, T </w:t>
       </w:r>
-      <w:proofErr w:type="spellStart"/>
       <w:r>
         <w:rPr>
           <w:rFonts w:ascii="Consolas" w:hAnsi="Consolas" w:cs="Consolas"/>
@@ -2061,7 +1480,6 @@
         </w:rPr>
         <w:t>objectToSerialize</w:t>
       </w:r>
-      <w:proofErr w:type="spellEnd"/>
       <w:r>
         <w:rPr>
           <w:rFonts w:ascii="Consolas" w:hAnsi="Consolas" w:cs="Consolas"/>
@@ -2128,7 +1546,6 @@
         </w:rPr>
         <w:t xml:space="preserve"> </w:t>
       </w:r>
-      <w:proofErr w:type="spellStart"/>
       <w:r>
         <w:rPr>
           <w:rFonts w:ascii="Consolas" w:hAnsi="Consolas" w:cs="Consolas"/>
@@ -2140,7 +1557,6 @@
         </w:rPr>
         <w:t>knownTypes</w:t>
       </w:r>
-      <w:proofErr w:type="spellEnd"/>
       <w:r>
         <w:rPr>
           <w:rFonts w:ascii="Consolas" w:hAnsi="Consolas" w:cs="Consolas"/>
@@ -2206,8 +1622,6 @@
         </w:rPr>
         <w:t xml:space="preserve">            </w:t>
       </w:r>
-      <w:proofErr w:type="spellStart"/>
-      <w:proofErr w:type="gramStart"/>
       <w:r>
         <w:rPr>
           <w:rFonts w:ascii="Consolas" w:hAnsi="Consolas" w:cs="Consolas"/>
@@ -2219,20 +1633,17 @@
         </w:rPr>
         <w:t>var</w:t>
       </w:r>
-      <w:proofErr w:type="spellEnd"/>
-      <w:proofErr w:type="gramEnd"/>
-      <w:r>
-        <w:rPr>
-          <w:rFonts w:ascii="Consolas" w:hAnsi="Consolas" w:cs="Consolas"/>
-          <w:color w:val="888888"/>
-          <w:sz w:val="19"/>
-          <w:szCs w:val="19"/>
-          <w:highlight w:val="white"/>
-          <w:lang w:val="en-US"/>
-        </w:rPr>
-        <w:t xml:space="preserve"> </w:t>
-      </w:r>
-      <w:proofErr w:type="spellStart"/>
+      <w:r>
+        <w:rPr>
+          <w:rFonts w:ascii="Consolas" w:hAnsi="Consolas" w:cs="Consolas"/>
+          <w:color w:val="888888"/>
+          <w:sz w:val="19"/>
+          <w:szCs w:val="19"/>
+          <w:highlight w:val="white"/>
+          <w:lang w:val="en-US"/>
+        </w:rPr>
+        <w:t xml:space="preserve"> </w:t>
+      </w:r>
       <w:r>
         <w:rPr>
           <w:rFonts w:ascii="Consolas" w:hAnsi="Consolas" w:cs="Consolas"/>
@@ -2244,7 +1655,6 @@
         </w:rPr>
         <w:t>localFolder</w:t>
       </w:r>
-      <w:proofErr w:type="spellEnd"/>
       <w:r>
         <w:rPr>
           <w:rFonts w:ascii="Consolas" w:hAnsi="Consolas" w:cs="Consolas"/>
@@ -2278,7 +1688,6 @@
         </w:rPr>
         <w:t xml:space="preserve"> </w:t>
       </w:r>
-      <w:proofErr w:type="spellStart"/>
       <w:r>
         <w:rPr>
           <w:rFonts w:ascii="Consolas" w:hAnsi="Consolas" w:cs="Consolas"/>
@@ -2301,7 +1710,6 @@
         </w:rPr>
         <w:t>.Current.LocalFolder</w:t>
       </w:r>
-      <w:proofErr w:type="spellEnd"/>
       <w:r>
         <w:rPr>
           <w:rFonts w:ascii="Consolas" w:hAnsi="Consolas" w:cs="Consolas"/>
@@ -2340,7 +1748,6 @@
         </w:rPr>
         <w:t xml:space="preserve">            </w:t>
       </w:r>
-      <w:proofErr w:type="spellStart"/>
       <w:r>
         <w:rPr>
           <w:rFonts w:ascii="Consolas" w:hAnsi="Consolas" w:cs="Consolas"/>
@@ -2352,7 +1759,6 @@
         </w:rPr>
         <w:t>StorageFile</w:t>
       </w:r>
-      <w:proofErr w:type="spellEnd"/>
       <w:r>
         <w:rPr>
           <w:rFonts w:ascii="Consolas" w:hAnsi="Consolas" w:cs="Consolas"/>
@@ -2430,8 +1836,6 @@
         </w:rPr>
         <w:t xml:space="preserve"> </w:t>
       </w:r>
-      <w:proofErr w:type="spellStart"/>
-      <w:proofErr w:type="gramStart"/>
       <w:r>
         <w:rPr>
           <w:rFonts w:ascii="Consolas" w:hAnsi="Consolas" w:cs="Consolas"/>
@@ -2443,7 +1847,6 @@
         </w:rPr>
         <w:t>localFolder.CreateFileAsync</w:t>
       </w:r>
-      <w:proofErr w:type="spellEnd"/>
       <w:r>
         <w:rPr>
           <w:rFonts w:ascii="Consolas" w:hAnsi="Consolas" w:cs="Consolas"/>
@@ -2455,7 +1858,6 @@
         </w:rPr>
         <w:t>(</w:t>
       </w:r>
-      <w:proofErr w:type="gramEnd"/>
       <w:r>
         <w:rPr>
           <w:rFonts w:ascii="Consolas" w:hAnsi="Consolas" w:cs="Consolas"/>
@@ -2522,7 +1924,6 @@
         </w:rPr>
         <w:t xml:space="preserve">, </w:t>
       </w:r>
-      <w:proofErr w:type="spellStart"/>
       <w:r>
         <w:rPr>
           <w:rFonts w:ascii="Consolas" w:hAnsi="Consolas" w:cs="Consolas"/>
@@ -2545,7 +1946,6 @@
         </w:rPr>
         <w:t>.ReplaceExisting</w:t>
       </w:r>
-      <w:proofErr w:type="spellEnd"/>
       <w:r>
         <w:rPr>
           <w:rFonts w:ascii="Consolas" w:hAnsi="Consolas" w:cs="Consolas"/>
@@ -2584,7 +1984,6 @@
         </w:rPr>
         <w:t xml:space="preserve">            </w:t>
       </w:r>
-      <w:proofErr w:type="spellStart"/>
       <w:r>
         <w:rPr>
           <w:rFonts w:ascii="Consolas" w:hAnsi="Consolas" w:cs="Consolas"/>
@@ -2596,19 +1995,17 @@
         </w:rPr>
         <w:t>IRandomAccessStream</w:t>
       </w:r>
-      <w:proofErr w:type="spellEnd"/>
-      <w:r>
-        <w:rPr>
-          <w:rFonts w:ascii="Consolas" w:hAnsi="Consolas" w:cs="Consolas"/>
-          <w:color w:val="888888"/>
-          <w:sz w:val="19"/>
-          <w:szCs w:val="19"/>
-          <w:highlight w:val="white"/>
-          <w:lang w:val="en-US"/>
-        </w:rPr>
-        <w:t xml:space="preserve"> </w:t>
-      </w:r>
-      <w:proofErr w:type="spellStart"/>
+      <w:r>
+        <w:rPr>
+          <w:rFonts w:ascii="Consolas" w:hAnsi="Consolas" w:cs="Consolas"/>
+          <w:color w:val="888888"/>
+          <w:sz w:val="19"/>
+          <w:szCs w:val="19"/>
+          <w:highlight w:val="white"/>
+          <w:lang w:val="en-US"/>
+        </w:rPr>
+        <w:t xml:space="preserve"> </w:t>
+      </w:r>
       <w:r>
         <w:rPr>
           <w:rFonts w:ascii="Consolas" w:hAnsi="Consolas" w:cs="Consolas"/>
@@ -2620,7 +2017,6 @@
         </w:rPr>
         <w:t>raStream</w:t>
       </w:r>
-      <w:proofErr w:type="spellEnd"/>
       <w:r>
         <w:rPr>
           <w:rFonts w:ascii="Consolas" w:hAnsi="Consolas" w:cs="Consolas"/>
@@ -2676,8 +2072,6 @@
         </w:rPr>
         <w:t xml:space="preserve"> </w:t>
       </w:r>
-      <w:proofErr w:type="spellStart"/>
-      <w:proofErr w:type="gramStart"/>
       <w:r>
         <w:rPr>
           <w:rFonts w:ascii="Consolas" w:hAnsi="Consolas" w:cs="Consolas"/>
@@ -2689,7 +2083,6 @@
         </w:rPr>
         <w:t>file.OpenAsync</w:t>
       </w:r>
-      <w:proofErr w:type="spellEnd"/>
       <w:r>
         <w:rPr>
           <w:rFonts w:ascii="Consolas" w:hAnsi="Consolas" w:cs="Consolas"/>
@@ -2701,8 +2094,6 @@
         </w:rPr>
         <w:t>(</w:t>
       </w:r>
-      <w:proofErr w:type="spellStart"/>
-      <w:proofErr w:type="gramEnd"/>
       <w:r>
         <w:rPr>
           <w:rFonts w:ascii="Consolas" w:hAnsi="Consolas" w:cs="Consolas"/>
@@ -2725,7 +2116,6 @@
         </w:rPr>
         <w:t>.ReadWrite</w:t>
       </w:r>
-      <w:proofErr w:type="spellEnd"/>
       <w:r>
         <w:rPr>
           <w:rFonts w:ascii="Consolas" w:hAnsi="Consolas" w:cs="Consolas"/>
@@ -2780,7 +2170,6 @@
         </w:rPr>
         <w:t xml:space="preserve">            </w:t>
       </w:r>
-      <w:proofErr w:type="gramStart"/>
       <w:r>
         <w:rPr>
           <w:rFonts w:ascii="Consolas" w:hAnsi="Consolas" w:cs="Consolas"/>
@@ -2792,7 +2181,6 @@
         </w:rPr>
         <w:t>using</w:t>
       </w:r>
-      <w:proofErr w:type="gramEnd"/>
       <w:r>
         <w:rPr>
           <w:rFonts w:ascii="Consolas" w:hAnsi="Consolas" w:cs="Consolas"/>
@@ -2804,7 +2192,6 @@
         </w:rPr>
         <w:t xml:space="preserve"> (</w:t>
       </w:r>
-      <w:proofErr w:type="spellStart"/>
       <w:r>
         <w:rPr>
           <w:rFonts w:ascii="Consolas" w:hAnsi="Consolas" w:cs="Consolas"/>
@@ -2816,19 +2203,17 @@
         </w:rPr>
         <w:t>IOutputStream</w:t>
       </w:r>
-      <w:proofErr w:type="spellEnd"/>
-      <w:r>
-        <w:rPr>
-          <w:rFonts w:ascii="Consolas" w:hAnsi="Consolas" w:cs="Consolas"/>
-          <w:color w:val="888888"/>
-          <w:sz w:val="19"/>
-          <w:szCs w:val="19"/>
-          <w:highlight w:val="white"/>
-          <w:lang w:val="en-US"/>
-        </w:rPr>
-        <w:t xml:space="preserve"> </w:t>
-      </w:r>
-      <w:proofErr w:type="spellStart"/>
+      <w:r>
+        <w:rPr>
+          <w:rFonts w:ascii="Consolas" w:hAnsi="Consolas" w:cs="Consolas"/>
+          <w:color w:val="888888"/>
+          <w:sz w:val="19"/>
+          <w:szCs w:val="19"/>
+          <w:highlight w:val="white"/>
+          <w:lang w:val="en-US"/>
+        </w:rPr>
+        <w:t xml:space="preserve"> </w:t>
+      </w:r>
       <w:r>
         <w:rPr>
           <w:rFonts w:ascii="Consolas" w:hAnsi="Consolas" w:cs="Consolas"/>
@@ -2840,7 +2225,6 @@
         </w:rPr>
         <w:t>outStream</w:t>
       </w:r>
-      <w:proofErr w:type="spellEnd"/>
       <w:r>
         <w:rPr>
           <w:rFonts w:ascii="Consolas" w:hAnsi="Consolas" w:cs="Consolas"/>
@@ -2874,7 +2258,6 @@
         </w:rPr>
         <w:t xml:space="preserve"> </w:t>
       </w:r>
-      <w:proofErr w:type="spellStart"/>
       <w:r>
         <w:rPr>
           <w:rFonts w:ascii="Consolas" w:hAnsi="Consolas" w:cs="Consolas"/>
@@ -2886,7 +2269,6 @@
         </w:rPr>
         <w:t>raStream.GetOutputStreamAt</w:t>
       </w:r>
-      <w:proofErr w:type="spellEnd"/>
       <w:r>
         <w:rPr>
           <w:rFonts w:ascii="Consolas" w:hAnsi="Consolas" w:cs="Consolas"/>
@@ -2974,8 +2356,6 @@
         </w:rPr>
         <w:t xml:space="preserve">                </w:t>
       </w:r>
-      <w:proofErr w:type="spellStart"/>
-      <w:proofErr w:type="gramStart"/>
       <w:r>
         <w:rPr>
           <w:rFonts w:ascii="Consolas" w:hAnsi="Consolas" w:cs="Consolas"/>
@@ -2987,20 +2367,17 @@
         </w:rPr>
         <w:t>var</w:t>
       </w:r>
-      <w:proofErr w:type="spellEnd"/>
-      <w:proofErr w:type="gramEnd"/>
-      <w:r>
-        <w:rPr>
-          <w:rFonts w:ascii="Consolas" w:hAnsi="Consolas" w:cs="Consolas"/>
-          <w:color w:val="888888"/>
-          <w:sz w:val="19"/>
-          <w:szCs w:val="19"/>
-          <w:highlight w:val="white"/>
-          <w:lang w:val="en-US"/>
-        </w:rPr>
-        <w:t xml:space="preserve"> </w:t>
-      </w:r>
-      <w:proofErr w:type="spellStart"/>
+      <w:r>
+        <w:rPr>
+          <w:rFonts w:ascii="Consolas" w:hAnsi="Consolas" w:cs="Consolas"/>
+          <w:color w:val="888888"/>
+          <w:sz w:val="19"/>
+          <w:szCs w:val="19"/>
+          <w:highlight w:val="white"/>
+          <w:lang w:val="en-US"/>
+        </w:rPr>
+        <w:t xml:space="preserve"> </w:t>
+      </w:r>
       <w:r>
         <w:rPr>
           <w:rFonts w:ascii="Consolas" w:hAnsi="Consolas" w:cs="Consolas"/>
@@ -3012,7 +2389,6 @@
         </w:rPr>
         <w:t>serializer</w:t>
       </w:r>
-      <w:proofErr w:type="spellEnd"/>
       <w:r>
         <w:rPr>
           <w:rFonts w:ascii="Consolas" w:hAnsi="Consolas" w:cs="Consolas"/>
@@ -3068,7 +2444,6 @@
         </w:rPr>
         <w:t xml:space="preserve"> </w:t>
       </w:r>
-      <w:proofErr w:type="spellStart"/>
       <w:r>
         <w:rPr>
           <w:rFonts w:ascii="Consolas" w:hAnsi="Consolas" w:cs="Consolas"/>
@@ -3080,7 +2455,6 @@
         </w:rPr>
         <w:t>DataContractSerializer</w:t>
       </w:r>
-      <w:proofErr w:type="spellEnd"/>
       <w:r>
         <w:rPr>
           <w:rFonts w:ascii="Consolas" w:hAnsi="Consolas" w:cs="Consolas"/>
@@ -3092,7 +2466,6 @@
         </w:rPr>
         <w:t>(</w:t>
       </w:r>
-      <w:proofErr w:type="spellStart"/>
       <w:r>
         <w:rPr>
           <w:rFonts w:ascii="Consolas" w:hAnsi="Consolas" w:cs="Consolas"/>
@@ -3104,7 +2477,6 @@
         </w:rPr>
         <w:t>objectToSerialize.GetType</w:t>
       </w:r>
-      <w:proofErr w:type="spellEnd"/>
       <w:r>
         <w:rPr>
           <w:rFonts w:ascii="Consolas" w:hAnsi="Consolas" w:cs="Consolas"/>
@@ -3116,7 +2488,6 @@
         </w:rPr>
         <w:t xml:space="preserve">(), </w:t>
       </w:r>
-      <w:proofErr w:type="spellStart"/>
       <w:r>
         <w:rPr>
           <w:rFonts w:ascii="Consolas" w:hAnsi="Consolas" w:cs="Consolas"/>
@@ -3128,7 +2499,6 @@
         </w:rPr>
         <w:t>knownTypes</w:t>
       </w:r>
-      <w:proofErr w:type="spellEnd"/>
       <w:r>
         <w:rPr>
           <w:rFonts w:ascii="Consolas" w:hAnsi="Consolas" w:cs="Consolas"/>
@@ -3167,8 +2537,6 @@
         </w:rPr>
         <w:t xml:space="preserve">                </w:t>
       </w:r>
-      <w:proofErr w:type="spellStart"/>
-      <w:proofErr w:type="gramStart"/>
       <w:r>
         <w:rPr>
           <w:rFonts w:ascii="Consolas" w:hAnsi="Consolas" w:cs="Consolas"/>
@@ -3180,7 +2548,6 @@
         </w:rPr>
         <w:t>serializer.WriteObject</w:t>
       </w:r>
-      <w:proofErr w:type="spellEnd"/>
       <w:r>
         <w:rPr>
           <w:rFonts w:ascii="Consolas" w:hAnsi="Consolas" w:cs="Consolas"/>
@@ -3192,8 +2559,6 @@
         </w:rPr>
         <w:t>(</w:t>
       </w:r>
-      <w:proofErr w:type="spellStart"/>
-      <w:proofErr w:type="gramEnd"/>
       <w:r>
         <w:rPr>
           <w:rFonts w:ascii="Consolas" w:hAnsi="Consolas" w:cs="Consolas"/>
@@ -3205,7 +2570,6 @@
         </w:rPr>
         <w:t>outStream.AsStreamForWrite</w:t>
       </w:r>
-      <w:proofErr w:type="spellEnd"/>
       <w:r>
         <w:rPr>
           <w:rFonts w:ascii="Consolas" w:hAnsi="Consolas" w:cs="Consolas"/>
@@ -3217,7 +2581,6 @@
         </w:rPr>
         <w:t xml:space="preserve">(), </w:t>
       </w:r>
-      <w:proofErr w:type="spellStart"/>
       <w:r>
         <w:rPr>
           <w:rFonts w:ascii="Consolas" w:hAnsi="Consolas" w:cs="Consolas"/>
@@ -3229,7 +2592,6 @@
         </w:rPr>
         <w:t>objectToSerialize</w:t>
       </w:r>
-      <w:proofErr w:type="spellEnd"/>
       <w:r>
         <w:rPr>
           <w:rFonts w:ascii="Consolas" w:hAnsi="Consolas" w:cs="Consolas"/>
@@ -3268,7 +2630,6 @@
         </w:rPr>
         <w:t xml:space="preserve">                </w:t>
       </w:r>
-      <w:proofErr w:type="gramStart"/>
       <w:r>
         <w:rPr>
           <w:rFonts w:ascii="Consolas" w:hAnsi="Consolas" w:cs="Consolas"/>
@@ -3280,19 +2641,17 @@
         </w:rPr>
         <w:t>await</w:t>
       </w:r>
-      <w:proofErr w:type="gramEnd"/>
-      <w:r>
-        <w:rPr>
-          <w:rFonts w:ascii="Consolas" w:hAnsi="Consolas" w:cs="Consolas"/>
-          <w:color w:val="888888"/>
-          <w:sz w:val="19"/>
-          <w:szCs w:val="19"/>
-          <w:highlight w:val="white"/>
-          <w:lang w:val="en-US"/>
-        </w:rPr>
-        <w:t xml:space="preserve"> </w:t>
-      </w:r>
-      <w:proofErr w:type="spellStart"/>
+      <w:r>
+        <w:rPr>
+          <w:rFonts w:ascii="Consolas" w:hAnsi="Consolas" w:cs="Consolas"/>
+          <w:color w:val="888888"/>
+          <w:sz w:val="19"/>
+          <w:szCs w:val="19"/>
+          <w:highlight w:val="white"/>
+          <w:lang w:val="en-US"/>
+        </w:rPr>
+        <w:t xml:space="preserve"> </w:t>
+      </w:r>
       <w:r>
         <w:rPr>
           <w:rFonts w:ascii="Consolas" w:hAnsi="Consolas" w:cs="Consolas"/>
@@ -3304,7 +2663,6 @@
         </w:rPr>
         <w:t>outStream.FlushAsync</w:t>
       </w:r>
-      <w:proofErr w:type="spellEnd"/>
       <w:r>
         <w:rPr>
           <w:rFonts w:ascii="Consolas" w:hAnsi="Consolas" w:cs="Consolas"/>
@@ -3370,8 +2728,6 @@
         </w:rPr>
         <w:t xml:space="preserve">            </w:t>
       </w:r>
-      <w:proofErr w:type="spellStart"/>
-      <w:proofErr w:type="gramStart"/>
       <w:r>
         <w:rPr>
           <w:rFonts w:ascii="Consolas" w:hAnsi="Consolas" w:cs="Consolas"/>
@@ -3383,32 +2739,24 @@
         </w:rPr>
         <w:t>raStream.Dispose</w:t>
       </w:r>
-      <w:proofErr w:type="spellEnd"/>
-      <w:r>
-        <w:rPr>
-          <w:rFonts w:ascii="Consolas" w:hAnsi="Consolas" w:cs="Consolas"/>
-          <w:color w:val="888888"/>
-          <w:sz w:val="19"/>
-          <w:szCs w:val="19"/>
-          <w:highlight w:val="white"/>
-          <w:lang w:val="en-US"/>
-        </w:rPr>
-        <w:t>(</w:t>
-      </w:r>
-      <w:proofErr w:type="gramEnd"/>
-      <w:r>
-        <w:rPr>
-          <w:rFonts w:ascii="Consolas" w:hAnsi="Consolas" w:cs="Consolas"/>
-          <w:color w:val="888888"/>
-          <w:sz w:val="19"/>
-          <w:szCs w:val="19"/>
-          <w:highlight w:val="white"/>
-          <w:lang w:val="en-US"/>
-        </w:rPr>
-        <w:t>);</w:t>
-      </w:r>
-    </w:p>
-    <w:p>
+      <w:r>
+        <w:rPr>
+          <w:rFonts w:ascii="Consolas" w:hAnsi="Consolas" w:cs="Consolas"/>
+          <w:color w:val="888888"/>
+          <w:sz w:val="19"/>
+          <w:szCs w:val="19"/>
+          <w:highlight w:val="white"/>
+          <w:lang w:val="en-US"/>
+        </w:rPr>
+        <w:t>();</w:t>
+      </w:r>
+    </w:p>
+    <w:p>
+      <w:pPr>
+        <w:rPr>
+          <w:lang w:val="en-US"/>
+        </w:rPr>
+      </w:pPr>
       <w:r>
         <w:rPr>
           <w:rFonts w:ascii="Consolas" w:hAnsi="Consolas" w:cs="Consolas"/>
@@ -3427,6 +2775,7 @@
           <w:sz w:val="19"/>
           <w:szCs w:val="19"/>
           <w:highlight w:val="white"/>
+          <w:lang w:val="en-US"/>
         </w:rPr>
         <w:t>}</w:t>
       </w:r>
@@ -3436,15 +2785,7 @@
         <w:t>Zu beachten ist hierbei natürlich, das die Daten</w:t>
       </w:r>
       <w:r>
-        <w:t xml:space="preserve"> als </w:t>
-      </w:r>
-      <w:proofErr w:type="spellStart"/>
-      <w:r>
-        <w:t>Xml</w:t>
-      </w:r>
-      <w:proofErr w:type="spellEnd"/>
-      <w:r>
-        <w:t>-Datei unverschlüsselt und im Klartext lesbar abgespeichert werden. Obwohl das Verzeichnis für unsere Beispielanwendung explizit als Datenverzeichnis zur Verfügung gestellt wurde und andere Windows 8 Apps auf diesen Ordern nicht ohne weiteres zugreifen können, ist dieses Verzeichnis und damit die darin enthaltenen Dateien natürlich auf herkömmlichen Wege für den aktuellen Benutzer oder native Windows Programme lesbar. Sollten die Daten sicherheitskritisch</w:t>
+        <w:t xml:space="preserve"> als Xml-Datei unverschlüsselt und im Klartext lesbar abgespeichert werden. Obwohl das Verzeichnis für unsere Beispielanwendung explizit als Datenverzeichnis zur Verfügung gestellt wurde und andere Windows 8 Apps auf diesen Ordern nicht ohne weiteres zugreifen können, ist dieses Verzeichnis und damit die darin enthaltenen Dateien natürlich auf herkömmlichen Wege für den aktuellen Benutzer oder native Windows Programme lesbar. Sollten die Daten sicherheitskritisch</w:t>
       </w:r>
       <w:r>
         <w:t xml:space="preserve"> oder nur nach Authentifizierung im Programm lesbar sein</w:t>
@@ -3455,79 +2796,10 @@
     </w:p>
     <w:p>
       <w:r>
-        <w:t xml:space="preserve">Sollten für den Zugriff auf einen </w:t>
-      </w:r>
-      <w:proofErr w:type="spellStart"/>
-      <w:r>
-        <w:t>WebService</w:t>
-      </w:r>
-      <w:proofErr w:type="spellEnd"/>
-      <w:r>
-        <w:t xml:space="preserve"> spezielle </w:t>
-      </w:r>
-      <w:proofErr w:type="spellStart"/>
-      <w:r>
-        <w:t>Credentials</w:t>
-      </w:r>
-      <w:proofErr w:type="spellEnd"/>
-      <w:r>
-        <w:t xml:space="preserve"> erforderlich sein, so stellt die </w:t>
-      </w:r>
-      <w:proofErr w:type="spellStart"/>
-      <w:r>
-        <w:t>WinRT</w:t>
-      </w:r>
-      <w:proofErr w:type="spellEnd"/>
-      <w:r>
-        <w:t xml:space="preserve"> </w:t>
-      </w:r>
-      <w:proofErr w:type="spellStart"/>
-      <w:r>
-        <w:t>Runtime</w:t>
-      </w:r>
-      <w:proofErr w:type="spellEnd"/>
-      <w:r>
-        <w:t xml:space="preserve"> zu Lesen und Speichern dieser </w:t>
-      </w:r>
-      <w:proofErr w:type="spellStart"/>
-      <w:r>
-        <w:t>Credentials</w:t>
-      </w:r>
-      <w:proofErr w:type="spellEnd"/>
-      <w:r>
-        <w:t xml:space="preserve"> die Klasse </w:t>
-      </w:r>
-      <w:proofErr w:type="spellStart"/>
-      <w:r>
-        <w:t>PasswordCredential</w:t>
-      </w:r>
-      <w:proofErr w:type="spellEnd"/>
-      <w:r>
-        <w:t xml:space="preserve"> aus den Namensbereich </w:t>
-      </w:r>
-      <w:proofErr w:type="spellStart"/>
-      <w:r>
-        <w:t>Windows.Security.Credentials</w:t>
-      </w:r>
-      <w:proofErr w:type="spellEnd"/>
-      <w:r>
-        <w:t xml:space="preserve"> zur Verfügung. Diese </w:t>
-      </w:r>
-      <w:proofErr w:type="spellStart"/>
-      <w:r>
-        <w:t>Credentials</w:t>
-      </w:r>
-      <w:proofErr w:type="spellEnd"/>
-      <w:r>
-        <w:t xml:space="preserve"> werden allerdings nicht im lokalen Anwendungsbereich gespeichert, sondern in einem eigenen Roaming-Ordner. Unter [2] ist in der MSDN Dokumentation nachzulesen, welche Möglichkeiten für Windows 8 Anwendungen zur Verfügung stehen, um </w:t>
-      </w:r>
-      <w:proofErr w:type="spellStart"/>
-      <w:r>
-        <w:t>UserCredentials</w:t>
-      </w:r>
-      <w:proofErr w:type="spellEnd"/>
-      <w:r>
-        <w:t xml:space="preserve"> zu speichern und zu lesen.</w:t>
+        <w:t>Sollten für den Zugriff auf einen WebService spezielle Credentials erforderlich sein, so stellt die WinRT Runtime zu Lesen und Speichern dieser Credentials die Klasse PasswordCredential</w:t>
+      </w:r>
+      <w:r>
+        <w:t xml:space="preserve"> aus den Namensbereich Windows.Security.Credentials zur Verfügung. Diese Credentials werden allerdings nicht im lokalen Anwendungsbereich gespeichert, sondern in einem eigenen Roaming-Ordner. Unter [2] ist in der MSDN Dokumentation nachzulesen, welche Möglichkeiten für Windows 8 Anwendungen zur Verfügung stehen, um UserCredentials zu speichern und zu lesen.</w:t>
       </w:r>
     </w:p>
     <w:p>
@@ -3540,31 +2812,7 @@
     </w:p>
     <w:p>
       <w:r>
-        <w:t xml:space="preserve">Der Roaming Order lässt sich über </w:t>
-      </w:r>
-      <w:proofErr w:type="spellStart"/>
-      <w:r>
-        <w:t>ApplicationData.Current.RoamingFolder</w:t>
-      </w:r>
-      <w:proofErr w:type="spellEnd"/>
-      <w:r>
-        <w:t xml:space="preserve"> abfragen. Welche Empfehlungen Microsoft zu, Umgang mit Roaming Daten hat, ist unter [3]  nachzulesen. Ein wichtiger und zu beachtender Aspekt hierbei ist, dass die Größe des zur Synchronisation verfügenden </w:t>
-      </w:r>
-      <w:proofErr w:type="spellStart"/>
-      <w:r>
-        <w:t>Cloud</w:t>
-      </w:r>
-      <w:proofErr w:type="spellEnd"/>
-      <w:r>
-        <w:t xml:space="preserve">-Speichers begrenzt ist. Diese kann über </w:t>
-      </w:r>
-      <w:proofErr w:type="spellStart"/>
-      <w:r>
-        <w:t>ApplicationData.Current.RoamingStorageQuota</w:t>
-      </w:r>
-      <w:proofErr w:type="spellEnd"/>
-      <w:r>
-        <w:t xml:space="preserve"> abgefragt werden.</w:t>
+        <w:t>Der Roaming Order lässt sich über ApplicationData.Current.RoamingFolder abfragen. Welche Empfehlungen Microsoft zu, Umgang mit Roaming Daten hat, ist unter [3]  nachzulesen. Ein wichtiger und zu beachtender Aspekt hierbei ist, dass die Größe des zur Synchronisation verfügenden Cloud-Speichers begrenzt ist. Diese kann über ApplicationData.Current.RoamingStorageQuota abgefragt werden.</w:t>
       </w:r>
     </w:p>
     <w:p>
@@ -3579,15 +2827,7 @@
     <w:p>
       <w:r>
         <w:lastRenderedPageBreak/>
-        <w:t xml:space="preserve">Nachdem wir nun wissen, wie wir die Anwendungsdaten lokal speichern können, sollten wir uns nun natürlich auch Gedanken machen, wann und wie wir wieder aus diese Daten zugreifen können und wie wir diese Daten mit den vom </w:t>
-      </w:r>
-      <w:proofErr w:type="spellStart"/>
-      <w:r>
-        <w:t>WebService</w:t>
-      </w:r>
-      <w:proofErr w:type="spellEnd"/>
-      <w:r>
-        <w:t xml:space="preserve"> abgefragten </w:t>
+        <w:t xml:space="preserve">Nachdem wir nun wissen, wie wir die Anwendungsdaten lokal speichern können, sollten wir uns nun natürlich auch Gedanken machen, wann und wie wir wieder aus diese Daten zugreifen können und wie wir diese Daten mit den vom WebService abgefragten </w:t>
       </w:r>
       <w:r>
         <w:t xml:space="preserve">aktuelleren </w:t>
@@ -3606,34 +2846,10 @@
     </w:p>
     <w:p>
       <w:r>
-        <w:t xml:space="preserve">In Listing 3 wird exemplarisch gezeigt, wie der </w:t>
-      </w:r>
-      <w:proofErr w:type="spellStart"/>
-      <w:r>
-        <w:t>CustomerStore</w:t>
-      </w:r>
-      <w:proofErr w:type="spellEnd"/>
-      <w:r>
-        <w:t xml:space="preserve"> zuerst den </w:t>
-      </w:r>
-      <w:proofErr w:type="spellStart"/>
-      <w:r>
-        <w:t>OfflineStore</w:t>
-      </w:r>
-      <w:proofErr w:type="spellEnd"/>
-      <w:r>
-        <w:t xml:space="preserve"> abfragt um, dem Benutze</w:t>
-      </w:r>
-      <w:r>
-        <w:t xml:space="preserve">r möglichst schnell die zuletzt lokal abgespeicherten Customers anzuzeigen, bevor die Daten dann explizit über den </w:t>
-      </w:r>
-      <w:proofErr w:type="spellStart"/>
-      <w:r>
-        <w:t>WebApiService</w:t>
-      </w:r>
-      <w:proofErr w:type="spellEnd"/>
-      <w:r>
-        <w:t xml:space="preserve"> online abgefragt werden.</w:t>
+        <w:t>In Listing 3 wird exemplarisch gezeigt, wie der CustomerStore zuerst den OfflineStore abfragt um, dem Benutze</w:t>
+      </w:r>
+      <w:r>
+        <w:t>r möglichst schnell die zuletzt lokal abgespeicherten Customers anzuzeigen, bevor die Daten dann explizit über den WebApiService online abgefragt werden.</w:t>
       </w:r>
     </w:p>
     <w:p>
@@ -3658,11 +2874,9 @@
           <w:sz w:val="19"/>
           <w:szCs w:val="19"/>
           <w:highlight w:val="white"/>
-          <w:lang w:val="en-US"/>
         </w:rPr>
         <w:t xml:space="preserve">        </w:t>
       </w:r>
-      <w:proofErr w:type="gramStart"/>
       <w:r>
         <w:rPr>
           <w:rFonts w:ascii="Consolas" w:hAnsi="Consolas" w:cs="Consolas"/>
@@ -3674,19 +2888,17 @@
         </w:rPr>
         <w:t>public</w:t>
       </w:r>
-      <w:proofErr w:type="gramEnd"/>
-      <w:r>
-        <w:rPr>
-          <w:rFonts w:ascii="Consolas" w:hAnsi="Consolas" w:cs="Consolas"/>
-          <w:color w:val="888888"/>
-          <w:sz w:val="19"/>
-          <w:szCs w:val="19"/>
-          <w:highlight w:val="white"/>
-          <w:lang w:val="en-US"/>
-        </w:rPr>
-        <w:t xml:space="preserve"> </w:t>
-      </w:r>
-      <w:proofErr w:type="spellStart"/>
+      <w:r>
+        <w:rPr>
+          <w:rFonts w:ascii="Consolas" w:hAnsi="Consolas" w:cs="Consolas"/>
+          <w:color w:val="888888"/>
+          <w:sz w:val="19"/>
+          <w:szCs w:val="19"/>
+          <w:highlight w:val="white"/>
+          <w:lang w:val="en-US"/>
+        </w:rPr>
+        <w:t xml:space="preserve"> </w:t>
+      </w:r>
       <w:r>
         <w:rPr>
           <w:rFonts w:ascii="Consolas" w:hAnsi="Consolas" w:cs="Consolas"/>
@@ -3698,7 +2910,6 @@
         </w:rPr>
         <w:t>async</w:t>
       </w:r>
-      <w:proofErr w:type="spellEnd"/>
       <w:r>
         <w:rPr>
           <w:rFonts w:ascii="Consolas" w:hAnsi="Consolas" w:cs="Consolas"/>
@@ -3732,7 +2943,6 @@
         </w:rPr>
         <w:t xml:space="preserve"> </w:t>
       </w:r>
-      <w:proofErr w:type="spellStart"/>
       <w:r>
         <w:rPr>
           <w:rFonts w:ascii="Consolas" w:hAnsi="Consolas" w:cs="Consolas"/>
@@ -3744,7 +2954,6 @@
         </w:rPr>
         <w:t>LoadAsync</w:t>
       </w:r>
-      <w:proofErr w:type="spellEnd"/>
       <w:r>
         <w:rPr>
           <w:rFonts w:ascii="Consolas" w:hAnsi="Consolas" w:cs="Consolas"/>
@@ -3810,7 +3019,6 @@
         </w:rPr>
         <w:t xml:space="preserve">            </w:t>
       </w:r>
-      <w:proofErr w:type="gramStart"/>
       <w:r>
         <w:rPr>
           <w:rFonts w:ascii="Consolas" w:hAnsi="Consolas" w:cs="Consolas"/>
@@ -3822,7 +3030,6 @@
         </w:rPr>
         <w:t>if</w:t>
       </w:r>
-      <w:proofErr w:type="gramEnd"/>
       <w:r>
         <w:rPr>
           <w:rFonts w:ascii="Consolas" w:hAnsi="Consolas" w:cs="Consolas"/>
@@ -4020,7 +3227,6 @@
         </w:rPr>
         <w:t xml:space="preserve"> </w:t>
       </w:r>
-      <w:proofErr w:type="spellStart"/>
       <w:r>
         <w:rPr>
           <w:rFonts w:ascii="Consolas" w:hAnsi="Consolas" w:cs="Consolas"/>
@@ -4041,9 +3247,19 @@
           <w:highlight w:val="white"/>
           <w:lang w:val="en-US"/>
         </w:rPr>
-        <w:t>.OfflineStore.LoadAsync</w:t>
-      </w:r>
-      <w:proofErr w:type="spellEnd"/>
+        <w:t>.OfflineStore.LoadAsync&lt;</w:t>
+      </w:r>
+      <w:r>
+        <w:rPr>
+          <w:rFonts w:ascii="Consolas" w:hAnsi="Consolas" w:cs="Consolas"/>
+          <w:color w:val="2B91AF"/>
+          <w:sz w:val="19"/>
+          <w:szCs w:val="19"/>
+          <w:highlight w:val="white"/>
+          <w:lang w:val="en-US"/>
+        </w:rPr>
+        <w:t>List</w:t>
+      </w:r>
       <w:r>
         <w:rPr>
           <w:rFonts w:ascii="Consolas" w:hAnsi="Consolas" w:cs="Consolas"/>
@@ -4064,28 +3280,6 @@
           <w:highlight w:val="white"/>
           <w:lang w:val="en-US"/>
         </w:rPr>
-        <w:t>List</w:t>
-      </w:r>
-      <w:r>
-        <w:rPr>
-          <w:rFonts w:ascii="Consolas" w:hAnsi="Consolas" w:cs="Consolas"/>
-          <w:color w:val="444444"/>
-          <w:sz w:val="19"/>
-          <w:szCs w:val="19"/>
-          <w:highlight w:val="white"/>
-          <w:lang w:val="en-US"/>
-        </w:rPr>
-        <w:t>&lt;</w:t>
-      </w:r>
-      <w:r>
-        <w:rPr>
-          <w:rFonts w:ascii="Consolas" w:hAnsi="Consolas" w:cs="Consolas"/>
-          <w:color w:val="2B91AF"/>
-          <w:sz w:val="19"/>
-          <w:szCs w:val="19"/>
-          <w:highlight w:val="white"/>
-          <w:lang w:val="en-US"/>
-        </w:rPr>
         <w:t>Customer</w:t>
       </w:r>
       <w:r>
@@ -4097,19 +3291,7 @@
           <w:highlight w:val="white"/>
           <w:lang w:val="en-US"/>
         </w:rPr>
-        <w:t>&gt;</w:t>
-      </w:r>
-      <w:proofErr w:type="gramStart"/>
-      <w:r>
-        <w:rPr>
-          <w:rFonts w:ascii="Consolas" w:hAnsi="Consolas" w:cs="Consolas"/>
-          <w:color w:val="444444"/>
-          <w:sz w:val="19"/>
-          <w:szCs w:val="19"/>
-          <w:highlight w:val="white"/>
-          <w:lang w:val="en-US"/>
-        </w:rPr>
-        <w:t>&gt;</w:t>
+        <w:t>&gt;&gt;</w:t>
       </w:r>
       <w:r>
         <w:rPr>
@@ -4122,7 +3304,6 @@
         </w:rPr>
         <w:t>(</w:t>
       </w:r>
-      <w:proofErr w:type="gramEnd"/>
       <w:r>
         <w:rPr>
           <w:rFonts w:ascii="Consolas" w:hAnsi="Consolas" w:cs="Consolas"/>
@@ -4145,7 +3326,6 @@
         </w:rPr>
         <w:t xml:space="preserve">, </w:t>
       </w:r>
-      <w:proofErr w:type="spellStart"/>
       <w:r>
         <w:rPr>
           <w:rFonts w:ascii="Consolas" w:hAnsi="Consolas" w:cs="Consolas"/>
@@ -4168,7 +3348,6 @@
         </w:rPr>
         <w:t>.KnownTypes</w:t>
       </w:r>
-      <w:proofErr w:type="spellEnd"/>
       <w:r>
         <w:rPr>
           <w:rFonts w:ascii="Consolas" w:hAnsi="Consolas" w:cs="Consolas"/>
@@ -4207,8 +3386,6 @@
         </w:rPr>
         <w:t xml:space="preserve">                </w:t>
       </w:r>
-      <w:proofErr w:type="spellStart"/>
-      <w:proofErr w:type="gramStart"/>
       <w:r>
         <w:rPr>
           <w:rFonts w:ascii="Consolas" w:hAnsi="Consolas" w:cs="Consolas"/>
@@ -4231,7 +3408,6 @@
         </w:rPr>
         <w:t>.OnNext</w:t>
       </w:r>
-      <w:proofErr w:type="spellEnd"/>
       <w:r>
         <w:rPr>
           <w:rFonts w:ascii="Consolas" w:hAnsi="Consolas" w:cs="Consolas"/>
@@ -4243,7 +3419,6 @@
         </w:rPr>
         <w:t>(</w:t>
       </w:r>
-      <w:proofErr w:type="gramEnd"/>
       <w:r>
         <w:rPr>
           <w:rFonts w:ascii="Consolas" w:hAnsi="Consolas" w:cs="Consolas"/>
@@ -4336,7 +3511,6 @@
         </w:rPr>
         <w:t xml:space="preserve">            </w:t>
       </w:r>
-      <w:proofErr w:type="gramStart"/>
       <w:r>
         <w:rPr>
           <w:rFonts w:ascii="Consolas" w:hAnsi="Consolas" w:cs="Consolas"/>
@@ -4348,7 +3522,6 @@
         </w:rPr>
         <w:t>if</w:t>
       </w:r>
-      <w:proofErr w:type="gramEnd"/>
       <w:r>
         <w:rPr>
           <w:rFonts w:ascii="Consolas" w:hAnsi="Consolas" w:cs="Consolas"/>
@@ -4360,7 +3533,6 @@
         </w:rPr>
         <w:t xml:space="preserve"> (</w:t>
       </w:r>
-      <w:proofErr w:type="spellStart"/>
       <w:r>
         <w:rPr>
           <w:rFonts w:ascii="Consolas" w:hAnsi="Consolas" w:cs="Consolas"/>
@@ -4383,7 +3555,6 @@
         </w:rPr>
         <w:t>.NetworkStatus.IsOnline</w:t>
       </w:r>
-      <w:proofErr w:type="spellEnd"/>
       <w:r>
         <w:rPr>
           <w:rFonts w:ascii="Consolas" w:hAnsi="Consolas" w:cs="Consolas"/>
@@ -4449,8 +3620,6 @@
         </w:rPr>
         <w:t xml:space="preserve">                </w:t>
       </w:r>
-      <w:proofErr w:type="spellStart"/>
-      <w:proofErr w:type="gramStart"/>
       <w:r>
         <w:rPr>
           <w:rFonts w:ascii="Consolas" w:hAnsi="Consolas" w:cs="Consolas"/>
@@ -4462,8 +3631,6 @@
         </w:rPr>
         <w:t>var</w:t>
       </w:r>
-      <w:proofErr w:type="spellEnd"/>
-      <w:proofErr w:type="gramEnd"/>
       <w:r>
         <w:rPr>
           <w:rFonts w:ascii="Consolas" w:hAnsi="Consolas" w:cs="Consolas"/>
@@ -4618,7 +3785,6 @@
         </w:rPr>
         <w:t xml:space="preserve"> </w:t>
       </w:r>
-      <w:proofErr w:type="spellStart"/>
       <w:r>
         <w:rPr>
           <w:rFonts w:ascii="Consolas" w:hAnsi="Consolas" w:cs="Consolas"/>
@@ -4641,7 +3807,6 @@
         </w:rPr>
         <w:t>.WebApiService.GetCustomersAsync</w:t>
       </w:r>
-      <w:proofErr w:type="spellEnd"/>
       <w:r>
         <w:rPr>
           <w:rFonts w:ascii="Consolas" w:hAnsi="Consolas" w:cs="Consolas"/>
@@ -4680,8 +3845,6 @@
         </w:rPr>
         <w:t xml:space="preserve">                </w:t>
       </w:r>
-      <w:proofErr w:type="spellStart"/>
-      <w:proofErr w:type="gramStart"/>
       <w:r>
         <w:rPr>
           <w:rFonts w:ascii="Consolas" w:hAnsi="Consolas" w:cs="Consolas"/>
@@ -4704,7 +3867,6 @@
         </w:rPr>
         <w:t>.OnNext</w:t>
       </w:r>
-      <w:proofErr w:type="spellEnd"/>
       <w:r>
         <w:rPr>
           <w:rFonts w:ascii="Consolas" w:hAnsi="Consolas" w:cs="Consolas"/>
@@ -4716,7 +3878,6 @@
         </w:rPr>
         <w:t>(</w:t>
       </w:r>
-      <w:proofErr w:type="gramEnd"/>
       <w:r>
         <w:rPr>
           <w:rFonts w:ascii="Consolas" w:hAnsi="Consolas" w:cs="Consolas"/>
@@ -4775,44 +3936,18 @@
           <w:highlight w:val="white"/>
           <w:lang w:val="en-US"/>
         </w:rPr>
-        <w:t>_</w:t>
-      </w:r>
-      <w:proofErr w:type="spellStart"/>
-      <w:proofErr w:type="gramStart"/>
-      <w:r>
-        <w:rPr>
-          <w:rFonts w:ascii="Consolas" w:hAnsi="Consolas" w:cs="Consolas"/>
-          <w:color w:val="444444"/>
-          <w:sz w:val="19"/>
-          <w:szCs w:val="19"/>
-          <w:highlight w:val="white"/>
-          <w:lang w:val="en-US"/>
-        </w:rPr>
-        <w:t>customers.Clear</w:t>
-      </w:r>
-      <w:proofErr w:type="spellEnd"/>
-      <w:r>
-        <w:rPr>
-          <w:rFonts w:ascii="Consolas" w:hAnsi="Consolas" w:cs="Consolas"/>
-          <w:color w:val="888888"/>
-          <w:sz w:val="19"/>
-          <w:szCs w:val="19"/>
-          <w:highlight w:val="white"/>
-          <w:lang w:val="en-US"/>
-        </w:rPr>
-        <w:t>(</w:t>
-      </w:r>
-      <w:proofErr w:type="gramEnd"/>
-      <w:r>
-        <w:rPr>
-          <w:rFonts w:ascii="Consolas" w:hAnsi="Consolas" w:cs="Consolas"/>
-          <w:color w:val="888888"/>
-          <w:sz w:val="19"/>
-          <w:szCs w:val="19"/>
-          <w:highlight w:val="white"/>
-          <w:lang w:val="en-US"/>
-        </w:rPr>
-        <w:t>);</w:t>
+        <w:t>_customers.Clear</w:t>
+      </w:r>
+      <w:r>
+        <w:rPr>
+          <w:rFonts w:ascii="Consolas" w:hAnsi="Consolas" w:cs="Consolas"/>
+          <w:color w:val="888888"/>
+          <w:sz w:val="19"/>
+          <w:szCs w:val="19"/>
+          <w:highlight w:val="white"/>
+          <w:lang w:val="en-US"/>
+        </w:rPr>
+        <w:t>();</w:t>
       </w:r>
     </w:p>
     <w:p>
@@ -4848,20 +3983,8 @@
           <w:szCs w:val="19"/>
           <w:highlight w:val="white"/>
         </w:rPr>
-        <w:t>_</w:t>
-      </w:r>
-      <w:proofErr w:type="spellStart"/>
-      <w:r>
-        <w:rPr>
-          <w:rFonts w:ascii="Consolas" w:hAnsi="Consolas" w:cs="Consolas"/>
-          <w:color w:val="444444"/>
-          <w:sz w:val="19"/>
-          <w:szCs w:val="19"/>
-          <w:highlight w:val="white"/>
-        </w:rPr>
-        <w:t>customers.AddRange</w:t>
-      </w:r>
-      <w:proofErr w:type="spellEnd"/>
+        <w:t>_customers.AddRange</w:t>
+      </w:r>
       <w:r>
         <w:rPr>
           <w:rFonts w:ascii="Consolas" w:hAnsi="Consolas" w:cs="Consolas"/>
@@ -4872,7 +3995,6 @@
         </w:rPr>
         <w:t>(</w:t>
       </w:r>
-      <w:proofErr w:type="spellStart"/>
       <w:r>
         <w:rPr>
           <w:rFonts w:ascii="Consolas" w:hAnsi="Consolas" w:cs="Consolas"/>
@@ -4883,7 +4005,6 @@
         </w:rPr>
         <w:t>customers</w:t>
       </w:r>
-      <w:proofErr w:type="spellEnd"/>
       <w:r>
         <w:rPr>
           <w:rFonts w:ascii="Consolas" w:hAnsi="Consolas" w:cs="Consolas"/>
@@ -4934,58 +4055,10 @@
     </w:p>
     <w:p>
       <w:r>
-        <w:t xml:space="preserve">Durch den Aufruf von </w:t>
-      </w:r>
-      <w:proofErr w:type="spellStart"/>
-      <w:r>
-        <w:t>IObservable.OnNext</w:t>
-      </w:r>
-      <w:proofErr w:type="spellEnd"/>
-      <w:r>
-        <w:t xml:space="preserve"> </w:t>
-      </w:r>
-      <w:proofErr w:type="gramStart"/>
-      <w:r>
-        <w:t>wird</w:t>
-      </w:r>
-      <w:proofErr w:type="gramEnd"/>
-      <w:r>
-        <w:t xml:space="preserve"> hierbei dem jeweiligen </w:t>
-      </w:r>
-      <w:proofErr w:type="spellStart"/>
-      <w:r>
-        <w:t>ViewModel</w:t>
-      </w:r>
-      <w:proofErr w:type="spellEnd"/>
-      <w:r>
-        <w:t xml:space="preserve">, das die Rolle des </w:t>
-      </w:r>
-      <w:proofErr w:type="spellStart"/>
-      <w:r>
-        <w:t>Observers</w:t>
-      </w:r>
-      <w:proofErr w:type="spellEnd"/>
-      <w:r>
-        <w:t xml:space="preserve"> übernimmt, die </w:t>
-      </w:r>
-      <w:r>
-        <w:t xml:space="preserve">jeweiligen Daten zur Verfügung gestellt. Das </w:t>
-      </w:r>
-      <w:proofErr w:type="spellStart"/>
-      <w:r>
-        <w:t>ViewModel</w:t>
-      </w:r>
-      <w:proofErr w:type="spellEnd"/>
-      <w:r>
-        <w:t xml:space="preserve"> selbst muss in erkennen, dass es die Daten zu den gleichen </w:t>
-      </w:r>
-      <w:proofErr w:type="spellStart"/>
-      <w:r>
-        <w:t>Customern</w:t>
-      </w:r>
-      <w:proofErr w:type="spellEnd"/>
-      <w:r>
-        <w:t xml:space="preserve"> möglicherweise zwei Mal bekommt.</w:t>
+        <w:t xml:space="preserve">Durch den Aufruf von IObservable.OnNext wird hierbei dem jeweiligen ViewModel, das die Rolle des Observers übernimmt, die </w:t>
+      </w:r>
+      <w:r>
+        <w:t>jeweiligen Daten zur Verfügung gestellt. Das ViewModel selbst muss in erkennen, dass es die Daten zu den gleichen Customern möglicherweise zwei Mal bekommt.</w:t>
       </w:r>
     </w:p>
     <w:p>
@@ -5015,11 +4088,9 @@
           <w:sz w:val="19"/>
           <w:szCs w:val="19"/>
           <w:highlight w:val="white"/>
-          <w:lang w:val="en-US"/>
         </w:rPr>
         <w:t xml:space="preserve">        </w:t>
       </w:r>
-      <w:proofErr w:type="gramStart"/>
       <w:r>
         <w:rPr>
           <w:rFonts w:ascii="Consolas" w:hAnsi="Consolas" w:cs="Consolas"/>
@@ -5031,7 +4102,6 @@
         </w:rPr>
         <w:t>private</w:t>
       </w:r>
-      <w:proofErr w:type="gramEnd"/>
       <w:r>
         <w:rPr>
           <w:rFonts w:ascii="Consolas" w:hAnsi="Consolas" w:cs="Consolas"/>
@@ -5065,7 +4135,6 @@
         </w:rPr>
         <w:t xml:space="preserve"> </w:t>
       </w:r>
-      <w:proofErr w:type="spellStart"/>
       <w:r>
         <w:rPr>
           <w:rFonts w:ascii="Consolas" w:hAnsi="Consolas" w:cs="Consolas"/>
@@ -5077,7 +4146,6 @@
         </w:rPr>
         <w:t>OnNext</w:t>
       </w:r>
-      <w:proofErr w:type="spellEnd"/>
       <w:r>
         <w:rPr>
           <w:rFonts w:ascii="Consolas" w:hAnsi="Consolas" w:cs="Consolas"/>
@@ -5089,7 +4157,6 @@
         </w:rPr>
         <w:t>(</w:t>
       </w:r>
-      <w:proofErr w:type="spellStart"/>
       <w:r>
         <w:rPr>
           <w:rFonts w:ascii="Consolas" w:hAnsi="Consolas" w:cs="Consolas"/>
@@ -5101,7 +4168,6 @@
         </w:rPr>
         <w:t>IEnumerable</w:t>
       </w:r>
-      <w:proofErr w:type="spellEnd"/>
       <w:r>
         <w:rPr>
           <w:rFonts w:ascii="Consolas" w:hAnsi="Consolas" w:cs="Consolas"/>
@@ -5222,8 +4288,6 @@
         </w:rPr>
         <w:t xml:space="preserve">            </w:t>
       </w:r>
-      <w:proofErr w:type="spellStart"/>
-      <w:proofErr w:type="gramStart"/>
       <w:r>
         <w:rPr>
           <w:rFonts w:ascii="Consolas" w:hAnsi="Consolas" w:cs="Consolas"/>
@@ -5246,29 +4310,16 @@
         </w:rPr>
         <w:t>.Action</w:t>
       </w:r>
-      <w:proofErr w:type="spellEnd"/>
-      <w:r>
-        <w:rPr>
-          <w:rFonts w:ascii="Consolas" w:hAnsi="Consolas" w:cs="Consolas"/>
-          <w:color w:val="888888"/>
-          <w:sz w:val="19"/>
-          <w:szCs w:val="19"/>
-          <w:highlight w:val="white"/>
-          <w:lang w:val="en-US"/>
-        </w:rPr>
-        <w:t>(</w:t>
-      </w:r>
-      <w:proofErr w:type="gramEnd"/>
-      <w:r>
-        <w:rPr>
-          <w:rFonts w:ascii="Consolas" w:hAnsi="Consolas" w:cs="Consolas"/>
-          <w:color w:val="888888"/>
-          <w:sz w:val="19"/>
-          <w:szCs w:val="19"/>
-          <w:highlight w:val="white"/>
-          <w:lang w:val="en-US"/>
-        </w:rPr>
-        <w:t xml:space="preserve">() </w:t>
+      <w:r>
+        <w:rPr>
+          <w:rFonts w:ascii="Consolas" w:hAnsi="Consolas" w:cs="Consolas"/>
+          <w:color w:val="888888"/>
+          <w:sz w:val="19"/>
+          <w:szCs w:val="19"/>
+          <w:highlight w:val="white"/>
+          <w:lang w:val="en-US"/>
+        </w:rPr>
+        <w:t xml:space="preserve">(() </w:t>
       </w:r>
       <w:r>
         <w:rPr>
@@ -5292,7 +4343,6 @@
         </w:rPr>
         <w:t xml:space="preserve"> </w:t>
       </w:r>
-      <w:proofErr w:type="spellStart"/>
       <w:r>
         <w:rPr>
           <w:rFonts w:ascii="Consolas" w:hAnsi="Consolas" w:cs="Consolas"/>
@@ -5304,7 +4354,6 @@
         </w:rPr>
         <w:t>CreateOrUpdateViewModels</w:t>
       </w:r>
-      <w:proofErr w:type="spellEnd"/>
       <w:r>
         <w:rPr>
           <w:rFonts w:ascii="Consolas" w:hAnsi="Consolas" w:cs="Consolas"/>
@@ -5408,7 +4457,6 @@
         </w:rPr>
         <w:t xml:space="preserve">        </w:t>
       </w:r>
-      <w:proofErr w:type="gramStart"/>
       <w:r>
         <w:rPr>
           <w:rFonts w:ascii="Consolas" w:hAnsi="Consolas" w:cs="Consolas"/>
@@ -5420,7 +4468,6 @@
         </w:rPr>
         <w:t>private</w:t>
       </w:r>
-      <w:proofErr w:type="gramEnd"/>
       <w:r>
         <w:rPr>
           <w:rFonts w:ascii="Consolas" w:hAnsi="Consolas" w:cs="Consolas"/>
@@ -5454,7 +4501,6 @@
         </w:rPr>
         <w:t xml:space="preserve"> </w:t>
       </w:r>
-      <w:proofErr w:type="spellStart"/>
       <w:r>
         <w:rPr>
           <w:rFonts w:ascii="Consolas" w:hAnsi="Consolas" w:cs="Consolas"/>
@@ -5466,7 +4512,6 @@
         </w:rPr>
         <w:t>CreateOrUpdateViewModels</w:t>
       </w:r>
-      <w:proofErr w:type="spellEnd"/>
       <w:r>
         <w:rPr>
           <w:rFonts w:ascii="Consolas" w:hAnsi="Consolas" w:cs="Consolas"/>
@@ -5478,7 +4523,6 @@
         </w:rPr>
         <w:t>(</w:t>
       </w:r>
-      <w:proofErr w:type="spellStart"/>
       <w:r>
         <w:rPr>
           <w:rFonts w:ascii="Consolas" w:hAnsi="Consolas" w:cs="Consolas"/>
@@ -5490,7 +4534,6 @@
         </w:rPr>
         <w:t>IEnumerable</w:t>
       </w:r>
-      <w:proofErr w:type="spellEnd"/>
       <w:r>
         <w:rPr>
           <w:rFonts w:ascii="Consolas" w:hAnsi="Consolas" w:cs="Consolas"/>
@@ -5611,8 +4654,6 @@
         </w:rPr>
         <w:t xml:space="preserve">            </w:t>
       </w:r>
-      <w:proofErr w:type="spellStart"/>
-      <w:proofErr w:type="gramStart"/>
       <w:r>
         <w:rPr>
           <w:rFonts w:ascii="Consolas" w:hAnsi="Consolas" w:cs="Consolas"/>
@@ -5624,8 +4665,6 @@
         </w:rPr>
         <w:t>foreach</w:t>
       </w:r>
-      <w:proofErr w:type="spellEnd"/>
-      <w:proofErr w:type="gramEnd"/>
       <w:r>
         <w:rPr>
           <w:rFonts w:ascii="Consolas" w:hAnsi="Consolas" w:cs="Consolas"/>
@@ -5637,7 +4676,6 @@
         </w:rPr>
         <w:t xml:space="preserve"> (</w:t>
       </w:r>
-      <w:proofErr w:type="spellStart"/>
       <w:r>
         <w:rPr>
           <w:rFonts w:ascii="Consolas" w:hAnsi="Consolas" w:cs="Consolas"/>
@@ -5649,7 +4687,6 @@
         </w:rPr>
         <w:t>var</w:t>
       </w:r>
-      <w:proofErr w:type="spellEnd"/>
       <w:r>
         <w:rPr>
           <w:rFonts w:ascii="Consolas" w:hAnsi="Consolas" w:cs="Consolas"/>
@@ -5781,7 +4818,6 @@
         </w:rPr>
         <w:t xml:space="preserve">                </w:t>
       </w:r>
-      <w:proofErr w:type="gramStart"/>
       <w:r>
         <w:rPr>
           <w:rFonts w:ascii="Consolas" w:hAnsi="Consolas" w:cs="Consolas"/>
@@ -5793,19 +4829,17 @@
         </w:rPr>
         <w:t>string</w:t>
       </w:r>
-      <w:proofErr w:type="gramEnd"/>
-      <w:r>
-        <w:rPr>
-          <w:rFonts w:ascii="Consolas" w:hAnsi="Consolas" w:cs="Consolas"/>
-          <w:color w:val="888888"/>
-          <w:sz w:val="19"/>
-          <w:szCs w:val="19"/>
-          <w:highlight w:val="white"/>
-          <w:lang w:val="en-US"/>
-        </w:rPr>
-        <w:t xml:space="preserve"> </w:t>
-      </w:r>
-      <w:proofErr w:type="spellStart"/>
+      <w:r>
+        <w:rPr>
+          <w:rFonts w:ascii="Consolas" w:hAnsi="Consolas" w:cs="Consolas"/>
+          <w:color w:val="888888"/>
+          <w:sz w:val="19"/>
+          <w:szCs w:val="19"/>
+          <w:highlight w:val="white"/>
+          <w:lang w:val="en-US"/>
+        </w:rPr>
+        <w:t xml:space="preserve"> </w:t>
+      </w:r>
       <w:r>
         <w:rPr>
           <w:rFonts w:ascii="Consolas" w:hAnsi="Consolas" w:cs="Consolas"/>
@@ -5817,7 +4851,6 @@
         </w:rPr>
         <w:t>customerId</w:t>
       </w:r>
-      <w:proofErr w:type="spellEnd"/>
       <w:r>
         <w:rPr>
           <w:rFonts w:ascii="Consolas" w:hAnsi="Consolas" w:cs="Consolas"/>
@@ -5851,7 +4884,6 @@
         </w:rPr>
         <w:t xml:space="preserve"> </w:t>
       </w:r>
-      <w:proofErr w:type="spellStart"/>
       <w:r>
         <w:rPr>
           <w:rFonts w:ascii="Consolas" w:hAnsi="Consolas" w:cs="Consolas"/>
@@ -5863,7 +4895,6 @@
         </w:rPr>
         <w:t>customer.CustomerId</w:t>
       </w:r>
-      <w:proofErr w:type="spellEnd"/>
       <w:r>
         <w:rPr>
           <w:rFonts w:ascii="Consolas" w:hAnsi="Consolas" w:cs="Consolas"/>
@@ -5902,8 +4933,6 @@
         </w:rPr>
         <w:t xml:space="preserve">                </w:t>
       </w:r>
-      <w:proofErr w:type="spellStart"/>
-      <w:proofErr w:type="gramStart"/>
       <w:r>
         <w:rPr>
           <w:rFonts w:ascii="Consolas" w:hAnsi="Consolas" w:cs="Consolas"/>
@@ -5915,20 +4944,17 @@
         </w:rPr>
         <w:t>var</w:t>
       </w:r>
-      <w:proofErr w:type="spellEnd"/>
-      <w:proofErr w:type="gramEnd"/>
-      <w:r>
-        <w:rPr>
-          <w:rFonts w:ascii="Consolas" w:hAnsi="Consolas" w:cs="Consolas"/>
-          <w:color w:val="888888"/>
-          <w:sz w:val="19"/>
-          <w:szCs w:val="19"/>
-          <w:highlight w:val="white"/>
-          <w:lang w:val="en-US"/>
-        </w:rPr>
-        <w:t xml:space="preserve"> </w:t>
-      </w:r>
-      <w:proofErr w:type="spellStart"/>
+      <w:r>
+        <w:rPr>
+          <w:rFonts w:ascii="Consolas" w:hAnsi="Consolas" w:cs="Consolas"/>
+          <w:color w:val="888888"/>
+          <w:sz w:val="19"/>
+          <w:szCs w:val="19"/>
+          <w:highlight w:val="white"/>
+          <w:lang w:val="en-US"/>
+        </w:rPr>
+        <w:t xml:space="preserve"> </w:t>
+      </w:r>
       <w:r>
         <w:rPr>
           <w:rFonts w:ascii="Consolas" w:hAnsi="Consolas" w:cs="Consolas"/>
@@ -5940,7 +4966,6 @@
         </w:rPr>
         <w:t>viewModel</w:t>
       </w:r>
-      <w:proofErr w:type="spellEnd"/>
       <w:r>
         <w:rPr>
           <w:rFonts w:ascii="Consolas" w:hAnsi="Consolas" w:cs="Consolas"/>
@@ -5996,7 +5021,6 @@
         </w:rPr>
         <w:t xml:space="preserve"> </w:t>
       </w:r>
-      <w:proofErr w:type="spellStart"/>
       <w:r>
         <w:rPr>
           <w:rFonts w:ascii="Consolas" w:hAnsi="Consolas" w:cs="Consolas"/>
@@ -6008,7 +5032,6 @@
         </w:rPr>
         <w:t>vm</w:t>
       </w:r>
-      <w:proofErr w:type="spellEnd"/>
       <w:r>
         <w:rPr>
           <w:rFonts w:ascii="Consolas" w:hAnsi="Consolas" w:cs="Consolas"/>
@@ -6042,7 +5065,6 @@
         </w:rPr>
         <w:t xml:space="preserve"> </w:t>
       </w:r>
-      <w:proofErr w:type="spellStart"/>
       <w:r>
         <w:rPr>
           <w:rFonts w:ascii="Consolas" w:hAnsi="Consolas" w:cs="Consolas"/>
@@ -6065,7 +5087,6 @@
         </w:rPr>
         <w:t>.Customers</w:t>
       </w:r>
-      <w:proofErr w:type="spellEnd"/>
       <w:r>
         <w:rPr>
           <w:rFonts w:ascii="Consolas" w:hAnsi="Consolas" w:cs="Consolas"/>
@@ -6099,7 +5120,6 @@
         </w:rPr>
         <w:t xml:space="preserve"> </w:t>
       </w:r>
-      <w:proofErr w:type="spellStart"/>
       <w:r>
         <w:rPr>
           <w:rFonts w:ascii="Consolas" w:hAnsi="Consolas" w:cs="Consolas"/>
@@ -6111,7 +5131,6 @@
         </w:rPr>
         <w:t>vm.CustomerId</w:t>
       </w:r>
-      <w:proofErr w:type="spellEnd"/>
       <w:r>
         <w:rPr>
           <w:rFonts w:ascii="Consolas" w:hAnsi="Consolas" w:cs="Consolas"/>
@@ -6145,7 +5164,6 @@
         </w:rPr>
         <w:t xml:space="preserve"> </w:t>
       </w:r>
-      <w:proofErr w:type="spellStart"/>
       <w:r>
         <w:rPr>
           <w:rFonts w:ascii="Consolas" w:hAnsi="Consolas" w:cs="Consolas"/>
@@ -6157,7 +5175,6 @@
         </w:rPr>
         <w:t>customerId</w:t>
       </w:r>
-      <w:proofErr w:type="spellEnd"/>
       <w:r>
         <w:rPr>
           <w:rFonts w:ascii="Consolas" w:hAnsi="Consolas" w:cs="Consolas"/>
@@ -6191,7 +5208,6 @@
         </w:rPr>
         <w:t xml:space="preserve"> </w:t>
       </w:r>
-      <w:proofErr w:type="spellStart"/>
       <w:r>
         <w:rPr>
           <w:rFonts w:ascii="Consolas" w:hAnsi="Consolas" w:cs="Consolas"/>
@@ -6203,7 +5219,6 @@
         </w:rPr>
         <w:t>vm</w:t>
       </w:r>
-      <w:proofErr w:type="spellEnd"/>
       <w:r>
         <w:rPr>
           <w:rFonts w:ascii="Consolas" w:hAnsi="Consolas" w:cs="Consolas"/>
@@ -6224,21 +5239,8 @@
           <w:highlight w:val="white"/>
           <w:lang w:val="en-US"/>
         </w:rPr>
-        <w:t>.</w:t>
-      </w:r>
-      <w:proofErr w:type="spellStart"/>
-      <w:r>
-        <w:rPr>
-          <w:rFonts w:ascii="Consolas" w:hAnsi="Consolas" w:cs="Consolas"/>
-          <w:color w:val="444444"/>
-          <w:sz w:val="19"/>
-          <w:szCs w:val="19"/>
-          <w:highlight w:val="white"/>
-          <w:lang w:val="en-US"/>
-        </w:rPr>
-        <w:t>FirstOrDefault</w:t>
-      </w:r>
-      <w:proofErr w:type="spellEnd"/>
+        <w:t>.FirstOrDefault</w:t>
+      </w:r>
       <w:r>
         <w:rPr>
           <w:rFonts w:ascii="Consolas" w:hAnsi="Consolas" w:cs="Consolas"/>
@@ -6277,7 +5279,6 @@
         </w:rPr>
         <w:t xml:space="preserve">                </w:t>
       </w:r>
-      <w:proofErr w:type="gramStart"/>
       <w:r>
         <w:rPr>
           <w:rFonts w:ascii="Consolas" w:hAnsi="Consolas" w:cs="Consolas"/>
@@ -6289,7 +5290,6 @@
         </w:rPr>
         <w:t>if</w:t>
       </w:r>
-      <w:proofErr w:type="gramEnd"/>
       <w:r>
         <w:rPr>
           <w:rFonts w:ascii="Consolas" w:hAnsi="Consolas" w:cs="Consolas"/>
@@ -6301,7 +5301,6 @@
         </w:rPr>
         <w:t xml:space="preserve"> (</w:t>
       </w:r>
-      <w:proofErr w:type="spellStart"/>
       <w:r>
         <w:rPr>
           <w:rFonts w:ascii="Consolas" w:hAnsi="Consolas" w:cs="Consolas"/>
@@ -6313,7 +5312,6 @@
         </w:rPr>
         <w:t>viewModel</w:t>
       </w:r>
-      <w:proofErr w:type="spellEnd"/>
       <w:r>
         <w:rPr>
           <w:rFonts w:ascii="Consolas" w:hAnsi="Consolas" w:cs="Consolas"/>
@@ -6423,8 +5421,6 @@
         </w:rPr>
         <w:t xml:space="preserve">                    </w:t>
       </w:r>
-      <w:proofErr w:type="spellStart"/>
-      <w:proofErr w:type="gramStart"/>
       <w:r>
         <w:rPr>
           <w:rFonts w:ascii="Consolas" w:hAnsi="Consolas" w:cs="Consolas"/>
@@ -6436,8 +5432,6 @@
         </w:rPr>
         <w:t>viewModel</w:t>
       </w:r>
-      <w:proofErr w:type="spellEnd"/>
-      <w:proofErr w:type="gramEnd"/>
       <w:r>
         <w:rPr>
           <w:rFonts w:ascii="Consolas" w:hAnsi="Consolas" w:cs="Consolas"/>
@@ -6493,7 +5487,6 @@
         </w:rPr>
         <w:t xml:space="preserve"> </w:t>
       </w:r>
-      <w:proofErr w:type="spellStart"/>
       <w:r>
         <w:rPr>
           <w:rFonts w:ascii="Consolas" w:hAnsi="Consolas" w:cs="Consolas"/>
@@ -6505,7 +5498,6 @@
         </w:rPr>
         <w:t>CustomerViewModel</w:t>
       </w:r>
-      <w:proofErr w:type="spellEnd"/>
       <w:r>
         <w:rPr>
           <w:rFonts w:ascii="Consolas" w:hAnsi="Consolas" w:cs="Consolas"/>
@@ -6610,8 +5602,6 @@
         </w:rPr>
         <w:t xml:space="preserve">                    </w:t>
       </w:r>
-      <w:proofErr w:type="spellStart"/>
-      <w:proofErr w:type="gramStart"/>
       <w:r>
         <w:rPr>
           <w:rFonts w:ascii="Consolas" w:hAnsi="Consolas" w:cs="Consolas"/>
@@ -6634,7 +5624,6 @@
         </w:rPr>
         <w:t>.Customers.Add</w:t>
       </w:r>
-      <w:proofErr w:type="spellEnd"/>
       <w:r>
         <w:rPr>
           <w:rFonts w:ascii="Consolas" w:hAnsi="Consolas" w:cs="Consolas"/>
@@ -6646,8 +5635,6 @@
         </w:rPr>
         <w:t>(</w:t>
       </w:r>
-      <w:proofErr w:type="spellStart"/>
-      <w:proofErr w:type="gramEnd"/>
       <w:r>
         <w:rPr>
           <w:rFonts w:ascii="Consolas" w:hAnsi="Consolas" w:cs="Consolas"/>
@@ -6659,7 +5646,6 @@
         </w:rPr>
         <w:t>viewModel</w:t>
       </w:r>
-      <w:proofErr w:type="spellEnd"/>
       <w:r>
         <w:rPr>
           <w:rFonts w:ascii="Consolas" w:hAnsi="Consolas" w:cs="Consolas"/>
@@ -6725,7 +5711,6 @@
         </w:rPr>
         <w:t xml:space="preserve">                </w:t>
       </w:r>
-      <w:proofErr w:type="gramStart"/>
       <w:r>
         <w:rPr>
           <w:rFonts w:ascii="Consolas" w:hAnsi="Consolas" w:cs="Consolas"/>
@@ -6737,7 +5722,6 @@
         </w:rPr>
         <w:t>else</w:t>
       </w:r>
-      <w:proofErr w:type="gramEnd"/>
     </w:p>
     <w:p>
       <w:pPr>
@@ -6791,7 +5775,6 @@
         </w:rPr>
         <w:t xml:space="preserve">                    </w:t>
       </w:r>
-      <w:proofErr w:type="spellStart"/>
       <w:r>
         <w:rPr>
           <w:rFonts w:ascii="Consolas" w:hAnsi="Consolas" w:cs="Consolas"/>
@@ -6802,7 +5785,6 @@
         </w:rPr>
         <w:t>viewModel.Customer</w:t>
       </w:r>
-      <w:proofErr w:type="spellEnd"/>
       <w:r>
         <w:rPr>
           <w:rFonts w:ascii="Consolas" w:hAnsi="Consolas" w:cs="Consolas"/>
@@ -6833,7 +5815,6 @@
         </w:rPr>
         <w:t xml:space="preserve"> </w:t>
       </w:r>
-      <w:proofErr w:type="spellStart"/>
       <w:r>
         <w:rPr>
           <w:rFonts w:ascii="Consolas" w:hAnsi="Consolas" w:cs="Consolas"/>
@@ -6844,7 +5825,6 @@
         </w:rPr>
         <w:t>customer</w:t>
       </w:r>
-      <w:proofErr w:type="spellEnd"/>
       <w:r>
         <w:rPr>
           <w:rFonts w:ascii="Consolas" w:hAnsi="Consolas" w:cs="Consolas"/>
@@ -6929,60 +5909,12 @@
     </w:p>
     <w:p>
       <w:r>
-        <w:t xml:space="preserve">In Listing 3 können wir auch sehen, dass der Zugriff auf den </w:t>
-      </w:r>
-      <w:proofErr w:type="spellStart"/>
-      <w:r>
-        <w:t>WebService</w:t>
-      </w:r>
-      <w:proofErr w:type="spellEnd"/>
-      <w:r>
-        <w:t xml:space="preserve"> nur für den Fall durchgeführt wird, in dem auch eine Verbindung zum Internet und damit natürlich auch dem </w:t>
-      </w:r>
-      <w:proofErr w:type="spellStart"/>
-      <w:r>
-        <w:t>WebService</w:t>
-      </w:r>
-      <w:proofErr w:type="spellEnd"/>
-      <w:r>
-        <w:t xml:space="preserve"> besteht.</w:t>
-      </w:r>
-    </w:p>
-    <w:p>
-      <w:r>
-        <w:t xml:space="preserve">Um das feststellen zu können, stellt die </w:t>
-      </w:r>
-      <w:proofErr w:type="spellStart"/>
-      <w:r>
-        <w:t>Window</w:t>
-      </w:r>
-      <w:proofErr w:type="spellEnd"/>
-      <w:r>
-        <w:t xml:space="preserve"> RT </w:t>
-      </w:r>
-      <w:proofErr w:type="spellStart"/>
-      <w:r>
-        <w:t>Api</w:t>
-      </w:r>
-      <w:proofErr w:type="spellEnd"/>
-      <w:r>
-        <w:t xml:space="preserve"> stellt hierfür über die Klasse </w:t>
-      </w:r>
-      <w:proofErr w:type="spellStart"/>
-      <w:r>
-        <w:t>NetworkInformation</w:t>
-      </w:r>
-      <w:proofErr w:type="spellEnd"/>
-      <w:r>
-        <w:t xml:space="preserve"> die Methode </w:t>
-      </w:r>
-      <w:proofErr w:type="spellStart"/>
-      <w:r>
-        <w:t>GetInternetConnectionProfile</w:t>
-      </w:r>
-      <w:proofErr w:type="spellEnd"/>
-      <w:r>
-        <w:t xml:space="preserve"> zur Verfügung. Im Online Zustand gibt diese Methode ein entsprechendes </w:t>
+        <w:t>In Listing 3 können wir auch sehen, dass der Zugriff auf den WebService nur für den Fall durchgeführt wird, in dem auch eine Verbindung zum Internet und damit natürlich auch dem WebService besteht.</w:t>
+      </w:r>
+    </w:p>
+    <w:p>
+      <w:r>
+        <w:t xml:space="preserve">Um das feststellen zu können, stellt die Window RT Api stellt hierfür über die Klasse NetworkInformation die Methode GetInternetConnectionProfile zur Verfügung. Im Online Zustand gibt diese Methode ein entsprechendes </w:t>
       </w:r>
       <w:r>
         <w:t>Connection-</w:t>
@@ -6991,28 +5923,12 @@
         <w:t>Objekt zurück</w:t>
       </w:r>
       <w:r>
-        <w:t xml:space="preserve">. Über dieses Profil kann dann über </w:t>
-      </w:r>
-      <w:proofErr w:type="spellStart"/>
-      <w:r>
-        <w:t>GetNetworkConnectionLevel</w:t>
-      </w:r>
-      <w:proofErr w:type="spellEnd"/>
-      <w:r>
-        <w:t xml:space="preserve"> abgefragt werden, ob aktuell eine Verbindung zum Internet besteht.</w:t>
-      </w:r>
-    </w:p>
-    <w:p>
-      <w:r>
-        <w:t xml:space="preserve">In Listing 4 wird die entsprechende Implementierung von </w:t>
-      </w:r>
-      <w:proofErr w:type="spellStart"/>
-      <w:r>
-        <w:t>NetworkStatus.IsOnline</w:t>
-      </w:r>
-      <w:proofErr w:type="spellEnd"/>
-      <w:r>
-        <w:t xml:space="preserve"> gezeigt.</w:t>
+        <w:t>. Über dieses Profil kann dann über GetNetworkConnectionLevel abgefragt werden, ob aktuell eine Verbindung zum Internet besteht.</w:t>
+      </w:r>
+    </w:p>
+    <w:p>
+      <w:r>
+        <w:t>In Listing 4 wird die entsprechende Implementierung von NetworkStatus.IsOnline gezeigt.</w:t>
       </w:r>
     </w:p>
     <w:p>
@@ -7037,11 +5953,9 @@
           <w:sz w:val="19"/>
           <w:szCs w:val="19"/>
           <w:highlight w:val="white"/>
-          <w:lang w:val="en-US"/>
         </w:rPr>
         <w:t xml:space="preserve">        </w:t>
       </w:r>
-      <w:proofErr w:type="gramStart"/>
       <w:r>
         <w:rPr>
           <w:rFonts w:ascii="Consolas" w:hAnsi="Consolas" w:cs="Consolas"/>
@@ -7053,19 +5967,17 @@
         </w:rPr>
         <w:t>public</w:t>
       </w:r>
-      <w:proofErr w:type="gramEnd"/>
-      <w:r>
-        <w:rPr>
-          <w:rFonts w:ascii="Consolas" w:hAnsi="Consolas" w:cs="Consolas"/>
-          <w:color w:val="888888"/>
-          <w:sz w:val="19"/>
-          <w:szCs w:val="19"/>
-          <w:highlight w:val="white"/>
-          <w:lang w:val="en-US"/>
-        </w:rPr>
-        <w:t xml:space="preserve"> </w:t>
-      </w:r>
-      <w:proofErr w:type="spellStart"/>
+      <w:r>
+        <w:rPr>
+          <w:rFonts w:ascii="Consolas" w:hAnsi="Consolas" w:cs="Consolas"/>
+          <w:color w:val="888888"/>
+          <w:sz w:val="19"/>
+          <w:szCs w:val="19"/>
+          <w:highlight w:val="white"/>
+          <w:lang w:val="en-US"/>
+        </w:rPr>
+        <w:t xml:space="preserve"> </w:t>
+      </w:r>
       <w:r>
         <w:rPr>
           <w:rFonts w:ascii="Consolas" w:hAnsi="Consolas" w:cs="Consolas"/>
@@ -7077,19 +5989,17 @@
         </w:rPr>
         <w:t>bool</w:t>
       </w:r>
-      <w:proofErr w:type="spellEnd"/>
-      <w:r>
-        <w:rPr>
-          <w:rFonts w:ascii="Consolas" w:hAnsi="Consolas" w:cs="Consolas"/>
-          <w:color w:val="888888"/>
-          <w:sz w:val="19"/>
-          <w:szCs w:val="19"/>
-          <w:highlight w:val="white"/>
-          <w:lang w:val="en-US"/>
-        </w:rPr>
-        <w:t xml:space="preserve"> </w:t>
-      </w:r>
-      <w:proofErr w:type="spellStart"/>
+      <w:r>
+        <w:rPr>
+          <w:rFonts w:ascii="Consolas" w:hAnsi="Consolas" w:cs="Consolas"/>
+          <w:color w:val="888888"/>
+          <w:sz w:val="19"/>
+          <w:szCs w:val="19"/>
+          <w:highlight w:val="white"/>
+          <w:lang w:val="en-US"/>
+        </w:rPr>
+        <w:t xml:space="preserve"> </w:t>
+      </w:r>
       <w:r>
         <w:rPr>
           <w:rFonts w:ascii="Consolas" w:hAnsi="Consolas" w:cs="Consolas"/>
@@ -7101,7 +6011,6 @@
         </w:rPr>
         <w:t>IsOnline</w:t>
       </w:r>
-      <w:proofErr w:type="spellEnd"/>
     </w:p>
     <w:p>
       <w:pPr>
@@ -7156,7 +6065,6 @@
         </w:rPr>
         <w:t xml:space="preserve">            </w:t>
       </w:r>
-      <w:proofErr w:type="gramStart"/>
       <w:r>
         <w:rPr>
           <w:rFonts w:ascii="Consolas" w:hAnsi="Consolas" w:cs="Consolas"/>
@@ -7168,7 +6076,6 @@
         </w:rPr>
         <w:t>get</w:t>
       </w:r>
-      <w:proofErr w:type="gramEnd"/>
     </w:p>
     <w:p>
       <w:pPr>
@@ -7223,7 +6130,6 @@
         </w:rPr>
         <w:t xml:space="preserve">                </w:t>
       </w:r>
-      <w:proofErr w:type="gramStart"/>
       <w:r>
         <w:rPr>
           <w:rFonts w:ascii="Consolas" w:hAnsi="Consolas" w:cs="Consolas"/>
@@ -7235,7 +6141,6 @@
         </w:rPr>
         <w:t>return</w:t>
       </w:r>
-      <w:proofErr w:type="gramEnd"/>
       <w:r>
         <w:rPr>
           <w:rFonts w:ascii="Consolas" w:hAnsi="Consolas" w:cs="Consolas"/>
@@ -7247,7 +6152,6 @@
         </w:rPr>
         <w:t xml:space="preserve"> (</w:t>
       </w:r>
-      <w:proofErr w:type="spellStart"/>
       <w:r>
         <w:rPr>
           <w:rFonts w:ascii="Consolas" w:hAnsi="Consolas" w:cs="Consolas"/>
@@ -7270,7 +6174,6 @@
         </w:rPr>
         <w:t>.GetInternetConnectionProfile</w:t>
       </w:r>
-      <w:proofErr w:type="spellEnd"/>
       <w:r>
         <w:rPr>
           <w:rFonts w:ascii="Consolas" w:hAnsi="Consolas" w:cs="Consolas"/>
@@ -7364,7 +6267,6 @@
         </w:rPr>
         <w:t xml:space="preserve">                        </w:t>
       </w:r>
-      <w:proofErr w:type="gramStart"/>
       <w:r>
         <w:rPr>
           <w:rFonts w:ascii="Consolas" w:hAnsi="Consolas" w:cs="Consolas"/>
@@ -7396,19 +6298,7 @@
           <w:highlight w:val="white"/>
           <w:lang w:val="en-US"/>
         </w:rPr>
-        <w:t>(</w:t>
-      </w:r>
-      <w:proofErr w:type="gramEnd"/>
-      <w:r>
-        <w:rPr>
-          <w:rFonts w:ascii="Consolas" w:hAnsi="Consolas" w:cs="Consolas"/>
-          <w:color w:val="888888"/>
-          <w:sz w:val="19"/>
-          <w:szCs w:val="19"/>
-          <w:highlight w:val="white"/>
-          <w:lang w:val="en-US"/>
-        </w:rPr>
-        <w:t>)</w:t>
+        <w:t>()</w:t>
       </w:r>
       <w:r>
         <w:rPr>
@@ -7454,7 +6344,6 @@
         </w:rPr>
         <w:t xml:space="preserve"> </w:t>
       </w:r>
-      <w:proofErr w:type="spellStart"/>
       <w:r>
         <w:rPr>
           <w:rFonts w:ascii="Consolas" w:hAnsi="Consolas" w:cs="Consolas"/>
@@ -7477,7 +6366,6 @@
         </w:rPr>
         <w:t>.InternetAccess</w:t>
       </w:r>
-      <w:proofErr w:type="spellEnd"/>
       <w:r>
         <w:rPr>
           <w:rFonts w:ascii="Consolas" w:hAnsi="Consolas" w:cs="Consolas"/>
@@ -7548,44 +6436,12 @@
     </w:p>
     <w:p>
       <w:r>
-        <w:t xml:space="preserve">Über die aktuelle Geschwindigkeit und Qualität der Internetverbindung und ob der </w:t>
-      </w:r>
-      <w:proofErr w:type="spellStart"/>
-      <w:r>
-        <w:t>WebService</w:t>
-      </w:r>
-      <w:proofErr w:type="spellEnd"/>
-      <w:r>
-        <w:t xml:space="preserve"> selbst gerade online ist, kann die </w:t>
-      </w:r>
-      <w:proofErr w:type="spellStart"/>
-      <w:r>
-        <w:t>NetworkInformation</w:t>
-      </w:r>
-      <w:proofErr w:type="spellEnd"/>
-      <w:r>
-        <w:t xml:space="preserve"> Klasse natürlich keine Auskunft geben. Dieser Zustand muss separat behandelt werden.</w:t>
-      </w:r>
-    </w:p>
-    <w:p>
-      <w:r>
-        <w:t xml:space="preserve">Da die </w:t>
-      </w:r>
-      <w:proofErr w:type="spellStart"/>
-      <w:r>
-        <w:t>NetworkInformation</w:t>
-      </w:r>
-      <w:proofErr w:type="spellEnd"/>
-      <w:r>
-        <w:t xml:space="preserve"> Klasse über das Ereignis </w:t>
-      </w:r>
-      <w:proofErr w:type="spellStart"/>
-      <w:r>
-        <w:t>NetworkStatusChanged</w:t>
-      </w:r>
-      <w:proofErr w:type="spellEnd"/>
-      <w:r>
-        <w:t xml:space="preserve"> relativ zeitnah mitteilt, sobald sich der Status geändert hat, kann darüber dem Benutzer wie in Abbildung 5 zu sehen ist, visuell angezeigt werden, ob gerade eine Internetverbindung besteht.</w:t>
+        <w:t>Über die aktuelle Geschwindigkeit und Qualität der Internetverbindung und ob der WebService selbst gerade online ist, kann die NetworkInformation Klasse natürlich keine Auskunft geben. Dieser Zustand muss separat behandelt werden.</w:t>
+      </w:r>
+    </w:p>
+    <w:p>
+      <w:r>
+        <w:t>Da die NetworkInformation Klasse über das Ereignis NetworkStatusChanged relativ zeitnah mitteilt, sobald sich der Status geändert hat, kann darüber dem Benutzer wie in Abbildung 5 zu sehen ist, visuell angezeigt werden, ob gerade eine Internetverbindung besteht.</w:t>
       </w:r>
     </w:p>
     <w:p>
@@ -7610,7 +6466,7 @@
                     <pic:cNvPicPr/>
                   </pic:nvPicPr>
                   <pic:blipFill>
-                    <a:blip r:embed="rId12">
+                    <a:blip r:embed="rId11">
                       <a:extLst>
                         <a:ext uri="{28A0092B-C50C-407E-A947-70E740481C1C}">
                           <a14:useLocalDpi xmlns:a14="http://schemas.microsoft.com/office/drawing/2010/main" val="0"/>
@@ -7649,23 +6505,7 @@
     <w:p>
       <w:r>
         <w:lastRenderedPageBreak/>
-        <w:t xml:space="preserve">Durch die Möglichkeit Windows 8 oder Windows RT nicht nur auf lokalen Rechnern oder Notebooks, sondern auch auf mobilen Geräten wie </w:t>
-      </w:r>
-      <w:proofErr w:type="spellStart"/>
-      <w:r>
-        <w:t>Tablets</w:t>
-      </w:r>
-      <w:proofErr w:type="spellEnd"/>
-      <w:r>
-        <w:t xml:space="preserve"> oder gar </w:t>
-      </w:r>
-      <w:proofErr w:type="spellStart"/>
-      <w:r>
-        <w:t>Smartphones</w:t>
-      </w:r>
-      <w:proofErr w:type="spellEnd"/>
-      <w:r>
-        <w:t xml:space="preserve"> zu verwenden und diese Geräte zwangsläufig nicht immer Online sind, gilt es, sich Strategien zu überlegen, wie man mit diesem Offline-Zustand umzugehen hat und dem Benutzer trotzdem keine leeren Anwendung</w:t>
+        <w:t>Durch die Möglichkeit Windows 8 oder Windows RT nicht nur auf lokalen Rechnern oder Notebooks, sondern auch auf mobilen Geräten wie Tablets oder gar Smartphones zu verwenden und diese Geräte zwangsläufig nicht immer Online sind, gilt es, sich Strategien zu überlegen, wie man mit diesem Offline-Zustand umzugehen hat und dem Benutzer trotzdem keine leeren Anwendung</w:t>
       </w:r>
       <w:r>
         <w:t>soberfläche</w:t>
@@ -7676,15 +6516,7 @@
     </w:p>
     <w:p>
       <w:r>
-        <w:t xml:space="preserve">Über die in </w:t>
-      </w:r>
-      <w:proofErr w:type="gramStart"/>
-      <w:r>
-        <w:t>der</w:t>
-      </w:r>
-      <w:proofErr w:type="gramEnd"/>
-      <w:r>
-        <w:t xml:space="preserve"> Windows 8 API zur Verfügung gestellten Möglichkeiten ist es dabei möglich, diese Daten in lokalen oder Roaming Ordnern zu speichern und dem Benutzer für einen späteren Offlinezugriff zur Verfügung zu stellen. Im Sinne des Offlinefirst Ansatzes werden die lokal gespeicherten Daten aber eben nicht nur für den Offline Modus genutzt, sondern auch um dem Benutzer möglichst schnell die aus der letzten Online-Sitzung gespeicherten Daten anzuzeigen, bevor die aktuellsten Daten über eine möglichweise langsame Datenverbindung abgefragt werden.</w:t>
+        <w:t>Über die in der Windows 8 API zur Verfügung gestellten Möglichkeiten ist es dabei möglich, diese Daten in lokalen oder Roaming Ordnern zu speichern und dem Benutzer für einen späteren Offlinezugriff zur Verfügung zu stellen. Im Sinne des Offlinefirst Ansatzes werden die lokal gespeicherten Daten aber eben nicht nur für den Offline Modus genutzt, sondern auch um dem Benutzer möglichst schnell die aus der letzten Online-Sitzung gespeicherten Daten anzuzeigen, bevor die aktuellsten Daten über eine möglichweise langsame Datenverbindung abgefragt werden.</w:t>
       </w:r>
     </w:p>
     <w:p/>
@@ -7692,7 +6524,7 @@
       <w:r>
         <w:t xml:space="preserve">[1] </w:t>
       </w:r>
-      <w:hyperlink r:id="rId13" w:history="1">
+      <w:hyperlink r:id="rId12" w:history="1">
         <w:r>
           <w:rPr>
             <w:rStyle w:val="Hyperlink"/>
@@ -7705,7 +6537,7 @@
       <w:r>
         <w:t xml:space="preserve">[2] </w:t>
       </w:r>
-      <w:hyperlink r:id="rId14" w:history="1">
+      <w:hyperlink r:id="rId13" w:history="1">
         <w:r>
           <w:rPr>
             <w:rStyle w:val="Hyperlink"/>
@@ -7718,7 +6550,7 @@
       <w:r>
         <w:t xml:space="preserve">[3] </w:t>
       </w:r>
-      <w:hyperlink r:id="rId15" w:history="1">
+      <w:hyperlink r:id="rId14" w:history="1">
         <w:r>
           <w:rPr>
             <w:rStyle w:val="Hyperlink"/>
@@ -7749,7 +6581,7 @@
 </file>
 
 <file path=word/endnotes.xml><?xml version="1.0" encoding="utf-8"?>
-<w:endnotes xmlns:wpc="http://schemas.microsoft.com/office/word/2010/wordprocessingCanvas" xmlns:mc="http://schemas.openxmlformats.org/markup-compatibility/2006" xmlns:o="urn:schemas-microsoft-com:office:office" xmlns:r="http://schemas.openxmlformats.org/officeDocument/2006/relationships" xmlns:m="http://schemas.openxmlformats.org/officeDocument/2006/math" xmlns:v="urn:schemas-microsoft-com:vml" xmlns:wp14="http://schemas.microsoft.com/office/word/2010/wordprocessingDrawing" xmlns:wp="http://schemas.openxmlformats.org/drawingml/2006/wordprocessingDrawing" xmlns:w10="urn:schemas-microsoft-com:office:word" xmlns:w="http://schemas.openxmlformats.org/wordprocessingml/2006/main" xmlns:w14="http://schemas.microsoft.com/office/word/2010/wordml" xmlns:wpg="http://schemas.microsoft.com/office/word/2010/wordprocessingGroup" xmlns:wpi="http://schemas.microsoft.com/office/word/2010/wordprocessingInk" xmlns:wne="http://schemas.microsoft.com/office/word/2006/wordml" xmlns:wps="http://schemas.microsoft.com/office/word/2010/wordprocessingShape" mc:Ignorable="w14 wp14">
+<w:endnotes xmlns:wpc="http://schemas.microsoft.com/office/word/2010/wordprocessingCanvas" xmlns:mc="http://schemas.openxmlformats.org/markup-compatibility/2006" xmlns:o="urn:schemas-microsoft-com:office:office" xmlns:r="http://schemas.openxmlformats.org/officeDocument/2006/relationships" xmlns:m="http://schemas.openxmlformats.org/officeDocument/2006/math" xmlns:v="urn:schemas-microsoft-com:vml" xmlns:wp14="http://schemas.microsoft.com/office/word/2010/wordprocessingDrawing" xmlns:wp="http://schemas.openxmlformats.org/drawingml/2006/wordprocessingDrawing" xmlns:w10="urn:schemas-microsoft-com:office:word" xmlns:w="http://schemas.openxmlformats.org/wordprocessingml/2006/main" xmlns:w14="http://schemas.microsoft.com/office/word/2010/wordml" xmlns:w15="http://schemas.microsoft.com/office/word/2012/wordml" xmlns:wpg="http://schemas.microsoft.com/office/word/2010/wordprocessingGroup" xmlns:wpi="http://schemas.microsoft.com/office/word/2010/wordprocessingInk" xmlns:wne="http://schemas.microsoft.com/office/word/2006/wordml" xmlns:wps="http://schemas.microsoft.com/office/word/2010/wordprocessingShape" mc:Ignorable="w14 w15 wp14">
   <w:endnote w:type="separator" w:id="-1">
     <w:p>
       <w:pPr>
@@ -7774,7 +6606,7 @@
 </file>
 
 <file path=word/footnotes.xml><?xml version="1.0" encoding="utf-8"?>
-<w:footnotes xmlns:wpc="http://schemas.microsoft.com/office/word/2010/wordprocessingCanvas" xmlns:mc="http://schemas.openxmlformats.org/markup-compatibility/2006" xmlns:o="urn:schemas-microsoft-com:office:office" xmlns:r="http://schemas.openxmlformats.org/officeDocument/2006/relationships" xmlns:m="http://schemas.openxmlformats.org/officeDocument/2006/math" xmlns:v="urn:schemas-microsoft-com:vml" xmlns:wp14="http://schemas.microsoft.com/office/word/2010/wordprocessingDrawing" xmlns:wp="http://schemas.openxmlformats.org/drawingml/2006/wordprocessingDrawing" xmlns:w10="urn:schemas-microsoft-com:office:word" xmlns:w="http://schemas.openxmlformats.org/wordprocessingml/2006/main" xmlns:w14="http://schemas.microsoft.com/office/word/2010/wordml" xmlns:wpg="http://schemas.microsoft.com/office/word/2010/wordprocessingGroup" xmlns:wpi="http://schemas.microsoft.com/office/word/2010/wordprocessingInk" xmlns:wne="http://schemas.microsoft.com/office/word/2006/wordml" xmlns:wps="http://schemas.microsoft.com/office/word/2010/wordprocessingShape" mc:Ignorable="w14 wp14">
+<w:footnotes xmlns:wpc="http://schemas.microsoft.com/office/word/2010/wordprocessingCanvas" xmlns:mc="http://schemas.openxmlformats.org/markup-compatibility/2006" xmlns:o="urn:schemas-microsoft-com:office:office" xmlns:r="http://schemas.openxmlformats.org/officeDocument/2006/relationships" xmlns:m="http://schemas.openxmlformats.org/officeDocument/2006/math" xmlns:v="urn:schemas-microsoft-com:vml" xmlns:wp14="http://schemas.microsoft.com/office/word/2010/wordprocessingDrawing" xmlns:wp="http://schemas.openxmlformats.org/drawingml/2006/wordprocessingDrawing" xmlns:w10="urn:schemas-microsoft-com:office:word" xmlns:w="http://schemas.openxmlformats.org/wordprocessingml/2006/main" xmlns:w14="http://schemas.microsoft.com/office/word/2010/wordml" xmlns:w15="http://schemas.microsoft.com/office/word/2012/wordml" xmlns:wpg="http://schemas.microsoft.com/office/word/2010/wordprocessingGroup" xmlns:wpi="http://schemas.microsoft.com/office/word/2010/wordprocessingInk" xmlns:wne="http://schemas.microsoft.com/office/word/2006/wordml" xmlns:wps="http://schemas.microsoft.com/office/word/2010/wordprocessingShape" mc:Ignorable="w14 w15 wp14">
   <w:footnote w:type="separator" w:id="-1">
     <w:p>
       <w:pPr>
@@ -7799,7 +6631,7 @@
 </file>
 
 <file path=word/numbering.xml><?xml version="1.0" encoding="utf-8"?>
-<w:numbering xmlns:wpc="http://schemas.microsoft.com/office/word/2010/wordprocessingCanvas" xmlns:mc="http://schemas.openxmlformats.org/markup-compatibility/2006" xmlns:o="urn:schemas-microsoft-com:office:office" xmlns:r="http://schemas.openxmlformats.org/officeDocument/2006/relationships" xmlns:m="http://schemas.openxmlformats.org/officeDocument/2006/math" xmlns:v="urn:schemas-microsoft-com:vml" xmlns:wp14="http://schemas.microsoft.com/office/word/2010/wordprocessingDrawing" xmlns:wp="http://schemas.openxmlformats.org/drawingml/2006/wordprocessingDrawing" xmlns:w10="urn:schemas-microsoft-com:office:word" xmlns:w="http://schemas.openxmlformats.org/wordprocessingml/2006/main" xmlns:w14="http://schemas.microsoft.com/office/word/2010/wordml" xmlns:wpg="http://schemas.microsoft.com/office/word/2010/wordprocessingGroup" xmlns:wpi="http://schemas.microsoft.com/office/word/2010/wordprocessingInk" xmlns:wne="http://schemas.microsoft.com/office/word/2006/wordml" xmlns:wps="http://schemas.microsoft.com/office/word/2010/wordprocessingShape" mc:Ignorable="w14 wp14">
+<w:numbering xmlns:wpc="http://schemas.microsoft.com/office/word/2010/wordprocessingCanvas" xmlns:mc="http://schemas.openxmlformats.org/markup-compatibility/2006" xmlns:o="urn:schemas-microsoft-com:office:office" xmlns:r="http://schemas.openxmlformats.org/officeDocument/2006/relationships" xmlns:m="http://schemas.openxmlformats.org/officeDocument/2006/math" xmlns:v="urn:schemas-microsoft-com:vml" xmlns:wp14="http://schemas.microsoft.com/office/word/2010/wordprocessingDrawing" xmlns:wp="http://schemas.openxmlformats.org/drawingml/2006/wordprocessingDrawing" xmlns:w10="urn:schemas-microsoft-com:office:word" xmlns:w="http://schemas.openxmlformats.org/wordprocessingml/2006/main" xmlns:w14="http://schemas.microsoft.com/office/word/2010/wordml" xmlns:w15="http://schemas.microsoft.com/office/word/2012/wordml" xmlns:wpg="http://schemas.microsoft.com/office/word/2010/wordprocessingGroup" xmlns:wpi="http://schemas.microsoft.com/office/word/2010/wordprocessingInk" xmlns:wne="http://schemas.microsoft.com/office/word/2006/wordml" xmlns:wps="http://schemas.microsoft.com/office/word/2010/wordprocessingShape" mc:Ignorable="w14 w15 wp14">
   <w:abstractNum w:abstractNumId="0">
     <w:nsid w:val="7DFA30C3"/>
     <w:multiLevelType w:val="hybridMultilevel"/>
@@ -7920,7 +6752,7 @@
 </file>
 
 <file path=word/styles.xml><?xml version="1.0" encoding="utf-8"?>
-<w:styles xmlns:mc="http://schemas.openxmlformats.org/markup-compatibility/2006" xmlns:r="http://schemas.openxmlformats.org/officeDocument/2006/relationships" xmlns:w="http://schemas.openxmlformats.org/wordprocessingml/2006/main" xmlns:w14="http://schemas.microsoft.com/office/word/2010/wordml" mc:Ignorable="w14">
+<w:styles xmlns:mc="http://schemas.openxmlformats.org/markup-compatibility/2006" xmlns:r="http://schemas.openxmlformats.org/officeDocument/2006/relationships" xmlns:w="http://schemas.openxmlformats.org/wordprocessingml/2006/main" xmlns:w14="http://schemas.microsoft.com/office/word/2010/wordml" xmlns:w15="http://schemas.microsoft.com/office/word/2012/wordml" mc:Ignorable="w14 w15">
   <w:docDefaults>
     <w:rPrDefault>
       <w:rPr>
@@ -7936,568 +6768,378 @@
       </w:pPr>
     </w:pPrDefault>
   </w:docDefaults>
-  <w:latentStyles w:defLockedState="0" w:defUIPriority="99" w:defSemiHidden="1" w:defUnhideWhenUsed="1" w:defQFormat="0" w:count="267">
-    <w:lsdException w:name="Normal" w:semiHidden="0" w:uiPriority="0" w:unhideWhenUsed="0" w:qFormat="1"/>
-    <w:lsdException w:name="heading 1" w:semiHidden="0" w:uiPriority="9" w:unhideWhenUsed="0" w:qFormat="1"/>
-    <w:lsdException w:name="heading 2" w:uiPriority="9" w:qFormat="1"/>
-    <w:lsdException w:name="heading 3" w:uiPriority="9" w:qFormat="1"/>
-    <w:lsdException w:name="heading 4" w:uiPriority="9" w:qFormat="1"/>
-    <w:lsdException w:name="heading 5" w:uiPriority="9" w:qFormat="1"/>
-    <w:lsdException w:name="heading 6" w:uiPriority="9" w:qFormat="1"/>
-    <w:lsdException w:name="heading 7" w:uiPriority="9" w:qFormat="1"/>
-    <w:lsdException w:name="heading 8" w:uiPriority="9" w:qFormat="1"/>
-    <w:lsdException w:name="heading 9" w:uiPriority="9" w:qFormat="1"/>
-    <w:lsdException w:name="toc 1" w:uiPriority="39"/>
-    <w:lsdException w:name="toc 2" w:uiPriority="39"/>
-    <w:lsdException w:name="toc 3" w:uiPriority="39"/>
-    <w:lsdException w:name="toc 4" w:uiPriority="39"/>
-    <w:lsdException w:name="toc 5" w:uiPriority="39"/>
-    <w:lsdException w:name="toc 6" w:uiPriority="39"/>
-    <w:lsdException w:name="toc 7" w:uiPriority="39"/>
-    <w:lsdException w:name="toc 8" w:uiPriority="39"/>
-    <w:lsdException w:name="toc 9" w:uiPriority="39"/>
-    <w:lsdException w:name="caption" w:uiPriority="35" w:qFormat="1"/>
-    <w:lsdException w:name="Title" w:semiHidden="0" w:uiPriority="10" w:unhideWhenUsed="0" w:qFormat="1"/>
-    <w:lsdException w:name="Default Paragraph Font" w:uiPriority="1"/>
-    <w:lsdException w:name="Subtitle" w:semiHidden="0" w:uiPriority="11" w:unhideWhenUsed="0" w:qFormat="1"/>
-    <w:lsdException w:name="Strong" w:semiHidden="0" w:uiPriority="22" w:unhideWhenUsed="0" w:qFormat="1"/>
-    <w:lsdException w:name="Emphasis" w:semiHidden="0" w:uiPriority="20" w:unhideWhenUsed="0" w:qFormat="1"/>
-    <w:lsdException w:name="Table Grid" w:semiHidden="0" w:uiPriority="59" w:unhideWhenUsed="0"/>
-    <w:lsdException w:name="Placeholder Text" w:unhideWhenUsed="0"/>
-    <w:lsdException w:name="No Spacing" w:semiHidden="0" w:uiPriority="1" w:unhideWhenUsed="0" w:qFormat="1"/>
-    <w:lsdException w:name="Light Shading" w:semiHidden="0" w:uiPriority="60" w:unhideWhenUsed="0"/>
-    <w:lsdException w:name="Light List" w:semiHidden="0" w:uiPriority="61" w:unhideWhenUsed="0"/>
-    <w:lsdException w:name="Light Grid" w:semiHidden="0" w:uiPriority="62" w:unhideWhenUsed="0"/>
-    <w:lsdException w:name="Medium Shading 1" w:semiHidden="0" w:uiPriority="63" w:unhideWhenUsed="0"/>
-    <w:lsdException w:name="Medium Shading 2" w:semiHidden="0" w:uiPriority="64" w:unhideWhenUsed="0"/>
-    <w:lsdException w:name="Medium List 1" w:semiHidden="0" w:uiPriority="65" w:unhideWhenUsed="0"/>
-    <w:lsdException w:name="Medium List 2" w:semiHidden="0" w:uiPriority="66" w:unhideWhenUsed="0"/>
-    <w:lsdException w:name="Medium Grid 1" w:semiHidden="0" w:uiPriority="67" w:unhideWhenUsed="0"/>
-    <w:lsdException w:name="Medium Grid 2" w:semiHidden="0" w:uiPriority="68" w:unhideWhenUsed="0"/>
-    <w:lsdException w:name="Medium Grid 3" w:semiHidden="0" w:uiPriority="69" w:unhideWhenUsed="0"/>
-    <w:lsdException w:name="Dark List" w:semiHidden="0" w:uiPriority="70" w:unhideWhenUsed="0"/>
-    <w:lsdException w:name="Colorful Shading" w:semiHidden="0" w:uiPriority="71" w:unhideWhenUsed="0"/>
-    <w:lsdException w:name="Colorful List" w:semiHidden="0" w:uiPriority="72" w:unhideWhenUsed="0"/>
-    <w:lsdException w:name="Colorful Grid" w:semiHidden="0" w:uiPriority="73" w:unhideWhenUsed="0"/>
-    <w:lsdException w:name="Light Shading Accent 1" w:semiHidden="0" w:uiPriority="60" w:unhideWhenUsed="0"/>
-    <w:lsdException w:name="Light List Accent 1" w:semiHidden="0" w:uiPriority="61" w:unhideWhenUsed="0"/>
-    <w:lsdException w:name="Light Grid Accent 1" w:semiHidden="0" w:uiPriority="62" w:unhideWhenUsed="0"/>
-    <w:lsdException w:name="Medium Shading 1 Accent 1" w:semiHidden="0" w:uiPriority="63" w:unhideWhenUsed="0"/>
-    <w:lsdException w:name="Medium Shading 2 Accent 1" w:semiHidden="0" w:uiPriority="64" w:unhideWhenUsed="0"/>
-    <w:lsdException w:name="Medium List 1 Accent 1" w:semiHidden="0" w:uiPriority="65" w:unhideWhenUsed="0"/>
-    <w:lsdException w:name="Revision" w:unhideWhenUsed="0"/>
-    <w:lsdException w:name="List Paragraph" w:semiHidden="0" w:uiPriority="34" w:unhideWhenUsed="0" w:qFormat="1"/>
-    <w:lsdException w:name="Quote" w:semiHidden="0" w:uiPriority="29" w:unhideWhenUsed="0" w:qFormat="1"/>
-    <w:lsdException w:name="Intense Quote" w:semiHidden="0" w:uiPriority="30" w:unhideWhenUsed="0" w:qFormat="1"/>
-    <w:lsdException w:name="Medium List 2 Accent 1" w:semiHidden="0" w:uiPriority="66" w:unhideWhenUsed="0"/>
-    <w:lsdException w:name="Medium Grid 1 Accent 1" w:semiHidden="0" w:uiPriority="67" w:unhideWhenUsed="0"/>
-    <w:lsdException w:name="Medium Grid 2 Accent 1" w:semiHidden="0" w:uiPriority="68" w:unhideWhenUsed="0"/>
-    <w:lsdException w:name="Medium Grid 3 Accent 1" w:semiHidden="0" w:uiPriority="69" w:unhideWhenUsed="0"/>
-    <w:lsdException w:name="Dark List Accent 1" w:semiHidden="0" w:uiPriority="70" w:unhideWhenUsed="0"/>
-    <w:lsdException w:name="Colorful Shading Accent 1" w:semiHidden="0" w:uiPriority="71" w:unhideWhenUsed="0"/>
-    <w:lsdException w:name="Colorful List Accent 1" w:semiHidden="0" w:uiPriority="72" w:unhideWhenUsed="0"/>
-    <w:lsdException w:name="Colorful Grid Accent 1" w:semiHidden="0" w:uiPriority="73" w:unhideWhenUsed="0"/>
-    <w:lsdException w:name="Light Shading Accent 2" w:semiHidden="0" w:uiPriority="60" w:unhideWhenUsed="0"/>
-    <w:lsdException w:name="Light List Accent 2" w:semiHidden="0" w:uiPriority="61" w:unhideWhenUsed="0"/>
-    <w:lsdException w:name="Light Grid Accent 2" w:semiHidden="0" w:uiPriority="62" w:unhideWhenUsed="0"/>
-    <w:lsdException w:name="Medium Shading 1 Accent 2" w:semiHidden="0" w:uiPriority="63" w:unhideWhenUsed="0"/>
-    <w:lsdException w:name="Medium Shading 2 Accent 2" w:semiHidden="0" w:uiPriority="64" w:unhideWhenUsed="0"/>
-    <w:lsdException w:name="Medium List 1 Accent 2" w:semiHidden="0" w:uiPriority="65" w:unhideWhenUsed="0"/>
-    <w:lsdException w:name="Medium List 2 Accent 2" w:semiHidden="0" w:uiPriority="66" w:unhideWhenUsed="0"/>
-    <w:lsdException w:name="Medium Grid 1 Accent 2" w:semiHidden="0" w:uiPriority="67" w:unhideWhenUsed="0"/>
-    <w:lsdException w:name="Medium Grid 2 Accent 2" w:semiHidden="0" w:uiPriority="68" w:unhideWhenUsed="0"/>
-    <w:lsdException w:name="Medium Grid 3 Accent 2" w:semiHidden="0" w:uiPriority="69" w:unhideWhenUsed="0"/>
-    <w:lsdException w:name="Dark List Accent 2" w:semiHidden="0" w:uiPriority="70" w:unhideWhenUsed="0"/>
-    <w:lsdException w:name="Colorful Shading Accent 2" w:semiHidden="0" w:uiPriority="71" w:unhideWhenUsed="0"/>
-    <w:lsdException w:name="Colorful List Accent 2" w:semiHidden="0" w:uiPriority="72" w:unhideWhenUsed="0"/>
-    <w:lsdException w:name="Colorful Grid Accent 2" w:semiHidden="0" w:uiPriority="73" w:unhideWhenUsed="0"/>
-    <w:lsdException w:name="Light Shading Accent 3" w:semiHidden="0" w:uiPriority="60" w:unhideWhenUsed="0"/>
-    <w:lsdException w:name="Light List Accent 3" w:semiHidden="0" w:uiPriority="61" w:unhideWhenUsed="0"/>
-    <w:lsdException w:name="Light Grid Accent 3" w:semiHidden="0" w:uiPriority="62" w:unhideWhenUsed="0"/>
-    <w:lsdException w:name="Medium Shading 1 Accent 3" w:semiHidden="0" w:uiPriority="63" w:unhideWhenUsed="0"/>
-    <w:lsdException w:name="Medium Shading 2 Accent 3" w:semiHidden="0" w:uiPriority="64" w:unhideWhenUsed="0"/>
-    <w:lsdException w:name="Medium List 1 Accent 3" w:semiHidden="0" w:uiPriority="65" w:unhideWhenUsed="0"/>
-    <w:lsdException w:name="Medium List 2 Accent 3" w:semiHidden="0" w:uiPriority="66" w:unhideWhenUsed="0"/>
-    <w:lsdException w:name="Medium Grid 1 Accent 3" w:semiHidden="0" w:uiPriority="67" w:unhideWhenUsed="0"/>
-    <w:lsdException w:name="Medium Grid 2 Accent 3" w:semiHidden="0" w:uiPriority="68" w:unhideWhenUsed="0"/>
-    <w:lsdException w:name="Medium Grid 3 Accent 3" w:semiHidden="0" w:uiPriority="69" w:unhideWhenUsed="0"/>
-    <w:lsdException w:name="Dark List Accent 3" w:semiHidden="0" w:uiPriority="70" w:unhideWhenUsed="0"/>
-    <w:lsdException w:name="Colorful Shading Accent 3" w:semiHidden="0" w:uiPriority="71" w:unhideWhenUsed="0"/>
-    <w:lsdException w:name="Colorful List Accent 3" w:semiHidden="0" w:uiPriority="72" w:unhideWhenUsed="0"/>
-    <w:lsdException w:name="Colorful Grid Accent 3" w:semiHidden="0" w:uiPriority="73" w:unhideWhenUsed="0"/>
-    <w:lsdException w:name="Light Shading Accent 4" w:semiHidden="0" w:uiPriority="60" w:unhideWhenUsed="0"/>
-    <w:lsdException w:name="Light List Accent 4" w:semiHidden="0" w:uiPriority="61" w:unhideWhenUsed="0"/>
-    <w:lsdException w:name="Light Grid Accent 4" w:semiHidden="0" w:uiPriority="62" w:unhideWhenUsed="0"/>
-    <w:lsdException w:name="Medium Shading 1 Accent 4" w:semiHidden="0" w:uiPriority="63" w:unhideWhenUsed="0"/>
-    <w:lsdException w:name="Medium Shading 2 Accent 4" w:semiHidden="0" w:uiPriority="64" w:unhideWhenUsed="0"/>
-    <w:lsdException w:name="Medium List 1 Accent 4" w:semiHidden="0" w:uiPriority="65" w:unhideWhenUsed="0"/>
-    <w:lsdException w:name="Medium List 2 Accent 4" w:semiHidden="0" w:uiPriority="66" w:unhideWhenUsed="0"/>
-    <w:lsdException w:name="Medium Grid 1 Accent 4" w:semiHidden="0" w:uiPriority="67" w:unhideWhenUsed="0"/>
-    <w:lsdException w:name="Medium Grid 2 Accent 4" w:semiHidden="0" w:uiPriority="68" w:unhideWhenUsed="0"/>
-    <w:lsdException w:name="Medium Grid 3 Accent 4" w:semiHidden="0" w:uiPriority="69" w:unhideWhenUsed="0"/>
-    <w:lsdException w:name="Dark List Accent 4" w:semiHidden="0" w:uiPriority="70" w:unhideWhenUsed="0"/>
-    <w:lsdException w:name="Colorful Shading Accent 4" w:semiHidden="0" w:uiPriority="71" w:unhideWhenUsed="0"/>
-    <w:lsdException w:name="Colorful List Accent 4" w:semiHidden="0" w:uiPriority="72" w:unhideWhenUsed="0"/>
-    <w:lsdException w:name="Colorful Grid Accent 4" w:semiHidden="0" w:uiPriority="73" w:unhideWhenUsed="0"/>
-    <w:lsdException w:name="Light Shading Accent 5" w:semiHidden="0" w:uiPriority="60" w:unhideWhenUsed="0"/>
-    <w:lsdException w:name="Light List Accent 5" w:semiHidden="0" w:uiPriority="61" w:unhideWhenUsed="0"/>
-    <w:lsdException w:name="Light Grid Accent 5" w:semiHidden="0" w:uiPriority="62" w:unhideWhenUsed="0"/>
-    <w:lsdException w:name="Medium Shading 1 Accent 5" w:semiHidden="0" w:uiPriority="63" w:unhideWhenUsed="0"/>
-    <w:lsdException w:name="Medium Shading 2 Accent 5" w:semiHidden="0" w:uiPriority="64" w:unhideWhenUsed="0"/>
-    <w:lsdException w:name="Medium List 1 Accent 5" w:semiHidden="0" w:uiPriority="65" w:unhideWhenUsed="0"/>
-    <w:lsdException w:name="Medium List 2 Accent 5" w:semiHidden="0" w:uiPriority="66" w:unhideWhenUsed="0"/>
-    <w:lsdException w:name="Medium Grid 1 Accent 5" w:semiHidden="0" w:uiPriority="67" w:unhideWhenUsed="0"/>
-    <w:lsdException w:name="Medium Grid 2 Accent 5" w:semiHidden="0" w:uiPriority="68" w:unhideWhenUsed="0"/>
-    <w:lsdException w:name="Medium Grid 3 Accent 5" w:semiHidden="0" w:uiPriority="69" w:unhideWhenUsed="0"/>
-    <w:lsdException w:name="Dark List Accent 5" w:semiHidden="0" w:uiPriority="70" w:unhideWhenUsed="0"/>
-    <w:lsdException w:name="Colorful Shading Accent 5" w:semiHidden="0" w:uiPriority="71" w:unhideWhenUsed="0"/>
-    <w:lsdException w:name="Colorful List Accent 5" w:semiHidden="0" w:uiPriority="72" w:unhideWhenUsed="0"/>
-    <w:lsdException w:name="Colorful Grid Accent 5" w:semiHidden="0" w:uiPriority="73" w:unhideWhenUsed="0"/>
-    <w:lsdException w:name="Light Shading Accent 6" w:semiHidden="0" w:uiPriority="60" w:unhideWhenUsed="0"/>
-    <w:lsdException w:name="Light List Accent 6" w:semiHidden="0" w:uiPriority="61" w:unhideWhenUsed="0"/>
-    <w:lsdException w:name="Light Grid Accent 6" w:semiHidden="0" w:uiPriority="62" w:unhideWhenUsed="0"/>
-    <w:lsdException w:name="Medium Shading 1 Accent 6" w:semiHidden="0" w:uiPriority="63" w:unhideWhenUsed="0"/>
-    <w:lsdException w:name="Medium Shading 2 Accent 6" w:semiHidden="0" w:uiPriority="64" w:unhideWhenUsed="0"/>
-    <w:lsdException w:name="Medium List 1 Accent 6" w:semiHidden="0" w:uiPriority="65" w:unhideWhenUsed="0"/>
-    <w:lsdException w:name="Medium List 2 Accent 6" w:semiHidden="0" w:uiPriority="66" w:unhideWhenUsed="0"/>
-    <w:lsdException w:name="Medium Grid 1 Accent 6" w:semiHidden="0" w:uiPriority="67" w:unhideWhenUsed="0"/>
-    <w:lsdException w:name="Medium Grid 2 Accent 6" w:semiHidden="0" w:uiPriority="68" w:unhideWhenUsed="0"/>
-    <w:lsdException w:name="Medium Grid 3 Accent 6" w:semiHidden="0" w:uiPriority="69" w:unhideWhenUsed="0"/>
-    <w:lsdException w:name="Dark List Accent 6" w:semiHidden="0" w:uiPriority="70" w:unhideWhenUsed="0"/>
-    <w:lsdException w:name="Colorful Shading Accent 6" w:semiHidden="0" w:uiPriority="71" w:unhideWhenUsed="0"/>
-    <w:lsdException w:name="Colorful List Accent 6" w:semiHidden="0" w:uiPriority="72" w:unhideWhenUsed="0"/>
-    <w:lsdException w:name="Colorful Grid Accent 6" w:semiHidden="0" w:uiPriority="73" w:unhideWhenUsed="0"/>
-    <w:lsdException w:name="Subtle Emphasis" w:semiHidden="0" w:uiPriority="19" w:unhideWhenUsed="0" w:qFormat="1"/>
-    <w:lsdException w:name="Intense Emphasis" w:semiHidden="0" w:uiPriority="21" w:unhideWhenUsed="0" w:qFormat="1"/>
-    <w:lsdException w:name="Subtle Reference" w:semiHidden="0" w:uiPriority="31" w:unhideWhenUsed="0" w:qFormat="1"/>
-    <w:lsdException w:name="Intense Reference" w:semiHidden="0" w:uiPriority="32" w:unhideWhenUsed="0" w:qFormat="1"/>
-    <w:lsdException w:name="Book Title" w:semiHidden="0" w:uiPriority="33" w:unhideWhenUsed="0" w:qFormat="1"/>
-    <w:lsdException w:name="Bibliography" w:uiPriority="37"/>
-    <w:lsdException w:name="TOC Heading" w:uiPriority="39" w:qFormat="1"/>
-  </w:latentStyles>
-  <w:style w:type="paragraph" w:default="1" w:styleId="Normal">
-    <w:name w:val="Normal"/>
-    <w:qFormat/>
-  </w:style>
-  <w:style w:type="paragraph" w:styleId="Heading1">
-    <w:name w:val="heading 1"/>
-    <w:basedOn w:val="Normal"/>
-    <w:next w:val="Normal"/>
-    <w:link w:val="Heading1Char"/>
-    <w:uiPriority w:val="9"/>
-    <w:qFormat/>
-    <w:rsid w:val="00B367CD"/>
-    <w:pPr>
-      <w:keepNext/>
-      <w:keepLines/>
-      <w:spacing w:before="480" w:after="0"/>
-      <w:outlineLvl w:val="0"/>
-    </w:pPr>
-    <w:rPr>
-      <w:rFonts w:asciiTheme="majorHAnsi" w:eastAsiaTheme="majorEastAsia" w:hAnsiTheme="majorHAnsi" w:cstheme="majorBidi"/>
-      <w:b/>
-      <w:bCs/>
-      <w:color w:val="365F91" w:themeColor="accent1" w:themeShade="BF"/>
-      <w:sz w:val="28"/>
-      <w:szCs w:val="28"/>
-    </w:rPr>
-  </w:style>
-  <w:style w:type="paragraph" w:styleId="Heading2">
-    <w:name w:val="heading 2"/>
-    <w:basedOn w:val="Normal"/>
-    <w:next w:val="Normal"/>
-    <w:link w:val="Heading2Char"/>
-    <w:uiPriority w:val="9"/>
-    <w:unhideWhenUsed/>
-    <w:qFormat/>
-    <w:rsid w:val="00A30837"/>
-    <w:pPr>
-      <w:keepNext/>
-      <w:keepLines/>
-      <w:spacing w:before="200" w:after="0"/>
-      <w:outlineLvl w:val="1"/>
-    </w:pPr>
-    <w:rPr>
-      <w:rFonts w:asciiTheme="majorHAnsi" w:eastAsiaTheme="majorEastAsia" w:hAnsiTheme="majorHAnsi" w:cstheme="majorBidi"/>
-      <w:b/>
-      <w:bCs/>
-      <w:color w:val="4F81BD" w:themeColor="accent1"/>
-      <w:sz w:val="26"/>
-      <w:szCs w:val="26"/>
-    </w:rPr>
-  </w:style>
-  <w:style w:type="paragraph" w:styleId="Heading3">
-    <w:name w:val="heading 3"/>
-    <w:basedOn w:val="Normal"/>
-    <w:link w:val="Heading3Char"/>
-    <w:uiPriority w:val="9"/>
-    <w:semiHidden/>
-    <w:unhideWhenUsed/>
-    <w:qFormat/>
-    <w:rsid w:val="004D1A64"/>
-    <w:pPr>
-      <w:spacing w:before="100" w:beforeAutospacing="1" w:after="100" w:afterAutospacing="1" w:line="240" w:lineRule="auto"/>
-      <w:outlineLvl w:val="2"/>
-    </w:pPr>
-    <w:rPr>
-      <w:rFonts w:ascii="Times New Roman" w:hAnsi="Times New Roman" w:cs="Times New Roman"/>
-      <w:b/>
-      <w:bCs/>
-      <w:sz w:val="27"/>
-      <w:szCs w:val="27"/>
-      <w:lang w:eastAsia="de-DE"/>
-    </w:rPr>
-  </w:style>
-  <w:style w:type="character" w:default="1" w:styleId="DefaultParagraphFont">
-    <w:name w:val="Default Paragraph Font"/>
-    <w:uiPriority w:val="1"/>
-    <w:semiHidden/>
-    <w:unhideWhenUsed/>
-  </w:style>
-  <w:style w:type="table" w:default="1" w:styleId="TableNormal">
-    <w:name w:val="Normal Table"/>
-    <w:uiPriority w:val="99"/>
-    <w:semiHidden/>
-    <w:unhideWhenUsed/>
-    <w:tblPr>
-      <w:tblInd w:w="0" w:type="dxa"/>
-      <w:tblCellMar>
-        <w:top w:w="0" w:type="dxa"/>
-        <w:left w:w="108" w:type="dxa"/>
-        <w:bottom w:w="0" w:type="dxa"/>
-        <w:right w:w="108" w:type="dxa"/>
-      </w:tblCellMar>
-    </w:tblPr>
-  </w:style>
-  <w:style w:type="numbering" w:default="1" w:styleId="NoList">
-    <w:name w:val="No List"/>
-    <w:uiPriority w:val="99"/>
-    <w:semiHidden/>
-    <w:unhideWhenUsed/>
-  </w:style>
-  <w:style w:type="character" w:customStyle="1" w:styleId="Heading3Char">
-    <w:name w:val="Heading 3 Char"/>
-    <w:basedOn w:val="DefaultParagraphFont"/>
-    <w:link w:val="Heading3"/>
-    <w:uiPriority w:val="9"/>
-    <w:semiHidden/>
-    <w:rsid w:val="004D1A64"/>
-    <w:rPr>
-      <w:rFonts w:ascii="Times New Roman" w:hAnsi="Times New Roman" w:cs="Times New Roman"/>
-      <w:b/>
-      <w:bCs/>
-      <w:sz w:val="27"/>
-      <w:szCs w:val="27"/>
-      <w:lang w:eastAsia="de-DE"/>
-    </w:rPr>
-  </w:style>
-  <w:style w:type="paragraph" w:styleId="NormalWeb">
-    <w:name w:val="Normal (Web)"/>
-    <w:basedOn w:val="Normal"/>
-    <w:uiPriority w:val="99"/>
-    <w:semiHidden/>
-    <w:unhideWhenUsed/>
-    <w:rsid w:val="004D1A64"/>
-    <w:pPr>
-      <w:spacing w:before="100" w:beforeAutospacing="1" w:after="100" w:afterAutospacing="1" w:line="240" w:lineRule="auto"/>
-    </w:pPr>
-    <w:rPr>
-      <w:rFonts w:ascii="Times New Roman" w:hAnsi="Times New Roman" w:cs="Times New Roman"/>
-      <w:sz w:val="24"/>
-      <w:szCs w:val="24"/>
-      <w:lang w:eastAsia="de-DE"/>
-    </w:rPr>
-  </w:style>
-  <w:style w:type="character" w:styleId="Strong">
-    <w:name w:val="Strong"/>
-    <w:basedOn w:val="DefaultParagraphFont"/>
-    <w:uiPriority w:val="22"/>
-    <w:qFormat/>
-    <w:rsid w:val="004D1A64"/>
-    <w:rPr>
-      <w:b/>
-      <w:bCs/>
-    </w:rPr>
-  </w:style>
-  <w:style w:type="paragraph" w:styleId="ListParagraph">
-    <w:name w:val="List Paragraph"/>
-    <w:basedOn w:val="Normal"/>
-    <w:uiPriority w:val="34"/>
-    <w:qFormat/>
-    <w:rsid w:val="000C25CC"/>
-    <w:pPr>
-      <w:ind w:left="720"/>
-      <w:contextualSpacing/>
-    </w:pPr>
-  </w:style>
-  <w:style w:type="character" w:customStyle="1" w:styleId="Heading1Char">
-    <w:name w:val="Heading 1 Char"/>
-    <w:basedOn w:val="DefaultParagraphFont"/>
-    <w:link w:val="Heading1"/>
-    <w:uiPriority w:val="9"/>
-    <w:rsid w:val="00B367CD"/>
-    <w:rPr>
-      <w:rFonts w:asciiTheme="majorHAnsi" w:eastAsiaTheme="majorEastAsia" w:hAnsiTheme="majorHAnsi" w:cstheme="majorBidi"/>
-      <w:b/>
-      <w:bCs/>
-      <w:color w:val="365F91" w:themeColor="accent1" w:themeShade="BF"/>
-      <w:sz w:val="28"/>
-      <w:szCs w:val="28"/>
-    </w:rPr>
-  </w:style>
-  <w:style w:type="paragraph" w:styleId="BalloonText">
-    <w:name w:val="Balloon Text"/>
-    <w:basedOn w:val="Normal"/>
-    <w:link w:val="BalloonTextChar"/>
-    <w:uiPriority w:val="99"/>
-    <w:semiHidden/>
-    <w:unhideWhenUsed/>
-    <w:rsid w:val="00ED71FB"/>
-    <w:pPr>
-      <w:spacing w:after="0" w:line="240" w:lineRule="auto"/>
-    </w:pPr>
-    <w:rPr>
-      <w:rFonts w:ascii="Tahoma" w:hAnsi="Tahoma" w:cs="Tahoma"/>
-      <w:sz w:val="16"/>
-      <w:szCs w:val="16"/>
-    </w:rPr>
-  </w:style>
-  <w:style w:type="character" w:customStyle="1" w:styleId="BalloonTextChar">
-    <w:name w:val="Balloon Text Char"/>
-    <w:basedOn w:val="DefaultParagraphFont"/>
-    <w:link w:val="BalloonText"/>
-    <w:uiPriority w:val="99"/>
-    <w:semiHidden/>
-    <w:rsid w:val="00ED71FB"/>
-    <w:rPr>
-      <w:rFonts w:ascii="Tahoma" w:hAnsi="Tahoma" w:cs="Tahoma"/>
-      <w:sz w:val="16"/>
-      <w:szCs w:val="16"/>
-    </w:rPr>
-  </w:style>
-  <w:style w:type="paragraph" w:styleId="FootnoteText">
-    <w:name w:val="footnote text"/>
-    <w:basedOn w:val="Normal"/>
-    <w:link w:val="FootnoteTextChar"/>
-    <w:uiPriority w:val="99"/>
-    <w:semiHidden/>
-    <w:unhideWhenUsed/>
-    <w:rsid w:val="00825EA2"/>
-    <w:pPr>
-      <w:spacing w:after="0" w:line="240" w:lineRule="auto"/>
-    </w:pPr>
-    <w:rPr>
-      <w:sz w:val="20"/>
-      <w:szCs w:val="20"/>
-    </w:rPr>
-  </w:style>
-  <w:style w:type="character" w:customStyle="1" w:styleId="FootnoteTextChar">
-    <w:name w:val="Footnote Text Char"/>
-    <w:basedOn w:val="DefaultParagraphFont"/>
-    <w:link w:val="FootnoteText"/>
-    <w:uiPriority w:val="99"/>
-    <w:semiHidden/>
-    <w:rsid w:val="00825EA2"/>
-    <w:rPr>
-      <w:sz w:val="20"/>
-      <w:szCs w:val="20"/>
-    </w:rPr>
-  </w:style>
-  <w:style w:type="character" w:styleId="FootnoteReference">
-    <w:name w:val="footnote reference"/>
-    <w:basedOn w:val="DefaultParagraphFont"/>
-    <w:uiPriority w:val="99"/>
-    <w:semiHidden/>
-    <w:unhideWhenUsed/>
-    <w:rsid w:val="00825EA2"/>
-    <w:rPr>
-      <w:vertAlign w:val="superscript"/>
-    </w:rPr>
-  </w:style>
-  <w:style w:type="character" w:styleId="Hyperlink">
-    <w:name w:val="Hyperlink"/>
-    <w:basedOn w:val="DefaultParagraphFont"/>
-    <w:uiPriority w:val="99"/>
-    <w:unhideWhenUsed/>
-    <w:rsid w:val="00A30837"/>
-    <w:rPr>
-      <w:color w:val="0000FF" w:themeColor="hyperlink"/>
-      <w:u w:val="single"/>
-    </w:rPr>
-  </w:style>
-  <w:style w:type="character" w:customStyle="1" w:styleId="Heading2Char">
-    <w:name w:val="Heading 2 Char"/>
-    <w:basedOn w:val="DefaultParagraphFont"/>
-    <w:link w:val="Heading2"/>
-    <w:uiPriority w:val="9"/>
-    <w:rsid w:val="00A30837"/>
-    <w:rPr>
-      <w:rFonts w:asciiTheme="majorHAnsi" w:eastAsiaTheme="majorEastAsia" w:hAnsiTheme="majorHAnsi" w:cstheme="majorBidi"/>
-      <w:b/>
-      <w:bCs/>
-      <w:color w:val="4F81BD" w:themeColor="accent1"/>
-      <w:sz w:val="26"/>
-      <w:szCs w:val="26"/>
-    </w:rPr>
-  </w:style>
-</w:styles>
-</file>
-
-<file path=word/stylesWithEffects.xml><?xml version="1.0" encoding="utf-8"?>
-<w:styles xmlns:wpc="http://schemas.microsoft.com/office/word/2010/wordprocessingCanvas" xmlns:mc="http://schemas.openxmlformats.org/markup-compatibility/2006" xmlns:o="urn:schemas-microsoft-com:office:office" xmlns:r="http://schemas.openxmlformats.org/officeDocument/2006/relationships" xmlns:m="http://schemas.openxmlformats.org/officeDocument/2006/math" xmlns:v="urn:schemas-microsoft-com:vml" xmlns:wp14="http://schemas.microsoft.com/office/word/2010/wordprocessingDrawing" xmlns:wp="http://schemas.openxmlformats.org/drawingml/2006/wordprocessingDrawing" xmlns:w10="urn:schemas-microsoft-com:office:word" xmlns:w="http://schemas.openxmlformats.org/wordprocessingml/2006/main" xmlns:w14="http://schemas.microsoft.com/office/word/2010/wordml" xmlns:wpg="http://schemas.microsoft.com/office/word/2010/wordprocessingGroup" xmlns:wpi="http://schemas.microsoft.com/office/word/2010/wordprocessingInk" xmlns:wne="http://schemas.microsoft.com/office/word/2006/wordml" xmlns:wps="http://schemas.microsoft.com/office/word/2010/wordprocessingShape" mc:Ignorable="w14 wp14">
-  <w:docDefaults>
-    <w:rPrDefault>
-      <w:rPr>
-        <w:rFonts w:asciiTheme="minorHAnsi" w:eastAsiaTheme="minorHAnsi" w:hAnsiTheme="minorHAnsi" w:cstheme="minorBidi"/>
-        <w:sz w:val="22"/>
-        <w:szCs w:val="22"/>
-        <w:lang w:val="de-DE" w:eastAsia="en-US" w:bidi="ar-SA"/>
-      </w:rPr>
-    </w:rPrDefault>
-    <w:pPrDefault>
-      <w:pPr>
-        <w:spacing w:after="200" w:line="276" w:lineRule="auto"/>
-      </w:pPr>
-    </w:pPrDefault>
-  </w:docDefaults>
-  <w:latentStyles w:defLockedState="0" w:defUIPriority="99" w:defSemiHidden="1" w:defUnhideWhenUsed="1" w:defQFormat="0" w:count="267">
-    <w:lsdException w:name="Normal" w:semiHidden="0" w:uiPriority="0" w:unhideWhenUsed="0" w:qFormat="1"/>
-    <w:lsdException w:name="heading 1" w:semiHidden="0" w:uiPriority="9" w:unhideWhenUsed="0" w:qFormat="1"/>
-    <w:lsdException w:name="heading 2" w:uiPriority="9" w:qFormat="1"/>
-    <w:lsdException w:name="heading 3" w:uiPriority="9" w:qFormat="1"/>
-    <w:lsdException w:name="heading 4" w:uiPriority="9" w:qFormat="1"/>
-    <w:lsdException w:name="heading 5" w:uiPriority="9" w:qFormat="1"/>
-    <w:lsdException w:name="heading 6" w:uiPriority="9" w:qFormat="1"/>
-    <w:lsdException w:name="heading 7" w:uiPriority="9" w:qFormat="1"/>
-    <w:lsdException w:name="heading 8" w:uiPriority="9" w:qFormat="1"/>
-    <w:lsdException w:name="heading 9" w:uiPriority="9" w:qFormat="1"/>
-    <w:lsdException w:name="toc 1" w:uiPriority="39"/>
-    <w:lsdException w:name="toc 2" w:uiPriority="39"/>
-    <w:lsdException w:name="toc 3" w:uiPriority="39"/>
-    <w:lsdException w:name="toc 4" w:uiPriority="39"/>
-    <w:lsdException w:name="toc 5" w:uiPriority="39"/>
-    <w:lsdException w:name="toc 6" w:uiPriority="39"/>
-    <w:lsdException w:name="toc 7" w:uiPriority="39"/>
-    <w:lsdException w:name="toc 8" w:uiPriority="39"/>
-    <w:lsdException w:name="toc 9" w:uiPriority="39"/>
-    <w:lsdException w:name="caption" w:uiPriority="35" w:qFormat="1"/>
-    <w:lsdException w:name="Title" w:semiHidden="0" w:uiPriority="10" w:unhideWhenUsed="0" w:qFormat="1"/>
-    <w:lsdException w:name="Default Paragraph Font" w:uiPriority="1"/>
-    <w:lsdException w:name="Subtitle" w:semiHidden="0" w:uiPriority="11" w:unhideWhenUsed="0" w:qFormat="1"/>
-    <w:lsdException w:name="Strong" w:semiHidden="0" w:uiPriority="22" w:unhideWhenUsed="0" w:qFormat="1"/>
-    <w:lsdException w:name="Emphasis" w:semiHidden="0" w:uiPriority="20" w:unhideWhenUsed="0" w:qFormat="1"/>
-    <w:lsdException w:name="Table Grid" w:semiHidden="0" w:uiPriority="59" w:unhideWhenUsed="0"/>
-    <w:lsdException w:name="Placeholder Text" w:unhideWhenUsed="0"/>
-    <w:lsdException w:name="No Spacing" w:semiHidden="0" w:uiPriority="1" w:unhideWhenUsed="0" w:qFormat="1"/>
-    <w:lsdException w:name="Light Shading" w:semiHidden="0" w:uiPriority="60" w:unhideWhenUsed="0"/>
-    <w:lsdException w:name="Light List" w:semiHidden="0" w:uiPriority="61" w:unhideWhenUsed="0"/>
-    <w:lsdException w:name="Light Grid" w:semiHidden="0" w:uiPriority="62" w:unhideWhenUsed="0"/>
-    <w:lsdException w:name="Medium Shading 1" w:semiHidden="0" w:uiPriority="63" w:unhideWhenUsed="0"/>
-    <w:lsdException w:name="Medium Shading 2" w:semiHidden="0" w:uiPriority="64" w:unhideWhenUsed="0"/>
-    <w:lsdException w:name="Medium List 1" w:semiHidden="0" w:uiPriority="65" w:unhideWhenUsed="0"/>
-    <w:lsdException w:name="Medium List 2" w:semiHidden="0" w:uiPriority="66" w:unhideWhenUsed="0"/>
-    <w:lsdException w:name="Medium Grid 1" w:semiHidden="0" w:uiPriority="67" w:unhideWhenUsed="0"/>
-    <w:lsdException w:name="Medium Grid 2" w:semiHidden="0" w:uiPriority="68" w:unhideWhenUsed="0"/>
-    <w:lsdException w:name="Medium Grid 3" w:semiHidden="0" w:uiPriority="69" w:unhideWhenUsed="0"/>
-    <w:lsdException w:name="Dark List" w:semiHidden="0" w:uiPriority="70" w:unhideWhenUsed="0"/>
-    <w:lsdException w:name="Colorful Shading" w:semiHidden="0" w:uiPriority="71" w:unhideWhenUsed="0"/>
-    <w:lsdException w:name="Colorful List" w:semiHidden="0" w:uiPriority="72" w:unhideWhenUsed="0"/>
-    <w:lsdException w:name="Colorful Grid" w:semiHidden="0" w:uiPriority="73" w:unhideWhenUsed="0"/>
-    <w:lsdException w:name="Light Shading Accent 1" w:semiHidden="0" w:uiPriority="60" w:unhideWhenUsed="0"/>
-    <w:lsdException w:name="Light List Accent 1" w:semiHidden="0" w:uiPriority="61" w:unhideWhenUsed="0"/>
-    <w:lsdException w:name="Light Grid Accent 1" w:semiHidden="0" w:uiPriority="62" w:unhideWhenUsed="0"/>
-    <w:lsdException w:name="Medium Shading 1 Accent 1" w:semiHidden="0" w:uiPriority="63" w:unhideWhenUsed="0"/>
-    <w:lsdException w:name="Medium Shading 2 Accent 1" w:semiHidden="0" w:uiPriority="64" w:unhideWhenUsed="0"/>
-    <w:lsdException w:name="Medium List 1 Accent 1" w:semiHidden="0" w:uiPriority="65" w:unhideWhenUsed="0"/>
-    <w:lsdException w:name="Revision" w:unhideWhenUsed="0"/>
-    <w:lsdException w:name="List Paragraph" w:semiHidden="0" w:uiPriority="34" w:unhideWhenUsed="0" w:qFormat="1"/>
-    <w:lsdException w:name="Quote" w:semiHidden="0" w:uiPriority="29" w:unhideWhenUsed="0" w:qFormat="1"/>
-    <w:lsdException w:name="Intense Quote" w:semiHidden="0" w:uiPriority="30" w:unhideWhenUsed="0" w:qFormat="1"/>
-    <w:lsdException w:name="Medium List 2 Accent 1" w:semiHidden="0" w:uiPriority="66" w:unhideWhenUsed="0"/>
-    <w:lsdException w:name="Medium Grid 1 Accent 1" w:semiHidden="0" w:uiPriority="67" w:unhideWhenUsed="0"/>
-    <w:lsdException w:name="Medium Grid 2 Accent 1" w:semiHidden="0" w:uiPriority="68" w:unhideWhenUsed="0"/>
-    <w:lsdException w:name="Medium Grid 3 Accent 1" w:semiHidden="0" w:uiPriority="69" w:unhideWhenUsed="0"/>
-    <w:lsdException w:name="Dark List Accent 1" w:semiHidden="0" w:uiPriority="70" w:unhideWhenUsed="0"/>
-    <w:lsdException w:name="Colorful Shading Accent 1" w:semiHidden="0" w:uiPriority="71" w:unhideWhenUsed="0"/>
-    <w:lsdException w:name="Colorful List Accent 1" w:semiHidden="0" w:uiPriority="72" w:unhideWhenUsed="0"/>
-    <w:lsdException w:name="Colorful Grid Accent 1" w:semiHidden="0" w:uiPriority="73" w:unhideWhenUsed="0"/>
-    <w:lsdException w:name="Light Shading Accent 2" w:semiHidden="0" w:uiPriority="60" w:unhideWhenUsed="0"/>
-    <w:lsdException w:name="Light List Accent 2" w:semiHidden="0" w:uiPriority="61" w:unhideWhenUsed="0"/>
-    <w:lsdException w:name="Light Grid Accent 2" w:semiHidden="0" w:uiPriority="62" w:unhideWhenUsed="0"/>
-    <w:lsdException w:name="Medium Shading 1 Accent 2" w:semiHidden="0" w:uiPriority="63" w:unhideWhenUsed="0"/>
-    <w:lsdException w:name="Medium Shading 2 Accent 2" w:semiHidden="0" w:uiPriority="64" w:unhideWhenUsed="0"/>
-    <w:lsdException w:name="Medium List 1 Accent 2" w:semiHidden="0" w:uiPriority="65" w:unhideWhenUsed="0"/>
-    <w:lsdException w:name="Medium List 2 Accent 2" w:semiHidden="0" w:uiPriority="66" w:unhideWhenUsed="0"/>
-    <w:lsdException w:name="Medium Grid 1 Accent 2" w:semiHidden="0" w:uiPriority="67" w:unhideWhenUsed="0"/>
-    <w:lsdException w:name="Medium Grid 2 Accent 2" w:semiHidden="0" w:uiPriority="68" w:unhideWhenUsed="0"/>
-    <w:lsdException w:name="Medium Grid 3 Accent 2" w:semiHidden="0" w:uiPriority="69" w:unhideWhenUsed="0"/>
-    <w:lsdException w:name="Dark List Accent 2" w:semiHidden="0" w:uiPriority="70" w:unhideWhenUsed="0"/>
-    <w:lsdException w:name="Colorful Shading Accent 2" w:semiHidden="0" w:uiPriority="71" w:unhideWhenUsed="0"/>
-    <w:lsdException w:name="Colorful List Accent 2" w:semiHidden="0" w:uiPriority="72" w:unhideWhenUsed="0"/>
-    <w:lsdException w:name="Colorful Grid Accent 2" w:semiHidden="0" w:uiPriority="73" w:unhideWhenUsed="0"/>
-    <w:lsdException w:name="Light Shading Accent 3" w:semiHidden="0" w:uiPriority="60" w:unhideWhenUsed="0"/>
-    <w:lsdException w:name="Light List Accent 3" w:semiHidden="0" w:uiPriority="61" w:unhideWhenUsed="0"/>
-    <w:lsdException w:name="Light Grid Accent 3" w:semiHidden="0" w:uiPriority="62" w:unhideWhenUsed="0"/>
-    <w:lsdException w:name="Medium Shading 1 Accent 3" w:semiHidden="0" w:uiPriority="63" w:unhideWhenUsed="0"/>
-    <w:lsdException w:name="Medium Shading 2 Accent 3" w:semiHidden="0" w:uiPriority="64" w:unhideWhenUsed="0"/>
-    <w:lsdException w:name="Medium List 1 Accent 3" w:semiHidden="0" w:uiPriority="65" w:unhideWhenUsed="0"/>
-    <w:lsdException w:name="Medium List 2 Accent 3" w:semiHidden="0" w:uiPriority="66" w:unhideWhenUsed="0"/>
-    <w:lsdException w:name="Medium Grid 1 Accent 3" w:semiHidden="0" w:uiPriority="67" w:unhideWhenUsed="0"/>
-    <w:lsdException w:name="Medium Grid 2 Accent 3" w:semiHidden="0" w:uiPriority="68" w:unhideWhenUsed="0"/>
-    <w:lsdException w:name="Medium Grid 3 Accent 3" w:semiHidden="0" w:uiPriority="69" w:unhideWhenUsed="0"/>
-    <w:lsdException w:name="Dark List Accent 3" w:semiHidden="0" w:uiPriority="70" w:unhideWhenUsed="0"/>
-    <w:lsdException w:name="Colorful Shading Accent 3" w:semiHidden="0" w:uiPriority="71" w:unhideWhenUsed="0"/>
-    <w:lsdException w:name="Colorful List Accent 3" w:semiHidden="0" w:uiPriority="72" w:unhideWhenUsed="0"/>
-    <w:lsdException w:name="Colorful Grid Accent 3" w:semiHidden="0" w:uiPriority="73" w:unhideWhenUsed="0"/>
-    <w:lsdException w:name="Light Shading Accent 4" w:semiHidden="0" w:uiPriority="60" w:unhideWhenUsed="0"/>
-    <w:lsdException w:name="Light List Accent 4" w:semiHidden="0" w:uiPriority="61" w:unhideWhenUsed="0"/>
-    <w:lsdException w:name="Light Grid Accent 4" w:semiHidden="0" w:uiPriority="62" w:unhideWhenUsed="0"/>
-    <w:lsdException w:name="Medium Shading 1 Accent 4" w:semiHidden="0" w:uiPriority="63" w:unhideWhenUsed="0"/>
-    <w:lsdException w:name="Medium Shading 2 Accent 4" w:semiHidden="0" w:uiPriority="64" w:unhideWhenUsed="0"/>
-    <w:lsdException w:name="Medium List 1 Accent 4" w:semiHidden="0" w:uiPriority="65" w:unhideWhenUsed="0"/>
-    <w:lsdException w:name="Medium List 2 Accent 4" w:semiHidden="0" w:uiPriority="66" w:unhideWhenUsed="0"/>
-    <w:lsdException w:name="Medium Grid 1 Accent 4" w:semiHidden="0" w:uiPriority="67" w:unhideWhenUsed="0"/>
-    <w:lsdException w:name="Medium Grid 2 Accent 4" w:semiHidden="0" w:uiPriority="68" w:unhideWhenUsed="0"/>
-    <w:lsdException w:name="Medium Grid 3 Accent 4" w:semiHidden="0" w:uiPriority="69" w:unhideWhenUsed="0"/>
-    <w:lsdException w:name="Dark List Accent 4" w:semiHidden="0" w:uiPriority="70" w:unhideWhenUsed="0"/>
-    <w:lsdException w:name="Colorful Shading Accent 4" w:semiHidden="0" w:uiPriority="71" w:unhideWhenUsed="0"/>
-    <w:lsdException w:name="Colorful List Accent 4" w:semiHidden="0" w:uiPriority="72" w:unhideWhenUsed="0"/>
-    <w:lsdException w:name="Colorful Grid Accent 4" w:semiHidden="0" w:uiPriority="73" w:unhideWhenUsed="0"/>
-    <w:lsdException w:name="Light Shading Accent 5" w:semiHidden="0" w:uiPriority="60" w:unhideWhenUsed="0"/>
-    <w:lsdException w:name="Light List Accent 5" w:semiHidden="0" w:uiPriority="61" w:unhideWhenUsed="0"/>
-    <w:lsdException w:name="Light Grid Accent 5" w:semiHidden="0" w:uiPriority="62" w:unhideWhenUsed="0"/>
-    <w:lsdException w:name="Medium Shading 1 Accent 5" w:semiHidden="0" w:uiPriority="63" w:unhideWhenUsed="0"/>
-    <w:lsdException w:name="Medium Shading 2 Accent 5" w:semiHidden="0" w:uiPriority="64" w:unhideWhenUsed="0"/>
-    <w:lsdException w:name="Medium List 1 Accent 5" w:semiHidden="0" w:uiPriority="65" w:unhideWhenUsed="0"/>
-    <w:lsdException w:name="Medium List 2 Accent 5" w:semiHidden="0" w:uiPriority="66" w:unhideWhenUsed="0"/>
-    <w:lsdException w:name="Medium Grid 1 Accent 5" w:semiHidden="0" w:uiPriority="67" w:unhideWhenUsed="0"/>
-    <w:lsdException w:name="Medium Grid 2 Accent 5" w:semiHidden="0" w:uiPriority="68" w:unhideWhenUsed="0"/>
-    <w:lsdException w:name="Medium Grid 3 Accent 5" w:semiHidden="0" w:uiPriority="69" w:unhideWhenUsed="0"/>
-    <w:lsdException w:name="Dark List Accent 5" w:semiHidden="0" w:uiPriority="70" w:unhideWhenUsed="0"/>
-    <w:lsdException w:name="Colorful Shading Accent 5" w:semiHidden="0" w:uiPriority="71" w:unhideWhenUsed="0"/>
-    <w:lsdException w:name="Colorful List Accent 5" w:semiHidden="0" w:uiPriority="72" w:unhideWhenUsed="0"/>
-    <w:lsdException w:name="Colorful Grid Accent 5" w:semiHidden="0" w:uiPriority="73" w:unhideWhenUsed="0"/>
-    <w:lsdException w:name="Light Shading Accent 6" w:semiHidden="0" w:uiPriority="60" w:unhideWhenUsed="0"/>
-    <w:lsdException w:name="Light List Accent 6" w:semiHidden="0" w:uiPriority="61" w:unhideWhenUsed="0"/>
-    <w:lsdException w:name="Light Grid Accent 6" w:semiHidden="0" w:uiPriority="62" w:unhideWhenUsed="0"/>
-    <w:lsdException w:name="Medium Shading 1 Accent 6" w:semiHidden="0" w:uiPriority="63" w:unhideWhenUsed="0"/>
-    <w:lsdException w:name="Medium Shading 2 Accent 6" w:semiHidden="0" w:uiPriority="64" w:unhideWhenUsed="0"/>
-    <w:lsdException w:name="Medium List 1 Accent 6" w:semiHidden="0" w:uiPriority="65" w:unhideWhenUsed="0"/>
-    <w:lsdException w:name="Medium List 2 Accent 6" w:semiHidden="0" w:uiPriority="66" w:unhideWhenUsed="0"/>
-    <w:lsdException w:name="Medium Grid 1 Accent 6" w:semiHidden="0" w:uiPriority="67" w:unhideWhenUsed="0"/>
-    <w:lsdException w:name="Medium Grid 2 Accent 6" w:semiHidden="0" w:uiPriority="68" w:unhideWhenUsed="0"/>
-    <w:lsdException w:name="Medium Grid 3 Accent 6" w:semiHidden="0" w:uiPriority="69" w:unhideWhenUsed="0"/>
-    <w:lsdException w:name="Dark List Accent 6" w:semiHidden="0" w:uiPriority="70" w:unhideWhenUsed="0"/>
-    <w:lsdException w:name="Colorful Shading Accent 6" w:semiHidden="0" w:uiPriority="71" w:unhideWhenUsed="0"/>
-    <w:lsdException w:name="Colorful List Accent 6" w:semiHidden="0" w:uiPriority="72" w:unhideWhenUsed="0"/>
-    <w:lsdException w:name="Colorful Grid Accent 6" w:semiHidden="0" w:uiPriority="73" w:unhideWhenUsed="0"/>
-    <w:lsdException w:name="Subtle Emphasis" w:semiHidden="0" w:uiPriority="19" w:unhideWhenUsed="0" w:qFormat="1"/>
-    <w:lsdException w:name="Intense Emphasis" w:semiHidden="0" w:uiPriority="21" w:unhideWhenUsed="0" w:qFormat="1"/>
-    <w:lsdException w:name="Subtle Reference" w:semiHidden="0" w:uiPriority="31" w:unhideWhenUsed="0" w:qFormat="1"/>
-    <w:lsdException w:name="Intense Reference" w:semiHidden="0" w:uiPriority="32" w:unhideWhenUsed="0" w:qFormat="1"/>
-    <w:lsdException w:name="Book Title" w:semiHidden="0" w:uiPriority="33" w:unhideWhenUsed="0" w:qFormat="1"/>
-    <w:lsdException w:name="Bibliography" w:uiPriority="37"/>
-    <w:lsdException w:name="TOC Heading" w:uiPriority="39" w:qFormat="1"/>
+  <w:latentStyles w:defLockedState="0" w:defUIPriority="99" w:defSemiHidden="0" w:defUnhideWhenUsed="0" w:defQFormat="0" w:count="371">
+    <w:lsdException w:name="Normal" w:uiPriority="0" w:qFormat="1"/>
+    <w:lsdException w:name="heading 1" w:uiPriority="9" w:qFormat="1"/>
+    <w:lsdException w:name="heading 2" w:semiHidden="1" w:uiPriority="9" w:unhideWhenUsed="1" w:qFormat="1"/>
+    <w:lsdException w:name="heading 3" w:semiHidden="1" w:uiPriority="9" w:unhideWhenUsed="1" w:qFormat="1"/>
+    <w:lsdException w:name="heading 4" w:semiHidden="1" w:uiPriority="9" w:unhideWhenUsed="1" w:qFormat="1"/>
+    <w:lsdException w:name="heading 5" w:semiHidden="1" w:uiPriority="9" w:unhideWhenUsed="1" w:qFormat="1"/>
+    <w:lsdException w:name="heading 6" w:semiHidden="1" w:uiPriority="9" w:unhideWhenUsed="1" w:qFormat="1"/>
+    <w:lsdException w:name="heading 7" w:semiHidden="1" w:uiPriority="9" w:unhideWhenUsed="1" w:qFormat="1"/>
+    <w:lsdException w:name="heading 8" w:semiHidden="1" w:uiPriority="9" w:unhideWhenUsed="1" w:qFormat="1"/>
+    <w:lsdException w:name="heading 9" w:semiHidden="1" w:uiPriority="9" w:unhideWhenUsed="1" w:qFormat="1"/>
+    <w:lsdException w:name="index 1" w:semiHidden="1" w:unhideWhenUsed="1"/>
+    <w:lsdException w:name="index 2" w:semiHidden="1" w:unhideWhenUsed="1"/>
+    <w:lsdException w:name="index 3" w:semiHidden="1" w:unhideWhenUsed="1"/>
+    <w:lsdException w:name="index 4" w:semiHidden="1" w:unhideWhenUsed="1"/>
+    <w:lsdException w:name="index 5" w:semiHidden="1" w:unhideWhenUsed="1"/>
+    <w:lsdException w:name="index 6" w:semiHidden="1" w:unhideWhenUsed="1"/>
+    <w:lsdException w:name="index 7" w:semiHidden="1" w:unhideWhenUsed="1"/>
+    <w:lsdException w:name="index 8" w:semiHidden="1" w:unhideWhenUsed="1"/>
+    <w:lsdException w:name="index 9" w:semiHidden="1" w:unhideWhenUsed="1"/>
+    <w:lsdException w:name="toc 1" w:semiHidden="1" w:uiPriority="39" w:unhideWhenUsed="1"/>
+    <w:lsdException w:name="toc 2" w:semiHidden="1" w:uiPriority="39" w:unhideWhenUsed="1"/>
+    <w:lsdException w:name="toc 3" w:semiHidden="1" w:uiPriority="39" w:unhideWhenUsed="1"/>
+    <w:lsdException w:name="toc 4" w:semiHidden="1" w:uiPriority="39" w:unhideWhenUsed="1"/>
+    <w:lsdException w:name="toc 5" w:semiHidden="1" w:uiPriority="39" w:unhideWhenUsed="1"/>
+    <w:lsdException w:name="toc 6" w:semiHidden="1" w:uiPriority="39" w:unhideWhenUsed="1"/>
+    <w:lsdException w:name="toc 7" w:semiHidden="1" w:uiPriority="39" w:unhideWhenUsed="1"/>
+    <w:lsdException w:name="toc 8" w:semiHidden="1" w:uiPriority="39" w:unhideWhenUsed="1"/>
+    <w:lsdException w:name="toc 9" w:semiHidden="1" w:uiPriority="39" w:unhideWhenUsed="1"/>
+    <w:lsdException w:name="Normal Indent" w:semiHidden="1" w:unhideWhenUsed="1"/>
+    <w:lsdException w:name="footnote text" w:semiHidden="1" w:unhideWhenUsed="1"/>
+    <w:lsdException w:name="annotation text" w:semiHidden="1" w:unhideWhenUsed="1"/>
+    <w:lsdException w:name="header" w:semiHidden="1" w:unhideWhenUsed="1"/>
+    <w:lsdException w:name="footer" w:semiHidden="1" w:unhideWhenUsed="1"/>
+    <w:lsdException w:name="index heading" w:semiHidden="1" w:unhideWhenUsed="1"/>
+    <w:lsdException w:name="caption" w:semiHidden="1" w:uiPriority="35" w:unhideWhenUsed="1" w:qFormat="1"/>
+    <w:lsdException w:name="table of figures" w:semiHidden="1" w:unhideWhenUsed="1"/>
+    <w:lsdException w:name="envelope address" w:semiHidden="1" w:unhideWhenUsed="1"/>
+    <w:lsdException w:name="envelope return" w:semiHidden="1" w:unhideWhenUsed="1"/>
+    <w:lsdException w:name="footnote reference" w:semiHidden="1" w:unhideWhenUsed="1"/>
+    <w:lsdException w:name="annotation reference" w:semiHidden="1" w:unhideWhenUsed="1"/>
+    <w:lsdException w:name="line number" w:semiHidden="1" w:unhideWhenUsed="1"/>
+    <w:lsdException w:name="page number" w:semiHidden="1" w:unhideWhenUsed="1"/>
+    <w:lsdException w:name="endnote reference" w:semiHidden="1" w:unhideWhenUsed="1"/>
+    <w:lsdException w:name="endnote text" w:semiHidden="1" w:unhideWhenUsed="1"/>
+    <w:lsdException w:name="table of authorities" w:semiHidden="1" w:unhideWhenUsed="1"/>
+    <w:lsdException w:name="macro" w:semiHidden="1" w:unhideWhenUsed="1"/>
+    <w:lsdException w:name="toa heading" w:semiHidden="1" w:unhideWhenUsed="1"/>
+    <w:lsdException w:name="List" w:semiHidden="1" w:unhideWhenUsed="1"/>
+    <w:lsdException w:name="List Bullet" w:semiHidden="1" w:unhideWhenUsed="1"/>
+    <w:lsdException w:name="List Number" w:semiHidden="1" w:unhideWhenUsed="1"/>
+    <w:lsdException w:name="List 2" w:semiHidden="1" w:unhideWhenUsed="1"/>
+    <w:lsdException w:name="List 3" w:semiHidden="1" w:unhideWhenUsed="1"/>
+    <w:lsdException w:name="List 4" w:semiHidden="1" w:unhideWhenUsed="1"/>
+    <w:lsdException w:name="List 5" w:semiHidden="1" w:unhideWhenUsed="1"/>
+    <w:lsdException w:name="List Bullet 2" w:semiHidden="1" w:unhideWhenUsed="1"/>
+    <w:lsdException w:name="List Bullet 3" w:semiHidden="1" w:unhideWhenUsed="1"/>
+    <w:lsdException w:name="List Bullet 4" w:semiHidden="1" w:unhideWhenUsed="1"/>
+    <w:lsdException w:name="List Bullet 5" w:semiHidden="1" w:unhideWhenUsed="1"/>
+    <w:lsdException w:name="List Number 2" w:semiHidden="1" w:unhideWhenUsed="1"/>
+    <w:lsdException w:name="List Number 3" w:semiHidden="1" w:unhideWhenUsed="1"/>
+    <w:lsdException w:name="List Number 4" w:semiHidden="1" w:unhideWhenUsed="1"/>
+    <w:lsdException w:name="List Number 5" w:semiHidden="1" w:unhideWhenUsed="1"/>
+    <w:lsdException w:name="Title" w:uiPriority="10" w:qFormat="1"/>
+    <w:lsdException w:name="Closing" w:semiHidden="1" w:unhideWhenUsed="1"/>
+    <w:lsdException w:name="Signature" w:semiHidden="1" w:unhideWhenUsed="1"/>
+    <w:lsdException w:name="Default Paragraph Font" w:semiHidden="1" w:uiPriority="1" w:unhideWhenUsed="1"/>
+    <w:lsdException w:name="Body Text" w:semiHidden="1" w:unhideWhenUsed="1"/>
+    <w:lsdException w:name="Body Text Indent" w:semiHidden="1" w:unhideWhenUsed="1"/>
+    <w:lsdException w:name="List Continue" w:semiHidden="1" w:unhideWhenUsed="1"/>
+    <w:lsdException w:name="List Continue 2" w:semiHidden="1" w:unhideWhenUsed="1"/>
+    <w:lsdException w:name="List Continue 3" w:semiHidden="1" w:unhideWhenUsed="1"/>
+    <w:lsdException w:name="List Continue 4" w:semiHidden="1" w:unhideWhenUsed="1"/>
+    <w:lsdException w:name="List Continue 5" w:semiHidden="1" w:unhideWhenUsed="1"/>
+    <w:lsdException w:name="Message Header" w:semiHidden="1" w:unhideWhenUsed="1"/>
+    <w:lsdException w:name="Subtitle" w:uiPriority="11" w:qFormat="1"/>
+    <w:lsdException w:name="Salutation" w:semiHidden="1" w:unhideWhenUsed="1"/>
+    <w:lsdException w:name="Date" w:semiHidden="1" w:unhideWhenUsed="1"/>
+    <w:lsdException w:name="Body Text First Indent" w:semiHidden="1" w:unhideWhenUsed="1"/>
+    <w:lsdException w:name="Body Text First Indent 2" w:semiHidden="1" w:unhideWhenUsed="1"/>
+    <w:lsdException w:name="Note Heading" w:semiHidden="1" w:unhideWhenUsed="1"/>
+    <w:lsdException w:name="Body Text 2" w:semiHidden="1" w:unhideWhenUsed="1"/>
+    <w:lsdException w:name="Body Text 3" w:semiHidden="1" w:unhideWhenUsed="1"/>
+    <w:lsdException w:name="Body Text Indent 2" w:semiHidden="1" w:unhideWhenUsed="1"/>
+    <w:lsdException w:name="Body Text Indent 3" w:semiHidden="1" w:unhideWhenUsed="1"/>
+    <w:lsdException w:name="Block Text" w:semiHidden="1" w:unhideWhenUsed="1"/>
+    <w:lsdException w:name="Hyperlink" w:semiHidden="1" w:unhideWhenUsed="1"/>
+    <w:lsdException w:name="FollowedHyperlink" w:semiHidden="1" w:unhideWhenUsed="1"/>
+    <w:lsdException w:name="Strong" w:uiPriority="22" w:qFormat="1"/>
+    <w:lsdException w:name="Emphasis" w:uiPriority="20" w:qFormat="1"/>
+    <w:lsdException w:name="Document Map" w:semiHidden="1" w:unhideWhenUsed="1"/>
+    <w:lsdException w:name="Plain Text" w:semiHidden="1" w:unhideWhenUsed="1"/>
+    <w:lsdException w:name="E-mail Signature" w:semiHidden="1" w:unhideWhenUsed="1"/>
+    <w:lsdException w:name="HTML Top of Form" w:semiHidden="1" w:unhideWhenUsed="1"/>
+    <w:lsdException w:name="HTML Bottom of Form" w:semiHidden="1" w:unhideWhenUsed="1"/>
+    <w:lsdException w:name="Normal (Web)" w:semiHidden="1" w:unhideWhenUsed="1"/>
+    <w:lsdException w:name="HTML Acronym" w:semiHidden="1" w:unhideWhenUsed="1"/>
+    <w:lsdException w:name="HTML Address" w:semiHidden="1" w:unhideWhenUsed="1"/>
+    <w:lsdException w:name="HTML Cite" w:semiHidden="1" w:unhideWhenUsed="1"/>
+    <w:lsdException w:name="HTML Code" w:semiHidden="1" w:unhideWhenUsed="1"/>
+    <w:lsdException w:name="HTML Definition" w:semiHidden="1" w:unhideWhenUsed="1"/>
+    <w:lsdException w:name="HTML Keyboard" w:semiHidden="1" w:unhideWhenUsed="1"/>
+    <w:lsdException w:name="HTML Preformatted" w:semiHidden="1" w:unhideWhenUsed="1"/>
+    <w:lsdException w:name="HTML Sample" w:semiHidden="1" w:unhideWhenUsed="1"/>
+    <w:lsdException w:name="HTML Typewriter" w:semiHidden="1" w:unhideWhenUsed="1"/>
+    <w:lsdException w:name="HTML Variable" w:semiHidden="1" w:unhideWhenUsed="1"/>
+    <w:lsdException w:name="Normal Table" w:semiHidden="1" w:unhideWhenUsed="1"/>
+    <w:lsdException w:name="annotation subject" w:semiHidden="1" w:unhideWhenUsed="1"/>
+    <w:lsdException w:name="No List" w:semiHidden="1" w:unhideWhenUsed="1"/>
+    <w:lsdException w:name="Outline List 1" w:semiHidden="1" w:unhideWhenUsed="1"/>
+    <w:lsdException w:name="Outline List 2" w:semiHidden="1" w:unhideWhenUsed="1"/>
+    <w:lsdException w:name="Outline List 3" w:semiHidden="1" w:unhideWhenUsed="1"/>
+    <w:lsdException w:name="Table Simple 1" w:semiHidden="1" w:unhideWhenUsed="1"/>
+    <w:lsdException w:name="Table Simple 2" w:semiHidden="1" w:unhideWhenUsed="1"/>
+    <w:lsdException w:name="Table Simple 3" w:semiHidden="1" w:unhideWhenUsed="1"/>
+    <w:lsdException w:name="Table Classic 1" w:semiHidden="1" w:unhideWhenUsed="1"/>
+    <w:lsdException w:name="Table Classic 2" w:semiHidden="1" w:unhideWhenUsed="1"/>
+    <w:lsdException w:name="Table Classic 3" w:semiHidden="1" w:unhideWhenUsed="1"/>
+    <w:lsdException w:name="Table Classic 4" w:semiHidden="1" w:unhideWhenUsed="1"/>
+    <w:lsdException w:name="Table Colorful 1" w:semiHidden="1" w:unhideWhenUsed="1"/>
+    <w:lsdException w:name="Table Colorful 2" w:semiHidden="1" w:unhideWhenUsed="1"/>
+    <w:lsdException w:name="Table Colorful 3" w:semiHidden="1" w:unhideWhenUsed="1"/>
+    <w:lsdException w:name="Table Columns 1" w:semiHidden="1" w:unhideWhenUsed="1"/>
+    <w:lsdException w:name="Table Columns 2" w:semiHidden="1" w:unhideWhenUsed="1"/>
+    <w:lsdException w:name="Table Columns 3" w:semiHidden="1" w:unhideWhenUsed="1"/>
+    <w:lsdException w:name="Table Columns 4" w:semiHidden="1" w:unhideWhenUsed="1"/>
+    <w:lsdException w:name="Table Columns 5" w:semiHidden="1" w:unhideWhenUsed="1"/>
+    <w:lsdException w:name="Table Grid 1" w:semiHidden="1" w:unhideWhenUsed="1"/>
+    <w:lsdException w:name="Table Grid 2" w:semiHidden="1" w:unhideWhenUsed="1"/>
+    <w:lsdException w:name="Table Grid 3" w:semiHidden="1" w:unhideWhenUsed="1"/>
+    <w:lsdException w:name="Table Grid 4" w:semiHidden="1" w:unhideWhenUsed="1"/>
+    <w:lsdException w:name="Table Grid 5" w:semiHidden="1" w:unhideWhenUsed="1"/>
+    <w:lsdException w:name="Table Grid 6" w:semiHidden="1" w:unhideWhenUsed="1"/>
+    <w:lsdException w:name="Table Grid 7" w:semiHidden="1" w:unhideWhenUsed="1"/>
+    <w:lsdException w:name="Table Grid 8" w:semiHidden="1" w:unhideWhenUsed="1"/>
+    <w:lsdException w:name="Table List 1" w:semiHidden="1" w:unhideWhenUsed="1"/>
+    <w:lsdException w:name="Table List 2" w:semiHidden="1" w:unhideWhenUsed="1"/>
+    <w:lsdException w:name="Table List 3" w:semiHidden="1" w:unhideWhenUsed="1"/>
+    <w:lsdException w:name="Table List 4" w:semiHidden="1" w:unhideWhenUsed="1"/>
+    <w:lsdException w:name="Table List 5" w:semiHidden="1" w:unhideWhenUsed="1"/>
+    <w:lsdException w:name="Table List 6" w:semiHidden="1" w:unhideWhenUsed="1"/>
+    <w:lsdException w:name="Table List 7" w:semiHidden="1" w:unhideWhenUsed="1"/>
+    <w:lsdException w:name="Table List 8" w:semiHidden="1" w:unhideWhenUsed="1"/>
+    <w:lsdException w:name="Table 3D effects 1" w:semiHidden="1" w:unhideWhenUsed="1"/>
+    <w:lsdException w:name="Table 3D effects 2" w:semiHidden="1" w:unhideWhenUsed="1"/>
+    <w:lsdException w:name="Table 3D effects 3" w:semiHidden="1" w:unhideWhenUsed="1"/>
+    <w:lsdException w:name="Table Contemporary" w:semiHidden="1" w:unhideWhenUsed="1"/>
+    <w:lsdException w:name="Table Elegant" w:semiHidden="1" w:unhideWhenUsed="1"/>
+    <w:lsdException w:name="Table Professional" w:semiHidden="1" w:unhideWhenUsed="1"/>
+    <w:lsdException w:name="Table Subtle 1" w:semiHidden="1" w:unhideWhenUsed="1"/>
+    <w:lsdException w:name="Table Subtle 2" w:semiHidden="1" w:unhideWhenUsed="1"/>
+    <w:lsdException w:name="Table Web 1" w:semiHidden="1" w:unhideWhenUsed="1"/>
+    <w:lsdException w:name="Table Web 2" w:semiHidden="1" w:unhideWhenUsed="1"/>
+    <w:lsdException w:name="Table Web 3" w:semiHidden="1" w:unhideWhenUsed="1"/>
+    <w:lsdException w:name="Balloon Text" w:semiHidden="1" w:unhideWhenUsed="1"/>
+    <w:lsdException w:name="Table Grid" w:uiPriority="59"/>
+    <w:lsdException w:name="Table Theme" w:semiHidden="1" w:unhideWhenUsed="1"/>
+    <w:lsdException w:name="Placeholder Text" w:semiHidden="1"/>
+    <w:lsdException w:name="No Spacing" w:uiPriority="1" w:qFormat="1"/>
+    <w:lsdException w:name="Light Shading" w:uiPriority="60"/>
+    <w:lsdException w:name="Light List" w:uiPriority="61"/>
+    <w:lsdException w:name="Light Grid" w:uiPriority="62"/>
+    <w:lsdException w:name="Medium Shading 1" w:uiPriority="63"/>
+    <w:lsdException w:name="Medium Shading 2" w:uiPriority="64"/>
+    <w:lsdException w:name="Medium List 1" w:uiPriority="65"/>
+    <w:lsdException w:name="Medium List 2" w:uiPriority="66"/>
+    <w:lsdException w:name="Medium Grid 1" w:uiPriority="67"/>
+    <w:lsdException w:name="Medium Grid 2" w:uiPriority="68"/>
+    <w:lsdException w:name="Medium Grid 3" w:uiPriority="69"/>
+    <w:lsdException w:name="Dark List" w:uiPriority="70"/>
+    <w:lsdException w:name="Colorful Shading" w:uiPriority="71"/>
+    <w:lsdException w:name="Colorful List" w:uiPriority="72"/>
+    <w:lsdException w:name="Colorful Grid" w:uiPriority="73"/>
+    <w:lsdException w:name="Light Shading Accent 1" w:uiPriority="60"/>
+    <w:lsdException w:name="Light List Accent 1" w:uiPriority="61"/>
+    <w:lsdException w:name="Light Grid Accent 1" w:uiPriority="62"/>
+    <w:lsdException w:name="Medium Shading 1 Accent 1" w:uiPriority="63"/>
+    <w:lsdException w:name="Medium Shading 2 Accent 1" w:uiPriority="64"/>
+    <w:lsdException w:name="Medium List 1 Accent 1" w:uiPriority="65"/>
+    <w:lsdException w:name="Revision" w:semiHidden="1"/>
+    <w:lsdException w:name="List Paragraph" w:uiPriority="34" w:qFormat="1"/>
+    <w:lsdException w:name="Quote" w:uiPriority="29" w:qFormat="1"/>
+    <w:lsdException w:name="Intense Quote" w:uiPriority="30" w:qFormat="1"/>
+    <w:lsdException w:name="Medium List 2 Accent 1" w:uiPriority="66"/>
+    <w:lsdException w:name="Medium Grid 1 Accent 1" w:uiPriority="67"/>
+    <w:lsdException w:name="Medium Grid 2 Accent 1" w:uiPriority="68"/>
+    <w:lsdException w:name="Medium Grid 3 Accent 1" w:uiPriority="69"/>
+    <w:lsdException w:name="Dark List Accent 1" w:uiPriority="70"/>
+    <w:lsdException w:name="Colorful Shading Accent 1" w:uiPriority="71"/>
+    <w:lsdException w:name="Colorful List Accent 1" w:uiPriority="72"/>
+    <w:lsdException w:name="Colorful Grid Accent 1" w:uiPriority="73"/>
+    <w:lsdException w:name="Light Shading Accent 2" w:uiPriority="60"/>
+    <w:lsdException w:name="Light List Accent 2" w:uiPriority="61"/>
+    <w:lsdException w:name="Light Grid Accent 2" w:uiPriority="62"/>
+    <w:lsdException w:name="Medium Shading 1 Accent 2" w:uiPriority="63"/>
+    <w:lsdException w:name="Medium Shading 2 Accent 2" w:uiPriority="64"/>
+    <w:lsdException w:name="Medium List 1 Accent 2" w:uiPriority="65"/>
+    <w:lsdException w:name="Medium List 2 Accent 2" w:uiPriority="66"/>
+    <w:lsdException w:name="Medium Grid 1 Accent 2" w:uiPriority="67"/>
+    <w:lsdException w:name="Medium Grid 2 Accent 2" w:uiPriority="68"/>
+    <w:lsdException w:name="Medium Grid 3 Accent 2" w:uiPriority="69"/>
+    <w:lsdException w:name="Dark List Accent 2" w:uiPriority="70"/>
+    <w:lsdException w:name="Colorful Shading Accent 2" w:uiPriority="71"/>
+    <w:lsdException w:name="Colorful List Accent 2" w:uiPriority="72"/>
+    <w:lsdException w:name="Colorful Grid Accent 2" w:uiPriority="73"/>
+    <w:lsdException w:name="Light Shading Accent 3" w:uiPriority="60"/>
+    <w:lsdException w:name="Light List Accent 3" w:uiPriority="61"/>
+    <w:lsdException w:name="Light Grid Accent 3" w:uiPriority="62"/>
+    <w:lsdException w:name="Medium Shading 1 Accent 3" w:uiPriority="63"/>
+    <w:lsdException w:name="Medium Shading 2 Accent 3" w:uiPriority="64"/>
+    <w:lsdException w:name="Medium List 1 Accent 3" w:uiPriority="65"/>
+    <w:lsdException w:name="Medium List 2 Accent 3" w:uiPriority="66"/>
+    <w:lsdException w:name="Medium Grid 1 Accent 3" w:uiPriority="67"/>
+    <w:lsdException w:name="Medium Grid 2 Accent 3" w:uiPriority="68"/>
+    <w:lsdException w:name="Medium Grid 3 Accent 3" w:uiPriority="69"/>
+    <w:lsdException w:name="Dark List Accent 3" w:uiPriority="70"/>
+    <w:lsdException w:name="Colorful Shading Accent 3" w:uiPriority="71"/>
+    <w:lsdException w:name="Colorful List Accent 3" w:uiPriority="72"/>
+    <w:lsdException w:name="Colorful Grid Accent 3" w:uiPriority="73"/>
+    <w:lsdException w:name="Light Shading Accent 4" w:uiPriority="60"/>
+    <w:lsdException w:name="Light List Accent 4" w:uiPriority="61"/>
+    <w:lsdException w:name="Light Grid Accent 4" w:uiPriority="62"/>
+    <w:lsdException w:name="Medium Shading 1 Accent 4" w:uiPriority="63"/>
+    <w:lsdException w:name="Medium Shading 2 Accent 4" w:uiPriority="64"/>
+    <w:lsdException w:name="Medium List 1 Accent 4" w:uiPriority="65"/>
+    <w:lsdException w:name="Medium List 2 Accent 4" w:uiPriority="66"/>
+    <w:lsdException w:name="Medium Grid 1 Accent 4" w:uiPriority="67"/>
+    <w:lsdException w:name="Medium Grid 2 Accent 4" w:uiPriority="68"/>
+    <w:lsdException w:name="Medium Grid 3 Accent 4" w:uiPriority="69"/>
+    <w:lsdException w:name="Dark List Accent 4" w:uiPriority="70"/>
+    <w:lsdException w:name="Colorful Shading Accent 4" w:uiPriority="71"/>
+    <w:lsdException w:name="Colorful List Accent 4" w:uiPriority="72"/>
+    <w:lsdException w:name="Colorful Grid Accent 4" w:uiPriority="73"/>
+    <w:lsdException w:name="Light Shading Accent 5" w:uiPriority="60"/>
+    <w:lsdException w:name="Light List Accent 5" w:uiPriority="61"/>
+    <w:lsdException w:name="Light Grid Accent 5" w:uiPriority="62"/>
+    <w:lsdException w:name="Medium Shading 1 Accent 5" w:uiPriority="63"/>
+    <w:lsdException w:name="Medium Shading 2 Accent 5" w:uiPriority="64"/>
+    <w:lsdException w:name="Medium List 1 Accent 5" w:uiPriority="65"/>
+    <w:lsdException w:name="Medium List 2 Accent 5" w:uiPriority="66"/>
+    <w:lsdException w:name="Medium Grid 1 Accent 5" w:uiPriority="67"/>
+    <w:lsdException w:name="Medium Grid 2 Accent 5" w:uiPriority="68"/>
+    <w:lsdException w:name="Medium Grid 3 Accent 5" w:uiPriority="69"/>
+    <w:lsdException w:name="Dark List Accent 5" w:uiPriority="70"/>
+    <w:lsdException w:name="Colorful Shading Accent 5" w:uiPriority="71"/>
+    <w:lsdException w:name="Colorful List Accent 5" w:uiPriority="72"/>
+    <w:lsdException w:name="Colorful Grid Accent 5" w:uiPriority="73"/>
+    <w:lsdException w:name="Light Shading Accent 6" w:uiPriority="60"/>
+    <w:lsdException w:name="Light List Accent 6" w:uiPriority="61"/>
+    <w:lsdException w:name="Light Grid Accent 6" w:uiPriority="62"/>
+    <w:lsdException w:name="Medium Shading 1 Accent 6" w:uiPriority="63"/>
+    <w:lsdException w:name="Medium Shading 2 Accent 6" w:uiPriority="64"/>
+    <w:lsdException w:name="Medium List 1 Accent 6" w:uiPriority="65"/>
+    <w:lsdException w:name="Medium List 2 Accent 6" w:uiPriority="66"/>
+    <w:lsdException w:name="Medium Grid 1 Accent 6" w:uiPriority="67"/>
+    <w:lsdException w:name="Medium Grid 2 Accent 6" w:uiPriority="68"/>
+    <w:lsdException w:name="Medium Grid 3 Accent 6" w:uiPriority="69"/>
+    <w:lsdException w:name="Dark List Accent 6" w:uiPriority="70"/>
+    <w:lsdException w:name="Colorful Shading Accent 6" w:uiPriority="71"/>
+    <w:lsdException w:name="Colorful List Accent 6" w:uiPriority="72"/>
+    <w:lsdException w:name="Colorful Grid Accent 6" w:uiPriority="73"/>
+    <w:lsdException w:name="Subtle Emphasis" w:uiPriority="19" w:qFormat="1"/>
+    <w:lsdException w:name="Intense Emphasis" w:uiPriority="21" w:qFormat="1"/>
+    <w:lsdException w:name="Subtle Reference" w:uiPriority="31" w:qFormat="1"/>
+    <w:lsdException w:name="Intense Reference" w:uiPriority="32" w:qFormat="1"/>
+    <w:lsdException w:name="Book Title" w:uiPriority="33" w:qFormat="1"/>
+    <w:lsdException w:name="Bibliography" w:semiHidden="1" w:uiPriority="37" w:unhideWhenUsed="1"/>
+    <w:lsdException w:name="TOC Heading" w:semiHidden="1" w:uiPriority="39" w:unhideWhenUsed="1" w:qFormat="1"/>
+    <w:lsdException w:name="Plain Table 1" w:uiPriority="41"/>
+    <w:lsdException w:name="Plain Table 2" w:uiPriority="42"/>
+    <w:lsdException w:name="Plain Table 3" w:uiPriority="43"/>
+    <w:lsdException w:name="Plain Table 4" w:uiPriority="44"/>
+    <w:lsdException w:name="Plain Table 5" w:uiPriority="45"/>
+    <w:lsdException w:name="Grid Table Light" w:uiPriority="40"/>
+    <w:lsdException w:name="Grid Table 1 Light" w:uiPriority="46"/>
+    <w:lsdException w:name="Grid Table 2" w:uiPriority="47"/>
+    <w:lsdException w:name="Grid Table 3" w:uiPriority="48"/>
+    <w:lsdException w:name="Grid Table 4" w:uiPriority="49"/>
+    <w:lsdException w:name="Grid Table 5 Dark" w:uiPriority="50"/>
+    <w:lsdException w:name="Grid Table 6 Colorful" w:uiPriority="51"/>
+    <w:lsdException w:name="Grid Table 7 Colorful" w:uiPriority="52"/>
+    <w:lsdException w:name="Grid Table 1 Light Accent 1" w:uiPriority="46"/>
+    <w:lsdException w:name="Grid Table 2 Accent 1" w:uiPriority="47"/>
+    <w:lsdException w:name="Grid Table 3 Accent 1" w:uiPriority="48"/>
+    <w:lsdException w:name="Grid Table 4 Accent 1" w:uiPriority="49"/>
+    <w:lsdException w:name="Grid Table 5 Dark Accent 1" w:uiPriority="50"/>
+    <w:lsdException w:name="Grid Table 6 Colorful Accent 1" w:uiPriority="51"/>
+    <w:lsdException w:name="Grid Table 7 Colorful Accent 1" w:uiPriority="52"/>
+    <w:lsdException w:name="Grid Table 1 Light Accent 2" w:uiPriority="46"/>
+    <w:lsdException w:name="Grid Table 2 Accent 2" w:uiPriority="47"/>
+    <w:lsdException w:name="Grid Table 3 Accent 2" w:uiPriority="48"/>
+    <w:lsdException w:name="Grid Table 4 Accent 2" w:uiPriority="49"/>
+    <w:lsdException w:name="Grid Table 5 Dark Accent 2" w:uiPriority="50"/>
+    <w:lsdException w:name="Grid Table 6 Colorful Accent 2" w:uiPriority="51"/>
+    <w:lsdException w:name="Grid Table 7 Colorful Accent 2" w:uiPriority="52"/>
+    <w:lsdException w:name="Grid Table 1 Light Accent 3" w:uiPriority="46"/>
+    <w:lsdException w:name="Grid Table 2 Accent 3" w:uiPriority="47"/>
+    <w:lsdException w:name="Grid Table 3 Accent 3" w:uiPriority="48"/>
+    <w:lsdException w:name="Grid Table 4 Accent 3" w:uiPriority="49"/>
+    <w:lsdException w:name="Grid Table 5 Dark Accent 3" w:uiPriority="50"/>
+    <w:lsdException w:name="Grid Table 6 Colorful Accent 3" w:uiPriority="51"/>
+    <w:lsdException w:name="Grid Table 7 Colorful Accent 3" w:uiPriority="52"/>
+    <w:lsdException w:name="Grid Table 1 Light Accent 4" w:uiPriority="46"/>
+    <w:lsdException w:name="Grid Table 2 Accent 4" w:uiPriority="47"/>
+    <w:lsdException w:name="Grid Table 3 Accent 4" w:uiPriority="48"/>
+    <w:lsdException w:name="Grid Table 4 Accent 4" w:uiPriority="49"/>
+    <w:lsdException w:name="Grid Table 5 Dark Accent 4" w:uiPriority="50"/>
+    <w:lsdException w:name="Grid Table 6 Colorful Accent 4" w:uiPriority="51"/>
+    <w:lsdException w:name="Grid Table 7 Colorful Accent 4" w:uiPriority="52"/>
+    <w:lsdException w:name="Grid Table 1 Light Accent 5" w:uiPriority="46"/>
+    <w:lsdException w:name="Grid Table 2 Accent 5" w:uiPriority="47"/>
+    <w:lsdException w:name="Grid Table 3 Accent 5" w:uiPriority="48"/>
+    <w:lsdException w:name="Grid Table 4 Accent 5" w:uiPriority="49"/>
+    <w:lsdException w:name="Grid Table 5 Dark Accent 5" w:uiPriority="50"/>
+    <w:lsdException w:name="Grid Table 6 Colorful Accent 5" w:uiPriority="51"/>
+    <w:lsdException w:name="Grid Table 7 Colorful Accent 5" w:uiPriority="52"/>
+    <w:lsdException w:name="Grid Table 1 Light Accent 6" w:uiPriority="46"/>
+    <w:lsdException w:name="Grid Table 2 Accent 6" w:uiPriority="47"/>
+    <w:lsdException w:name="Grid Table 3 Accent 6" w:uiPriority="48"/>
+    <w:lsdException w:name="Grid Table 4 Accent 6" w:uiPriority="49"/>
+    <w:lsdException w:name="Grid Table 5 Dark Accent 6" w:uiPriority="50"/>
+    <w:lsdException w:name="Grid Table 6 Colorful Accent 6" w:uiPriority="51"/>
+    <w:lsdException w:name="Grid Table 7 Colorful Accent 6" w:uiPriority="52"/>
+    <w:lsdException w:name="List Table 1 Light" w:uiPriority="46"/>
+    <w:lsdException w:name="List Table 2" w:uiPriority="47"/>
+    <w:lsdException w:name="List Table 3" w:uiPriority="48"/>
+    <w:lsdException w:name="List Table 4" w:uiPriority="49"/>
+    <w:lsdException w:name="List Table 5 Dark" w:uiPriority="50"/>
+    <w:lsdException w:name="List Table 6 Colorful" w:uiPriority="51"/>
+    <w:lsdException w:name="List Table 7 Colorful" w:uiPriority="52"/>
+    <w:lsdException w:name="List Table 1 Light Accent 1" w:uiPriority="46"/>
+    <w:lsdException w:name="List Table 2 Accent 1" w:uiPriority="47"/>
+    <w:lsdException w:name="List Table 3 Accent 1" w:uiPriority="48"/>
+    <w:lsdException w:name="List Table 4 Accent 1" w:uiPriority="49"/>
+    <w:lsdException w:name="List Table 5 Dark Accent 1" w:uiPriority="50"/>
+    <w:lsdException w:name="List Table 6 Colorful Accent 1" w:uiPriority="51"/>
+    <w:lsdException w:name="List Table 7 Colorful Accent 1" w:uiPriority="52"/>
+    <w:lsdException w:name="List Table 1 Light Accent 2" w:uiPriority="46"/>
+    <w:lsdException w:name="List Table 2 Accent 2" w:uiPriority="47"/>
+    <w:lsdException w:name="List Table 3 Accent 2" w:uiPriority="48"/>
+    <w:lsdException w:name="List Table 4 Accent 2" w:uiPriority="49"/>
+    <w:lsdException w:name="List Table 5 Dark Accent 2" w:uiPriority="50"/>
+    <w:lsdException w:name="List Table 6 Colorful Accent 2" w:uiPriority="51"/>
+    <w:lsdException w:name="List Table 7 Colorful Accent 2" w:uiPriority="52"/>
+    <w:lsdException w:name="List Table 1 Light Accent 3" w:uiPriority="46"/>
+    <w:lsdException w:name="List Table 2 Accent 3" w:uiPriority="47"/>
+    <w:lsdException w:name="List Table 3 Accent 3" w:uiPriority="48"/>
+    <w:lsdException w:name="List Table 4 Accent 3" w:uiPriority="49"/>
+    <w:lsdException w:name="List Table 5 Dark Accent 3" w:uiPriority="50"/>
+    <w:lsdException w:name="List Table 6 Colorful Accent 3" w:uiPriority="51"/>
+    <w:lsdException w:name="List Table 7 Colorful Accent 3" w:uiPriority="52"/>
+    <w:lsdException w:name="List Table 1 Light Accent 4" w:uiPriority="46"/>
+    <w:lsdException w:name="List Table 2 Accent 4" w:uiPriority="47"/>
+    <w:lsdException w:name="List Table 3 Accent 4" w:uiPriority="48"/>
+    <w:lsdException w:name="List Table 4 Accent 4" w:uiPriority="49"/>
+    <w:lsdException w:name="List Table 5 Dark Accent 4" w:uiPriority="50"/>
+    <w:lsdException w:name="List Table 6 Colorful Accent 4" w:uiPriority="51"/>
+    <w:lsdException w:name="List Table 7 Colorful Accent 4" w:uiPriority="52"/>
+    <w:lsdException w:name="List Table 1 Light Accent 5" w:uiPriority="46"/>
+    <w:lsdException w:name="List Table 2 Accent 5" w:uiPriority="47"/>
+    <w:lsdException w:name="List Table 3 Accent 5" w:uiPriority="48"/>
+    <w:lsdException w:name="List Table 4 Accent 5" w:uiPriority="49"/>
+    <w:lsdException w:name="List Table 5 Dark Accent 5" w:uiPriority="50"/>
+    <w:lsdException w:name="List Table 6 Colorful Accent 5" w:uiPriority="51"/>
+    <w:lsdException w:name="List Table 7 Colorful Accent 5" w:uiPriority="52"/>
+    <w:lsdException w:name="List Table 1 Light Accent 6" w:uiPriority="46"/>
+    <w:lsdException w:name="List Table 2 Accent 6" w:uiPriority="47"/>
+    <w:lsdException w:name="List Table 3 Accent 6" w:uiPriority="48"/>
+    <w:lsdException w:name="List Table 4 Accent 6" w:uiPriority="49"/>
+    <w:lsdException w:name="List Table 5 Dark Accent 6" w:uiPriority="50"/>
+    <w:lsdException w:name="List Table 6 Colorful Accent 6" w:uiPriority="51"/>
+    <w:lsdException w:name="List Table 7 Colorful Accent 6" w:uiPriority="52"/>
   </w:latentStyles>
   <w:style w:type="paragraph" w:default="1" w:styleId="Normal">
     <w:name w:val="Normal"/>

</xml_diff>

<commit_message>
Document changed after review with Joerg
</commit_message>
<xml_diff>
--- a/Doc/OfflineFirst.docx
+++ b/Doc/OfflineFirst.docx
@@ -592,7 +592,7 @@
         </w:rPr>
         <w:lastRenderedPageBreak/>
         <w:drawing>
-          <wp:inline distT="0" distB="0" distL="0" distR="0" wp14:anchorId="03BA3C0C" wp14:editId="1A9E3882">
+          <wp:inline distT="0" distB="0" distL="0" distR="0" wp14:anchorId="0C113CC0" wp14:editId="0C545B42">
             <wp:extent cx="4081881" cy="2753200"/>
             <wp:effectExtent l="0" t="0" r="0" b="9525"/>
             <wp:docPr id="1" name="Picture 1"/>
@@ -712,13 +712,7 @@
         </w:r>
       </w:ins>
       <w:r>
-        <w:t xml:space="preserve">Dabei </w:t>
-      </w:r>
-      <w:r>
-        <w:t>wird</w:t>
-      </w:r>
-      <w:r>
-        <w:t xml:space="preserve"> für Customers und Orders ein jeweils eigener Store verwendet.</w:t>
+        <w:t>Dabei wird für Customers und Orders ein jeweils eigener Store verwendet.</w:t>
       </w:r>
       <w:r>
         <w:t xml:space="preserve"> Der </w:t>
@@ -781,7 +775,7 @@
         </w:rPr>
         <w:lastRenderedPageBreak/>
         <w:drawing>
-          <wp:inline distT="0" distB="0" distL="0" distR="0" wp14:anchorId="42EA83C8" wp14:editId="39CE5E1B">
+          <wp:inline distT="0" distB="0" distL="0" distR="0" wp14:anchorId="1B3DADB9" wp14:editId="283E5545">
             <wp:extent cx="5760720" cy="2860675"/>
             <wp:effectExtent l="0" t="0" r="0" b="0"/>
             <wp:docPr id="2" name="Picture 2"/>
@@ -1534,10 +1528,7 @@
         <w:t xml:space="preserve"> weiß dadurch, dass hier erst asynchrone Methoden beendet werden müssen, bis die Applikation </w:t>
       </w:r>
       <w:r>
-        <w:t>selbst</w:t>
-      </w:r>
-      <w:r>
-        <w:t xml:space="preserve"> </w:t>
+        <w:t xml:space="preserve">selbst </w:t>
       </w:r>
       <w:proofErr w:type="spellStart"/>
       <w:r>
@@ -1552,7 +1543,13 @@
       </w:r>
       <w:commentRangeStart w:id="3"/>
       <w:r>
-        <w:t xml:space="preserve">Dieser Vorgang darf laut [4] allerdings maximal 5 Sekunden in Anspruch nehmen. </w:t>
+        <w:t>Dieser Vorgang darf laut [</w:t>
+      </w:r>
+      <w:r>
+        <w:t>1</w:t>
+      </w:r>
+      <w:r>
+        <w:t xml:space="preserve">] allerdings maximal 5 Sekunden in Anspruch nehmen. </w:t>
       </w:r>
       <w:commentRangeEnd w:id="3"/>
       <w:r>
@@ -1562,7 +1559,13 @@
         <w:commentReference w:id="3"/>
       </w:r>
       <w:r>
-        <w:t xml:space="preserve">Unter [1] ist in der MSDN </w:t>
+        <w:t>Unter [</w:t>
+      </w:r>
+      <w:r>
+        <w:t>2</w:t>
+      </w:r>
+      <w:r>
+        <w:t xml:space="preserve">] ist in der MSDN </w:t>
       </w:r>
       <w:r>
         <w:lastRenderedPageBreak/>
@@ -1622,7 +1625,7 @@
           <w:lang w:eastAsia="de-DE"/>
         </w:rPr>
         <w:drawing>
-          <wp:inline distT="0" distB="0" distL="0" distR="0" wp14:anchorId="09082131" wp14:editId="17EDFE17">
+          <wp:inline distT="0" distB="0" distL="0" distR="0" wp14:anchorId="7A5A0158" wp14:editId="69F27F88">
             <wp:extent cx="3000794" cy="1019317"/>
             <wp:effectExtent l="0" t="0" r="9525" b="9525"/>
             <wp:docPr id="3" name="Picture 3"/>
@@ -1833,7 +1836,7 @@
           <w:lang w:eastAsia="de-DE"/>
         </w:rPr>
         <w:drawing>
-          <wp:inline distT="0" distB="0" distL="0" distR="0" wp14:anchorId="7CB74B20" wp14:editId="1ECA0BA7">
+          <wp:inline distT="0" distB="0" distL="0" distR="0" wp14:anchorId="17137A45" wp14:editId="61467830">
             <wp:extent cx="5760720" cy="2630170"/>
             <wp:effectExtent l="0" t="0" r="0" b="0"/>
             <wp:docPr id="4" name="Picture 4"/>
@@ -1921,10 +1924,7 @@
       </w:r>
       <w:proofErr w:type="spellStart"/>
       <w:r>
-        <w:t>serialisier</w:t>
-      </w:r>
-      <w:r>
-        <w:t>t</w:t>
+        <w:t>serialisiert</w:t>
       </w:r>
       <w:proofErr w:type="spellEnd"/>
       <w:r>
@@ -3482,6 +3482,14 @@
       </w:r>
     </w:p>
     <w:p>
+      <w:pPr>
+        <w:rPr>
+          <w:lang w:val="en-US"/>
+          <w:rPrChange w:id="7" w:author="Baer, Jan" w:date="2012-08-22T15:41:00Z">
+            <w:rPr/>
+          </w:rPrChange>
+        </w:rPr>
+      </w:pPr>
       <w:r>
         <w:rPr>
           <w:rFonts w:ascii="Consolas" w:hAnsi="Consolas" w:cs="Consolas"/>
@@ -3500,6 +3508,16 @@
           <w:sz w:val="19"/>
           <w:szCs w:val="19"/>
           <w:highlight w:val="white"/>
+          <w:lang w:val="en-US"/>
+          <w:rPrChange w:id="8" w:author="Baer, Jan" w:date="2012-08-22T15:41:00Z">
+            <w:rPr>
+              <w:rFonts w:ascii="Consolas" w:hAnsi="Consolas" w:cs="Consolas"/>
+              <w:color w:val="888888"/>
+              <w:sz w:val="19"/>
+              <w:szCs w:val="19"/>
+              <w:highlight w:val="white"/>
+            </w:rPr>
+          </w:rPrChange>
         </w:rPr>
         <w:t>}</w:t>
       </w:r>
@@ -3527,6 +3545,11 @@
       </w:r>
     </w:p>
     <w:p>
+      <w:pPr>
+        <w:rPr>
+          <w:ins w:id="9" w:author="Baer, Jan" w:date="2012-08-22T15:50:00Z"/>
+        </w:rPr>
+      </w:pPr>
       <w:r>
         <w:t xml:space="preserve">Sollten für den Zugriff auf einen </w:t>
       </w:r>
@@ -3593,7 +3616,25 @@
         <w:t xml:space="preserve"> werden allerdings nicht im lokalen Anwendungsbereich gespeichert, sondern in einem </w:t>
       </w:r>
       <w:r>
-        <w:t>sicheren Bereich, welcher auch zwischen verschiedenen Devices synchronisiert werden kann</w:t>
+        <w:t xml:space="preserve">sicheren Bereich, welcher auch zwischen verschiedenen </w:t>
+      </w:r>
+      <w:del w:id="10" w:author="Baer, Jan" w:date="2012-08-22T16:01:00Z">
+        <w:r>
+          <w:delText xml:space="preserve">Devices </w:delText>
+        </w:r>
+      </w:del>
+      <w:ins w:id="11" w:author="Baer, Jan" w:date="2012-08-22T16:01:00Z">
+        <w:r>
+          <w:t>Geräten</w:t>
+        </w:r>
+        <w:bookmarkStart w:id="12" w:name="_GoBack"/>
+        <w:bookmarkEnd w:id="12"/>
+        <w:r>
+          <w:t xml:space="preserve"> </w:t>
+        </w:r>
+      </w:ins>
+      <w:r>
+        <w:t>synchronisiert werden kann</w:t>
       </w:r>
       <w:r>
         <w:t xml:space="preserve">. </w:t>
@@ -3613,18 +3654,178 @@
         <w:t>,</w:t>
       </w:r>
       <w:r>
-        <w:t xml:space="preserve"> sind unter [2] in der MSDN zu finden. </w:t>
-      </w:r>
-    </w:p>
-    <w:p>
+        <w:t xml:space="preserve"> sind unter [</w:t>
+      </w:r>
+      <w:del w:id="13" w:author="Baer, Jan" w:date="2012-08-22T15:43:00Z">
+        <w:r>
+          <w:delText>2</w:delText>
+        </w:r>
+      </w:del>
+      <w:ins w:id="14" w:author="Baer, Jan" w:date="2012-08-22T15:43:00Z">
+        <w:r>
+          <w:t>3</w:t>
+        </w:r>
+      </w:ins>
+      <w:r>
+        <w:t xml:space="preserve">] in der MSDN zu finden. </w:t>
+      </w:r>
+    </w:p>
+    <w:p>
+      <w:commentRangeStart w:id="15"/>
+      <w:commentRangeStart w:id="16"/>
+      <w:ins w:id="17" w:author="Baer, Jan" w:date="2012-08-22T15:50:00Z">
+        <w:r>
+          <w:t xml:space="preserve">Weitere </w:t>
+        </w:r>
+        <w:proofErr w:type="spellStart"/>
+        <w:r>
+          <w:t>Anwendungseineinstellungen</w:t>
+        </w:r>
+        <w:proofErr w:type="spellEnd"/>
+        <w:r>
+          <w:t xml:space="preserve"> können </w:t>
+        </w:r>
+      </w:ins>
+      <w:ins w:id="18" w:author="Baer, Jan" w:date="2012-08-22T15:51:00Z">
+        <w:r>
+          <w:t xml:space="preserve">über </w:t>
+        </w:r>
+        <w:proofErr w:type="spellStart"/>
+        <w:r>
+          <w:t>ApplicationData.Current.</w:t>
+        </w:r>
+      </w:ins>
+      <w:ins w:id="19" w:author="Baer, Jan" w:date="2012-08-22T15:52:00Z">
+        <w:r>
+          <w:t>LocalSettings</w:t>
+        </w:r>
+      </w:ins>
+      <w:proofErr w:type="spellEnd"/>
+      <w:ins w:id="20" w:author="Baer, Jan" w:date="2012-08-22T15:54:00Z">
+        <w:r>
+          <w:t xml:space="preserve"> als </w:t>
+        </w:r>
+        <w:commentRangeStart w:id="21"/>
+        <w:commentRangeStart w:id="22"/>
+        <w:r>
+          <w:t>Key</w:t>
+        </w:r>
+      </w:ins>
+      <w:commentRangeEnd w:id="21"/>
+      <w:commentRangeEnd w:id="22"/>
+      <w:ins w:id="23" w:author="Baer, Jan" w:date="2012-08-22T15:59:00Z">
+        <w:r>
+          <w:rPr>
+            <w:rStyle w:val="CommentReference"/>
+          </w:rPr>
+          <w:commentReference w:id="22"/>
+        </w:r>
+        <w:r>
+          <w:rPr>
+            <w:rStyle w:val="CommentReference"/>
+          </w:rPr>
+          <w:commentReference w:id="21"/>
+        </w:r>
+      </w:ins>
+      <w:ins w:id="24" w:author="Baer, Jan" w:date="2012-08-22T15:54:00Z">
+        <w:r>
+          <w:t xml:space="preserve">/Value Paare gespeichert werden. </w:t>
+        </w:r>
+      </w:ins>
+      <w:ins w:id="25" w:author="Baer, Jan" w:date="2012-08-22T15:55:00Z">
+        <w:r>
+          <w:t>Sollten diese Einstellungen auf mehreren Windows 8 Geräten</w:t>
+        </w:r>
+      </w:ins>
+      <w:ins w:id="26" w:author="Baer, Jan" w:date="2012-08-22T15:57:00Z">
+        <w:r>
+          <w:t xml:space="preserve"> über die Microsoft </w:t>
+        </w:r>
+        <w:proofErr w:type="spellStart"/>
+        <w:r>
+          <w:t>Cloud</w:t>
+        </w:r>
+      </w:ins>
+      <w:proofErr w:type="spellEnd"/>
+      <w:ins w:id="27" w:author="Baer, Jan" w:date="2012-08-22T15:55:00Z">
+        <w:r>
+          <w:t xml:space="preserve"> synchronisiert werden, empfiehlt es sich, diese über </w:t>
+        </w:r>
+        <w:proofErr w:type="spellStart"/>
+        <w:r>
+          <w:t>ApplicationData.Current.RoamingSettings</w:t>
+        </w:r>
+        <w:proofErr w:type="spellEnd"/>
+        <w:r>
+          <w:t xml:space="preserve"> </w:t>
+        </w:r>
+      </w:ins>
+      <w:ins w:id="28" w:author="Baer, Jan" w:date="2012-08-22T15:56:00Z">
+        <w:r>
+          <w:t>z</w:t>
+        </w:r>
+      </w:ins>
+      <w:ins w:id="29" w:author="Baer, Jan" w:date="2012-08-22T15:57:00Z">
+        <w:r>
+          <w:t>u verwalten</w:t>
+        </w:r>
+      </w:ins>
+      <w:ins w:id="30" w:author="Baer, Jan" w:date="2012-08-22T15:55:00Z">
+        <w:r>
+          <w:t>.</w:t>
+        </w:r>
+      </w:ins>
+      <w:ins w:id="31" w:author="Baer, Jan" w:date="2012-08-22T15:57:00Z">
+        <w:r>
+          <w:t xml:space="preserve"> </w:t>
+        </w:r>
+      </w:ins>
+      <w:moveToRangeStart w:id="32" w:author="Baer, Jan" w:date="2012-08-22T15:57:00Z" w:name="move333414366"/>
+      <w:moveTo w:id="33" w:author="Baer, Jan" w:date="2012-08-22T15:57:00Z">
+        <w:r>
+          <w:t>Prädestiniert für solche Daten sind anwendungsspezifische Benutzereinstellungen, die der Benutzer möglicherweise nicht auf jedem seiner Geräte von neuem vornehmen möchte.</w:t>
+        </w:r>
+      </w:moveTo>
+      <w:moveToRangeEnd w:id="32"/>
+    </w:p>
+    <w:p>
+      <w:pPr>
+        <w:rPr>
+          <w:del w:id="34" w:author="Baer, Jan" w:date="2012-08-22T15:57:00Z"/>
+        </w:rPr>
+      </w:pPr>
       <w:r>
         <w:t>Über Roaming Ordner lassen sich im Übrigen weitere Daten abspeichern</w:t>
       </w:r>
-      <w:r>
-        <w:t>, die dann zwischen mehreren Windows 8 Geräten benutzerbezogen synchronisiert werden können. Prädestiniert für solche Daten sind anwendungsspezifische Benutzereinstellungen, die der Benutzer möglicherweise nicht auf jedem seiner Geräte von neuem vornehmen möchte.</w:t>
-      </w:r>
-    </w:p>
-    <w:p>
+      <w:del w:id="35" w:author="Baer, Jan" w:date="2012-08-22T15:57:00Z">
+        <w:r>
+          <w:delText>, die dann zwischen mehreren Windows 8 Geräten benutzerbezogen synchronisiert werden können.</w:delText>
+        </w:r>
+      </w:del>
+      <w:ins w:id="36" w:author="Baer, Jan" w:date="2012-08-22T15:57:00Z">
+        <w:r>
+          <w:t>.</w:t>
+        </w:r>
+      </w:ins>
+      <w:del w:id="37" w:author="Baer, Jan" w:date="2012-08-22T15:57:00Z">
+        <w:r>
+          <w:delText xml:space="preserve"> </w:delText>
+        </w:r>
+      </w:del>
+      <w:moveFromRangeStart w:id="38" w:author="Baer, Jan" w:date="2012-08-22T15:57:00Z" w:name="move333414366"/>
+      <w:moveFrom w:id="39" w:author="Baer, Jan" w:date="2012-08-22T15:57:00Z">
+        <w:r>
+          <w:t>Prädestiniert für solche Daten sind anwendungsspezifische Benutzereinstellungen, die der Benutzer möglicherweise nicht auf jedem seiner Geräte von neuem vornehmen möchte.</w:t>
+        </w:r>
+      </w:moveFrom>
+      <w:moveFromRangeEnd w:id="38"/>
+    </w:p>
+    <w:p>
+      <w:ins w:id="40" w:author="Baer, Jan" w:date="2012-08-22T15:57:00Z">
+        <w:r>
+          <w:t xml:space="preserve"> </w:t>
+        </w:r>
+      </w:ins>
       <w:r>
         <w:t xml:space="preserve">Der Roaming Order lässt sich über </w:t>
       </w:r>
@@ -3637,15 +3838,13 @@
         <w:t xml:space="preserve"> abfragen. </w:t>
       </w:r>
       <w:r>
-        <w:t xml:space="preserve">Unter  [3] sind </w:t>
-      </w:r>
-      <w:proofErr w:type="spellStart"/>
-      <w:r>
-        <w:t>sind</w:t>
-      </w:r>
-      <w:proofErr w:type="spellEnd"/>
-      <w:r>
-        <w:t xml:space="preserve"> </w:t>
+        <w:t>Unter  [</w:t>
+      </w:r>
+      <w:r>
+        <w:t>4</w:t>
+      </w:r>
+      <w:r>
+        <w:t xml:space="preserve">] sind </w:t>
       </w:r>
       <w:r>
         <w:t xml:space="preserve">Empfehlungen </w:t>
@@ -3684,34 +3883,74 @@
       <w:r>
         <w:t xml:space="preserve"> abgefragt werden.</w:t>
       </w:r>
+      <w:commentRangeEnd w:id="15"/>
+      <w:r>
+        <w:rPr>
+          <w:rStyle w:val="CommentReference"/>
+        </w:rPr>
+        <w:commentReference w:id="15"/>
+      </w:r>
+      <w:commentRangeEnd w:id="16"/>
+      <w:r>
+        <w:rPr>
+          <w:rStyle w:val="CommentReference"/>
+        </w:rPr>
+        <w:commentReference w:id="16"/>
+      </w:r>
     </w:p>
     <w:p>
       <w:pPr>
         <w:pStyle w:val="Heading2"/>
       </w:pPr>
       <w:r>
+        <w:lastRenderedPageBreak/>
         <w:t>Lokale Anwendungsdaten lesen</w:t>
       </w:r>
     </w:p>
     <w:p/>
     <w:p>
       <w:r>
-        <w:lastRenderedPageBreak/>
         <w:t xml:space="preserve">Nachdem </w:t>
       </w:r>
-      <w:commentRangeStart w:id="7"/>
+      <w:commentRangeStart w:id="41"/>
       <w:r>
         <w:t xml:space="preserve">wir </w:t>
       </w:r>
-      <w:commentRangeEnd w:id="7"/>
+      <w:commentRangeEnd w:id="41"/>
       <w:r>
         <w:rPr>
           <w:rStyle w:val="CommentReference"/>
         </w:rPr>
-        <w:commentReference w:id="7"/>
-      </w:r>
-      <w:r>
-        <w:t xml:space="preserve">nun wissen, wie wir die Anwendungsdaten lokal speichern können, sollten wir uns nun natürlich auch Gedanken machen, wann und wie wir wieder aus diese Daten zugreifen können und wie wir diese Daten mit den vom </w:t>
+        <w:commentReference w:id="41"/>
+      </w:r>
+      <w:r>
+        <w:t xml:space="preserve">nun wissen, wie wir die Anwendungsdaten lokal speichern können, sollten wir uns nun natürlich auch Gedanken machen, wann und wie </w:t>
+      </w:r>
+      <w:del w:id="42" w:author="Baer, Jan" w:date="2012-08-22T15:47:00Z">
+        <w:r>
+          <w:delText xml:space="preserve">wir </w:delText>
+        </w:r>
+      </w:del>
+      <w:ins w:id="43" w:author="Baer, Jan" w:date="2012-08-22T15:47:00Z">
+        <w:r>
+          <w:t xml:space="preserve">auf diese Daten wieder zugegriffen werden </w:t>
+        </w:r>
+      </w:ins>
+      <w:del w:id="44" w:author="Baer, Jan" w:date="2012-08-22T15:48:00Z">
+        <w:r>
+          <w:delText xml:space="preserve">wieder aus diese Daten zugreifen können </w:delText>
+        </w:r>
+      </w:del>
+      <w:r>
+        <w:t xml:space="preserve">und wie </w:t>
+      </w:r>
+      <w:del w:id="45" w:author="Baer, Jan" w:date="2012-08-22T15:48:00Z">
+        <w:r>
+          <w:delText xml:space="preserve">wir </w:delText>
+        </w:r>
+      </w:del>
+      <w:r>
+        <w:t xml:space="preserve">diese Daten mit den vom </w:t>
       </w:r>
       <w:proofErr w:type="spellStart"/>
       <w:r>
@@ -3727,8 +3966,24 @@
       <w:r>
         <w:t xml:space="preserve">Daten </w:t>
       </w:r>
-      <w:r>
-        <w:t>synchronisieren können. Je nach Anwendungsfall kann hierfür eine ganz unterschiedliche Strategie erforderlich sein.</w:t>
+      <w:del w:id="46" w:author="Baer, Jan" w:date="2012-08-22T15:48:00Z">
+        <w:r>
+          <w:delText xml:space="preserve">synchronisieren </w:delText>
+        </w:r>
+      </w:del>
+      <w:ins w:id="47" w:author="Baer, Jan" w:date="2012-08-22T15:48:00Z">
+        <w:r>
+          <w:t>synchronisier</w:t>
+        </w:r>
+        <w:r>
+          <w:t>t werden</w:t>
+        </w:r>
+        <w:r>
+          <w:t xml:space="preserve"> </w:t>
+        </w:r>
+      </w:ins>
+      <w:r>
+        <w:t>können. Je nach Anwendungsfall kann hierfür eine ganz unterschiedliche Strategie erforderlich sein.</w:t>
       </w:r>
     </w:p>
     <w:p>
@@ -6891,6 +7146,7 @@
           <w:highlight w:val="white"/>
           <w:lang w:val="en-US"/>
         </w:rPr>
+        <w:lastRenderedPageBreak/>
         <w:t xml:space="preserve">                {</w:t>
       </w:r>
     </w:p>
@@ -7051,7 +7307,6 @@
           <w:szCs w:val="19"/>
           <w:highlight w:val="white"/>
         </w:rPr>
-        <w:lastRenderedPageBreak/>
         <w:t xml:space="preserve">        }</w:t>
       </w:r>
     </w:p>
@@ -7787,13 +8042,13 @@
         <w:pStyle w:val="Heading1"/>
       </w:pPr>
       <w:r>
+        <w:lastRenderedPageBreak/>
         <w:t>Fazit</w:t>
       </w:r>
     </w:p>
     <w:p/>
     <w:p>
       <w:r>
-        <w:lastRenderedPageBreak/>
         <w:t>Windows 8 ist darauf getrimmt</w:t>
       </w:r>
       <w:r>
@@ -7834,10 +8089,7 @@
         <w:t xml:space="preserve"> Strategie, wie </w:t>
       </w:r>
       <w:r>
-        <w:t>Sie</w:t>
-      </w:r>
-      <w:r>
-        <w:t xml:space="preserve"> </w:t>
+        <w:t xml:space="preserve">Sie </w:t>
       </w:r>
       <w:r>
         <w:t>mit diesem Offline-Zustand umzugehen</w:t>
@@ -7848,15 +8100,28 @@
     </w:p>
     <w:p>
       <w:r>
-        <w:t xml:space="preserve">Über </w:t>
-      </w:r>
-      <w:proofErr w:type="gramStart"/>
-      <w:r>
-        <w:t>die</w:t>
-      </w:r>
-      <w:proofErr w:type="gramEnd"/>
-      <w:r>
-        <w:t xml:space="preserve"> Windows 8 API ist es dabei möglich, Daten in lokalen oder Roaming Ordnern zu speichern und dem Benutzer für einen späteren Offlinezugriff zur Verfügung zu stellen. Im Sinne des </w:t>
+        <w:t xml:space="preserve">Über die </w:t>
+      </w:r>
+      <w:del w:id="48" w:author="Baer, Jan" w:date="2012-08-22T15:43:00Z">
+        <w:r>
+          <w:delText xml:space="preserve">Windows </w:delText>
+        </w:r>
+      </w:del>
+      <w:proofErr w:type="spellStart"/>
+      <w:ins w:id="49" w:author="Baer, Jan" w:date="2012-08-22T15:43:00Z">
+        <w:r>
+          <w:t>Win</w:t>
+        </w:r>
+        <w:r>
+          <w:t>RT</w:t>
+        </w:r>
+        <w:proofErr w:type="spellEnd"/>
+        <w:r>
+          <w:t xml:space="preserve"> </w:t>
+        </w:r>
+      </w:ins>
+      <w:r>
+        <w:t xml:space="preserve">8 API ist es dabei möglich, Daten in lokalen oder Roaming Ordnern zu speichern und dem Benutzer für einen späteren Offlinezugriff zur Verfügung zu stellen. Im Sinne des </w:t>
       </w:r>
       <w:proofErr w:type="spellStart"/>
       <w:r>
@@ -7917,98 +8182,128 @@
     </w:p>
     <w:p/>
     <w:p>
-      <w:r>
-        <w:t xml:space="preserve">[1] </w:t>
-      </w:r>
-      <w:commentRangeStart w:id="9"/>
-      <w:r>
-        <w:fldChar w:fldCharType="begin"/>
-      </w:r>
-      <w:r>
-        <w:instrText xml:space="preserve"> HYPERLINK "http://msdn.microsoft.com/en-us/library/windows/apps/hh465088.aspx" </w:instrText>
-      </w:r>
-      <w:r>
-        <w:fldChar w:fldCharType="separate"/>
-      </w:r>
+      <w:pPr>
+        <w:rPr>
+          <w:del w:id="50" w:author="Baer, Jan" w:date="2012-08-22T15:42:00Z"/>
+        </w:rPr>
+      </w:pPr>
       <w:r>
         <w:rPr>
           <w:rStyle w:val="Hyperlink"/>
         </w:rPr>
-        <w:t>http://msdn.microsoft.com/en-us/library/windows/apps/h</w:t>
+        <w:t>[</w:t>
       </w:r>
       <w:r>
         <w:rPr>
           <w:rStyle w:val="Hyperlink"/>
         </w:rPr>
-        <w:t>h</w:t>
+        <w:t>1</w:t>
       </w:r>
       <w:r>
         <w:rPr>
           <w:rStyle w:val="Hyperlink"/>
         </w:rPr>
-        <w:t>465088.aspx</w:t>
-      </w:r>
-      <w:r>
-        <w:rPr>
-          <w:rStyle w:val="Hyperlink"/>
-        </w:rPr>
-        <w:fldChar w:fldCharType="end"/>
-      </w:r>
-      <w:commentRangeEnd w:id="9"/>
-      <w:r>
-        <w:rPr>
-          <w:rStyle w:val="CommentReference"/>
-        </w:rPr>
-        <w:commentReference w:id="9"/>
-      </w:r>
-    </w:p>
-    <w:p>
-      <w:r>
-        <w:t xml:space="preserve">[2] </w:t>
+        <w:t xml:space="preserve">] </w:t>
       </w:r>
       <w:hyperlink r:id="rId14" w:history="1">
         <w:r>
           <w:rPr>
             <w:rStyle w:val="Hyperlink"/>
           </w:rPr>
-          <w:t>http://msdn.microsoft.com/en-us/library/window</w:t>
+          <w:t>http://msdn.microsoft.com/en-us/library/windows/apps</w:t>
         </w:r>
         <w:r>
           <w:rPr>
             <w:rStyle w:val="Hyperlink"/>
           </w:rPr>
-          <w:t>s</w:t>
+          <w:t>/</w:t>
         </w:r>
         <w:r>
           <w:rPr>
             <w:rStyle w:val="Hyperlink"/>
           </w:rPr>
-          <w:t>/apps/xaml/br229572.a</w:t>
+          <w:t>xaml/hh994640.aspx</w:t>
+        </w:r>
+      </w:hyperlink>
+    </w:p>
+    <w:p>
+      <w:r>
+        <w:t>[</w:t>
+      </w:r>
+      <w:r>
+        <w:t>2</w:t>
+      </w:r>
+      <w:r>
+        <w:t xml:space="preserve">] </w:t>
+      </w:r>
+      <w:hyperlink r:id="rId15" w:history="1">
+        <w:r>
+          <w:rPr>
+            <w:rStyle w:val="Hyperlink"/>
+          </w:rPr>
+          <w:t>http://msdn.microsoft.com/en-us/library/windows/apps/hh465</w:t>
         </w:r>
         <w:r>
           <w:rPr>
             <w:rStyle w:val="Hyperlink"/>
           </w:rPr>
-          <w:t>s</w:t>
+          <w:t>0</w:t>
         </w:r>
         <w:r>
           <w:rPr>
             <w:rStyle w:val="Hyperlink"/>
           </w:rPr>
-          <w:t>px</w:t>
+          <w:t>88.aspx</w:t>
         </w:r>
       </w:hyperlink>
     </w:p>
     <w:p>
+      <w:r>
+        <w:t>[</w:t>
+      </w:r>
+      <w:r>
+        <w:t>3</w:t>
+      </w:r>
+      <w:r>
+        <w:t xml:space="preserve">] </w:t>
+      </w:r>
+      <w:hyperlink r:id="rId16" w:history="1">
+        <w:r>
+          <w:rPr>
+            <w:rStyle w:val="Hyperlink"/>
+          </w:rPr>
+          <w:t>http://msdn.microsoft.com/en-us/li</w:t>
+        </w:r>
+        <w:r>
+          <w:rPr>
+            <w:rStyle w:val="Hyperlink"/>
+          </w:rPr>
+          <w:t>b</w:t>
+        </w:r>
+        <w:r>
+          <w:rPr>
+            <w:rStyle w:val="Hyperlink"/>
+          </w:rPr>
+          <w:t>rary/windows/apps/xaml/br229572.aspx</w:t>
+        </w:r>
+      </w:hyperlink>
+    </w:p>
+    <w:p>
       <w:pPr>
         <w:rPr>
           <w:rStyle w:val="Hyperlink"/>
         </w:rPr>
       </w:pPr>
       <w:r>
-        <w:t xml:space="preserve">[3] </w:t>
-      </w:r>
-      <w:hyperlink r:id="rId15" w:history="1">
+        <w:t>[</w:t>
+      </w:r>
+      <w:r>
+        <w:t>4</w:t>
+      </w:r>
+      <w:r>
+        <w:t xml:space="preserve">] </w:t>
+      </w:r>
+      <w:hyperlink r:id="rId17" w:history="1">
         <w:r>
           <w:rPr>
             <w:rStyle w:val="Hyperlink"/>
@@ -8019,28 +8314,12 @@
     </w:p>
     <w:p>
       <w:r>
-        <w:rPr>
-          <w:rStyle w:val="Hyperlink"/>
-        </w:rPr>
-        <w:t xml:space="preserve">[4] </w:t>
-      </w:r>
-      <w:hyperlink r:id="rId16" w:history="1">
-        <w:r>
-          <w:rPr>
-            <w:rStyle w:val="Hyperlink"/>
-          </w:rPr>
-          <w:t>http://msdn.microsoft.com/en-us/library/windows/apps/xaml/hh994640.aspx</w:t>
-        </w:r>
-      </w:hyperlink>
-    </w:p>
-    <w:p>
-      <w:r>
         <w:t>Jan Baer und Jörg Heinichen sind bei der Zühlke Engineering GmbH als Software-Ingenieure</w:t>
       </w:r>
       <w:r>
         <w:t xml:space="preserve"> mit den Schwerpunkten Microsoft-Technologien, Web- und Mobile-Anwendungen tätig. Gerne stehen sie für Fragen unter </w:t>
       </w:r>
-      <w:hyperlink r:id="rId17" w:history="1">
+      <w:hyperlink r:id="rId18" w:history="1">
         <w:r>
           <w:rPr>
             <w:rStyle w:val="Hyperlink"/>
@@ -8051,7 +8330,7 @@
       <w:r>
         <w:t xml:space="preserve"> und </w:t>
       </w:r>
-      <w:hyperlink r:id="rId18" w:history="1">
+      <w:hyperlink r:id="rId19" w:history="1">
         <w:r>
           <w:rPr>
             <w:rStyle w:val="Hyperlink"/>
@@ -8085,7 +8364,7 @@
 
 <file path=word/comments.xml><?xml version="1.0" encoding="utf-8"?>
 <w:comments xmlns:wpc="http://schemas.microsoft.com/office/word/2010/wordprocessingCanvas" xmlns:mc="http://schemas.openxmlformats.org/markup-compatibility/2006" xmlns:o="urn:schemas-microsoft-com:office:office" xmlns:r="http://schemas.openxmlformats.org/officeDocument/2006/relationships" xmlns:m="http://schemas.openxmlformats.org/officeDocument/2006/math" xmlns:v="urn:schemas-microsoft-com:vml" xmlns:wp14="http://schemas.microsoft.com/office/word/2010/wordprocessingDrawing" xmlns:wp="http://schemas.openxmlformats.org/drawingml/2006/wordprocessingDrawing" xmlns:w10="urn:schemas-microsoft-com:office:word" xmlns:w="http://schemas.openxmlformats.org/wordprocessingml/2006/main" xmlns:w14="http://schemas.microsoft.com/office/word/2010/wordml" xmlns:wpg="http://schemas.microsoft.com/office/word/2010/wordprocessingGroup" xmlns:wpi="http://schemas.microsoft.com/office/word/2010/wordprocessingInk" xmlns:wne="http://schemas.microsoft.com/office/word/2006/wordml" xmlns:wps="http://schemas.microsoft.com/office/word/2010/wordprocessingShape" mc:Ignorable="w14 wp14">
-  <w:comment w:id="0" w:author="Heinichen, Joerg" w:date="2012-08-21T17:06:00Z" w:initials="jhe">
+  <w:comment w:id="0" w:author="Heinichen, Joerg" w:date="2012-08-22T16:02:00Z" w:initials="jhe">
     <w:p>
       <w:pPr>
         <w:pStyle w:val="dotHeadline44"/>
@@ -8101,7 +8380,7 @@
       </w:r>
     </w:p>
   </w:comment>
-  <w:comment w:id="1" w:author="Heinichen, Joerg" w:date="2012-08-21T17:32:00Z" w:initials="jhe">
+  <w:comment w:id="1" w:author="Heinichen, Joerg" w:date="2012-08-22T16:02:00Z" w:initials="jhe">
     <w:p>
       <w:pPr>
         <w:pStyle w:val="CommentText"/>
@@ -8117,7 +8396,7 @@
       </w:r>
     </w:p>
   </w:comment>
-  <w:comment w:id="3" w:author="Heinichen, Joerg" w:date="2012-08-21T17:06:00Z" w:initials="jhe">
+  <w:comment w:id="3" w:author="Heinichen, Joerg" w:date="2012-08-22T16:02:00Z" w:initials="jhe">
     <w:p>
       <w:pPr>
         <w:pStyle w:val="CommentText"/>
@@ -8133,7 +8412,7 @@
       </w:r>
     </w:p>
   </w:comment>
-  <w:comment w:id="4" w:author="Heinichen, Joerg" w:date="2012-08-21T17:38:00Z" w:initials="jhe">
+  <w:comment w:id="4" w:author="Heinichen, Joerg" w:date="2012-08-22T16:02:00Z" w:initials="jhe">
     <w:p>
       <w:pPr>
         <w:pStyle w:val="CommentText"/>
@@ -8149,7 +8428,7 @@
       </w:r>
     </w:p>
   </w:comment>
-  <w:comment w:id="6" w:author="Heinichen, Joerg" w:date="2012-08-21T17:06:00Z" w:initials="jhe">
+  <w:comment w:id="6" w:author="Heinichen, Joerg" w:date="2012-08-22T16:02:00Z" w:initials="jhe">
     <w:p>
       <w:pPr>
         <w:pStyle w:val="CommentText"/>
@@ -8173,7 +8452,7 @@
       </w:r>
     </w:p>
   </w:comment>
-  <w:comment w:id="7" w:author="Heinichen, Joerg" w:date="2012-08-21T17:42:00Z" w:initials="jhe">
+  <w:comment w:id="22" w:author="Baer, Jan" w:date="2012-08-22T16:02:00Z" w:initials="BJ">
     <w:p>
       <w:pPr>
         <w:pStyle w:val="CommentText"/>
@@ -8184,6 +8463,61 @@
         </w:rPr>
         <w:annotationRef/>
       </w:r>
+    </w:p>
+  </w:comment>
+  <w:comment w:id="21" w:author="Baer, Jan" w:date="2012-08-22T16:02:00Z" w:initials="BJ">
+    <w:p>
+      <w:pPr>
+        <w:pStyle w:val="CommentText"/>
+      </w:pPr>
+      <w:r>
+        <w:rPr>
+          <w:rStyle w:val="CommentReference"/>
+        </w:rPr>
+        <w:annotationRef/>
+      </w:r>
+    </w:p>
+  </w:comment>
+  <w:comment w:id="15" w:author="Baer, Jan" w:date="2012-08-22T16:02:00Z" w:initials="BJ">
+    <w:p>
+      <w:pPr>
+        <w:pStyle w:val="CommentText"/>
+      </w:pPr>
+      <w:r>
+        <w:rPr>
+          <w:rStyle w:val="CommentReference"/>
+        </w:rPr>
+        <w:annotationRef/>
+      </w:r>
+    </w:p>
+  </w:comment>
+  <w:comment w:id="16" w:author="Baer, Jan" w:date="2012-08-22T16:02:00Z" w:initials="BJ">
+    <w:p>
+      <w:pPr>
+        <w:pStyle w:val="CommentText"/>
+      </w:pPr>
+      <w:r>
+        <w:rPr>
+          <w:rStyle w:val="CommentReference"/>
+        </w:rPr>
+        <w:annotationRef/>
+      </w:r>
+      <w:r>
+        <w:t>TODO: Jörg bitte den Abschnitt hier noch mal reviewen, da ich ihn komplett überarbeitet habe.</w:t>
+      </w:r>
+    </w:p>
+  </w:comment>
+  <w:comment w:id="41" w:author="Heinichen, Joerg" w:date="2012-08-22T16:02:00Z" w:initials="jhe">
+    <w:p>
+      <w:pPr>
+        <w:pStyle w:val="CommentText"/>
+      </w:pPr>
+      <w:r>
+        <w:rPr>
+          <w:rStyle w:val="CommentReference"/>
+        </w:rPr>
+        <w:annotationRef/>
+      </w:r>
       <w:r>
         <w:t xml:space="preserve">TBD: Kill </w:t>
       </w:r>
@@ -8194,24 +8528,6 @@
       <w:proofErr w:type="spellEnd"/>
       <w:r>
         <w:t xml:space="preserve"> „wir“!</w:t>
-      </w:r>
-      <w:bookmarkStart w:id="8" w:name="_GoBack"/>
-      <w:bookmarkEnd w:id="8"/>
-    </w:p>
-  </w:comment>
-  <w:comment w:id="9" w:author="Heinichen, Joerg" w:date="2012-08-21T17:36:00Z" w:initials="jhe">
-    <w:p>
-      <w:pPr>
-        <w:pStyle w:val="CommentText"/>
-      </w:pPr>
-      <w:r>
-        <w:rPr>
-          <w:rStyle w:val="CommentReference"/>
-        </w:rPr>
-        <w:annotationRef/>
-      </w:r>
-      <w:r>
-        <w:t>TBD: Reihenfolge!</w:t>
       </w:r>
     </w:p>
   </w:comment>
@@ -8621,6 +8937,7 @@
   <w:style w:type="character" w:default="1" w:styleId="DefaultParagraphFont">
     <w:name w:val="Default Paragraph Font"/>
     <w:uiPriority w:val="1"/>
+    <w:semiHidden/>
     <w:unhideWhenUsed/>
   </w:style>
   <w:style w:type="table" w:default="1" w:styleId="TableNormal">
@@ -8987,6 +9304,16 @@
       <w:lang w:eastAsia="de-DE"/>
     </w:rPr>
   </w:style>
+  <w:style w:type="paragraph" w:styleId="Revision">
+    <w:name w:val="Revision"/>
+    <w:hidden/>
+    <w:uiPriority w:val="99"/>
+    <w:semiHidden/>
+    <w:rsid w:val="007B3AC5"/>
+    <w:pPr>
+      <w:spacing w:after="0" w:line="240" w:lineRule="auto"/>
+    </w:pPr>
+  </w:style>
 </w:styles>
 </file>
 
@@ -9222,6 +9549,7 @@
   <w:style w:type="character" w:default="1" w:styleId="DefaultParagraphFont">
     <w:name w:val="Default Paragraph Font"/>
     <w:uiPriority w:val="1"/>
+    <w:semiHidden/>
     <w:unhideWhenUsed/>
   </w:style>
   <w:style w:type="table" w:default="1" w:styleId="TableNormal">
@@ -9588,6 +9916,16 @@
       <w:lang w:eastAsia="de-DE"/>
     </w:rPr>
   </w:style>
+  <w:style w:type="paragraph" w:styleId="Revision">
+    <w:name w:val="Revision"/>
+    <w:hidden/>
+    <w:uiPriority w:val="99"/>
+    <w:semiHidden/>
+    <w:rsid w:val="007B3AC5"/>
+    <w:pPr>
+      <w:spacing w:after="0" w:line="240" w:lineRule="auto"/>
+    </w:pPr>
+  </w:style>
 </w:styles>
 </file>
 

</xml_diff>

<commit_message>
Article changed after review
</commit_message>
<xml_diff>
--- a/Doc/OfflineFirst.docx
+++ b/Doc/OfflineFirst.docx
@@ -469,7 +469,13 @@
         <w:t>w</w:t>
       </w:r>
       <w:r>
-        <w:t>ichtigsten Frage, die Sie sich stellen sollten:</w:t>
+        <w:t>ichtigsten Frage</w:t>
+      </w:r>
+      <w:r>
+        <w:t>n</w:t>
+      </w:r>
+      <w:r>
+        <w:t>, die Sie sich stellen sollten:</w:t>
       </w:r>
     </w:p>
     <w:p>
@@ -706,65 +712,71 @@
       <w:r>
         <w:t xml:space="preserve"> Service erfolgt.</w:t>
       </w:r>
-      <w:ins w:id="2" w:author="Heinichen, Joerg" w:date="2012-08-21T16:25:00Z">
+      <w:r>
+        <w:t xml:space="preserve"> </w:t>
+      </w:r>
+      <w:r>
+        <w:t>Dabei wird für Customers und Orders ein jeweils eigener Store verwendet.</w:t>
+      </w:r>
+      <w:r>
+        <w:t xml:space="preserve"> Der </w:t>
+      </w:r>
+      <w:proofErr w:type="spellStart"/>
+      <w:r>
+        <w:t>ApplicationStore</w:t>
+      </w:r>
+      <w:proofErr w:type="spellEnd"/>
+      <w:r>
+        <w:t xml:space="preserve"> verwaltet den Zugriff auf die einzelnen Stores und kümmert sich unter anderem um die Speicherung und das Bereinigen von Offlinedaten.</w:t>
+      </w:r>
+    </w:p>
+    <w:p>
+      <w:r>
+        <w:t xml:space="preserve">Der Benutzer sieht dadurch die zuletzt gelesenen Daten relativ schnell und muss nicht warten, bis die Daten über den möglicherweise langsamen </w:t>
+      </w:r>
+      <w:proofErr w:type="spellStart"/>
+      <w:r>
+        <w:t>WebService</w:t>
+      </w:r>
+      <w:proofErr w:type="spellEnd"/>
+      <w:r>
+        <w:t xml:space="preserve"> geladen werden. Wie in Abbildung 3 zu sehen ist, werden die offline geladenen Daten schon angezeigt. Dem Benutzer wird aber durch die Einblendung eines im </w:t>
+      </w:r>
+      <w:proofErr w:type="spellStart"/>
+      <w:r>
+        <w:t>WinRT</w:t>
+      </w:r>
+      <w:proofErr w:type="spellEnd"/>
+      <w:r>
+        <w:t xml:space="preserve"> Framework </w:t>
+      </w:r>
+      <w:proofErr w:type="spellStart"/>
+      <w:r>
+        <w:t>ProgressRing</w:t>
+      </w:r>
+      <w:proofErr w:type="spellEnd"/>
+      <w:r>
+        <w:t xml:space="preserve"> genannten Steuer</w:t>
+      </w:r>
+      <w:r>
+        <w:t>e</w:t>
+      </w:r>
+      <w:r>
+        <w:t>lements suggeriert, das</w:t>
+      </w:r>
+      <w:r>
+        <w:t>s</w:t>
+      </w:r>
+      <w:r>
+        <w:t xml:space="preserve"> Daten</w:t>
+      </w:r>
+      <w:ins w:id="2" w:author="Heinichen, Joerg" w:date="2012-08-23T13:08:00Z">
         <w:r>
-          <w:t xml:space="preserve"> </w:t>
+          <w:t xml:space="preserve"> über einen Webservice</w:t>
         </w:r>
       </w:ins>
       <w:r>
-        <w:t>Dabei wird für Customers und Orders ein jeweils eigener Store verwendet.</w:t>
-      </w:r>
-      <w:r>
-        <w:t xml:space="preserve"> Der </w:t>
-      </w:r>
-      <w:proofErr w:type="spellStart"/>
-      <w:r>
-        <w:t>ApplicationStore</w:t>
-      </w:r>
-      <w:proofErr w:type="spellEnd"/>
-      <w:r>
-        <w:t xml:space="preserve"> verwaltet den Zugriff auf die einzelnen Stores und kümmert sich unter anderem um die Speicherung und das Bereinigen von Offlinedaten.</w:t>
-      </w:r>
-    </w:p>
-    <w:p>
-      <w:r>
-        <w:t xml:space="preserve">Der Benutzer sieht dadurch die zuletzt gelesenen Daten relativ schnell und muss nicht warten, bis die Daten über den möglicherweise langsamen </w:t>
-      </w:r>
-      <w:proofErr w:type="spellStart"/>
-      <w:r>
-        <w:t>WebService</w:t>
-      </w:r>
-      <w:proofErr w:type="spellEnd"/>
-      <w:r>
-        <w:t xml:space="preserve"> geladen werden. Wie in Abbildung 3 zu sehen ist, werden die offline geladenen Daten schon angezeigt. Dem Benutzer wird aber durch die Einblendung eines im </w:t>
-      </w:r>
-      <w:proofErr w:type="spellStart"/>
-      <w:r>
-        <w:t>WinRT</w:t>
-      </w:r>
-      <w:proofErr w:type="spellEnd"/>
-      <w:r>
-        <w:t xml:space="preserve"> Framework </w:t>
-      </w:r>
-      <w:proofErr w:type="spellStart"/>
-      <w:r>
-        <w:t>ProgressRing</w:t>
-      </w:r>
-      <w:proofErr w:type="spellEnd"/>
-      <w:r>
-        <w:t xml:space="preserve"> genannten Steuer</w:t>
-      </w:r>
-      <w:r>
-        <w:t>e</w:t>
-      </w:r>
-      <w:r>
-        <w:t>lements suggeriert, das</w:t>
-      </w:r>
-      <w:r>
-        <w:t>s</w:t>
-      </w:r>
-      <w:r>
-        <w:t xml:space="preserve"> Daten geladen werden.</w:t>
+        <w:t xml:space="preserve"> geladen werden.</w:t>
       </w:r>
     </w:p>
     <w:p>
@@ -833,7 +845,23 @@
     <w:p/>
     <w:p>
       <w:r>
-        <w:t>Es gilt nun zu überlegen, wann diese Daten lokal gespeichert werden sollten. Die Entscheidung kann je nach Anwendungsfall anders ausfallen. Es ist möglich die Daten sofort lokal zu persistieren, oder aber die Daten erst dann lokal zu speichern, wenn die Anwendung in den Ruhezustand geschickt wird. Windows 8 Apps unterliegen einem etwas anderen Handlings als man dies von herkömmlichen Windows Anwendungsprogrammen gewohnt ist. In dem Moment, in dem der Benutzer zwischen zwei Windows 8 Apps wechselt, wird die vorher aktive App in den Su</w:t>
+        <w:t xml:space="preserve">Es gilt nun zu überlegen, wann </w:t>
+      </w:r>
+      <w:del w:id="3" w:author="Heinichen, Joerg" w:date="2012-08-23T13:08:00Z">
+        <w:r>
+          <w:delText xml:space="preserve">diese </w:delText>
+        </w:r>
+      </w:del>
+      <w:r>
+        <w:t>Daten lokal gespeichert werden sollten. Die Entscheidung kann je nach Anwendungsfall anders ausfallen. Es ist möglich die Daten sofort</w:t>
+      </w:r>
+      <w:ins w:id="4" w:author="Heinichen, Joerg" w:date="2012-08-23T13:09:00Z">
+        <w:r>
+          <w:t xml:space="preserve"> nach dem Empfang</w:t>
+        </w:r>
+      </w:ins>
+      <w:r>
+        <w:t xml:space="preserve"> lokal zu persistieren, oder aber die Daten erst dann lokal zu speichern, wenn die Anwendung in den Ruhezustand geschickt wird. Windows 8 Apps unterliegen einem etwas anderen Handlings als man dies von herkömmlichen Windows Anwendungsprogrammen gewohnt ist. In dem Moment, in dem der Benutzer zwischen zwei Windows 8 Apps wechselt, wird die vorher aktive App in den Su</w:t>
       </w:r>
       <w:r>
         <w:t>s</w:t>
@@ -1501,7 +1529,23 @@
       </w:r>
       <w:proofErr w:type="spellEnd"/>
       <w:r>
-        <w:t xml:space="preserve"> Methode auf </w:t>
+        <w:t xml:space="preserve"> Methode</w:t>
+      </w:r>
+      <w:ins w:id="5" w:author="Heinichen, Joerg" w:date="2012-08-23T13:11:00Z">
+        <w:r>
+          <w:t xml:space="preserve"> (inkl. </w:t>
+        </w:r>
+        <w:proofErr w:type="spellStart"/>
+        <w:r>
+          <w:t>await</w:t>
+        </w:r>
+        <w:proofErr w:type="spellEnd"/>
+        <w:r>
+          <w:t>)</w:t>
+        </w:r>
+      </w:ins>
+      <w:r>
+        <w:t xml:space="preserve"> auf </w:t>
       </w:r>
       <w:proofErr w:type="spellStart"/>
       <w:r>
@@ -1517,14 +1561,6 @@
       </w:r>
       <w:proofErr w:type="spellEnd"/>
       <w:r>
-        <w:t xml:space="preserve"> </w:t>
-      </w:r>
-      <w:proofErr w:type="spellStart"/>
-      <w:r>
-        <w:t>Runtime</w:t>
-      </w:r>
-      <w:proofErr w:type="spellEnd"/>
-      <w:r>
         <w:t xml:space="preserve"> weiß dadurch, dass hier erst asynchrone Methoden beendet werden müssen, bis die Applikation </w:t>
       </w:r>
       <w:r>
@@ -1541,7 +1577,7 @@
       <w:r>
         <w:t xml:space="preserve">werden kann. </w:t>
       </w:r>
-      <w:commentRangeStart w:id="3"/>
+      <w:commentRangeStart w:id="6"/>
       <w:r>
         <w:t>Dieser Vorgang darf laut [</w:t>
       </w:r>
@@ -1551,12 +1587,12 @@
       <w:r>
         <w:t xml:space="preserve">] allerdings maximal 5 Sekunden in Anspruch nehmen. </w:t>
       </w:r>
-      <w:commentRangeEnd w:id="3"/>
+      <w:commentRangeEnd w:id="6"/>
       <w:r>
         <w:rPr>
           <w:rStyle w:val="CommentReference"/>
         </w:rPr>
-        <w:commentReference w:id="3"/>
+        <w:commentReference w:id="6"/>
       </w:r>
       <w:r>
         <w:t>Unter [</w:t>
@@ -1565,11 +1601,11 @@
         <w:t>2</w:t>
       </w:r>
       <w:r>
-        <w:t xml:space="preserve">] ist in der MSDN </w:t>
+        <w:t xml:space="preserve">] ist in der </w:t>
       </w:r>
       <w:r>
         <w:lastRenderedPageBreak/>
-        <w:t xml:space="preserve">Dokumentation genauer erklärt, was bei </w:t>
+        <w:t xml:space="preserve">MSDN Dokumentation genauer erklärt, was bei </w:t>
       </w:r>
       <w:proofErr w:type="spellStart"/>
       <w:r>
@@ -1671,16 +1707,16 @@
       <w:r>
         <w:t xml:space="preserve">Bevor </w:t>
       </w:r>
-      <w:commentRangeStart w:id="4"/>
+      <w:commentRangeStart w:id="7"/>
       <w:r>
         <w:t xml:space="preserve">wir </w:t>
       </w:r>
-      <w:commentRangeEnd w:id="4"/>
+      <w:commentRangeEnd w:id="7"/>
       <w:r>
         <w:rPr>
           <w:rStyle w:val="CommentReference"/>
         </w:rPr>
-        <w:commentReference w:id="4"/>
+        <w:commentReference w:id="7"/>
       </w:r>
       <w:r>
         <w:t xml:space="preserve">uns anschauen, wo und wie wir nun die über den in der Beispielapplikation verwendeten </w:t>
@@ -1693,7 +1729,7 @@
       <w:r>
         <w:t xml:space="preserve"> geladenen Daten speichern können</w:t>
       </w:r>
-      <w:ins w:id="5" w:author="Heinichen, Joerg" w:date="2012-08-21T09:02:00Z">
+      <w:ins w:id="8" w:author="Heinichen, Joerg" w:date="2012-08-21T09:02:00Z">
         <w:r>
           <w:t>,</w:t>
         </w:r>
@@ -1743,16 +1779,16 @@
       <w:r>
         <w:t xml:space="preserve"> </w:t>
       </w:r>
-      <w:commentRangeStart w:id="6"/>
+      <w:commentRangeStart w:id="9"/>
       <w:r>
         <w:t>abfragen</w:t>
       </w:r>
-      <w:commentRangeEnd w:id="6"/>
+      <w:commentRangeEnd w:id="9"/>
       <w:r>
         <w:rPr>
           <w:rStyle w:val="CommentReference"/>
         </w:rPr>
-        <w:commentReference w:id="6"/>
+        <w:commentReference w:id="9"/>
       </w:r>
       <w:r>
         <w:t>.</w:t>
@@ -1933,16 +1969,19 @@
       <w:r>
         <w:t xml:space="preserve">und </w:t>
       </w:r>
-      <w:proofErr w:type="gramStart"/>
+      <w:r>
+        <w:t>g</w:t>
+      </w:r>
+      <w:bookmarkStart w:id="10" w:name="_GoBack"/>
+      <w:bookmarkEnd w:id="10"/>
+      <w:r>
+        <w:t>e</w:t>
+      </w:r>
       <w:r>
         <w:t>speicher</w:t>
       </w:r>
       <w:r>
-        <w:t>t</w:t>
-      </w:r>
-      <w:proofErr w:type="gramEnd"/>
-      <w:r>
-        <w:t xml:space="preserve"> werden</w:t>
+        <w:t>t werden</w:t>
       </w:r>
       <w:r>
         <w:t xml:space="preserve"> können. </w:t>
@@ -3485,7 +3524,7 @@
       <w:pPr>
         <w:rPr>
           <w:lang w:val="en-US"/>
-          <w:rPrChange w:id="7" w:author="Baer, Jan" w:date="2012-08-22T15:41:00Z">
+          <w:rPrChange w:id="11" w:author="Baer, Jan" w:date="2012-08-22T15:41:00Z">
             <w:rPr/>
           </w:rPrChange>
         </w:rPr>
@@ -3509,7 +3548,7 @@
           <w:szCs w:val="19"/>
           <w:highlight w:val="white"/>
           <w:lang w:val="en-US"/>
-          <w:rPrChange w:id="8" w:author="Baer, Jan" w:date="2012-08-22T15:41:00Z">
+          <w:rPrChange w:id="12" w:author="Baer, Jan" w:date="2012-08-22T15:41:00Z">
             <w:rPr>
               <w:rFonts w:ascii="Consolas" w:hAnsi="Consolas" w:cs="Consolas"/>
               <w:color w:val="888888"/>
@@ -3545,11 +3584,6 @@
       </w:r>
     </w:p>
     <w:p>
-      <w:pPr>
-        <w:rPr>
-          <w:ins w:id="9" w:author="Baer, Jan" w:date="2012-08-22T15:50:00Z"/>
-        </w:rPr>
-      </w:pPr>
       <w:r>
         <w:t xml:space="preserve">Sollten für den Zugriff auf einen </w:t>
       </w:r>
@@ -3618,378 +3652,223 @@
       <w:r>
         <w:t xml:space="preserve">sicheren Bereich, welcher auch zwischen verschiedenen </w:t>
       </w:r>
-      <w:del w:id="10" w:author="Baer, Jan" w:date="2012-08-22T16:01:00Z">
+      <w:r>
+        <w:t xml:space="preserve">Geräten </w:t>
+      </w:r>
+      <w:r>
+        <w:t>synchronisiert werden kann</w:t>
+      </w:r>
+      <w:r>
+        <w:t xml:space="preserve">. </w:t>
+      </w:r>
+      <w:r>
+        <w:t xml:space="preserve">Weitere Optionen, um </w:t>
+      </w:r>
+      <w:proofErr w:type="spellStart"/>
+      <w:r>
+        <w:t>UserCredentials</w:t>
+      </w:r>
+      <w:proofErr w:type="spellEnd"/>
+      <w:r>
+        <w:t xml:space="preserve"> in Windows 8 Anwendungen zu speichern</w:t>
+      </w:r>
+      <w:r>
+        <w:t>,</w:t>
+      </w:r>
+      <w:r>
+        <w:t xml:space="preserve"> sind unter [</w:t>
+      </w:r>
+      <w:r>
+        <w:t>3</w:t>
+      </w:r>
+      <w:r>
+        <w:t xml:space="preserve">] in der MSDN zu finden. </w:t>
+      </w:r>
+    </w:p>
+    <w:p>
+      <w:r>
+        <w:t xml:space="preserve">Weitere </w:t>
+      </w:r>
+      <w:proofErr w:type="spellStart"/>
+      <w:r>
+        <w:t>Anwendungseineinstellungen</w:t>
+      </w:r>
+      <w:proofErr w:type="spellEnd"/>
+      <w:r>
+        <w:t xml:space="preserve"> können über </w:t>
+      </w:r>
+      <w:proofErr w:type="spellStart"/>
+      <w:r>
+        <w:t>ApplicationData.Current.</w:t>
+      </w:r>
+      <w:r>
+        <w:t>LocalSettings</w:t>
+      </w:r>
+      <w:proofErr w:type="spellEnd"/>
+      <w:r>
+        <w:t xml:space="preserve"> als Key/Value Paare gespeichert werden. Sollten diese Einstellungen auf mehreren Windows 8 Geräten über die Microsoft </w:t>
+      </w:r>
+      <w:proofErr w:type="spellStart"/>
+      <w:r>
+        <w:t>Cloud</w:t>
+      </w:r>
+      <w:proofErr w:type="spellEnd"/>
+      <w:r>
+        <w:t xml:space="preserve"> synchronisiert werden, empfiehlt es sich, diese über </w:t>
+      </w:r>
+      <w:proofErr w:type="spellStart"/>
+      <w:r>
+        <w:t>ApplicationData.Current.RoamingSettings</w:t>
+      </w:r>
+      <w:proofErr w:type="spellEnd"/>
+      <w:r>
+        <w:t xml:space="preserve"> zu verwalten.</w:t>
+      </w:r>
+      <w:r>
+        <w:t xml:space="preserve"> </w:t>
+      </w:r>
+      <w:r>
+        <w:t>Prädestiniert für solche Daten sind anwendungsspezifische Benutzereinstellungen, die der Benutzer möglicherweise nicht auf jedem seiner Geräte von neuem vornehmen möchte.</w:t>
+      </w:r>
+    </w:p>
+    <w:p>
+      <w:r>
+        <w:t>Über Roaming Ordner lassen sich im Übrigen</w:t>
+      </w:r>
+      <w:r>
+        <w:t xml:space="preserve"> auch</w:t>
+      </w:r>
+      <w:r>
+        <w:t xml:space="preserve"> weitere Daten abspeichern</w:t>
+      </w:r>
+      <w:r>
+        <w:t>.</w:t>
+      </w:r>
+      <w:r>
+        <w:t xml:space="preserve"> </w:t>
+      </w:r>
+      <w:r>
+        <w:t xml:space="preserve">Der Roaming Order lässt sich über </w:t>
+      </w:r>
+      <w:proofErr w:type="spellStart"/>
+      <w:r>
+        <w:t>ApplicationData.Current.RoamingFolder</w:t>
+      </w:r>
+      <w:proofErr w:type="spellEnd"/>
+      <w:r>
+        <w:t xml:space="preserve"> abfragen. </w:t>
+      </w:r>
+      <w:r>
+        <w:t>Unter  [</w:t>
+      </w:r>
+      <w:r>
+        <w:t>4</w:t>
+      </w:r>
+      <w:r>
+        <w:t xml:space="preserve">] sind </w:t>
+      </w:r>
+      <w:r>
+        <w:t xml:space="preserve">Empfehlungen </w:t>
+      </w:r>
+      <w:r>
+        <w:t xml:space="preserve">von </w:t>
+      </w:r>
+      <w:r>
+        <w:t>Microsoft zu</w:t>
+      </w:r>
+      <w:r>
+        <w:t>m</w:t>
+      </w:r>
+      <w:r>
+        <w:t xml:space="preserve"> Umgang mit Roaming Daten</w:t>
+      </w:r>
+      <w:r>
+        <w:t xml:space="preserve"> zu finden.</w:t>
+      </w:r>
+      <w:r>
+        <w:t xml:space="preserve"> Ein wichtiger und zu beachtender Aspekt hierbei ist, dass die Größe des zur Synchronisation verfügenden </w:t>
+      </w:r>
+      <w:proofErr w:type="spellStart"/>
+      <w:r>
+        <w:t>Cloud</w:t>
+      </w:r>
+      <w:proofErr w:type="spellEnd"/>
+      <w:r>
+        <w:t xml:space="preserve">-Speichers begrenzt ist. Diese kann über </w:t>
+      </w:r>
+      <w:proofErr w:type="spellStart"/>
+      <w:r>
+        <w:t>ApplicationData.Current.RoamingStorageQuota</w:t>
+      </w:r>
+      <w:proofErr w:type="spellEnd"/>
+      <w:r>
+        <w:t xml:space="preserve"> abgefragt werden.</w:t>
+      </w:r>
+    </w:p>
+    <w:p>
+      <w:pPr>
+        <w:pStyle w:val="Heading2"/>
+      </w:pPr>
+      <w:r>
+        <w:lastRenderedPageBreak/>
+        <w:t>Lokale Anwendungsdaten lesen</w:t>
+      </w:r>
+    </w:p>
+    <w:p/>
+    <w:p>
+      <w:r>
+        <w:t xml:space="preserve">Nachdem </w:t>
+      </w:r>
+      <w:commentRangeStart w:id="13"/>
+      <w:r>
+        <w:t xml:space="preserve">wir </w:t>
+      </w:r>
+      <w:commentRangeEnd w:id="13"/>
+      <w:r>
+        <w:rPr>
+          <w:rStyle w:val="CommentReference"/>
+        </w:rPr>
+        <w:commentReference w:id="13"/>
+      </w:r>
+      <w:r>
+        <w:t xml:space="preserve">nun wissen, wie wir die Anwendungsdaten lokal speichern können, sollten wir uns nun natürlich auch Gedanken machen, wann und wie </w:t>
+      </w:r>
+      <w:r>
+        <w:t xml:space="preserve">auf diese Daten wieder zugegriffen werden </w:t>
+      </w:r>
+      <w:r>
+        <w:t xml:space="preserve">und wie diese Daten mit den vom </w:t>
+      </w:r>
+      <w:proofErr w:type="spellStart"/>
+      <w:r>
+        <w:t>WebService</w:t>
+      </w:r>
+      <w:proofErr w:type="spellEnd"/>
+      <w:r>
+        <w:t xml:space="preserve"> abgefragten </w:t>
+      </w:r>
+      <w:r>
+        <w:t xml:space="preserve">aktuelleren </w:t>
+      </w:r>
+      <w:r>
+        <w:t xml:space="preserve">Daten </w:t>
+      </w:r>
+      <w:r>
+        <w:t xml:space="preserve">synchronisiert werden </w:t>
+      </w:r>
+      <w:r>
+        <w:t>können. Je nach Anwendungsfall kann hierfür eine ganz unterschiedliche Strategie erforderlich sein.</w:t>
+      </w:r>
+    </w:p>
+    <w:p>
+      <w:r>
+        <w:t>In unserer Beispielanwendung beschränken wir uns darauf, die im jeweiligen Store gespeicherten Daten einfach durch die vom Webservice zurückgelieferten Daten zu ersetzen.</w:t>
+      </w:r>
+      <w:ins w:id="14" w:author="Heinichen, Joerg" w:date="2012-08-23T13:25:00Z">
         <w:r>
-          <w:delText xml:space="preserve">Devices </w:delText>
-        </w:r>
-      </w:del>
-      <w:ins w:id="11" w:author="Baer, Jan" w:date="2012-08-22T16:01:00Z">
-        <w:r>
-          <w:t>Geräten</w:t>
-        </w:r>
-        <w:bookmarkStart w:id="12" w:name="_GoBack"/>
-        <w:bookmarkEnd w:id="12"/>
-        <w:r>
-          <w:t xml:space="preserve"> </w:t>
+          <w:t xml:space="preserve"> In anderen Fällen wäre vielleicht ein Vergleich und Zusammenführen der Daten notwendig.</w:t>
         </w:r>
       </w:ins>
-      <w:r>
-        <w:t>synchronisiert werden kann</w:t>
-      </w:r>
-      <w:r>
-        <w:t xml:space="preserve">. </w:t>
-      </w:r>
-      <w:r>
-        <w:t xml:space="preserve">Weitere Optionen, um </w:t>
-      </w:r>
-      <w:proofErr w:type="spellStart"/>
-      <w:r>
-        <w:t>UserCredentials</w:t>
-      </w:r>
-      <w:proofErr w:type="spellEnd"/>
-      <w:r>
-        <w:t xml:space="preserve"> in Windows 8 Anwendungen zu speichern</w:t>
-      </w:r>
-      <w:r>
-        <w:t>,</w:t>
-      </w:r>
-      <w:r>
-        <w:t xml:space="preserve"> sind unter [</w:t>
-      </w:r>
-      <w:del w:id="13" w:author="Baer, Jan" w:date="2012-08-22T15:43:00Z">
-        <w:r>
-          <w:delText>2</w:delText>
-        </w:r>
-      </w:del>
-      <w:ins w:id="14" w:author="Baer, Jan" w:date="2012-08-22T15:43:00Z">
-        <w:r>
-          <w:t>3</w:t>
-        </w:r>
-      </w:ins>
-      <w:r>
-        <w:t xml:space="preserve">] in der MSDN zu finden. </w:t>
-      </w:r>
-    </w:p>
-    <w:p>
-      <w:commentRangeStart w:id="15"/>
-      <w:commentRangeStart w:id="16"/>
-      <w:ins w:id="17" w:author="Baer, Jan" w:date="2012-08-22T15:50:00Z">
-        <w:r>
-          <w:t xml:space="preserve">Weitere </w:t>
-        </w:r>
-        <w:proofErr w:type="spellStart"/>
-        <w:r>
-          <w:t>Anwendungseineinstellungen</w:t>
-        </w:r>
-        <w:proofErr w:type="spellEnd"/>
-        <w:r>
-          <w:t xml:space="preserve"> können </w:t>
-        </w:r>
-      </w:ins>
-      <w:ins w:id="18" w:author="Baer, Jan" w:date="2012-08-22T15:51:00Z">
-        <w:r>
-          <w:t xml:space="preserve">über </w:t>
-        </w:r>
-        <w:proofErr w:type="spellStart"/>
-        <w:r>
-          <w:t>ApplicationData.Current.</w:t>
-        </w:r>
-      </w:ins>
-      <w:ins w:id="19" w:author="Baer, Jan" w:date="2012-08-22T15:52:00Z">
-        <w:r>
-          <w:t>LocalSettings</w:t>
-        </w:r>
-      </w:ins>
-      <w:proofErr w:type="spellEnd"/>
-      <w:ins w:id="20" w:author="Baer, Jan" w:date="2012-08-22T15:54:00Z">
-        <w:r>
-          <w:t xml:space="preserve"> als </w:t>
-        </w:r>
-        <w:commentRangeStart w:id="21"/>
-        <w:commentRangeStart w:id="22"/>
-        <w:r>
-          <w:t>Key</w:t>
-        </w:r>
-      </w:ins>
-      <w:commentRangeEnd w:id="21"/>
-      <w:commentRangeEnd w:id="22"/>
-      <w:ins w:id="23" w:author="Baer, Jan" w:date="2012-08-22T15:59:00Z">
-        <w:r>
-          <w:rPr>
-            <w:rStyle w:val="CommentReference"/>
-          </w:rPr>
-          <w:commentReference w:id="22"/>
-        </w:r>
-        <w:r>
-          <w:rPr>
-            <w:rStyle w:val="CommentReference"/>
-          </w:rPr>
-          <w:commentReference w:id="21"/>
-        </w:r>
-      </w:ins>
-      <w:ins w:id="24" w:author="Baer, Jan" w:date="2012-08-22T15:54:00Z">
-        <w:r>
-          <w:t xml:space="preserve">/Value Paare gespeichert werden. </w:t>
-        </w:r>
-      </w:ins>
-      <w:ins w:id="25" w:author="Baer, Jan" w:date="2012-08-22T15:55:00Z">
-        <w:r>
-          <w:t>Sollten diese Einstellungen auf mehreren Windows 8 Geräten</w:t>
-        </w:r>
-      </w:ins>
-      <w:ins w:id="26" w:author="Baer, Jan" w:date="2012-08-22T15:57:00Z">
-        <w:r>
-          <w:t xml:space="preserve"> über die Microsoft </w:t>
-        </w:r>
-        <w:proofErr w:type="spellStart"/>
-        <w:r>
-          <w:t>Cloud</w:t>
-        </w:r>
-      </w:ins>
-      <w:proofErr w:type="spellEnd"/>
-      <w:ins w:id="27" w:author="Baer, Jan" w:date="2012-08-22T15:55:00Z">
-        <w:r>
-          <w:t xml:space="preserve"> synchronisiert werden, empfiehlt es sich, diese über </w:t>
-        </w:r>
-        <w:proofErr w:type="spellStart"/>
-        <w:r>
-          <w:t>ApplicationData.Current.RoamingSettings</w:t>
-        </w:r>
-        <w:proofErr w:type="spellEnd"/>
-        <w:r>
-          <w:t xml:space="preserve"> </w:t>
-        </w:r>
-      </w:ins>
-      <w:ins w:id="28" w:author="Baer, Jan" w:date="2012-08-22T15:56:00Z">
-        <w:r>
-          <w:t>z</w:t>
-        </w:r>
-      </w:ins>
-      <w:ins w:id="29" w:author="Baer, Jan" w:date="2012-08-22T15:57:00Z">
-        <w:r>
-          <w:t>u verwalten</w:t>
-        </w:r>
-      </w:ins>
-      <w:ins w:id="30" w:author="Baer, Jan" w:date="2012-08-22T15:55:00Z">
-        <w:r>
-          <w:t>.</w:t>
-        </w:r>
-      </w:ins>
-      <w:ins w:id="31" w:author="Baer, Jan" w:date="2012-08-22T15:57:00Z">
-        <w:r>
-          <w:t xml:space="preserve"> </w:t>
-        </w:r>
-      </w:ins>
-      <w:moveToRangeStart w:id="32" w:author="Baer, Jan" w:date="2012-08-22T15:57:00Z" w:name="move333414366"/>
-      <w:moveTo w:id="33" w:author="Baer, Jan" w:date="2012-08-22T15:57:00Z">
-        <w:r>
-          <w:t>Prädestiniert für solche Daten sind anwendungsspezifische Benutzereinstellungen, die der Benutzer möglicherweise nicht auf jedem seiner Geräte von neuem vornehmen möchte.</w:t>
-        </w:r>
-      </w:moveTo>
-      <w:moveToRangeEnd w:id="32"/>
-    </w:p>
-    <w:p>
-      <w:pPr>
-        <w:rPr>
-          <w:del w:id="34" w:author="Baer, Jan" w:date="2012-08-22T15:57:00Z"/>
-        </w:rPr>
-      </w:pPr>
-      <w:r>
-        <w:t>Über Roaming Ordner lassen sich im Übrigen weitere Daten abspeichern</w:t>
-      </w:r>
-      <w:del w:id="35" w:author="Baer, Jan" w:date="2012-08-22T15:57:00Z">
-        <w:r>
-          <w:delText>, die dann zwischen mehreren Windows 8 Geräten benutzerbezogen synchronisiert werden können.</w:delText>
-        </w:r>
-      </w:del>
-      <w:ins w:id="36" w:author="Baer, Jan" w:date="2012-08-22T15:57:00Z">
-        <w:r>
-          <w:t>.</w:t>
-        </w:r>
-      </w:ins>
-      <w:del w:id="37" w:author="Baer, Jan" w:date="2012-08-22T15:57:00Z">
-        <w:r>
-          <w:delText xml:space="preserve"> </w:delText>
-        </w:r>
-      </w:del>
-      <w:moveFromRangeStart w:id="38" w:author="Baer, Jan" w:date="2012-08-22T15:57:00Z" w:name="move333414366"/>
-      <w:moveFrom w:id="39" w:author="Baer, Jan" w:date="2012-08-22T15:57:00Z">
-        <w:r>
-          <w:t>Prädestiniert für solche Daten sind anwendungsspezifische Benutzereinstellungen, die der Benutzer möglicherweise nicht auf jedem seiner Geräte von neuem vornehmen möchte.</w:t>
-        </w:r>
-      </w:moveFrom>
-      <w:moveFromRangeEnd w:id="38"/>
-    </w:p>
-    <w:p>
-      <w:ins w:id="40" w:author="Baer, Jan" w:date="2012-08-22T15:57:00Z">
-        <w:r>
-          <w:t xml:space="preserve"> </w:t>
-        </w:r>
-      </w:ins>
-      <w:r>
-        <w:t xml:space="preserve">Der Roaming Order lässt sich über </w:t>
-      </w:r>
-      <w:proofErr w:type="spellStart"/>
-      <w:r>
-        <w:t>ApplicationData.Current.RoamingFolder</w:t>
-      </w:r>
-      <w:proofErr w:type="spellEnd"/>
-      <w:r>
-        <w:t xml:space="preserve"> abfragen. </w:t>
-      </w:r>
-      <w:r>
-        <w:t>Unter  [</w:t>
-      </w:r>
-      <w:r>
-        <w:t>4</w:t>
-      </w:r>
-      <w:r>
-        <w:t xml:space="preserve">] sind </w:t>
-      </w:r>
-      <w:r>
-        <w:t xml:space="preserve">Empfehlungen </w:t>
-      </w:r>
-      <w:r>
-        <w:t xml:space="preserve">von </w:t>
-      </w:r>
-      <w:r>
-        <w:t>Microsoft zu</w:t>
-      </w:r>
-      <w:r>
-        <w:t>m</w:t>
-      </w:r>
-      <w:r>
-        <w:t xml:space="preserve"> Umgang mit Roaming Daten</w:t>
-      </w:r>
-      <w:r>
-        <w:t xml:space="preserve"> zu finden.</w:t>
-      </w:r>
-      <w:r>
-        <w:t xml:space="preserve"> Ein wichtiger und zu beachtender Aspekt hierbei ist, dass die Größe des zur Synchronisation verfügenden </w:t>
-      </w:r>
-      <w:proofErr w:type="spellStart"/>
-      <w:r>
-        <w:t>Cloud</w:t>
-      </w:r>
-      <w:proofErr w:type="spellEnd"/>
-      <w:r>
-        <w:t xml:space="preserve">-Speichers begrenzt ist. Diese kann über </w:t>
-      </w:r>
-      <w:proofErr w:type="spellStart"/>
-      <w:r>
-        <w:t>ApplicationData.Current.RoamingStorageQuota</w:t>
-      </w:r>
-      <w:proofErr w:type="spellEnd"/>
-      <w:r>
-        <w:t xml:space="preserve"> abgefragt werden.</w:t>
-      </w:r>
-      <w:commentRangeEnd w:id="15"/>
-      <w:r>
-        <w:rPr>
-          <w:rStyle w:val="CommentReference"/>
-        </w:rPr>
-        <w:commentReference w:id="15"/>
-      </w:r>
-      <w:commentRangeEnd w:id="16"/>
-      <w:r>
-        <w:rPr>
-          <w:rStyle w:val="CommentReference"/>
-        </w:rPr>
-        <w:commentReference w:id="16"/>
-      </w:r>
-    </w:p>
-    <w:p>
-      <w:pPr>
-        <w:pStyle w:val="Heading2"/>
-      </w:pPr>
-      <w:r>
-        <w:lastRenderedPageBreak/>
-        <w:t>Lokale Anwendungsdaten lesen</w:t>
-      </w:r>
-    </w:p>
-    <w:p/>
-    <w:p>
-      <w:r>
-        <w:t xml:space="preserve">Nachdem </w:t>
-      </w:r>
-      <w:commentRangeStart w:id="41"/>
-      <w:r>
-        <w:t xml:space="preserve">wir </w:t>
-      </w:r>
-      <w:commentRangeEnd w:id="41"/>
-      <w:r>
-        <w:rPr>
-          <w:rStyle w:val="CommentReference"/>
-        </w:rPr>
-        <w:commentReference w:id="41"/>
-      </w:r>
-      <w:r>
-        <w:t xml:space="preserve">nun wissen, wie wir die Anwendungsdaten lokal speichern können, sollten wir uns nun natürlich auch Gedanken machen, wann und wie </w:t>
-      </w:r>
-      <w:del w:id="42" w:author="Baer, Jan" w:date="2012-08-22T15:47:00Z">
-        <w:r>
-          <w:delText xml:space="preserve">wir </w:delText>
-        </w:r>
-      </w:del>
-      <w:ins w:id="43" w:author="Baer, Jan" w:date="2012-08-22T15:47:00Z">
-        <w:r>
-          <w:t xml:space="preserve">auf diese Daten wieder zugegriffen werden </w:t>
-        </w:r>
-      </w:ins>
-      <w:del w:id="44" w:author="Baer, Jan" w:date="2012-08-22T15:48:00Z">
-        <w:r>
-          <w:delText xml:space="preserve">wieder aus diese Daten zugreifen können </w:delText>
-        </w:r>
-      </w:del>
-      <w:r>
-        <w:t xml:space="preserve">und wie </w:t>
-      </w:r>
-      <w:del w:id="45" w:author="Baer, Jan" w:date="2012-08-22T15:48:00Z">
-        <w:r>
-          <w:delText xml:space="preserve">wir </w:delText>
-        </w:r>
-      </w:del>
-      <w:r>
-        <w:t xml:space="preserve">diese Daten mit den vom </w:t>
-      </w:r>
-      <w:proofErr w:type="spellStart"/>
-      <w:r>
-        <w:t>WebService</w:t>
-      </w:r>
-      <w:proofErr w:type="spellEnd"/>
-      <w:r>
-        <w:t xml:space="preserve"> abgefragten </w:t>
-      </w:r>
-      <w:r>
-        <w:t xml:space="preserve">aktuelleren </w:t>
-      </w:r>
-      <w:r>
-        <w:t xml:space="preserve">Daten </w:t>
-      </w:r>
-      <w:del w:id="46" w:author="Baer, Jan" w:date="2012-08-22T15:48:00Z">
-        <w:r>
-          <w:delText xml:space="preserve">synchronisieren </w:delText>
-        </w:r>
-      </w:del>
-      <w:ins w:id="47" w:author="Baer, Jan" w:date="2012-08-22T15:48:00Z">
-        <w:r>
-          <w:t>synchronisier</w:t>
-        </w:r>
-        <w:r>
-          <w:t>t werden</w:t>
-        </w:r>
-        <w:r>
-          <w:t xml:space="preserve"> </w:t>
-        </w:r>
-      </w:ins>
-      <w:r>
-        <w:t>können. Je nach Anwendungsfall kann hierfür eine ganz unterschiedliche Strategie erforderlich sein.</w:t>
-      </w:r>
-    </w:p>
-    <w:p>
-      <w:r>
-        <w:t>In unserer Beispielanwendung beschränken wir uns darauf, die im jeweiligen Store gespeicherten Daten einfach durch die vom Webservice zurückgelieferten Daten zu ersetzen.</w:t>
-      </w:r>
     </w:p>
     <w:p>
       <w:r>
@@ -4001,7 +3880,13 @@
       </w:r>
       <w:proofErr w:type="spellEnd"/>
       <w:r>
-        <w:t xml:space="preserve"> zuerst den </w:t>
+        <w:t xml:space="preserve"> zuerst</w:t>
+      </w:r>
+      <w:r>
+        <w:t xml:space="preserve"> aus dem</w:t>
+      </w:r>
+      <w:r>
+        <w:t xml:space="preserve"> </w:t>
       </w:r>
       <w:proofErr w:type="spellStart"/>
       <w:r>
@@ -4009,7 +3894,16 @@
       </w:r>
       <w:proofErr w:type="spellEnd"/>
       <w:r>
-        <w:t xml:space="preserve"> abfragt um, dem Benutze</w:t>
+        <w:t xml:space="preserve"> </w:t>
+      </w:r>
+      <w:r>
+        <w:t>liest</w:t>
+      </w:r>
+      <w:r>
+        <w:t xml:space="preserve"> </w:t>
+      </w:r>
+      <w:r>
+        <w:t>um, dem Benutze</w:t>
       </w:r>
       <w:r>
         <w:t xml:space="preserve">r möglichst schnell die zuletzt lokal abgespeicherten Customers anzuzeigen, bevor die Daten dann explizit über den </w:t>
@@ -7106,6 +7000,7 @@
           <w:highlight w:val="white"/>
           <w:lang w:val="en-US"/>
         </w:rPr>
+        <w:lastRenderedPageBreak/>
         <w:t xml:space="preserve">                </w:t>
       </w:r>
       <w:proofErr w:type="gramStart"/>
@@ -7146,7 +7041,6 @@
           <w:highlight w:val="white"/>
           <w:lang w:val="en-US"/>
         </w:rPr>
-        <w:lastRenderedPageBreak/>
         <w:t xml:space="preserve">                {</w:t>
       </w:r>
     </w:p>
@@ -8102,24 +7996,14 @@
       <w:r>
         <w:t xml:space="preserve">Über die </w:t>
       </w:r>
-      <w:del w:id="48" w:author="Baer, Jan" w:date="2012-08-22T15:43:00Z">
-        <w:r>
-          <w:delText xml:space="preserve">Windows </w:delText>
-        </w:r>
-      </w:del>
-      <w:proofErr w:type="spellStart"/>
-      <w:ins w:id="49" w:author="Baer, Jan" w:date="2012-08-22T15:43:00Z">
-        <w:r>
-          <w:t>Win</w:t>
-        </w:r>
-        <w:r>
-          <w:t>RT</w:t>
-        </w:r>
-        <w:proofErr w:type="spellEnd"/>
-        <w:r>
-          <w:t xml:space="preserve"> </w:t>
-        </w:r>
-      </w:ins>
+      <w:proofErr w:type="spellStart"/>
+      <w:r>
+        <w:t>WinRT</w:t>
+      </w:r>
+      <w:proofErr w:type="spellEnd"/>
+      <w:r>
+        <w:t xml:space="preserve"> </w:t>
+      </w:r>
       <w:r>
         <w:t xml:space="preserve">8 API ist es dabei möglich, Daten in lokalen oder Roaming Ordnern zu speichern und dem Benutzer für einen späteren Offlinezugriff zur Verfügung zu stellen. Im Sinne des </w:t>
       </w:r>
@@ -8184,45 +8068,21 @@
     <w:p>
       <w:pPr>
         <w:rPr>
-          <w:del w:id="50" w:author="Baer, Jan" w:date="2012-08-22T15:42:00Z"/>
-        </w:rPr>
-      </w:pPr>
-      <w:r>
-        <w:rPr>
           <w:rStyle w:val="Hyperlink"/>
         </w:rPr>
-        <w:t>[</w:t>
-      </w:r>
+      </w:pPr>
       <w:r>
         <w:rPr>
           <w:rStyle w:val="Hyperlink"/>
         </w:rPr>
-        <w:t>1</w:t>
-      </w:r>
-      <w:r>
-        <w:rPr>
-          <w:rStyle w:val="Hyperlink"/>
-        </w:rPr>
-        <w:t xml:space="preserve">] </w:t>
+        <w:t xml:space="preserve">[1] </w:t>
       </w:r>
       <w:hyperlink r:id="rId14" w:history="1">
         <w:r>
           <w:rPr>
             <w:rStyle w:val="Hyperlink"/>
           </w:rPr>
-          <w:t>http://msdn.microsoft.com/en-us/library/windows/apps</w:t>
-        </w:r>
-        <w:r>
-          <w:rPr>
-            <w:rStyle w:val="Hyperlink"/>
-          </w:rPr>
-          <w:t>/</w:t>
-        </w:r>
-        <w:r>
-          <w:rPr>
-            <w:rStyle w:val="Hyperlink"/>
-          </w:rPr>
-          <w:t>xaml/hh994640.aspx</w:t>
+          <w:t>http://msdn.microsoft.com/en-us/library/windows/apps/xaml/hh994640.aspx</w:t>
         </w:r>
       </w:hyperlink>
     </w:p>
@@ -8241,19 +8101,7 @@
           <w:rPr>
             <w:rStyle w:val="Hyperlink"/>
           </w:rPr>
-          <w:t>http://msdn.microsoft.com/en-us/library/windows/apps/hh465</w:t>
-        </w:r>
-        <w:r>
-          <w:rPr>
-            <w:rStyle w:val="Hyperlink"/>
-          </w:rPr>
-          <w:t>0</w:t>
-        </w:r>
-        <w:r>
-          <w:rPr>
-            <w:rStyle w:val="Hyperlink"/>
-          </w:rPr>
-          <w:t>88.aspx</w:t>
+          <w:t>http://msdn.microsoft.com/en-us/library/windows/apps/hh465088.aspx</w:t>
         </w:r>
       </w:hyperlink>
     </w:p>
@@ -8272,19 +8120,7 @@
           <w:rPr>
             <w:rStyle w:val="Hyperlink"/>
           </w:rPr>
-          <w:t>http://msdn.microsoft.com/en-us/li</w:t>
-        </w:r>
-        <w:r>
-          <w:rPr>
-            <w:rStyle w:val="Hyperlink"/>
-          </w:rPr>
-          <w:t>b</w:t>
-        </w:r>
-        <w:r>
-          <w:rPr>
-            <w:rStyle w:val="Hyperlink"/>
-          </w:rPr>
-          <w:t>rary/windows/apps/xaml/br229572.aspx</w:t>
+          <w:t>http://msdn.microsoft.com/en-us/library/windows/apps/xaml/br229572.aspx</w:t>
         </w:r>
       </w:hyperlink>
     </w:p>
@@ -8396,7 +8232,7 @@
       </w:r>
     </w:p>
   </w:comment>
-  <w:comment w:id="3" w:author="Heinichen, Joerg" w:date="2012-08-22T16:02:00Z" w:initials="jhe">
+  <w:comment w:id="6" w:author="Heinichen, Joerg" w:date="2012-08-22T16:02:00Z" w:initials="jhe">
     <w:p>
       <w:pPr>
         <w:pStyle w:val="CommentText"/>
@@ -8412,7 +8248,7 @@
       </w:r>
     </w:p>
   </w:comment>
-  <w:comment w:id="4" w:author="Heinichen, Joerg" w:date="2012-08-22T16:02:00Z" w:initials="jhe">
+  <w:comment w:id="7" w:author="Heinichen, Joerg" w:date="2012-08-22T16:02:00Z" w:initials="jhe">
     <w:p>
       <w:pPr>
         <w:pStyle w:val="CommentText"/>
@@ -8428,7 +8264,7 @@
       </w:r>
     </w:p>
   </w:comment>
-  <w:comment w:id="6" w:author="Heinichen, Joerg" w:date="2012-08-22T16:02:00Z" w:initials="jhe">
+  <w:comment w:id="9" w:author="Heinichen, Joerg" w:date="2012-08-22T16:02:00Z" w:initials="jhe">
     <w:p>
       <w:pPr>
         <w:pStyle w:val="CommentText"/>
@@ -8452,62 +8288,7 @@
       </w:r>
     </w:p>
   </w:comment>
-  <w:comment w:id="22" w:author="Baer, Jan" w:date="2012-08-22T16:02:00Z" w:initials="BJ">
-    <w:p>
-      <w:pPr>
-        <w:pStyle w:val="CommentText"/>
-      </w:pPr>
-      <w:r>
-        <w:rPr>
-          <w:rStyle w:val="CommentReference"/>
-        </w:rPr>
-        <w:annotationRef/>
-      </w:r>
-    </w:p>
-  </w:comment>
-  <w:comment w:id="21" w:author="Baer, Jan" w:date="2012-08-22T16:02:00Z" w:initials="BJ">
-    <w:p>
-      <w:pPr>
-        <w:pStyle w:val="CommentText"/>
-      </w:pPr>
-      <w:r>
-        <w:rPr>
-          <w:rStyle w:val="CommentReference"/>
-        </w:rPr>
-        <w:annotationRef/>
-      </w:r>
-    </w:p>
-  </w:comment>
-  <w:comment w:id="15" w:author="Baer, Jan" w:date="2012-08-22T16:02:00Z" w:initials="BJ">
-    <w:p>
-      <w:pPr>
-        <w:pStyle w:val="CommentText"/>
-      </w:pPr>
-      <w:r>
-        <w:rPr>
-          <w:rStyle w:val="CommentReference"/>
-        </w:rPr>
-        <w:annotationRef/>
-      </w:r>
-    </w:p>
-  </w:comment>
-  <w:comment w:id="16" w:author="Baer, Jan" w:date="2012-08-22T16:02:00Z" w:initials="BJ">
-    <w:p>
-      <w:pPr>
-        <w:pStyle w:val="CommentText"/>
-      </w:pPr>
-      <w:r>
-        <w:rPr>
-          <w:rStyle w:val="CommentReference"/>
-        </w:rPr>
-        <w:annotationRef/>
-      </w:r>
-      <w:r>
-        <w:t>TODO: Jörg bitte den Abschnitt hier noch mal reviewen, da ich ihn komplett überarbeitet habe.</w:t>
-      </w:r>
-    </w:p>
-  </w:comment>
-  <w:comment w:id="41" w:author="Heinichen, Joerg" w:date="2012-08-22T16:02:00Z" w:initials="jhe">
+  <w:comment w:id="13" w:author="Heinichen, Joerg" w:date="2012-08-22T16:02:00Z" w:initials="jhe">
     <w:p>
       <w:pPr>
         <w:pStyle w:val="CommentText"/>

</xml_diff>

<commit_message>
Document changed after review by Christian
</commit_message>
<xml_diff>
--- a/Doc/OfflineFirst.docx
+++ b/Doc/OfflineFirst.docx
@@ -293,7 +293,21 @@
         <w:t xml:space="preserve">Diskussionen </w:t>
       </w:r>
       <w:r>
-        <w:t xml:space="preserve">(Anwenderentscheidung) </w:t>
+        <w:t>(</w:t>
+      </w:r>
+      <w:commentRangeStart w:id="1"/>
+      <w:r>
+        <w:t>Anwenderentscheidung</w:t>
+      </w:r>
+      <w:commentRangeEnd w:id="1"/>
+      <w:r>
+        <w:rPr>
+          <w:rStyle w:val="CommentReference"/>
+        </w:rPr>
+        <w:commentReference w:id="1"/>
+      </w:r>
+      <w:r>
+        <w:t xml:space="preserve">) </w:t>
       </w:r>
       <w:r>
         <w:t>offline zu speichern und diese dem Nutzer zu präsentieren.</w:t>
@@ -418,16 +432,16 @@
       <w:r>
         <w:t>-App gibt es dafür einen Lade-Bildschirm, welcher genau darüber informiert, was gerade geladen wird und wie weit der Prozess schon fortgeschritten ist. (</w:t>
       </w:r>
-      <w:commentRangeStart w:id="1"/>
+      <w:commentRangeStart w:id="2"/>
       <w:r>
         <w:t>Abbildung 1</w:t>
       </w:r>
-      <w:commentRangeEnd w:id="1"/>
+      <w:commentRangeEnd w:id="2"/>
       <w:r>
         <w:rPr>
           <w:rStyle w:val="CommentReference"/>
         </w:rPr>
-        <w:commentReference w:id="1"/>
+        <w:commentReference w:id="2"/>
       </w:r>
       <w:r>
         <w:t>)</w:t>
@@ -438,7 +452,13 @@
         <w:t>Sind erst einmal alle Daten geladen, ergibt sich ein weiterer Vorteil dieser Vorgehensweise. Beim zweiten Start der Anwendung sind die meisten Daten schon lokal abgelegt und können sehr schnell zugegriffen werden. Die Anwendung startet bedeutend schneller und kann sofort Inhalte anzeigen.</w:t>
       </w:r>
       <w:r>
-        <w:t xml:space="preserve"> Gleichzeitig kann asynchron online nach den neuesten Daten gesucht werden, welche nachträglich den Anwender präsentiert werden. </w:t>
+        <w:t xml:space="preserve"> Gleichzeitig kann asynchron online nach den neuesten Daten gesucht werden, welche nachträglich de</w:t>
+      </w:r>
+      <w:r>
+        <w:t>m</w:t>
+      </w:r>
+      <w:r>
+        <w:t xml:space="preserve"> Anwender präsentiert werden. </w:t>
       </w:r>
       <w:r>
         <w:t>Eine mögliche</w:t>
@@ -712,71 +732,65 @@
       <w:r>
         <w:t xml:space="preserve"> Service erfolgt.</w:t>
       </w:r>
-      <w:r>
-        <w:t xml:space="preserve"> </w:t>
-      </w:r>
-      <w:r>
-        <w:t>Dabei wird für Customers und Orders ein jeweils eigener Store verwendet.</w:t>
-      </w:r>
-      <w:r>
-        <w:t xml:space="preserve"> Der </w:t>
-      </w:r>
-      <w:proofErr w:type="spellStart"/>
-      <w:r>
-        <w:t>ApplicationStore</w:t>
-      </w:r>
-      <w:proofErr w:type="spellEnd"/>
-      <w:r>
-        <w:t xml:space="preserve"> verwaltet den Zugriff auf die einzelnen Stores und kümmert sich unter anderem um die Speicherung und das Bereinigen von Offlinedaten.</w:t>
-      </w:r>
-    </w:p>
-    <w:p>
-      <w:r>
-        <w:t xml:space="preserve">Der Benutzer sieht dadurch die zuletzt gelesenen Daten relativ schnell und muss nicht warten, bis die Daten über den möglicherweise langsamen </w:t>
-      </w:r>
-      <w:proofErr w:type="spellStart"/>
-      <w:r>
-        <w:t>WebService</w:t>
-      </w:r>
-      <w:proofErr w:type="spellEnd"/>
-      <w:r>
-        <w:t xml:space="preserve"> geladen werden. Wie in Abbildung 3 zu sehen ist, werden die offline geladenen Daten schon angezeigt. Dem Benutzer wird aber durch die Einblendung eines im </w:t>
-      </w:r>
-      <w:proofErr w:type="spellStart"/>
-      <w:r>
-        <w:t>WinRT</w:t>
-      </w:r>
-      <w:proofErr w:type="spellEnd"/>
-      <w:r>
-        <w:t xml:space="preserve"> Framework </w:t>
-      </w:r>
-      <w:proofErr w:type="spellStart"/>
-      <w:r>
-        <w:t>ProgressRing</w:t>
-      </w:r>
-      <w:proofErr w:type="spellEnd"/>
-      <w:r>
-        <w:t xml:space="preserve"> genannten Steuer</w:t>
-      </w:r>
-      <w:r>
-        <w:t>e</w:t>
-      </w:r>
-      <w:r>
-        <w:t>lements suggeriert, das</w:t>
-      </w:r>
-      <w:r>
-        <w:t>s</w:t>
-      </w:r>
-      <w:r>
-        <w:t xml:space="preserve"> Daten</w:t>
-      </w:r>
-      <w:ins w:id="2" w:author="Heinichen, Joerg" w:date="2012-08-23T13:08:00Z">
+      <w:ins w:id="3" w:author="Heinichen, Joerg" w:date="2012-08-21T16:25:00Z">
         <w:r>
-          <w:t xml:space="preserve"> über einen Webservice</w:t>
+          <w:t xml:space="preserve"> </w:t>
         </w:r>
       </w:ins>
       <w:r>
-        <w:t xml:space="preserve"> geladen werden.</w:t>
+        <w:t>Dabei wird für Customers und Orders ein jeweils eigener Store verwendet.</w:t>
+      </w:r>
+      <w:r>
+        <w:t xml:space="preserve"> Der </w:t>
+      </w:r>
+      <w:proofErr w:type="spellStart"/>
+      <w:r>
+        <w:t>ApplicationStore</w:t>
+      </w:r>
+      <w:proofErr w:type="spellEnd"/>
+      <w:r>
+        <w:t xml:space="preserve"> verwaltet den Zugriff auf die einzelnen Stores und kümmert sich unter anderem um die Speicherung und das Bereinigen von Offlinedaten.</w:t>
+      </w:r>
+    </w:p>
+    <w:p>
+      <w:r>
+        <w:t xml:space="preserve">Der Benutzer sieht dadurch die zuletzt gelesenen Daten relativ schnell und muss nicht warten, bis die Daten über den möglicherweise langsamen </w:t>
+      </w:r>
+      <w:proofErr w:type="spellStart"/>
+      <w:r>
+        <w:t>WebService</w:t>
+      </w:r>
+      <w:proofErr w:type="spellEnd"/>
+      <w:r>
+        <w:t xml:space="preserve"> geladen werden. Wie in Abbildung 3 zu sehen ist, werden die offline geladenen Daten schon angezeigt. Dem Benutzer wird aber durch die Einblendung eines im </w:t>
+      </w:r>
+      <w:proofErr w:type="spellStart"/>
+      <w:r>
+        <w:t>WinRT</w:t>
+      </w:r>
+      <w:proofErr w:type="spellEnd"/>
+      <w:r>
+        <w:t xml:space="preserve"> Framework </w:t>
+      </w:r>
+      <w:proofErr w:type="spellStart"/>
+      <w:r>
+        <w:t>ProgressRing</w:t>
+      </w:r>
+      <w:proofErr w:type="spellEnd"/>
+      <w:r>
+        <w:t xml:space="preserve"> genannten Steuer</w:t>
+      </w:r>
+      <w:r>
+        <w:t>e</w:t>
+      </w:r>
+      <w:r>
+        <w:t>lements suggeriert, das</w:t>
+      </w:r>
+      <w:r>
+        <w:t>s</w:t>
+      </w:r>
+      <w:r>
+        <w:t xml:space="preserve"> Daten geladen werden.</w:t>
       </w:r>
     </w:p>
     <w:p>
@@ -845,23 +859,7 @@
     <w:p/>
     <w:p>
       <w:r>
-        <w:t xml:space="preserve">Es gilt nun zu überlegen, wann </w:t>
-      </w:r>
-      <w:del w:id="3" w:author="Heinichen, Joerg" w:date="2012-08-23T13:08:00Z">
-        <w:r>
-          <w:delText xml:space="preserve">diese </w:delText>
-        </w:r>
-      </w:del>
-      <w:r>
-        <w:t>Daten lokal gespeichert werden sollten. Die Entscheidung kann je nach Anwendungsfall anders ausfallen. Es ist möglich die Daten sofort</w:t>
-      </w:r>
-      <w:ins w:id="4" w:author="Heinichen, Joerg" w:date="2012-08-23T13:09:00Z">
-        <w:r>
-          <w:t xml:space="preserve"> nach dem Empfang</w:t>
-        </w:r>
-      </w:ins>
-      <w:r>
-        <w:t xml:space="preserve"> lokal zu persistieren, oder aber die Daten erst dann lokal zu speichern, wenn die Anwendung in den Ruhezustand geschickt wird. Windows 8 Apps unterliegen einem etwas anderen Handlings als man dies von herkömmlichen Windows Anwendungsprogrammen gewohnt ist. In dem Moment, in dem der Benutzer zwischen zwei Windows 8 Apps wechselt, wird die vorher aktive App in den Su</w:t>
+        <w:t>Es gilt nun zu überlegen, wann diese Daten lokal gespeichert werden sollten. Die Entscheidung kann je nach Anwendungsfall anders ausfallen. Es ist möglich die Daten sofort lokal zu persistieren, oder aber die Daten erst dann lokal zu speichern, wenn die Anwendung in den Ruhezustand geschickt wird. Windows 8 Apps unterliegen einem etwas anderen Handlings als man dies von herkömmlichen Windows Anwendungsprogrammen gewohnt ist. In dem Moment, in dem der Benutzer zwischen zwei Windows 8 Apps wechselt, wird die vorher aktive App in den Su</w:t>
       </w:r>
       <w:r>
         <w:t>s</w:t>
@@ -1529,23 +1527,7 @@
       </w:r>
       <w:proofErr w:type="spellEnd"/>
       <w:r>
-        <w:t xml:space="preserve"> Methode</w:t>
-      </w:r>
-      <w:ins w:id="5" w:author="Heinichen, Joerg" w:date="2012-08-23T13:11:00Z">
-        <w:r>
-          <w:t xml:space="preserve"> (inkl. </w:t>
-        </w:r>
-        <w:proofErr w:type="spellStart"/>
-        <w:r>
-          <w:t>await</w:t>
-        </w:r>
-        <w:proofErr w:type="spellEnd"/>
-        <w:r>
-          <w:t>)</w:t>
-        </w:r>
-      </w:ins>
-      <w:r>
-        <w:t xml:space="preserve"> auf </w:t>
+        <w:t xml:space="preserve"> Methode auf </w:t>
       </w:r>
       <w:proofErr w:type="spellStart"/>
       <w:r>
@@ -1561,6 +1543,14 @@
       </w:r>
       <w:proofErr w:type="spellEnd"/>
       <w:r>
+        <w:t xml:space="preserve"> </w:t>
+      </w:r>
+      <w:proofErr w:type="spellStart"/>
+      <w:r>
+        <w:t>Runtime</w:t>
+      </w:r>
+      <w:proofErr w:type="spellEnd"/>
+      <w:r>
         <w:t xml:space="preserve"> weiß dadurch, dass hier erst asynchrone Methoden beendet werden müssen, bis die Applikation </w:t>
       </w:r>
       <w:r>
@@ -1577,7 +1567,7 @@
       <w:r>
         <w:t xml:space="preserve">werden kann. </w:t>
       </w:r>
-      <w:commentRangeStart w:id="6"/>
+      <w:commentRangeStart w:id="4"/>
       <w:r>
         <w:t>Dieser Vorgang darf laut [</w:t>
       </w:r>
@@ -1587,12 +1577,12 @@
       <w:r>
         <w:t xml:space="preserve">] allerdings maximal 5 Sekunden in Anspruch nehmen. </w:t>
       </w:r>
-      <w:commentRangeEnd w:id="6"/>
+      <w:commentRangeEnd w:id="4"/>
       <w:r>
         <w:rPr>
           <w:rStyle w:val="CommentReference"/>
         </w:rPr>
-        <w:commentReference w:id="6"/>
+        <w:commentReference w:id="4"/>
       </w:r>
       <w:r>
         <w:t>Unter [</w:t>
@@ -1601,11 +1591,11 @@
         <w:t>2</w:t>
       </w:r>
       <w:r>
-        <w:t xml:space="preserve">] ist in der </w:t>
+        <w:t xml:space="preserve">] ist in der MSDN </w:t>
       </w:r>
       <w:r>
         <w:lastRenderedPageBreak/>
-        <w:t xml:space="preserve">MSDN Dokumentation genauer erklärt, was bei </w:t>
+        <w:t xml:space="preserve">Dokumentation genauer erklärt, was bei </w:t>
       </w:r>
       <w:proofErr w:type="spellStart"/>
       <w:r>
@@ -1707,34 +1697,58 @@
       <w:r>
         <w:t xml:space="preserve">Bevor </w:t>
       </w:r>
-      <w:commentRangeStart w:id="7"/>
+      <w:commentRangeStart w:id="5"/>
       <w:r>
         <w:t xml:space="preserve">wir </w:t>
       </w:r>
-      <w:commentRangeEnd w:id="7"/>
+      <w:commentRangeEnd w:id="5"/>
       <w:r>
         <w:rPr>
           <w:rStyle w:val="CommentReference"/>
         </w:rPr>
-        <w:commentReference w:id="7"/>
-      </w:r>
-      <w:r>
-        <w:t xml:space="preserve">uns anschauen, wo und wie wir nun die über den in der Beispielapplikation verwendeten </w:t>
-      </w:r>
-      <w:proofErr w:type="spellStart"/>
-      <w:r>
-        <w:t>WebService</w:t>
-      </w:r>
-      <w:proofErr w:type="spellEnd"/>
-      <w:r>
-        <w:t xml:space="preserve"> geladenen Daten speichern können</w:t>
-      </w:r>
-      <w:ins w:id="8" w:author="Heinichen, Joerg" w:date="2012-08-21T09:02:00Z">
+        <w:commentReference w:id="5"/>
+      </w:r>
+      <w:r>
+        <w:t>uns anschauen, wo und wie die</w:t>
+      </w:r>
+      <w:ins w:id="6" w:author="Baer, Jan" w:date="2012-08-23T16:51:00Z">
         <w:r>
           <w:t>,</w:t>
         </w:r>
       </w:ins>
       <w:r>
+        <w:t xml:space="preserve"> über den in der Beispielapplikation verwendeten </w:t>
+      </w:r>
+      <w:proofErr w:type="spellStart"/>
+      <w:r>
+        <w:t>WebService</w:t>
+      </w:r>
+      <w:bookmarkStart w:id="7" w:name="_GoBack"/>
+      <w:bookmarkEnd w:id="7"/>
+      <w:proofErr w:type="spellEnd"/>
+      <w:ins w:id="8" w:author="Baer, Jan" w:date="2012-08-23T16:51:00Z">
+        <w:r>
+          <w:t>,</w:t>
+        </w:r>
+      </w:ins>
+      <w:r>
+        <w:t xml:space="preserve"> geladenen Daten </w:t>
+      </w:r>
+      <w:r>
+        <w:t>gespeichert werden</w:t>
+      </w:r>
+      <w:r>
+        <w:t xml:space="preserve"> </w:t>
+      </w:r>
+      <w:r>
+        <w:t>können</w:t>
+      </w:r>
+      <w:ins w:id="9" w:author="Heinichen, Joerg" w:date="2012-08-21T09:02:00Z">
+        <w:r>
+          <w:t>,</w:t>
+        </w:r>
+      </w:ins>
+      <w:r>
         <w:t xml:space="preserve"> sollten ein paar grundlegende Aspekte über die Möglichkeiten in Windows 8 Applikationen Daten lokal zu speichern erläutert werden.</w:t>
       </w:r>
     </w:p>
@@ -1777,21 +1791,7 @@
       </w:r>
       <w:proofErr w:type="spellEnd"/>
       <w:r>
-        <w:t xml:space="preserve"> </w:t>
-      </w:r>
-      <w:commentRangeStart w:id="9"/>
-      <w:r>
-        <w:t>abfragen</w:t>
-      </w:r>
-      <w:commentRangeEnd w:id="9"/>
-      <w:r>
-        <w:rPr>
-          <w:rStyle w:val="CommentReference"/>
-        </w:rPr>
-        <w:commentReference w:id="9"/>
-      </w:r>
-      <w:r>
-        <w:t>.</w:t>
+        <w:t xml:space="preserve"> abfragen.</w:t>
       </w:r>
     </w:p>
     <w:p>
@@ -1969,19 +1969,16 @@
       <w:r>
         <w:t xml:space="preserve">und </w:t>
       </w:r>
-      <w:r>
-        <w:t>g</w:t>
-      </w:r>
-      <w:bookmarkStart w:id="10" w:name="_GoBack"/>
-      <w:bookmarkEnd w:id="10"/>
-      <w:r>
-        <w:t>e</w:t>
-      </w:r>
+      <w:proofErr w:type="gramStart"/>
       <w:r>
         <w:t>speicher</w:t>
       </w:r>
       <w:r>
-        <w:t>t werden</w:t>
+        <w:t>t</w:t>
+      </w:r>
+      <w:proofErr w:type="gramEnd"/>
+      <w:r>
+        <w:t xml:space="preserve"> werden</w:t>
       </w:r>
       <w:r>
         <w:t xml:space="preserve"> können. </w:t>
@@ -3521,14 +3518,6 @@
       </w:r>
     </w:p>
     <w:p>
-      <w:pPr>
-        <w:rPr>
-          <w:lang w:val="en-US"/>
-          <w:rPrChange w:id="11" w:author="Baer, Jan" w:date="2012-08-22T15:41:00Z">
-            <w:rPr/>
-          </w:rPrChange>
-        </w:rPr>
-      </w:pPr>
       <w:r>
         <w:rPr>
           <w:rFonts w:ascii="Consolas" w:hAnsi="Consolas" w:cs="Consolas"/>
@@ -3547,16 +3536,6 @@
           <w:sz w:val="19"/>
           <w:szCs w:val="19"/>
           <w:highlight w:val="white"/>
-          <w:lang w:val="en-US"/>
-          <w:rPrChange w:id="12" w:author="Baer, Jan" w:date="2012-08-22T15:41:00Z">
-            <w:rPr>
-              <w:rFonts w:ascii="Consolas" w:hAnsi="Consolas" w:cs="Consolas"/>
-              <w:color w:val="888888"/>
-              <w:sz w:val="19"/>
-              <w:szCs w:val="19"/>
-              <w:highlight w:val="white"/>
-            </w:rPr>
-          </w:rPrChange>
         </w:rPr>
         <w:t>}</w:t>
       </w:r>
@@ -3574,7 +3553,7 @@
       </w:r>
       <w:proofErr w:type="spellEnd"/>
       <w:r>
-        <w:t>-Datei unverschlüsselt und im Klartext lesbar abgespeichert werden. Obwohl das Verzeichnis für unsere Beispielanwendung explizit als Datenverzeichnis zur Verfügung gestellt wurde und andere Windows 8 Apps auf diesen Ordern nicht ohne weiteres zugreifen können, ist dieses Verzeichnis und damit die darin enthaltenen Dateien natürlich auf herkömmlichen Wege für den aktuellen Benutzer oder native Windows Programme lesbar. Sollten die Daten sicherheitskritisch</w:t>
+        <w:t>-Datei unverschlüsselt und im Klartext lesbar abgespeichert werden. Obwohl das Verzeichnis für unsere Beispielanwendung explizit als Datenverzeichnis zur Verfügung gestellt wurde und andere Windows 8 Apps auf diesen Ordern nicht ohne weiteres zugreifen können, ist dieses Verzeichnis und damit die darin enthaltenen Dateien auf herkömmlichen Wege für den aktuellen Benutzer oder native Windows Programme lesbar. Sollten die Daten sicherheitskritisch</w:t>
       </w:r>
       <w:r>
         <w:t xml:space="preserve"> oder nur nach Authentifizierung im Programm lesbar sein</w:t>
@@ -3595,118 +3574,230 @@
       <w:r>
         <w:t xml:space="preserve"> spezielle </w:t>
       </w:r>
+      <w:r>
+        <w:t>Zugriffsrechte</w:t>
+      </w:r>
+      <w:r>
+        <w:t xml:space="preserve"> </w:t>
+      </w:r>
+      <w:r>
+        <w:t xml:space="preserve">erforderlich sein, so stellt </w:t>
+      </w:r>
+      <w:proofErr w:type="spellStart"/>
+      <w:r>
+        <w:t>WinRT</w:t>
+      </w:r>
+      <w:proofErr w:type="spellEnd"/>
+      <w:r>
+        <w:t xml:space="preserve"> zu</w:t>
+      </w:r>
+      <w:r>
+        <w:t>m</w:t>
+      </w:r>
+      <w:r>
+        <w:t xml:space="preserve"> Lesen und Speichern dieser </w:t>
+      </w:r>
       <w:proofErr w:type="spellStart"/>
       <w:r>
         <w:t>Credentials</w:t>
       </w:r>
       <w:proofErr w:type="spellEnd"/>
       <w:r>
-        <w:t xml:space="preserve"> erforderlich sein, so stellt </w:t>
-      </w:r>
-      <w:proofErr w:type="spellStart"/>
-      <w:r>
-        <w:t>WinRT</w:t>
-      </w:r>
-      <w:proofErr w:type="spellEnd"/>
-      <w:r>
-        <w:t xml:space="preserve"> zu</w:t>
+        <w:t xml:space="preserve"> die Klasse </w:t>
+      </w:r>
+      <w:proofErr w:type="spellStart"/>
+      <w:r>
+        <w:t>PasswordCredential</w:t>
+      </w:r>
+      <w:proofErr w:type="spellEnd"/>
+      <w:r>
+        <w:t xml:space="preserve"> aus den Namensbereich </w:t>
+      </w:r>
+      <w:proofErr w:type="spellStart"/>
+      <w:r>
+        <w:t>Windows.Security.Credentials</w:t>
+      </w:r>
+      <w:proofErr w:type="spellEnd"/>
+      <w:r>
+        <w:t xml:space="preserve"> zur Verfügung. Diese </w:t>
+      </w:r>
+      <w:proofErr w:type="spellStart"/>
+      <w:r>
+        <w:t>Credentials</w:t>
+      </w:r>
+      <w:proofErr w:type="spellEnd"/>
+      <w:r>
+        <w:t xml:space="preserve"> werden allerdings nicht im lokalen Anwendungsbereich gespeichert, sondern in einem </w:t>
+      </w:r>
+      <w:r>
+        <w:t xml:space="preserve">sicheren Bereich, welcher auch zwischen verschiedenen </w:t>
+      </w:r>
+      <w:del w:id="10" w:author="Baer, Jan" w:date="2012-08-22T16:01:00Z">
+        <w:r>
+          <w:delText xml:space="preserve">Devices </w:delText>
+        </w:r>
+      </w:del>
+      <w:ins w:id="11" w:author="Baer, Jan" w:date="2012-08-22T16:01:00Z">
+        <w:r>
+          <w:t xml:space="preserve">Geräten </w:t>
+        </w:r>
+      </w:ins>
+      <w:r>
+        <w:t>synchronisiert werden kann</w:t>
+      </w:r>
+      <w:r>
+        <w:t xml:space="preserve">. </w:t>
+      </w:r>
+      <w:r>
+        <w:t xml:space="preserve">Weitere Optionen, um </w:t>
+      </w:r>
+      <w:proofErr w:type="spellStart"/>
+      <w:r>
+        <w:t>UserCredentials</w:t>
+      </w:r>
+      <w:proofErr w:type="spellEnd"/>
+      <w:r>
+        <w:t xml:space="preserve"> in Windows 8 Anwendungen zu speichern</w:t>
+      </w:r>
+      <w:r>
+        <w:t>,</w:t>
+      </w:r>
+      <w:r>
+        <w:t xml:space="preserve"> sind unter [</w:t>
+      </w:r>
+      <w:del w:id="12" w:author="Baer, Jan" w:date="2012-08-22T15:43:00Z">
+        <w:r>
+          <w:delText>2</w:delText>
+        </w:r>
+      </w:del>
+      <w:ins w:id="13" w:author="Baer, Jan" w:date="2012-08-22T15:43:00Z">
+        <w:r>
+          <w:t>3</w:t>
+        </w:r>
+      </w:ins>
+      <w:r>
+        <w:t xml:space="preserve">] in der MSDN zu finden. </w:t>
+      </w:r>
+    </w:p>
+    <w:p>
+      <w:commentRangeStart w:id="14"/>
+      <w:r>
+        <w:t xml:space="preserve">Weitere </w:t>
+      </w:r>
+      <w:proofErr w:type="spellStart"/>
+      <w:r>
+        <w:t>Anwendungseineinstellungen</w:t>
+      </w:r>
+      <w:proofErr w:type="spellEnd"/>
+      <w:r>
+        <w:t xml:space="preserve"> können über </w:t>
+      </w:r>
+      <w:proofErr w:type="spellStart"/>
+      <w:r>
+        <w:t>ApplicationData.Current.</w:t>
+      </w:r>
+      <w:r>
+        <w:t>LocalSettings</w:t>
+      </w:r>
+      <w:proofErr w:type="spellEnd"/>
+      <w:r>
+        <w:t xml:space="preserve"> als Key/Value Paare gespeichert werden. Sollten diese Einstellungen auf mehreren Windows 8 Geräten über die Microsoft </w:t>
+      </w:r>
+      <w:proofErr w:type="spellStart"/>
+      <w:r>
+        <w:t>Cloud</w:t>
+      </w:r>
+      <w:proofErr w:type="spellEnd"/>
+      <w:r>
+        <w:t xml:space="preserve"> synchronisiert werden, empfiehlt es sich, diese über </w:t>
+      </w:r>
+      <w:proofErr w:type="spellStart"/>
+      <w:r>
+        <w:t>ApplicationData.Current.RoamingSettings</w:t>
+      </w:r>
+      <w:proofErr w:type="spellEnd"/>
+      <w:r>
+        <w:t xml:space="preserve"> zu verwalten.</w:t>
+      </w:r>
+      <w:r>
+        <w:t xml:space="preserve"> </w:t>
+      </w:r>
+      <w:r>
+        <w:t>Prädestiniert für solche Daten sind anwendungsspezifische Benutzereinstellungen, die der Benutzer möglicherweise nicht auf jedem seiner Geräte von neuem vornehmen möchte.</w:t>
+      </w:r>
+    </w:p>
+    <w:p>
+      <w:pPr>
+        <w:rPr>
+          <w:del w:id="15" w:author="Baer, Jan" w:date="2012-08-22T15:57:00Z"/>
+        </w:rPr>
+      </w:pPr>
+      <w:r>
+        <w:t>Über Roaming Ordner lassen sich im Übrigen weitere Daten abspeichern</w:t>
+      </w:r>
+      <w:ins w:id="16" w:author="Baer, Jan" w:date="2012-08-22T15:57:00Z">
+        <w:r>
+          <w:t>.</w:t>
+        </w:r>
+      </w:ins>
+      <w:del w:id="17" w:author="Baer, Jan" w:date="2012-08-22T15:57:00Z">
+        <w:r>
+          <w:delText xml:space="preserve"> </w:delText>
+        </w:r>
+      </w:del>
+    </w:p>
+    <w:p>
+      <w:ins w:id="18" w:author="Baer, Jan" w:date="2012-08-22T15:57:00Z">
+        <w:r>
+          <w:t xml:space="preserve"> </w:t>
+        </w:r>
+      </w:ins>
+      <w:r>
+        <w:t>Der Roaming Ord</w:t>
+      </w:r>
+      <w:r>
+        <w:t>n</w:t>
+      </w:r>
+      <w:r>
+        <w:t xml:space="preserve">er lässt sich über </w:t>
+      </w:r>
+      <w:proofErr w:type="spellStart"/>
+      <w:r>
+        <w:t>ApplicationData.Current.RoamingFolder</w:t>
+      </w:r>
+      <w:proofErr w:type="spellEnd"/>
+      <w:r>
+        <w:t xml:space="preserve"> abfragen. </w:t>
+      </w:r>
+      <w:r>
+        <w:t>Unter  [</w:t>
+      </w:r>
+      <w:r>
+        <w:t>4</w:t>
+      </w:r>
+      <w:r>
+        <w:t xml:space="preserve">] sind </w:t>
+      </w:r>
+      <w:r>
+        <w:t xml:space="preserve">Empfehlungen </w:t>
+      </w:r>
+      <w:r>
+        <w:t xml:space="preserve">von </w:t>
+      </w:r>
+      <w:r>
+        <w:t>Microsoft zu</w:t>
       </w:r>
       <w:r>
         <w:t>m</w:t>
       </w:r>
       <w:r>
-        <w:t xml:space="preserve"> Lesen und Speichern dieser </w:t>
-      </w:r>
-      <w:proofErr w:type="spellStart"/>
-      <w:r>
-        <w:t>Credentials</w:t>
-      </w:r>
-      <w:proofErr w:type="spellEnd"/>
-      <w:r>
-        <w:t xml:space="preserve"> die Klasse </w:t>
-      </w:r>
-      <w:proofErr w:type="spellStart"/>
-      <w:r>
-        <w:t>PasswordCredential</w:t>
-      </w:r>
-      <w:proofErr w:type="spellEnd"/>
-      <w:r>
-        <w:t xml:space="preserve"> aus den Namensbereich </w:t>
-      </w:r>
-      <w:proofErr w:type="spellStart"/>
-      <w:r>
-        <w:t>Windows.Security.Credentials</w:t>
-      </w:r>
-      <w:proofErr w:type="spellEnd"/>
-      <w:r>
-        <w:t xml:space="preserve"> zur Verfügung. Diese </w:t>
-      </w:r>
-      <w:proofErr w:type="spellStart"/>
-      <w:r>
-        <w:t>Credentials</w:t>
-      </w:r>
-      <w:proofErr w:type="spellEnd"/>
-      <w:r>
-        <w:t xml:space="preserve"> werden allerdings nicht im lokalen Anwendungsbereich gespeichert, sondern in einem </w:t>
-      </w:r>
-      <w:r>
-        <w:t xml:space="preserve">sicheren Bereich, welcher auch zwischen verschiedenen </w:t>
-      </w:r>
-      <w:r>
-        <w:t xml:space="preserve">Geräten </w:t>
-      </w:r>
-      <w:r>
-        <w:t>synchronisiert werden kann</w:t>
-      </w:r>
-      <w:r>
-        <w:t xml:space="preserve">. </w:t>
-      </w:r>
-      <w:r>
-        <w:t xml:space="preserve">Weitere Optionen, um </w:t>
-      </w:r>
-      <w:proofErr w:type="spellStart"/>
-      <w:r>
-        <w:t>UserCredentials</w:t>
-      </w:r>
-      <w:proofErr w:type="spellEnd"/>
-      <w:r>
-        <w:t xml:space="preserve"> in Windows 8 Anwendungen zu speichern</w:t>
-      </w:r>
-      <w:r>
-        <w:t>,</w:t>
-      </w:r>
-      <w:r>
-        <w:t xml:space="preserve"> sind unter [</w:t>
-      </w:r>
-      <w:r>
-        <w:t>3</w:t>
-      </w:r>
-      <w:r>
-        <w:t xml:space="preserve">] in der MSDN zu finden. </w:t>
-      </w:r>
-    </w:p>
-    <w:p>
-      <w:r>
-        <w:t xml:space="preserve">Weitere </w:t>
-      </w:r>
-      <w:proofErr w:type="spellStart"/>
-      <w:r>
-        <w:t>Anwendungseineinstellungen</w:t>
-      </w:r>
-      <w:proofErr w:type="spellEnd"/>
-      <w:r>
-        <w:t xml:space="preserve"> können über </w:t>
-      </w:r>
-      <w:proofErr w:type="spellStart"/>
-      <w:r>
-        <w:t>ApplicationData.Current.</w:t>
-      </w:r>
-      <w:r>
-        <w:t>LocalSettings</w:t>
-      </w:r>
-      <w:proofErr w:type="spellEnd"/>
-      <w:r>
-        <w:t xml:space="preserve"> als Key/Value Paare gespeichert werden. Sollten diese Einstellungen auf mehreren Windows 8 Geräten über die Microsoft </w:t>
+        <w:t xml:space="preserve"> Umgang mit Roaming Daten</w:t>
+      </w:r>
+      <w:r>
+        <w:t xml:space="preserve"> zu finden.</w:t>
+      </w:r>
+      <w:r>
+        <w:t xml:space="preserve"> Ein wichtiger und zu beachtender Aspekt hierbei ist, dass die Größe des zur Synchronisation verfügenden </w:t>
       </w:r>
       <w:proofErr w:type="spellStart"/>
       <w:r>
@@ -3714,86 +3805,6 @@
       </w:r>
       <w:proofErr w:type="spellEnd"/>
       <w:r>
-        <w:t xml:space="preserve"> synchronisiert werden, empfiehlt es sich, diese über </w:t>
-      </w:r>
-      <w:proofErr w:type="spellStart"/>
-      <w:r>
-        <w:t>ApplicationData.Current.RoamingSettings</w:t>
-      </w:r>
-      <w:proofErr w:type="spellEnd"/>
-      <w:r>
-        <w:t xml:space="preserve"> zu verwalten.</w:t>
-      </w:r>
-      <w:r>
-        <w:t xml:space="preserve"> </w:t>
-      </w:r>
-      <w:r>
-        <w:t>Prädestiniert für solche Daten sind anwendungsspezifische Benutzereinstellungen, die der Benutzer möglicherweise nicht auf jedem seiner Geräte von neuem vornehmen möchte.</w:t>
-      </w:r>
-    </w:p>
-    <w:p>
-      <w:r>
-        <w:t>Über Roaming Ordner lassen sich im Übrigen</w:t>
-      </w:r>
-      <w:r>
-        <w:t xml:space="preserve"> auch</w:t>
-      </w:r>
-      <w:r>
-        <w:t xml:space="preserve"> weitere Daten abspeichern</w:t>
-      </w:r>
-      <w:r>
-        <w:t>.</w:t>
-      </w:r>
-      <w:r>
-        <w:t xml:space="preserve"> </w:t>
-      </w:r>
-      <w:r>
-        <w:t xml:space="preserve">Der Roaming Order lässt sich über </w:t>
-      </w:r>
-      <w:proofErr w:type="spellStart"/>
-      <w:r>
-        <w:t>ApplicationData.Current.RoamingFolder</w:t>
-      </w:r>
-      <w:proofErr w:type="spellEnd"/>
-      <w:r>
-        <w:t xml:space="preserve"> abfragen. </w:t>
-      </w:r>
-      <w:r>
-        <w:t>Unter  [</w:t>
-      </w:r>
-      <w:r>
-        <w:t>4</w:t>
-      </w:r>
-      <w:r>
-        <w:t xml:space="preserve">] sind </w:t>
-      </w:r>
-      <w:r>
-        <w:t xml:space="preserve">Empfehlungen </w:t>
-      </w:r>
-      <w:r>
-        <w:t xml:space="preserve">von </w:t>
-      </w:r>
-      <w:r>
-        <w:t>Microsoft zu</w:t>
-      </w:r>
-      <w:r>
-        <w:t>m</w:t>
-      </w:r>
-      <w:r>
-        <w:t xml:space="preserve"> Umgang mit Roaming Daten</w:t>
-      </w:r>
-      <w:r>
-        <w:t xml:space="preserve"> zu finden.</w:t>
-      </w:r>
-      <w:r>
-        <w:t xml:space="preserve"> Ein wichtiger und zu beachtender Aspekt hierbei ist, dass die Größe des zur Synchronisation verfügenden </w:t>
-      </w:r>
-      <w:proofErr w:type="spellStart"/>
-      <w:r>
-        <w:t>Cloud</w:t>
-      </w:r>
-      <w:proofErr w:type="spellEnd"/>
-      <w:r>
         <w:t xml:space="preserve">-Speichers begrenzt ist. Diese kann über </w:t>
       </w:r>
       <w:proofErr w:type="spellStart"/>
@@ -3803,6 +3814,13 @@
       <w:proofErr w:type="spellEnd"/>
       <w:r>
         <w:t xml:space="preserve"> abgefragt werden.</w:t>
+      </w:r>
+      <w:commentRangeEnd w:id="14"/>
+      <w:r>
+        <w:rPr>
+          <w:rStyle w:val="CommentReference"/>
+        </w:rPr>
+        <w:commentReference w:id="14"/>
       </w:r>
     </w:p>
     <w:p>
@@ -3819,56 +3837,59 @@
       <w:r>
         <w:t xml:space="preserve">Nachdem </w:t>
       </w:r>
-      <w:commentRangeStart w:id="13"/>
+      <w:commentRangeStart w:id="19"/>
       <w:r>
         <w:t xml:space="preserve">wir </w:t>
       </w:r>
-      <w:commentRangeEnd w:id="13"/>
+      <w:commentRangeEnd w:id="19"/>
       <w:r>
         <w:rPr>
           <w:rStyle w:val="CommentReference"/>
         </w:rPr>
-        <w:commentReference w:id="13"/>
-      </w:r>
-      <w:r>
-        <w:t xml:space="preserve">nun wissen, wie wir die Anwendungsdaten lokal speichern können, sollten wir uns nun natürlich auch Gedanken machen, wann und wie </w:t>
-      </w:r>
-      <w:r>
-        <w:t xml:space="preserve">auf diese Daten wieder zugegriffen werden </w:t>
-      </w:r>
-      <w:r>
-        <w:t xml:space="preserve">und wie diese Daten mit den vom </w:t>
-      </w:r>
-      <w:proofErr w:type="spellStart"/>
-      <w:r>
-        <w:t>WebService</w:t>
-      </w:r>
-      <w:proofErr w:type="spellEnd"/>
-      <w:r>
-        <w:t xml:space="preserve"> abgefragten </w:t>
-      </w:r>
-      <w:r>
-        <w:t xml:space="preserve">aktuelleren </w:t>
-      </w:r>
-      <w:r>
-        <w:t xml:space="preserve">Daten </w:t>
-      </w:r>
-      <w:r>
-        <w:t xml:space="preserve">synchronisiert werden </w:t>
-      </w:r>
-      <w:r>
-        <w:t>können. Je nach Anwendungsfall kann hierfür eine ganz unterschiedliche Strategie erforderlich sein.</w:t>
-      </w:r>
-    </w:p>
-    <w:p>
-      <w:r>
-        <w:t>In unserer Beispielanwendung beschränken wir uns darauf, die im jeweiligen Store gespeicherten Daten einfach durch die vom Webservice zurückgelieferten Daten zu ersetzen.</w:t>
-      </w:r>
-      <w:ins w:id="14" w:author="Heinichen, Joerg" w:date="2012-08-23T13:25:00Z">
+        <w:commentReference w:id="19"/>
+      </w:r>
+      <w:r>
+        <w:t>nun wissen, wie wir die Anwendungsdaten lokal speichern können, sollten wir uns</w:t>
+      </w:r>
+      <w:ins w:id="20" w:author="Baer, Jan" w:date="2012-08-23T16:40:00Z">
         <w:r>
-          <w:t xml:space="preserve"> In anderen Fällen wäre vielleicht ein Vergleich und Zusammenführen der Daten notwendig.</w:t>
+          <w:t xml:space="preserve"> </w:t>
         </w:r>
       </w:ins>
+      <w:r>
+        <w:t xml:space="preserve">natürlich auch Gedanken machen, wann und wie </w:t>
+      </w:r>
+      <w:r>
+        <w:t xml:space="preserve">auf diese Daten wieder zugegriffen werden </w:t>
+      </w:r>
+      <w:r>
+        <w:t xml:space="preserve">und wie diese Daten mit den vom </w:t>
+      </w:r>
+      <w:proofErr w:type="spellStart"/>
+      <w:r>
+        <w:t>WebService</w:t>
+      </w:r>
+      <w:proofErr w:type="spellEnd"/>
+      <w:r>
+        <w:t xml:space="preserve"> abgefragten </w:t>
+      </w:r>
+      <w:r>
+        <w:t xml:space="preserve">aktuelleren </w:t>
+      </w:r>
+      <w:r>
+        <w:t xml:space="preserve">Daten </w:t>
+      </w:r>
+      <w:r>
+        <w:t xml:space="preserve">synchronisiert werden </w:t>
+      </w:r>
+      <w:r>
+        <w:t>können. Je nach Anwendungsfall kann hierfür eine ganz unterschiedliche Strategie erforderlich sein.</w:t>
+      </w:r>
+    </w:p>
+    <w:p>
+      <w:r>
+        <w:t>In unserer Beispielanwendung beschränken wir uns darauf, die im jeweiligen Store gespeicherten Daten einfach durch die vom Webservice zurückgelieferten Daten zu ersetzen.</w:t>
+      </w:r>
     </w:p>
     <w:p>
       <w:r>
@@ -3880,13 +3901,7 @@
       </w:r>
       <w:proofErr w:type="spellEnd"/>
       <w:r>
-        <w:t xml:space="preserve"> zuerst</w:t>
-      </w:r>
-      <w:r>
-        <w:t xml:space="preserve"> aus dem</w:t>
-      </w:r>
-      <w:r>
-        <w:t xml:space="preserve"> </w:t>
+        <w:t xml:space="preserve"> zuerst den </w:t>
       </w:r>
       <w:proofErr w:type="spellStart"/>
       <w:r>
@@ -3894,16 +3909,7 @@
       </w:r>
       <w:proofErr w:type="spellEnd"/>
       <w:r>
-        <w:t xml:space="preserve"> </w:t>
-      </w:r>
-      <w:r>
-        <w:t>liest</w:t>
-      </w:r>
-      <w:r>
-        <w:t xml:space="preserve"> </w:t>
-      </w:r>
-      <w:r>
-        <w:t>um, dem Benutze</w:t>
+        <w:t xml:space="preserve"> abfragt um, dem Benutze</w:t>
       </w:r>
       <w:r>
         <w:t xml:space="preserve">r möglichst schnell die zuletzt lokal abgespeicherten Customers anzuzeigen, bevor die Daten dann explizit über den </w:t>
@@ -7000,7 +7006,6 @@
           <w:highlight w:val="white"/>
           <w:lang w:val="en-US"/>
         </w:rPr>
-        <w:lastRenderedPageBreak/>
         <w:t xml:space="preserve">                </w:t>
       </w:r>
       <w:proofErr w:type="gramStart"/>
@@ -7041,6 +7046,7 @@
           <w:highlight w:val="white"/>
           <w:lang w:val="en-US"/>
         </w:rPr>
+        <w:lastRenderedPageBreak/>
         <w:t xml:space="preserve">                {</w:t>
       </w:r>
     </w:p>
@@ -7996,6 +8002,11 @@
       <w:r>
         <w:t xml:space="preserve">Über die </w:t>
       </w:r>
+      <w:del w:id="21" w:author="Baer, Jan" w:date="2012-08-22T15:43:00Z">
+        <w:r>
+          <w:delText xml:space="preserve">Windows </w:delText>
+        </w:r>
+      </w:del>
       <w:proofErr w:type="spellStart"/>
       <w:r>
         <w:t>WinRT</w:t>
@@ -8068,7 +8079,7 @@
     <w:p>
       <w:pPr>
         <w:rPr>
-          <w:rStyle w:val="Hyperlink"/>
+          <w:del w:id="22" w:author="Baer, Jan" w:date="2012-08-22T15:42:00Z"/>
         </w:rPr>
       </w:pPr>
       <w:r>
@@ -8216,7 +8227,7 @@
       </w:r>
     </w:p>
   </w:comment>
-  <w:comment w:id="1" w:author="Heinichen, Joerg" w:date="2012-08-22T16:02:00Z" w:initials="jhe">
+  <w:comment w:id="1" w:author="Gruber, Christian" w:date="2012-08-23T11:08:00Z" w:initials="CG">
     <w:p>
       <w:pPr>
         <w:pStyle w:val="CommentText"/>
@@ -8227,12 +8238,33 @@
         </w:rPr>
         <w:annotationRef/>
       </w:r>
+      <w:proofErr w:type="spellStart"/>
+      <w:r>
+        <w:t>chg</w:t>
+      </w:r>
+      <w:proofErr w:type="spellEnd"/>
+      <w:r>
+        <w:t xml:space="preserve">: Was bedeutet „Anwenderentscheidung“ und warum steht das hier? </w:t>
+      </w:r>
+    </w:p>
+  </w:comment>
+  <w:comment w:id="2" w:author="Heinichen, Joerg" w:date="2012-08-22T16:02:00Z" w:initials="jhe">
+    <w:p>
+      <w:pPr>
+        <w:pStyle w:val="CommentText"/>
+      </w:pPr>
+      <w:r>
+        <w:rPr>
+          <w:rStyle w:val="CommentReference"/>
+        </w:rPr>
+        <w:annotationRef/>
+      </w:r>
       <w:r>
         <w:t>TBD</w:t>
       </w:r>
     </w:p>
   </w:comment>
-  <w:comment w:id="6" w:author="Heinichen, Joerg" w:date="2012-08-22T16:02:00Z" w:initials="jhe">
+  <w:comment w:id="4" w:author="Heinichen, Joerg" w:date="2012-08-22T16:02:00Z" w:initials="jhe">
     <w:p>
       <w:pPr>
         <w:pStyle w:val="CommentText"/>
@@ -8248,7 +8280,7 @@
       </w:r>
     </w:p>
   </w:comment>
-  <w:comment w:id="7" w:author="Heinichen, Joerg" w:date="2012-08-22T16:02:00Z" w:initials="jhe">
+  <w:comment w:id="5" w:author="Heinichen, Joerg" w:date="2012-08-22T16:02:00Z" w:initials="jhe">
     <w:p>
       <w:pPr>
         <w:pStyle w:val="CommentText"/>
@@ -8264,7 +8296,7 @@
       </w:r>
     </w:p>
   </w:comment>
-  <w:comment w:id="9" w:author="Heinichen, Joerg" w:date="2012-08-22T16:02:00Z" w:initials="jhe">
+  <w:comment w:id="14" w:author="Baer, Jan" w:date="2012-08-22T16:02:00Z" w:initials="BJ">
     <w:p>
       <w:pPr>
         <w:pStyle w:val="CommentText"/>
@@ -8276,19 +8308,11 @@
         <w:annotationRef/>
       </w:r>
       <w:r>
-        <w:t xml:space="preserve">TBD: </w:t>
-      </w:r>
-      <w:proofErr w:type="spellStart"/>
-      <w:r>
-        <w:t>LocalSettings</w:t>
-      </w:r>
-      <w:proofErr w:type="spellEnd"/>
-      <w:r>
-        <w:t xml:space="preserve"> erklären?</w:t>
+        <w:t>TODO: Jörg bitte den Abschnitt hier noch mal reviewen, da ich ihn komplett überarbeitet habe.</w:t>
       </w:r>
     </w:p>
   </w:comment>
-  <w:comment w:id="13" w:author="Heinichen, Joerg" w:date="2012-08-22T16:02:00Z" w:initials="jhe">
+  <w:comment w:id="19" w:author="Heinichen, Joerg" w:date="2012-08-22T16:02:00Z" w:initials="jhe">
     <w:p>
       <w:pPr>
         <w:pStyle w:val="CommentText"/>

</xml_diff>

<commit_message>
Updated document after feedback by Peter, Christian and Andreas.
</commit_message>
<xml_diff>
--- a/Doc/OfflineFirst.docx
+++ b/Doc/OfflineFirst.docx
@@ -71,21 +71,88 @@
         <w:t xml:space="preserve">neue </w:t>
       </w:r>
       <w:r>
-        <w:t>tolle Windows 8 App ist gefunden und somit ein wichtiger Schritt schon mal getan. Bevor Sie sich nun aber Hals über Kopf in die Entwicklung stürzen, sollte Sie noch einmal kurz überlegen, was Sie von einer App erwarten</w:t>
+        <w:t xml:space="preserve">tolle Windows 8 App ist gefunden und somit ein wichtiger Schritt getan. Bevor </w:t>
+      </w:r>
+      <w:r>
+        <w:t>man</w:t>
+      </w:r>
+      <w:r>
+        <w:t xml:space="preserve"> </w:t>
+      </w:r>
+      <w:r>
+        <w:t xml:space="preserve">sich nun aber Hals über Kopf in die Entwicklung </w:t>
+      </w:r>
+      <w:r>
+        <w:t>stürz</w:t>
+      </w:r>
+      <w:r>
+        <w:t>t</w:t>
+      </w:r>
+      <w:r>
+        <w:t xml:space="preserve">, sollte </w:t>
+      </w:r>
+      <w:r>
+        <w:t>man</w:t>
+      </w:r>
+      <w:r>
+        <w:t xml:space="preserve"> </w:t>
+      </w:r>
+      <w:r>
+        <w:t>noch einmal kurz überlegen, was von einer App erwarte</w:t>
+      </w:r>
+      <w:r>
+        <w:t>t wird</w:t>
       </w:r>
       <w:r>
         <w:t>,</w:t>
       </w:r>
       <w:r>
-        <w:t xml:space="preserve"> damit Sie eine ihrer Lieblings-Apps wird. Natürlich soll sie ihren Zweck erfüllen, also genau die von Ihnen benötigen </w:t>
-      </w:r>
-      <w:proofErr w:type="spellStart"/>
-      <w:r>
-        <w:t>UseCases</w:t>
-      </w:r>
-      <w:proofErr w:type="spellEnd"/>
-      <w:r>
-        <w:t xml:space="preserve"> abdecken. Aber damit allein ist es nicht getan. Damit es wirklich Spaß macht m</w:t>
+        <w:t xml:space="preserve"> damit </w:t>
+      </w:r>
+      <w:r>
+        <w:t>s</w:t>
+      </w:r>
+      <w:r>
+        <w:t xml:space="preserve">ie </w:t>
+      </w:r>
+      <w:r>
+        <w:t>für den Benutzer zu einer</w:t>
+      </w:r>
+      <w:r>
+        <w:t xml:space="preserve"> </w:t>
+      </w:r>
+      <w:r>
+        <w:t>„</w:t>
+      </w:r>
+      <w:r>
+        <w:t>Lieblings-App</w:t>
+      </w:r>
+      <w:r>
+        <w:t>“</w:t>
+      </w:r>
+      <w:r>
+        <w:t xml:space="preserve"> </w:t>
+      </w:r>
+      <w:r>
+        <w:t>werden kann</w:t>
+      </w:r>
+      <w:r>
+        <w:t>. Natürlich soll</w:t>
+      </w:r>
+      <w:r>
+        <w:t>te</w:t>
+      </w:r>
+      <w:r>
+        <w:t xml:space="preserve"> sie ihren Zweck erfüllen, also genau die benötigen </w:t>
+      </w:r>
+      <w:r>
+        <w:t>Anwendungsfälle</w:t>
+      </w:r>
+      <w:r>
+        <w:t xml:space="preserve"> </w:t>
+      </w:r>
+      <w:r>
+        <w:t>abdecken. Aber damit allein ist es nicht getan. Damit es wirklich Spaß macht m</w:t>
       </w:r>
       <w:r>
         <w:t>it einer App zu arbeiten, muss</w:t>
@@ -97,7 +164,12 @@
         <w:t>sofort</w:t>
       </w:r>
       <w:r>
-        <w:t xml:space="preserve"> reagieren, nie abstürzen, intuitiv bedienbar sein, gut aussehen</w:t>
+        <w:t xml:space="preserve"> reagieren, nie abs</w:t>
+      </w:r>
+      <w:bookmarkStart w:id="1" w:name="_GoBack"/>
+      <w:bookmarkEnd w:id="1"/>
+      <w:r>
+        <w:t>türzen, intuitiv bedienbar sein, gut aussehen</w:t>
       </w:r>
       <w:r>
         <w:t>,</w:t>
@@ -115,7 +187,16 @@
         <w:t>.</w:t>
       </w:r>
       <w:r>
-        <w:t xml:space="preserve"> Nicht ganz einfach, oder? Selbst </w:t>
+        <w:t>; eine n</w:t>
+      </w:r>
+      <w:r>
+        <w:t>icht ganz einfach</w:t>
+      </w:r>
+      <w:r>
+        <w:t>e Aufgabe.</w:t>
+      </w:r>
+      <w:r>
+        <w:t xml:space="preserve"> Selbst </w:t>
       </w:r>
       <w:r>
         <w:t xml:space="preserve">Apps der großen </w:t>
@@ -135,7 +216,19 @@
         <w:t xml:space="preserve"> </w:t>
       </w:r>
       <w:r>
-        <w:t>Vielleicht kennen Sie das ja auch schon: Sie sitzen gerade im Zug und wollen sich die Neuigkeiten aus Ihrem Bekanntenkreis anschauen, müssen aber gefühlte Stunden warten, bis überhaupt etwas auf dem Bildschirm angezeigt wird</w:t>
+        <w:t xml:space="preserve">Vielleicht kennen Sie das ja auch: Sie sitzen gerade im Zug und wollen sich die Neuigkeiten aus Ihrem Bekanntenkreis anschauen, müssen aber </w:t>
+      </w:r>
+      <w:r>
+        <w:t>„</w:t>
+      </w:r>
+      <w:r>
+        <w:t>gefühlte Stunden</w:t>
+      </w:r>
+      <w:r>
+        <w:t>“</w:t>
+      </w:r>
+      <w:r>
+        <w:t xml:space="preserve"> warten, bis überhaupt etwas auf dem Bildschirm angezeigt wird</w:t>
       </w:r>
       <w:r>
         <w:t xml:space="preserve"> </w:t>
@@ -153,13 +246,22 @@
         <w:t xml:space="preserve"> Große Anbieter können sich so etwas vielleicht leisten, </w:t>
       </w:r>
       <w:r>
-        <w:t>sofern</w:t>
-      </w:r>
-      <w:r>
-        <w:t xml:space="preserve"> Sie aber gerade erst in den Markt einsteigen</w:t>
-      </w:r>
-      <w:r>
-        <w:t xml:space="preserve"> wollen</w:t>
+        <w:t>w</w:t>
+      </w:r>
+      <w:r>
+        <w:t>e</w:t>
+      </w:r>
+      <w:r>
+        <w:t>nn man</w:t>
+      </w:r>
+      <w:r>
+        <w:t xml:space="preserve"> aber gerade erst in den Markt einsteigen</w:t>
+      </w:r>
+      <w:r>
+        <w:t xml:space="preserve"> </w:t>
+      </w:r>
+      <w:r>
+        <w:t>will</w:t>
       </w:r>
       <w:r>
         <w:t>, muss der erste Wurf sitzen.</w:t>
@@ -171,10 +273,19 @@
         <w:t xml:space="preserve"> oder überlastet sind</w:t>
       </w:r>
       <w:r>
+        <w:t>,</w:t>
+      </w:r>
+      <w:r>
         <w:t xml:space="preserve"> und kümmern uns um die Offlinefähigkeit </w:t>
       </w:r>
       <w:r>
-        <w:t xml:space="preserve">Ihrer Anwendung. </w:t>
+        <w:t>unserer</w:t>
+      </w:r>
+      <w:r>
+        <w:t xml:space="preserve"> </w:t>
+      </w:r>
+      <w:r>
+        <w:t xml:space="preserve">Anwendung. </w:t>
       </w:r>
     </w:p>
     <w:p>
@@ -214,13 +325,14 @@
       <w:r>
         <w:t xml:space="preserve">. Sie sollten genau überlegen, welche </w:t>
       </w:r>
-      <w:proofErr w:type="spellStart"/>
-      <w:r>
-        <w:t>UseCases</w:t>
-      </w:r>
-      <w:proofErr w:type="spellEnd"/>
-      <w:r>
-        <w:t xml:space="preserve"> offline für Ihre App überhaupt Sinn haben</w:t>
+      <w:r>
+        <w:t>Anwendungsfälle</w:t>
+      </w:r>
+      <w:r>
+        <w:t xml:space="preserve"> </w:t>
+      </w:r>
+      <w:r>
+        <w:t>offline für Ihre App überhaupt Sinn haben</w:t>
       </w:r>
       <w:r>
         <w:t xml:space="preserve"> und was im Offl</w:t>
@@ -255,7 +367,13 @@
         <w:t xml:space="preserve"> zum Beispiel</w:t>
       </w:r>
       <w:r>
-        <w:t xml:space="preserve"> auf </w:t>
+        <w:t xml:space="preserve"> </w:t>
+      </w:r>
+      <w:r>
+        <w:t xml:space="preserve">eine Suche </w:t>
+      </w:r>
+      <w:r>
+        <w:t xml:space="preserve">auf </w:t>
       </w:r>
       <w:proofErr w:type="spellStart"/>
       <w:r>
@@ -263,10 +381,10 @@
       </w:r>
       <w:proofErr w:type="spellEnd"/>
       <w:r>
-        <w:t xml:space="preserve"> S</w:t>
-      </w:r>
-      <w:r>
-        <w:t xml:space="preserve">uchen durchführt, kann offline nicht </w:t>
+        <w:t xml:space="preserve"> </w:t>
+      </w:r>
+      <w:r>
+        <w:t xml:space="preserve">durchführt, kann offline nicht </w:t>
       </w:r>
       <w:r>
         <w:t>den vollen Funktionsumfang bieten</w:t>
@@ -290,13 +408,7 @@
         <w:t xml:space="preserve"> </w:t>
       </w:r>
       <w:r>
-        <w:t xml:space="preserve">Diskussionen </w:t>
-      </w:r>
-      <w:r>
-        <w:t xml:space="preserve">(Anwenderentscheidung) </w:t>
-      </w:r>
-      <w:r>
-        <w:t>offline zu speichern und diese dem Nutzer zu präsentieren.</w:t>
+        <w:t>Diskussionen offline zu speichern und diese dem Nutzer zu präsentieren.</w:t>
       </w:r>
       <w:r>
         <w:t xml:space="preserve"> </w:t>
@@ -308,7 +420,7 @@
         <w:t>auch</w:t>
       </w:r>
       <w:r>
-        <w:t xml:space="preserve"> sehr unterschiedliche Views für den Online- und Offline-Modus notwendig</w:t>
+        <w:t xml:space="preserve"> unterschiedliche Views für den Online- und Offline-Modus notwendig</w:t>
       </w:r>
       <w:r>
         <w:t>, so dass auch geklärt werden muss, wann man zwischen den Modi hin und her wechselt</w:t>
@@ -323,48 +435,102 @@
         <w:t xml:space="preserve">Kann dies automatisch geschehen? </w:t>
       </w:r>
       <w:r>
-        <w:t xml:space="preserve">Im Zweifelsfall sollten Sie dem Anwender die Kontrolle überlassen, denn nichts nervt mehr, als wenn die App ständig automatisch ihre Views umschaltet. </w:t>
-      </w:r>
-      <w:r>
-        <w:t xml:space="preserve">Sollte Ihre App für beide Modi dieselben Views verwenden, ist es dennoch wichtig über den Status der Internetverbindung zu informieren. Sie wollen natürlich wissen, ob Sie gerade über die aktuellsten oder nur </w:t>
-      </w:r>
-      <w:proofErr w:type="gramStart"/>
-      <w:r>
-        <w:t>ältere</w:t>
-      </w:r>
-      <w:proofErr w:type="gramEnd"/>
-      <w:r>
-        <w:t xml:space="preserve"> Daten verfügen. </w:t>
-      </w:r>
-    </w:p>
-    <w:p>
+        <w:t xml:space="preserve">Im Zweifelsfall sollten Sie dem Anwender die Kontrolle überlassen, denn nichts nervt mehr als </w:t>
+      </w:r>
+      <w:r>
+        <w:t>eine</w:t>
+      </w:r>
+      <w:r>
+        <w:t xml:space="preserve"> </w:t>
+      </w:r>
+      <w:r>
+        <w:t>die App</w:t>
+      </w:r>
+      <w:r>
+        <w:t>, die</w:t>
+      </w:r>
+      <w:r>
+        <w:t xml:space="preserve"> ständig automatisch ihre Views umschaltet. </w:t>
+      </w:r>
+      <w:r>
+        <w:t xml:space="preserve">Sollte Ihre App für beide Modi dieselben Views verwenden, ist es dennoch wichtig über den Status der Internetverbindung zu informieren. Sie wollen natürlich wissen, ob Sie gerade über aktuellste oder nur ältere Daten verfügen. </w:t>
+      </w:r>
+    </w:p>
+    <w:p>
+      <w:r>
+        <w:t xml:space="preserve">Als </w:t>
+      </w:r>
+      <w:r>
+        <w:t xml:space="preserve">weiteres </w:t>
+      </w:r>
+      <w:r>
+        <w:t>Beispiel</w:t>
+      </w:r>
+      <w:r>
+        <w:t xml:space="preserve"> – auch für den Lernprozess</w:t>
+      </w:r>
+      <w:r>
+        <w:t xml:space="preserve"> den man bei der Entwicklung einer guten App dur</w:t>
+      </w:r>
+      <w:r>
+        <w:t>ch</w:t>
+      </w:r>
+      <w:r>
+        <w:t>läuft</w:t>
+      </w:r>
+      <w:r>
+        <w:t xml:space="preserve"> – soll</w:t>
+      </w:r>
+      <w:r>
+        <w:t xml:space="preserve"> hier die </w:t>
+      </w:r>
+      <w:proofErr w:type="spellStart"/>
+      <w:r>
+        <w:t>Xing</w:t>
+      </w:r>
+      <w:proofErr w:type="spellEnd"/>
+      <w:r>
+        <w:t>-App für Windows Phone 7 herangezogen werden</w:t>
+      </w:r>
+      <w:r>
+        <w:t xml:space="preserve">, welche durch Zühlke </w:t>
+      </w:r>
       <w:r>
         <w:lastRenderedPageBreak/>
-        <w:t xml:space="preserve">Als </w:t>
-      </w:r>
-      <w:r>
-        <w:t xml:space="preserve">weiteres </w:t>
-      </w:r>
-      <w:r>
-        <w:t>Beispiel</w:t>
-      </w:r>
-      <w:r>
-        <w:t xml:space="preserve"> – auch für den Lernprozess</w:t>
-      </w:r>
-      <w:r>
-        <w:t xml:space="preserve"> den man bei der Entwicklung einer guten App dur</w:t>
-      </w:r>
-      <w:r>
-        <w:t>ch</w:t>
-      </w:r>
-      <w:r>
-        <w:t>läuft</w:t>
-      </w:r>
-      <w:r>
-        <w:t xml:space="preserve"> – soll</w:t>
-      </w:r>
-      <w:r>
-        <w:t xml:space="preserve"> hier die </w:t>
+        <w:t>entwickelt wurde</w:t>
+      </w:r>
+      <w:r>
+        <w:t>.</w:t>
+      </w:r>
+      <w:r>
+        <w:t xml:space="preserve"> </w:t>
+      </w:r>
+      <w:r>
+        <w:t xml:space="preserve">Der erste Entwurf sah vor, dass viele Entitäten, wie </w:t>
+      </w:r>
+      <w:r>
+        <w:t>Kontakte</w:t>
+      </w:r>
+      <w:r>
+        <w:t xml:space="preserve">, Nachrichten oder Neuigkeiten aus dem Sozialen Netzwerk zwar offline gespeichert werden, </w:t>
+      </w:r>
+      <w:r>
+        <w:t xml:space="preserve">dies aber nur für schon betrachtete Einträge. Bei internen Tests zeigte sich schnell, dass es für die Anwender vollkommen intransparent und frustrierend war, wenn einzelne Kontakte offline zur Verfügung standen, andere aber nicht. Die Lösung war möglichst alle Entitäten offline zu speichern. Nur zu welchem Zeitpunkt </w:t>
+      </w:r>
+      <w:r>
+        <w:t>muss</w:t>
+      </w:r>
+      <w:r>
+        <w:t xml:space="preserve"> dies geschehen? Sollten alle Kontakte geladen und gespeichert werden, wenn man das erste Mal die Kontaktübersicht öffnet? Das Ergebnis wäre eine recht lange Wartezeit, was</w:t>
+      </w:r>
+      <w:r>
+        <w:t xml:space="preserve"> bei dem Anwender wiederum für Unmut sorgt.</w:t>
+      </w:r>
+      <w:r>
+        <w:t xml:space="preserve"> Am ehesten wird die Wartezeit beim ersten Start der Anwendung akzeptiert.</w:t>
+      </w:r>
+      <w:r>
+        <w:t xml:space="preserve"> Jedoch auch zu diesem Zeitpunkt muss der Anwender informiert werden, was die App gerade tut. In der </w:t>
       </w:r>
       <w:proofErr w:type="spellStart"/>
       <w:r>
@@ -372,62 +538,18 @@
       </w:r>
       <w:proofErr w:type="spellEnd"/>
       <w:r>
-        <w:t>-App für Windows Phone 7 herangezogen werden</w:t>
-      </w:r>
-      <w:r>
-        <w:t>, welche durch Zühlke entwickelt wurde</w:t>
-      </w:r>
-      <w:r>
-        <w:t>.</w:t>
-      </w:r>
-      <w:r>
-        <w:t xml:space="preserve"> </w:t>
-      </w:r>
-      <w:r>
-        <w:t xml:space="preserve">Der erste Entwurf sah vor, dass viele Entitäten, wie </w:t>
-      </w:r>
-      <w:r>
-        <w:t>Kontakte</w:t>
-      </w:r>
-      <w:r>
-        <w:t xml:space="preserve">, Nachrichten oder Neuigkeiten aus dem Sozialen Netzwerk zwar offline gespeichert werden, </w:t>
-      </w:r>
-      <w:r>
-        <w:t xml:space="preserve">dies aber nur für schon betrachtete Einträge. Bei internen Tests zeigte sich schnell, dass für es für die Anwender vollkommen intransparent und frustrierend war, wenn einzelne Kontakte offline zur Verfügung standen, andere aber nicht. Die Lösung war möglichst alle Entitäten offline zu speichern. Nur zu welchem Zeitpunkt </w:t>
-      </w:r>
-      <w:r>
-        <w:t>muss</w:t>
-      </w:r>
-      <w:r>
-        <w:t xml:space="preserve"> dies geschehen? Sollten alle Kontakte geladen und gespeichert werden, wenn man das erste Mal die Kontaktübersicht öffnet? Das Ergebnis wäre eine recht lange Wartezeit, was</w:t>
-      </w:r>
-      <w:r>
-        <w:t xml:space="preserve"> bei dem Anwender wiederum für Unmut sorgt.</w:t>
-      </w:r>
-      <w:r>
-        <w:t xml:space="preserve"> Am ehesten wird die Wartezeit beim ersten Start der Anwendung akzeptiert.</w:t>
-      </w:r>
-      <w:r>
-        <w:t xml:space="preserve"> Jedoch auch zu diesem Zeitpunkt muss der Anwender informiert werden, was die App gerade tut. In der </w:t>
-      </w:r>
-      <w:proofErr w:type="spellStart"/>
-      <w:r>
-        <w:t>Xing</w:t>
-      </w:r>
-      <w:proofErr w:type="spellEnd"/>
-      <w:r>
         <w:t>-App gibt es dafür einen Lade-Bildschirm, welcher genau darüber informiert, was gerade geladen wird und wie weit der Prozess schon fortgeschritten ist. (</w:t>
       </w:r>
-      <w:commentRangeStart w:id="1"/>
+      <w:commentRangeStart w:id="2"/>
       <w:r>
         <w:t>Abbildung 1</w:t>
       </w:r>
-      <w:commentRangeEnd w:id="1"/>
+      <w:commentRangeEnd w:id="2"/>
       <w:r>
         <w:rPr>
           <w:rStyle w:val="CommentReference"/>
         </w:rPr>
-        <w:commentReference w:id="1"/>
+        <w:commentReference w:id="2"/>
       </w:r>
       <w:r>
         <w:t>)</w:t>
@@ -435,41 +557,42 @@
     </w:p>
     <w:p>
       <w:r>
-        <w:t>Sind erst einmal alle Daten geladen, ergibt sich ein weiterer Vorteil dieser Vorgehensweise. Beim zweiten Start der Anwendung sind die meisten Daten schon lokal abgelegt und können sehr schnell zugegriffen werden. Die Anwendung startet bedeutend schneller und kann sofort Inhalte anzeigen.</w:t>
-      </w:r>
-      <w:r>
-        <w:t xml:space="preserve"> Gleichzeitig kann asynchron online nach den neuesten Daten gesucht werden, welche nachträglich den Anwender präsentiert werden. </w:t>
-      </w:r>
-      <w:r>
-        <w:t>Eine mögliche</w:t>
-      </w:r>
-      <w:r>
-        <w:t xml:space="preserve"> Architektur dieses „</w:t>
-      </w:r>
-      <w:proofErr w:type="spellStart"/>
-      <w:r>
-        <w:t>OfflineFirst</w:t>
-      </w:r>
-      <w:proofErr w:type="spellEnd"/>
-      <w:r>
-        <w:t>“-Ansatzes</w:t>
-      </w:r>
-      <w:r>
-        <w:t xml:space="preserve"> wird im nächsten Abschnitt genauer erläutert</w:t>
-      </w:r>
-      <w:r>
-        <w:t>.</w:t>
-      </w:r>
-    </w:p>
-    <w:p>
-      <w:r>
-        <w:t xml:space="preserve">Als Hilfestellung für Ihre App hier noch mal die </w:t>
-      </w:r>
-      <w:r>
-        <w:t>w</w:t>
-      </w:r>
-      <w:r>
-        <w:t>ichtigsten Frage, die Sie sich stellen sollten:</w:t>
+        <w:t xml:space="preserve">Aus dieser Vorgehensweise </w:t>
+      </w:r>
+      <w:r>
+        <w:t xml:space="preserve">ergibt sich ein weiterer </w:t>
+      </w:r>
+      <w:r>
+        <w:t>Vorteil:</w:t>
+      </w:r>
+      <w:r>
+        <w:t xml:space="preserve"> Beim zweiten Start der Anwendung sind die meisten Daten schon lokal abgelegt und </w:t>
+      </w:r>
+      <w:r>
+        <w:t xml:space="preserve">können sofort angezeigt werden. </w:t>
+      </w:r>
+      <w:r>
+        <w:t xml:space="preserve"> Gleichzeitig kann </w:t>
+      </w:r>
+      <w:r>
+        <w:t>im Hintergrund</w:t>
+      </w:r>
+      <w:r>
+        <w:t xml:space="preserve"> </w:t>
+      </w:r>
+      <w:r>
+        <w:t>online nach den neuesten Daten gesucht werden, welche nachträglich de</w:t>
+      </w:r>
+      <w:r>
+        <w:t>m</w:t>
+      </w:r>
+      <w:r>
+        <w:t xml:space="preserve"> Anwender präsentiert werden. </w:t>
+      </w:r>
+    </w:p>
+    <w:p>
+      <w:r>
+        <w:t>Zusammengefasst sollte man sich bei der Entwicklung einer „Offline-First“-App folgende Fragen stellen:</w:t>
       </w:r>
     </w:p>
     <w:p>
@@ -481,7 +604,10 @@
         </w:numPr>
       </w:pPr>
       <w:r>
-        <w:t>Was soll offline gespeichert werden? Geschieht dies automatisch oder wird Content explizit durch den Benutzer gespeichert.</w:t>
+        <w:t>Welche Inhalte sollen</w:t>
+      </w:r>
+      <w:r>
+        <w:t xml:space="preserve"> offline gespeichert werden? Geschieht dies automatisch oder wird explizit durch den Benutzer gespeichert.</w:t>
       </w:r>
     </w:p>
     <w:p>
@@ -505,7 +631,19 @@
         </w:numPr>
       </w:pPr>
       <w:r>
-        <w:t>Wie zeige ich den Online-Status an?</w:t>
+        <w:t xml:space="preserve">Wie </w:t>
+      </w:r>
+      <w:r>
+        <w:t>wird der</w:t>
+      </w:r>
+      <w:r>
+        <w:t xml:space="preserve"> Online-Status an</w:t>
+      </w:r>
+      <w:r>
+        <w:t>gezeigt</w:t>
+      </w:r>
+      <w:r>
+        <w:t>?</w:t>
       </w:r>
     </w:p>
     <w:p>
@@ -517,7 +655,28 @@
         </w:numPr>
       </w:pPr>
       <w:r>
-        <w:t>Wie wechselt man den Online/Offline-Modus? Automatisch oder explizit durch den Benutzer?</w:t>
+        <w:t xml:space="preserve">Findet der Wechsel zwischen </w:t>
+      </w:r>
+      <w:r>
+        <w:t>Online</w:t>
+      </w:r>
+      <w:r>
+        <w:t xml:space="preserve">- und </w:t>
+      </w:r>
+      <w:r>
+        <w:t xml:space="preserve">Offline-Modus </w:t>
+      </w:r>
+      <w:r>
+        <w:t>a</w:t>
+      </w:r>
+      <w:r>
+        <w:t>utomatisch oder explizit durch den Benutzer</w:t>
+      </w:r>
+      <w:r>
+        <w:t xml:space="preserve"> statt</w:t>
+      </w:r>
+      <w:r>
+        <w:t>?</w:t>
       </w:r>
     </w:p>
     <w:p>
@@ -528,13 +687,14 @@
         <w:t>Architekturansatz für das</w:t>
       </w:r>
       <w:r>
-        <w:t xml:space="preserve"> </w:t>
-      </w:r>
-      <w:proofErr w:type="spellStart"/>
-      <w:r>
-        <w:t>OfflineFirst</w:t>
-      </w:r>
-      <w:proofErr w:type="spellEnd"/>
+        <w:t xml:space="preserve"> Offline</w:t>
+      </w:r>
+      <w:r>
+        <w:t>-</w:t>
+      </w:r>
+      <w:r>
+        <w:t>First</w:t>
+      </w:r>
       <w:r>
         <w:t>-Prinzip</w:t>
       </w:r>
@@ -542,26 +702,43 @@
     <w:p/>
     <w:p>
       <w:r>
-        <w:t xml:space="preserve">Im folgenden Abschnitt soll ein möglicher Architekturansatz für eine </w:t>
-      </w:r>
-      <w:proofErr w:type="spellStart"/>
-      <w:r>
-        <w:t>OfflineFirst</w:t>
-      </w:r>
-      <w:proofErr w:type="spellEnd"/>
-      <w:r>
-        <w:t xml:space="preserve"> Strategie aufgezeigt werden. </w:t>
-      </w:r>
-      <w:r>
-        <w:t xml:space="preserve">Die zu dem Artikel mitgelieferte Beispielanwendung liest über einen </w:t>
-      </w:r>
-      <w:proofErr w:type="spellStart"/>
-      <w:r>
-        <w:t>WebService</w:t>
-      </w:r>
-      <w:proofErr w:type="spellEnd"/>
-      <w:r>
-        <w:t xml:space="preserve"> die aus der guten alten </w:t>
+        <w:t>Im folgenden Abschnitt soll ein möglicher Architekturansatz für eine Offline</w:t>
+      </w:r>
+      <w:r>
+        <w:t>-</w:t>
+      </w:r>
+      <w:r>
+        <w:t xml:space="preserve">First Strategie aufgezeigt werden. </w:t>
+      </w:r>
+      <w:r>
+        <w:t xml:space="preserve">Die zu dem Artikel mitgelieferte </w:t>
+      </w:r>
+      <w:r>
+        <w:t>Beispiel</w:t>
+      </w:r>
+      <w:r>
+        <w:t>-App</w:t>
+      </w:r>
+      <w:r>
+        <w:t xml:space="preserve"> </w:t>
+      </w:r>
+      <w:r>
+        <w:t>liest über einen Web</w:t>
+      </w:r>
+      <w:r>
+        <w:t>s</w:t>
+      </w:r>
+      <w:r>
+        <w:t xml:space="preserve">ervice </w:t>
+      </w:r>
+      <w:r>
+        <w:t>Kunden und deren Bestellungen</w:t>
+      </w:r>
+      <w:r>
+        <w:t xml:space="preserve"> </w:t>
+      </w:r>
+      <w:r>
+        <w:t xml:space="preserve">aus der guten alten </w:t>
       </w:r>
       <w:proofErr w:type="spellStart"/>
       <w:r>
@@ -569,7 +746,10 @@
       </w:r>
       <w:proofErr w:type="spellEnd"/>
       <w:r>
-        <w:t xml:space="preserve"> Datenbank bekannten Customer und ihre Orders ein. </w:t>
+        <w:t>-</w:t>
+      </w:r>
+      <w:r>
+        <w:t xml:space="preserve">Datenbank ein. </w:t>
       </w:r>
     </w:p>
     <w:p/>
@@ -592,7 +772,7 @@
         </w:rPr>
         <w:lastRenderedPageBreak/>
         <w:drawing>
-          <wp:inline distT="0" distB="0" distL="0" distR="0" wp14:anchorId="0C113CC0" wp14:editId="0C545B42">
+          <wp:inline distT="0" distB="0" distL="0" distR="0" wp14:anchorId="7296FC7A" wp14:editId="2560DAAB">
             <wp:extent cx="4081881" cy="2753200"/>
             <wp:effectExtent l="0" t="0" r="0" b="9525"/>
             <wp:docPr id="1" name="Picture 1"/>
@@ -637,7 +817,22 @@
     <w:p/>
     <w:p>
       <w:r>
-        <w:t xml:space="preserve">Die Beispielarchitektur ist nach dem für WPF Anwendungen allgemein empfohlenen MVVM Pattern umgesetzt. Die Store-Klasse übernimmt hierbei die Rolle des Models. Die  </w:t>
+        <w:t>Die Beispielarchitektur ist nach dem für WPF</w:t>
+      </w:r>
+      <w:r>
+        <w:t>-</w:t>
+      </w:r>
+      <w:r>
+        <w:t xml:space="preserve">Anwendungen allgemein empfohlenen </w:t>
+      </w:r>
+      <w:r>
+        <w:t>MVVM</w:t>
+      </w:r>
+      <w:r>
+        <w:t>-</w:t>
+      </w:r>
+      <w:r>
+        <w:t xml:space="preserve">Pattern umgesetzt. Die Store-Klasse übernimmt hierbei die Rolle des Models. Die  </w:t>
       </w:r>
       <w:proofErr w:type="spellStart"/>
       <w:r>
@@ -645,7 +840,16 @@
       </w:r>
       <w:proofErr w:type="spellEnd"/>
       <w:r>
-        <w:t xml:space="preserve"> Klasse selbst registriert sich als Observer über das von Microsoft in .NET4 eingeführt </w:t>
+        <w:t>-</w:t>
+      </w:r>
+      <w:r>
+        <w:t>Klasse selbst registriert sich als Observer über das von Microsoft in .NET</w:t>
+      </w:r>
+      <w:r>
+        <w:t xml:space="preserve"> </w:t>
+      </w:r>
+      <w:r>
+        <w:t xml:space="preserve">4 eingeführt </w:t>
       </w:r>
       <w:proofErr w:type="spellStart"/>
       <w:r>
@@ -653,7 +857,19 @@
       </w:r>
       <w:proofErr w:type="spellEnd"/>
       <w:r>
-        <w:t xml:space="preserve"> Interface für alle neuen Daten, die vom Store gelesen werden. Dabei ist es für das </w:t>
+        <w:t>-</w:t>
+      </w:r>
+      <w:r>
+        <w:t xml:space="preserve">Interface für alle neuen Daten, die vom Store gelesen werden. </w:t>
+      </w:r>
+      <w:r>
+        <w:t>Dadurch</w:t>
+      </w:r>
+      <w:r>
+        <w:t xml:space="preserve"> </w:t>
+      </w:r>
+      <w:r>
+        <w:t xml:space="preserve">ist es für das </w:t>
       </w:r>
       <w:proofErr w:type="spellStart"/>
       <w:r>
@@ -696,7 +912,13 @@
       </w:r>
       <w:proofErr w:type="spellEnd"/>
       <w:r>
-        <w:t xml:space="preserve"> erst einmal aus, bevor der Zugriff auf den </w:t>
+        <w:t xml:space="preserve"> erst einmal aus</w:t>
+      </w:r>
+      <w:r>
+        <w:t>. Im zweiten Schritt erfolgt</w:t>
+      </w:r>
+      <w:r>
+        <w:t xml:space="preserve"> der Zugriff auf den </w:t>
       </w:r>
       <w:proofErr w:type="spellStart"/>
       <w:r>
@@ -704,13 +926,14 @@
       </w:r>
       <w:proofErr w:type="spellEnd"/>
       <w:r>
-        <w:t xml:space="preserve"> Service erfolgt.</w:t>
-      </w:r>
-      <w:ins w:id="2" w:author="Heinichen, Joerg" w:date="2012-08-21T16:25:00Z">
-        <w:r>
-          <w:t xml:space="preserve"> </w:t>
-        </w:r>
-      </w:ins>
+        <w:t>-</w:t>
+      </w:r>
+      <w:r>
+        <w:t>Service.</w:t>
+      </w:r>
+      <w:r>
+        <w:t xml:space="preserve"> </w:t>
+      </w:r>
       <w:r>
         <w:t>Dabei wird für Customers und Orders ein jeweils eigener Store verwendet.</w:t>
       </w:r>
@@ -728,15 +951,33 @@
     </w:p>
     <w:p>
       <w:r>
-        <w:t xml:space="preserve">Der Benutzer sieht dadurch die zuletzt gelesenen Daten relativ schnell und muss nicht warten, bis die Daten über den möglicherweise langsamen </w:t>
-      </w:r>
-      <w:proofErr w:type="spellStart"/>
-      <w:r>
-        <w:t>WebService</w:t>
-      </w:r>
-      <w:proofErr w:type="spellEnd"/>
-      <w:r>
-        <w:t xml:space="preserve"> geladen werden. Wie in Abbildung 3 zu sehen ist, werden die offline geladenen Daten schon angezeigt. Dem Benutzer wird aber durch die Einblendung eines im </w:t>
+        <w:t>Der Benutzer sieht dadurch die zuletzt gelesenen Daten relativ schnell und muss nicht warten, bis die</w:t>
+      </w:r>
+      <w:r>
+        <w:t>se</w:t>
+      </w:r>
+      <w:r>
+        <w:t xml:space="preserve"> über den langsamen Web</w:t>
+      </w:r>
+      <w:r>
+        <w:t>s</w:t>
+      </w:r>
+      <w:r>
+        <w:t xml:space="preserve">ervice geladen werden. Wie in Abbildung 3 zu sehen ist, werden die offline geladenen Daten schon angezeigt. </w:t>
+      </w:r>
+      <w:r>
+        <w:t xml:space="preserve">Dem Benutzer wird aber durch das </w:t>
+      </w:r>
+      <w:proofErr w:type="spellStart"/>
+      <w:r>
+        <w:t>ProgressRing</w:t>
+      </w:r>
+      <w:proofErr w:type="spellEnd"/>
+      <w:r>
+        <w:t>-</w:t>
+      </w:r>
+      <w:r>
+        <w:t xml:space="preserve">Steuerelement des </w:t>
       </w:r>
       <w:proofErr w:type="spellStart"/>
       <w:r>
@@ -744,21 +985,10 @@
       </w:r>
       <w:proofErr w:type="spellEnd"/>
       <w:r>
-        <w:t xml:space="preserve"> Framework </w:t>
-      </w:r>
-      <w:proofErr w:type="spellStart"/>
-      <w:r>
-        <w:t>ProgressRing</w:t>
-      </w:r>
-      <w:proofErr w:type="spellEnd"/>
-      <w:r>
-        <w:t xml:space="preserve"> genannten Steuer</w:t>
-      </w:r>
-      <w:r>
-        <w:t>e</w:t>
-      </w:r>
-      <w:r>
-        <w:t>lements suggeriert, das</w:t>
+        <w:t xml:space="preserve"> Frameworks suggeriert</w:t>
+      </w:r>
+      <w:r>
+        <w:t>, das</w:t>
       </w:r>
       <w:r>
         <w:t>s</w:t>
@@ -775,7 +1005,7 @@
         </w:rPr>
         <w:lastRenderedPageBreak/>
         <w:drawing>
-          <wp:inline distT="0" distB="0" distL="0" distR="0" wp14:anchorId="1B3DADB9" wp14:editId="283E5545">
+          <wp:inline distT="0" distB="0" distL="0" distR="0" wp14:anchorId="0FB19FD3" wp14:editId="2C4D22FE">
             <wp:extent cx="5760720" cy="2860675"/>
             <wp:effectExtent l="0" t="0" r="0" b="0"/>
             <wp:docPr id="2" name="Picture 2"/>
@@ -833,13 +1063,84 @@
     <w:p/>
     <w:p>
       <w:r>
-        <w:t>Es gilt nun zu überlegen, wann diese Daten lokal gespeichert werden sollten. Die Entscheidung kann je nach Anwendungsfall anders ausfallen. Es ist möglich die Daten sofort lokal zu persistieren, oder aber die Daten erst dann lokal zu speichern, wenn die Anwendung in den Ruhezustand geschickt wird. Windows 8 Apps unterliegen einem etwas anderen Handlings als man dies von herkömmlichen Windows Anwendungsprogrammen gewohnt ist. In dem Moment, in dem der Benutzer zwischen zwei Windows 8 Apps wechselt, wird die vorher aktive App in den Su</w:t>
-      </w:r>
-      <w:r>
-        <w:t>s</w:t>
-      </w:r>
-      <w:r>
-        <w:t xml:space="preserve">pended Modus geschickt. Dabei bleiben zwar alle Daten im Speicher, aber der Entwickler bekommt diesen Vorgang durch das Abonnieren des </w:t>
+        <w:t>Es gilt nun zu überlegen, wann Daten lokal gespeichert werden sollten. Die Entscheidung kann je nach Anwendungsfall anders ausfallen. Es ist möglich</w:t>
+      </w:r>
+      <w:r>
+        <w:t>,</w:t>
+      </w:r>
+      <w:r>
+        <w:t xml:space="preserve"> die Daten sofort</w:t>
+      </w:r>
+      <w:r>
+        <w:t xml:space="preserve"> nach dem Empfang</w:t>
+      </w:r>
+      <w:r>
+        <w:t xml:space="preserve"> lokal zu persistieren, oder aber erst dann lokal zu speichern, wenn die Anwendung in den Ruhezustand geschickt wird. </w:t>
+      </w:r>
+      <w:r>
+        <w:t>Windows</w:t>
+      </w:r>
+      <w:r>
+        <w:t>-</w:t>
+      </w:r>
+      <w:r>
+        <w:t>8</w:t>
+      </w:r>
+      <w:r>
+        <w:t>-</w:t>
+      </w:r>
+      <w:r>
+        <w:t xml:space="preserve">Apps unterliegen einem etwas anderen </w:t>
+      </w:r>
+      <w:r>
+        <w:t>Lebenszyklus-Modell</w:t>
+      </w:r>
+      <w:r>
+        <w:t xml:space="preserve"> als man dies von herkömmlichen Anwendungsprogrammen </w:t>
+      </w:r>
+      <w:r>
+        <w:t xml:space="preserve">unter Windows </w:t>
+      </w:r>
+      <w:r>
+        <w:t>gewohnt ist</w:t>
+      </w:r>
+      <w:r>
+        <w:t>:</w:t>
+      </w:r>
+      <w:r>
+        <w:t xml:space="preserve"> In dem Moment, in dem der Benutzer zwischen zwei </w:t>
+      </w:r>
+      <w:r>
+        <w:t>Windows</w:t>
+      </w:r>
+      <w:r>
+        <w:t>-</w:t>
+      </w:r>
+      <w:r>
+        <w:t>8</w:t>
+      </w:r>
+      <w:r>
+        <w:t>-</w:t>
+      </w:r>
+      <w:r>
+        <w:t xml:space="preserve">Apps wechselt, wird die vorher aktive App in den </w:t>
+      </w:r>
+      <w:proofErr w:type="spellStart"/>
+      <w:r>
+        <w:t>Suspended</w:t>
+      </w:r>
+      <w:proofErr w:type="spellEnd"/>
+      <w:r>
+        <w:t>-</w:t>
+      </w:r>
+      <w:r>
+        <w:t xml:space="preserve">Modus geschickt. Dabei bleiben zwar alle Daten im Speicher, aber </w:t>
+      </w:r>
+      <w:r>
+        <w:t>die App</w:t>
+      </w:r>
+      <w:r>
+        <w:t xml:space="preserve"> bekommt diesen Vorgang durch das Abonnieren des </w:t>
       </w:r>
       <w:proofErr w:type="spellStart"/>
       <w:r>
@@ -856,7 +1157,19 @@
         <w:t xml:space="preserve">In Listing 1 wird gezeigt, wie </w:t>
       </w:r>
       <w:r>
-        <w:t>dies in der Beispielapplikation umgesetzt ist.</w:t>
+        <w:t xml:space="preserve">dies in der </w:t>
+      </w:r>
+      <w:r>
+        <w:t>Beispiel</w:t>
+      </w:r>
+      <w:r>
+        <w:t>-A</w:t>
+      </w:r>
+      <w:r>
+        <w:t xml:space="preserve">pp </w:t>
+      </w:r>
+      <w:r>
+        <w:t>umgesetzt ist.</w:t>
       </w:r>
     </w:p>
     <w:p>
@@ -1424,15 +1737,57 @@
     </w:p>
     <w:p>
       <w:r>
-        <w:t xml:space="preserve">In den Projektvorlagen die Microsoft für die Erstellung von Windows 8 Applikationen mitliefert, ist dieser Eventhandler schon enthalten. Hinzugekommen ist nur die Zeile, in der </w:t>
-      </w:r>
-      <w:proofErr w:type="spellStart"/>
-      <w:r>
-        <w:t>ApplicationStore.SaveAsync</w:t>
-      </w:r>
-      <w:proofErr w:type="spellEnd"/>
-      <w:r>
-        <w:t xml:space="preserve"> Methode aufgerufen wird. Wichtig zu wissen ist hier noch, die Bedeutung des </w:t>
+        <w:t>In den Projektvorlagen</w:t>
+      </w:r>
+      <w:r>
+        <w:t>,</w:t>
+      </w:r>
+      <w:r>
+        <w:t xml:space="preserve"> die Microsoft für die Erstellung von </w:t>
+      </w:r>
+      <w:r>
+        <w:t>Windows</w:t>
+      </w:r>
+      <w:r>
+        <w:t>-</w:t>
+      </w:r>
+      <w:r>
+        <w:t>8</w:t>
+      </w:r>
+      <w:r>
+        <w:t>-</w:t>
+      </w:r>
+      <w:r>
+        <w:t>App</w:t>
+      </w:r>
+      <w:r>
+        <w:t>s</w:t>
+      </w:r>
+      <w:r>
+        <w:t xml:space="preserve"> </w:t>
+      </w:r>
+      <w:r>
+        <w:t xml:space="preserve">mitliefert, ist dieser Eventhandler schon enthalten. Hinzugekommen ist nur die Zeile, in der </w:t>
+      </w:r>
+      <w:r>
+        <w:t xml:space="preserve">die </w:t>
+      </w:r>
+      <w:proofErr w:type="spellStart"/>
+      <w:r>
+        <w:t>ApplicationStore.</w:t>
+      </w:r>
+      <w:r>
+        <w:t>SaveAsync</w:t>
+      </w:r>
+      <w:proofErr w:type="spellEnd"/>
+      <w:r>
+        <w:t>-</w:t>
+      </w:r>
+      <w:r>
+        <w:t xml:space="preserve">Methode aufgerufen wird. </w:t>
+      </w:r>
+      <w:r>
+        <w:t xml:space="preserve">In diesem Zusammenhang ist der Einsatz des </w:t>
       </w:r>
       <w:proofErr w:type="spellStart"/>
       <w:r>
@@ -1440,7 +1795,67 @@
       </w:r>
       <w:proofErr w:type="spellEnd"/>
       <w:r>
-        <w:t xml:space="preserve"> Objektes. Da jetzt die </w:t>
+        <w:t xml:space="preserve"> Objektes wichtig.</w:t>
+      </w:r>
+      <w:r>
+        <w:t xml:space="preserve"> Da die </w:t>
+      </w:r>
+      <w:proofErr w:type="spellStart"/>
+      <w:r>
+        <w:t>SaveAsync-Methode</w:t>
+      </w:r>
+      <w:r>
+        <w:t>a</w:t>
+      </w:r>
+      <w:r>
+        <w:t>synchron</w:t>
+      </w:r>
+      <w:proofErr w:type="spellEnd"/>
+      <w:r>
+        <w:t xml:space="preserve"> ausgeführt </w:t>
+      </w:r>
+      <w:r>
+        <w:t>wird</w:t>
+      </w:r>
+      <w:r>
+        <w:t xml:space="preserve">, wartet die </w:t>
+      </w:r>
+      <w:r>
+        <w:t>Laufzeitumgebung</w:t>
+      </w:r>
+      <w:r>
+        <w:t xml:space="preserve"> nicht, bis die Methode wirklich ausgeführt wurde, sondern das Programm könnte unter Umständen beendet werden, bevor d</w:t>
+      </w:r>
+      <w:r>
+        <w:t>er</w:t>
+      </w:r>
+      <w:r>
+        <w:t xml:space="preserve"> Speichervorg</w:t>
+      </w:r>
+      <w:r>
+        <w:t>a</w:t>
+      </w:r>
+      <w:r>
+        <w:t xml:space="preserve">ng durchgeführt wurde. Um dies zu verhindern, fordert man über die </w:t>
+      </w:r>
+      <w:proofErr w:type="spellStart"/>
+      <w:r>
+        <w:t>SuspendingEventArgs</w:t>
+      </w:r>
+      <w:proofErr w:type="spellEnd"/>
+      <w:r>
+        <w:t xml:space="preserve"> </w:t>
+      </w:r>
+      <w:r>
+        <w:t xml:space="preserve">ein </w:t>
+      </w:r>
+      <w:proofErr w:type="spellStart"/>
+      <w:r>
+        <w:t>SupendingDeferral</w:t>
+      </w:r>
+      <w:proofErr w:type="spellEnd"/>
+      <w:r>
+        <w:t xml:space="preserve"> Objekt an, das man erst  nach Ausführung der </w:t>
       </w:r>
       <w:proofErr w:type="spellStart"/>
       <w:r>
@@ -1448,100 +1863,62 @@
       </w:r>
       <w:proofErr w:type="spellEnd"/>
       <w:r>
-        <w:t xml:space="preserve">-Methode, wie schon der Name suggeriert, Asynchron ausgeführt </w:t>
-      </w:r>
-      <w:r>
-        <w:t>wird</w:t>
-      </w:r>
-      <w:r>
-        <w:t xml:space="preserve">, wartet die </w:t>
-      </w:r>
-      <w:proofErr w:type="spellStart"/>
+        <w:t>-</w:t>
+      </w:r>
+      <w:r>
+        <w:t xml:space="preserve">Methode auf </w:t>
+      </w:r>
+      <w:proofErr w:type="spellStart"/>
+      <w:r>
+        <w:t>Complete</w:t>
+      </w:r>
+      <w:proofErr w:type="spellEnd"/>
+      <w:r>
+        <w:t xml:space="preserve"> setzt. Die </w:t>
+      </w:r>
+      <w:proofErr w:type="spellStart"/>
+      <w:r>
+        <w:t>WinRT</w:t>
+      </w:r>
+      <w:r>
+        <w:t>-</w:t>
+      </w:r>
       <w:r>
         <w:t>Runtime</w:t>
       </w:r>
       <w:proofErr w:type="spellEnd"/>
       <w:r>
-        <w:t xml:space="preserve"> normalerweise nicht, bis die Methode wirklich ausgeführt wurde, sondern das Programm könnte unter Umständen beendet werden, bevor d</w:t>
-      </w:r>
-      <w:r>
-        <w:t>er</w:t>
-      </w:r>
-      <w:r>
-        <w:t xml:space="preserve"> Speichervorg</w:t>
-      </w:r>
-      <w:r>
-        <w:t>a</w:t>
-      </w:r>
-      <w:r>
-        <w:t xml:space="preserve">ng durchgeführt wurde. Um dies zu verhindern, fordert man über die </w:t>
-      </w:r>
-      <w:proofErr w:type="spellStart"/>
-      <w:r>
-        <w:t>SuspendingEventArgs</w:t>
-      </w:r>
-      <w:proofErr w:type="spellEnd"/>
-      <w:r>
-        <w:t xml:space="preserve"> </w:t>
-      </w:r>
-      <w:r>
-        <w:t xml:space="preserve">ein </w:t>
-      </w:r>
-      <w:proofErr w:type="spellStart"/>
-      <w:r>
-        <w:t>SupendingDeferral</w:t>
-      </w:r>
-      <w:proofErr w:type="spellEnd"/>
-      <w:r>
-        <w:t xml:space="preserve"> Objekt an, das man erst  nach Ausführung der </w:t>
-      </w:r>
-      <w:proofErr w:type="spellStart"/>
-      <w:r>
-        <w:t>SaveAsync</w:t>
-      </w:r>
-      <w:proofErr w:type="spellEnd"/>
-      <w:r>
-        <w:t xml:space="preserve"> Methode auf </w:t>
-      </w:r>
-      <w:proofErr w:type="spellStart"/>
-      <w:r>
-        <w:t>Complete</w:t>
-      </w:r>
-      <w:proofErr w:type="spellEnd"/>
-      <w:r>
-        <w:t xml:space="preserve"> setzt. Die </w:t>
-      </w:r>
-      <w:proofErr w:type="spellStart"/>
-      <w:r>
-        <w:t>WinRT</w:t>
-      </w:r>
-      <w:proofErr w:type="spellEnd"/>
-      <w:r>
-        <w:t xml:space="preserve"> </w:t>
-      </w:r>
-      <w:proofErr w:type="spellStart"/>
-      <w:r>
-        <w:t>Runtime</w:t>
-      </w:r>
-      <w:proofErr w:type="spellEnd"/>
-      <w:r>
-        <w:t xml:space="preserve"> weiß dadurch, dass hier erst asynchrone Methoden beendet werden müssen, bis die Applikation </w:t>
+        <w:t xml:space="preserve"> weiß dadurch, dass hier erst asynchrone Methoden beendet werden müssen, bis die App </w:t>
       </w:r>
       <w:r>
         <w:t xml:space="preserve">selbst </w:t>
       </w:r>
-      <w:proofErr w:type="spellStart"/>
-      <w:r>
-        <w:t>suspended</w:t>
-      </w:r>
-      <w:proofErr w:type="spellEnd"/>
-      <w:r>
-        <w:t xml:space="preserve"> </w:t>
-      </w:r>
-      <w:r>
-        <w:t xml:space="preserve">werden kann. </w:t>
-      </w:r>
-      <w:commentRangeStart w:id="3"/>
+      <w:r>
+        <w:t xml:space="preserve">in den </w:t>
+      </w:r>
+      <w:proofErr w:type="spellStart"/>
+      <w:r>
+        <w:t>S</w:t>
+      </w:r>
+      <w:r>
+        <w:t>uspended</w:t>
+      </w:r>
+      <w:proofErr w:type="spellEnd"/>
+      <w:r>
+        <w:t>-Modus</w:t>
+      </w:r>
+      <w:r>
+        <w:t xml:space="preserve"> </w:t>
+      </w:r>
+      <w:r>
+        <w:t>wechseln</w:t>
+      </w:r>
+      <w:r>
+        <w:t xml:space="preserve"> </w:t>
+      </w:r>
+      <w:r>
+        <w:t xml:space="preserve">kann. </w:t>
+      </w:r>
       <w:r>
         <w:t>Dieser Vorgang darf laut [</w:t>
       </w:r>
@@ -1549,14 +1926,11 @@
         <w:t>1</w:t>
       </w:r>
       <w:r>
-        <w:t xml:space="preserve">] allerdings maximal 5 Sekunden in Anspruch nehmen. </w:t>
-      </w:r>
-      <w:commentRangeEnd w:id="3"/>
-      <w:r>
-        <w:rPr>
-          <w:rStyle w:val="CommentReference"/>
-        </w:rPr>
-        <w:commentReference w:id="3"/>
+        <w:t xml:space="preserve">] allerdings maximal 5 Sekunden in </w:t>
+      </w:r>
+      <w:r>
+        <w:lastRenderedPageBreak/>
+        <w:t xml:space="preserve">Anspruch nehmen. </w:t>
       </w:r>
       <w:r>
         <w:t>Unter [</w:t>
@@ -1565,11 +1939,7 @@
         <w:t>2</w:t>
       </w:r>
       <w:r>
-        <w:t xml:space="preserve">] ist in der MSDN </w:t>
-      </w:r>
-      <w:r>
-        <w:lastRenderedPageBreak/>
-        <w:t xml:space="preserve">Dokumentation genauer erklärt, was bei </w:t>
+        <w:t xml:space="preserve">] ist in der MSDN Dokumentation genauer erklärt, was bei </w:t>
       </w:r>
       <w:proofErr w:type="spellStart"/>
       <w:r>
@@ -1598,7 +1968,10 @@
       </w:r>
       <w:proofErr w:type="spellEnd"/>
       <w:r>
-        <w:t xml:space="preserve"> Ereignis und die entsprechende Ereignisbehandlung selbst in der Entwicklungsumgebung testen zu können, reicht es nicht, im Simulator </w:t>
+        <w:t>-</w:t>
+      </w:r>
+      <w:r>
+        <w:t xml:space="preserve">Ereignis und die entsprechende Ereignisbehandlung selbst in der Entwicklungsumgebung testen zu können, reicht es nicht, im Simulator </w:t>
       </w:r>
       <w:r>
         <w:t>von</w:t>
@@ -1625,7 +1998,7 @@
           <w:lang w:eastAsia="de-DE"/>
         </w:rPr>
         <w:drawing>
-          <wp:inline distT="0" distB="0" distL="0" distR="0" wp14:anchorId="7A5A0158" wp14:editId="69F27F88">
+          <wp:inline distT="0" distB="0" distL="0" distR="0" wp14:anchorId="637A4A73" wp14:editId="65870208">
             <wp:extent cx="3000794" cy="1019317"/>
             <wp:effectExtent l="0" t="0" r="9525" b="9525"/>
             <wp:docPr id="3" name="Picture 3"/>
@@ -1671,45 +2044,158 @@
       <w:r>
         <w:t xml:space="preserve">Bevor </w:t>
       </w:r>
-      <w:commentRangeStart w:id="4"/>
+      <w:commentRangeStart w:id="3"/>
       <w:r>
         <w:t xml:space="preserve">wir </w:t>
       </w:r>
-      <w:commentRangeEnd w:id="4"/>
+      <w:commentRangeEnd w:id="3"/>
       <w:r>
         <w:rPr>
           <w:rStyle w:val="CommentReference"/>
         </w:rPr>
-        <w:commentReference w:id="4"/>
-      </w:r>
-      <w:r>
-        <w:t xml:space="preserve">uns anschauen, wo und wie wir nun die über den in der Beispielapplikation verwendeten </w:t>
-      </w:r>
-      <w:proofErr w:type="spellStart"/>
-      <w:r>
-        <w:t>WebService</w:t>
-      </w:r>
-      <w:proofErr w:type="spellEnd"/>
-      <w:r>
-        <w:t xml:space="preserve"> geladenen Daten speichern können</w:t>
-      </w:r>
-      <w:ins w:id="5" w:author="Heinichen, Joerg" w:date="2012-08-21T09:02:00Z">
-        <w:r>
-          <w:t>,</w:t>
-        </w:r>
-      </w:ins>
-      <w:r>
-        <w:t xml:space="preserve"> sollten ein paar grundlegende Aspekte über die Möglichkeiten in Windows 8 Applikationen Daten lokal zu speichern erläutert werden.</w:t>
-      </w:r>
-    </w:p>
-    <w:p>
-      <w:r>
-        <w:t>Ähnlich wie in Silverlight oder Windows Phone Anwendungen kann man auch in Windows 8 Anwendungen nicht an jeder beliebigen Stelle im Dateisystem speichern oder lesen.</w:t>
-      </w:r>
-    </w:p>
-    <w:p>
-      <w:r>
-        <w:t xml:space="preserve">Windows 8 Anwendungen werden in einer Art </w:t>
+        <w:commentReference w:id="3"/>
+      </w:r>
+      <w:r>
+        <w:t>uns anschauen, wo und wie die</w:t>
+      </w:r>
+      <w:r>
+        <w:t>,</w:t>
+      </w:r>
+      <w:r>
+        <w:t xml:space="preserve"> über den in der Beispiel</w:t>
+      </w:r>
+      <w:r>
+        <w:t>-A</w:t>
+      </w:r>
+      <w:r>
+        <w:t>pp verwendeten Web</w:t>
+      </w:r>
+      <w:r>
+        <w:t>s</w:t>
+      </w:r>
+      <w:r>
+        <w:t>ervice</w:t>
+      </w:r>
+      <w:r>
+        <w:t>,</w:t>
+      </w:r>
+      <w:r>
+        <w:t xml:space="preserve"> geladenen Daten </w:t>
+      </w:r>
+      <w:r>
+        <w:t xml:space="preserve">gespeichert werden </w:t>
+      </w:r>
+      <w:r>
+        <w:t>können</w:t>
+      </w:r>
+      <w:r>
+        <w:t>,</w:t>
+      </w:r>
+      <w:r>
+        <w:t xml:space="preserve"> sollten ein paar grundlegende Aspekte über die Möglichkeiten</w:t>
+      </w:r>
+      <w:r>
+        <w:t xml:space="preserve"> der lokalen Datenspeicherung</w:t>
+      </w:r>
+      <w:r>
+        <w:t xml:space="preserve"> in </w:t>
+      </w:r>
+      <w:r>
+        <w:t>Windows</w:t>
+      </w:r>
+      <w:r>
+        <w:t>-</w:t>
+      </w:r>
+      <w:r>
+        <w:t>8</w:t>
+      </w:r>
+      <w:r>
+        <w:t>-</w:t>
+      </w:r>
+      <w:r>
+        <w:t>App</w:t>
+      </w:r>
+      <w:r>
+        <w:t>s</w:t>
+      </w:r>
+      <w:r>
+        <w:t xml:space="preserve"> erläutert werden.</w:t>
+      </w:r>
+    </w:p>
+    <w:p>
+      <w:r>
+        <w:t>Ähnlich wie in Silverlight</w:t>
+      </w:r>
+      <w:r>
+        <w:t>-</w:t>
+      </w:r>
+      <w:r>
+        <w:t xml:space="preserve"> oder </w:t>
+      </w:r>
+      <w:r>
+        <w:t>Windows</w:t>
+      </w:r>
+      <w:r>
+        <w:t>-</w:t>
+      </w:r>
+      <w:r>
+        <w:t>Phone</w:t>
+      </w:r>
+      <w:r>
+        <w:t>-</w:t>
+      </w:r>
+      <w:r>
+        <w:t xml:space="preserve">Anwendungen kann man auch in </w:t>
+      </w:r>
+      <w:r>
+        <w:t>Windows</w:t>
+      </w:r>
+      <w:r>
+        <w:t>-</w:t>
+      </w:r>
+      <w:r>
+        <w:t>8</w:t>
+      </w:r>
+      <w:r>
+        <w:t>-</w:t>
+      </w:r>
+      <w:r>
+        <w:t>A</w:t>
+      </w:r>
+      <w:r>
+        <w:t>pps</w:t>
+      </w:r>
+      <w:r>
+        <w:t xml:space="preserve"> </w:t>
+      </w:r>
+      <w:r>
+        <w:t>nicht an jeder beliebigen Stelle im Dateisystem speichern oder lesen.</w:t>
+      </w:r>
+    </w:p>
+    <w:p>
+      <w:r>
+        <w:t>Windows</w:t>
+      </w:r>
+      <w:r>
+        <w:t>-</w:t>
+      </w:r>
+      <w:r>
+        <w:t>8</w:t>
+      </w:r>
+      <w:r>
+        <w:t>-</w:t>
+      </w:r>
+      <w:r>
+        <w:t>A</w:t>
+      </w:r>
+      <w:r>
+        <w:t>pps</w:t>
+      </w:r>
+      <w:r>
+        <w:t xml:space="preserve"> </w:t>
+      </w:r>
+      <w:r>
+        <w:t xml:space="preserve">werden in einer Art </w:t>
       </w:r>
       <w:proofErr w:type="spellStart"/>
       <w:r>
@@ -1733,7 +2219,31 @@
       </w:r>
       <w:proofErr w:type="spellEnd"/>
       <w:r>
-        <w:t xml:space="preserve"> und lässt sich innerhalb einer Windows 8 Anwendung über </w:t>
+        <w:t xml:space="preserve"> und lässt sich innerhalb einer </w:t>
+      </w:r>
+      <w:r>
+        <w:t>Windows</w:t>
+      </w:r>
+      <w:r>
+        <w:t>-</w:t>
+      </w:r>
+      <w:r>
+        <w:t>8</w:t>
+      </w:r>
+      <w:r>
+        <w:t>-</w:t>
+      </w:r>
+      <w:r>
+        <w:t>A</w:t>
+      </w:r>
+      <w:r>
+        <w:t>pp</w:t>
+      </w:r>
+      <w:r>
+        <w:t xml:space="preserve"> </w:t>
+      </w:r>
+      <w:r>
+        <w:t xml:space="preserve">über </w:t>
       </w:r>
       <w:proofErr w:type="spellStart"/>
       <w:r>
@@ -1741,21 +2251,7 @@
       </w:r>
       <w:proofErr w:type="spellEnd"/>
       <w:r>
-        <w:t xml:space="preserve"> </w:t>
-      </w:r>
-      <w:commentRangeStart w:id="6"/>
-      <w:r>
-        <w:t>abfragen</w:t>
-      </w:r>
-      <w:commentRangeEnd w:id="6"/>
-      <w:r>
-        <w:rPr>
-          <w:rStyle w:val="CommentReference"/>
-        </w:rPr>
-        <w:commentReference w:id="6"/>
-      </w:r>
-      <w:r>
-        <w:t>.</w:t>
+        <w:t xml:space="preserve"> abfragen.</w:t>
       </w:r>
     </w:p>
     <w:p>
@@ -1823,7 +2319,10 @@
       </w:r>
       <w:proofErr w:type="spellEnd"/>
       <w:r>
-        <w:t xml:space="preserve"> Manifest festlegen kann</w:t>
+        <w:t>-</w:t>
+      </w:r>
+      <w:r>
+        <w:t>Manifest festlegen kann</w:t>
       </w:r>
       <w:r>
         <w:t>, wie dies in der Abbildung 5 zu sehen ist.</w:t>
@@ -1836,7 +2335,7 @@
           <w:lang w:eastAsia="de-DE"/>
         </w:rPr>
         <w:drawing>
-          <wp:inline distT="0" distB="0" distL="0" distR="0" wp14:anchorId="17137A45" wp14:editId="61467830">
+          <wp:inline distT="0" distB="0" distL="0" distR="0" wp14:anchorId="74BDA63C" wp14:editId="2A9F463B">
             <wp:extent cx="5760720" cy="2630170"/>
             <wp:effectExtent l="0" t="0" r="0" b="0"/>
             <wp:docPr id="4" name="Picture 4"/>
@@ -1880,24 +2379,24 @@
     </w:p>
     <w:p>
       <w:r>
+        <w:t xml:space="preserve">In diesem Verzeichnis </w:t>
+      </w:r>
+      <w:r>
+        <w:t>sind</w:t>
+      </w:r>
+      <w:r>
+        <w:t xml:space="preserve"> nun die erforderlichen Lese- und natürlich auch Schreibrechte</w:t>
+      </w:r>
+      <w:r>
+        <w:t xml:space="preserve"> vorhanden</w:t>
+      </w:r>
+      <w:r>
+        <w:t>.</w:t>
+      </w:r>
+    </w:p>
+    <w:p>
+      <w:r>
         <w:lastRenderedPageBreak/>
-        <w:t xml:space="preserve">In diesem Verzeichnis </w:t>
-      </w:r>
-      <w:r>
-        <w:t>sind</w:t>
-      </w:r>
-      <w:r>
-        <w:t xml:space="preserve"> nun die erforderlichen Lese- und natürlich auch Schreibrechte</w:t>
-      </w:r>
-      <w:r>
-        <w:t xml:space="preserve"> vorhanden</w:t>
-      </w:r>
-      <w:r>
-        <w:t>.</w:t>
-      </w:r>
-    </w:p>
-    <w:p>
-      <w:r>
         <w:t xml:space="preserve">In Listings 2 </w:t>
       </w:r>
       <w:r>
@@ -1906,11 +2405,12 @@
       <w:r>
         <w:t xml:space="preserve">, wie die übergebenen Daten als </w:t>
       </w:r>
-      <w:proofErr w:type="spellStart"/>
-      <w:r>
-        <w:t>Xml</w:t>
-      </w:r>
-      <w:proofErr w:type="spellEnd"/>
+      <w:r>
+        <w:t>X</w:t>
+      </w:r>
+      <w:r>
+        <w:t>ML</w:t>
+      </w:r>
       <w:r>
         <w:t xml:space="preserve">-Datei unter  Verwendung des </w:t>
       </w:r>
@@ -1933,16 +2433,14 @@
       <w:r>
         <w:t xml:space="preserve">und </w:t>
       </w:r>
-      <w:proofErr w:type="gramStart"/>
+      <w:r>
+        <w:t>ge</w:t>
+      </w:r>
       <w:r>
         <w:t>speicher</w:t>
       </w:r>
       <w:r>
-        <w:t>t</w:t>
-      </w:r>
-      <w:proofErr w:type="gramEnd"/>
-      <w:r>
-        <w:t xml:space="preserve"> werden</w:t>
+        <w:t>t werden</w:t>
       </w:r>
       <w:r>
         <w:t xml:space="preserve"> können. </w:t>
@@ -3485,9 +3983,6 @@
       <w:pPr>
         <w:rPr>
           <w:lang w:val="en-US"/>
-          <w:rPrChange w:id="7" w:author="Baer, Jan" w:date="2012-08-22T15:41:00Z">
-            <w:rPr/>
-          </w:rPrChange>
         </w:rPr>
       </w:pPr>
       <w:r>
@@ -3509,15 +4004,6 @@
           <w:szCs w:val="19"/>
           <w:highlight w:val="white"/>
           <w:lang w:val="en-US"/>
-          <w:rPrChange w:id="8" w:author="Baer, Jan" w:date="2012-08-22T15:41:00Z">
-            <w:rPr>
-              <w:rFonts w:ascii="Consolas" w:hAnsi="Consolas" w:cs="Consolas"/>
-              <w:color w:val="888888"/>
-              <w:sz w:val="19"/>
-              <w:szCs w:val="19"/>
-              <w:highlight w:val="white"/>
-            </w:rPr>
-          </w:rPrChange>
         </w:rPr>
         <w:t>}</w:t>
       </w:r>
@@ -3529,45 +4015,82 @@
       <w:r>
         <w:t xml:space="preserve"> als </w:t>
       </w:r>
-      <w:proofErr w:type="spellStart"/>
-      <w:r>
-        <w:t>Xml</w:t>
-      </w:r>
-      <w:proofErr w:type="spellEnd"/>
-      <w:r>
-        <w:t>-Datei unverschlüsselt und im Klartext lesbar abgespeichert werden. Obwohl das Verzeichnis für unsere Beispielanwendung explizit als Datenverzeichnis zur Verfügung gestellt wurde und andere Windows 8 Apps auf diesen Ordern nicht ohne weiteres zugreifen können, ist dieses Verzeichnis und damit die darin enthaltenen Dateien natürlich auf herkömmlichen Wege für den aktuellen Benutzer oder native Windows Programme lesbar. Sollten die Daten sicherheitskritisch</w:t>
+      <w:r>
+        <w:t>X</w:t>
+      </w:r>
+      <w:r>
+        <w:t>ML</w:t>
+      </w:r>
+      <w:r>
+        <w:t xml:space="preserve">-Datei unverschlüsselt und im Klartext lesbar abgespeichert werden. Obwohl das Verzeichnis für </w:t>
+      </w:r>
+      <w:r>
+        <w:t>die</w:t>
+      </w:r>
+      <w:r>
+        <w:t xml:space="preserve"> </w:t>
+      </w:r>
+      <w:r>
+        <w:t>Beispiel</w:t>
+      </w:r>
+      <w:r>
+        <w:t>-App</w:t>
+      </w:r>
+      <w:r>
+        <w:t xml:space="preserve"> </w:t>
+      </w:r>
+      <w:r>
+        <w:t>explizit als Datenverzeichnis zur Verfügung gestellt wurde und andere Windows</w:t>
+      </w:r>
+      <w:r>
+        <w:t>-</w:t>
+      </w:r>
+      <w:r>
+        <w:t>8</w:t>
+      </w:r>
+      <w:r>
+        <w:t>-</w:t>
+      </w:r>
+      <w:r>
+        <w:t>Apps auf diesen Ordern nicht ohne weiteres zugreifen können, ist dieses Verzeichnis und damit die darin enthaltenen Dateien auf herkömmlichen Wege für den aktuellen Benutzer oder native Windows Programme lesbar. Sollten die Daten sicherheitskritisch</w:t>
       </w:r>
       <w:r>
         <w:t xml:space="preserve"> oder nur nach Authentifizierung im Programm lesbar sein</w:t>
       </w:r>
       <w:r>
-        <w:t>, sollten sie entsprechend verschlüsselt werden.</w:t>
-      </w:r>
-    </w:p>
-    <w:p>
-      <w:pPr>
-        <w:rPr>
-          <w:ins w:id="9" w:author="Baer, Jan" w:date="2012-08-22T15:50:00Z"/>
-        </w:rPr>
-      </w:pPr>
+        <w:t xml:space="preserve">, </w:t>
+      </w:r>
+      <w:r>
+        <w:t>müssen</w:t>
+      </w:r>
+      <w:r>
+        <w:t xml:space="preserve"> </w:t>
+      </w:r>
+      <w:r>
+        <w:t>sie entsprechend verschlüsselt werden.</w:t>
+      </w:r>
+    </w:p>
+    <w:p>
       <w:r>
         <w:t xml:space="preserve">Sollten für den Zugriff auf einen </w:t>
       </w:r>
-      <w:proofErr w:type="spellStart"/>
-      <w:r>
-        <w:t>WebService</w:t>
-      </w:r>
-      <w:proofErr w:type="spellEnd"/>
-      <w:r>
-        <w:t xml:space="preserve"> spezielle </w:t>
-      </w:r>
-      <w:proofErr w:type="spellStart"/>
-      <w:r>
-        <w:t>Credentials</w:t>
-      </w:r>
-      <w:proofErr w:type="spellEnd"/>
-      <w:r>
-        <w:t xml:space="preserve"> erforderlich sein, so stellt </w:t>
+      <w:r>
+        <w:t>Web</w:t>
+      </w:r>
+      <w:r>
+        <w:t>s</w:t>
+      </w:r>
+      <w:r>
+        <w:t xml:space="preserve">ervice </w:t>
+      </w:r>
+      <w:r>
+        <w:t xml:space="preserve">spezielle </w:t>
+      </w:r>
+      <w:r>
+        <w:t xml:space="preserve">Zugriffsrechte </w:t>
+      </w:r>
+      <w:r>
+        <w:t xml:space="preserve">erforderlich sein, so stellt </w:t>
       </w:r>
       <w:proofErr w:type="spellStart"/>
       <w:r>
@@ -3583,13 +4106,11 @@
       <w:r>
         <w:t xml:space="preserve"> Lesen und Speichern dieser </w:t>
       </w:r>
-      <w:proofErr w:type="spellStart"/>
-      <w:r>
-        <w:t>Credentials</w:t>
-      </w:r>
-      <w:proofErr w:type="spellEnd"/>
-      <w:r>
-        <w:t xml:space="preserve"> die Klasse </w:t>
+      <w:r>
+        <w:t xml:space="preserve">Authentifizierungsinformationen </w:t>
+      </w:r>
+      <w:r>
+        <w:t xml:space="preserve">die Klasse </w:t>
       </w:r>
       <w:proofErr w:type="spellStart"/>
       <w:r>
@@ -3605,34 +4126,14 @@
       </w:r>
       <w:proofErr w:type="spellEnd"/>
       <w:r>
-        <w:t xml:space="preserve"> zur Verfügung. Diese </w:t>
-      </w:r>
-      <w:proofErr w:type="spellStart"/>
-      <w:r>
-        <w:t>Credentials</w:t>
-      </w:r>
-      <w:proofErr w:type="spellEnd"/>
-      <w:r>
-        <w:t xml:space="preserve"> werden allerdings nicht im lokalen Anwendungsbereich gespeichert, sondern in einem </w:t>
+        <w:t xml:space="preserve"> zur Verfügung. Diese werden allerdings nicht im lokalen Anwendungsbereich gespeichert, sondern in einem </w:t>
       </w:r>
       <w:r>
         <w:t xml:space="preserve">sicheren Bereich, welcher auch zwischen verschiedenen </w:t>
       </w:r>
-      <w:del w:id="10" w:author="Baer, Jan" w:date="2012-08-22T16:01:00Z">
-        <w:r>
-          <w:delText xml:space="preserve">Devices </w:delText>
-        </w:r>
-      </w:del>
-      <w:ins w:id="11" w:author="Baer, Jan" w:date="2012-08-22T16:01:00Z">
-        <w:r>
-          <w:t>Geräten</w:t>
-        </w:r>
-        <w:bookmarkStart w:id="12" w:name="_GoBack"/>
-        <w:bookmarkEnd w:id="12"/>
-        <w:r>
-          <w:t xml:space="preserve"> </w:t>
-        </w:r>
-      </w:ins>
+      <w:r>
+        <w:t xml:space="preserve">Geräten </w:t>
+      </w:r>
       <w:r>
         <w:t>synchronisiert werden kann</w:t>
       </w:r>
@@ -3642,13 +4143,32 @@
       <w:r>
         <w:t xml:space="preserve">Weitere Optionen, um </w:t>
       </w:r>
-      <w:proofErr w:type="spellStart"/>
-      <w:r>
-        <w:t>UserCredentials</w:t>
-      </w:r>
-      <w:proofErr w:type="spellEnd"/>
-      <w:r>
-        <w:t xml:space="preserve"> in Windows 8 Anwendungen zu speichern</w:t>
+      <w:r>
+        <w:t>vertrauliche Informationen</w:t>
+      </w:r>
+      <w:r>
+        <w:t xml:space="preserve"> in Windows</w:t>
+      </w:r>
+      <w:r>
+        <w:t>-</w:t>
+      </w:r>
+      <w:r>
+        <w:t>8</w:t>
+      </w:r>
+      <w:r>
+        <w:t>-</w:t>
+      </w:r>
+      <w:r>
+        <w:t>A</w:t>
+      </w:r>
+      <w:r>
+        <w:t>pps</w:t>
+      </w:r>
+      <w:r>
+        <w:t xml:space="preserve"> </w:t>
+      </w:r>
+      <w:r>
+        <w:t>zu speichern</w:t>
       </w:r>
       <w:r>
         <w:t>,</w:t>
@@ -3656,178 +4176,101 @@
       <w:r>
         <w:t xml:space="preserve"> sind unter [</w:t>
       </w:r>
-      <w:del w:id="13" w:author="Baer, Jan" w:date="2012-08-22T15:43:00Z">
-        <w:r>
-          <w:delText>2</w:delText>
-        </w:r>
-      </w:del>
-      <w:ins w:id="14" w:author="Baer, Jan" w:date="2012-08-22T15:43:00Z">
-        <w:r>
-          <w:t>3</w:t>
-        </w:r>
-      </w:ins>
+      <w:r>
+        <w:t>3</w:t>
+      </w:r>
       <w:r>
         <w:t xml:space="preserve">] in der MSDN zu finden. </w:t>
       </w:r>
     </w:p>
     <w:p>
-      <w:commentRangeStart w:id="15"/>
-      <w:commentRangeStart w:id="16"/>
-      <w:ins w:id="17" w:author="Baer, Jan" w:date="2012-08-22T15:50:00Z">
-        <w:r>
-          <w:t xml:space="preserve">Weitere </w:t>
-        </w:r>
-        <w:proofErr w:type="spellStart"/>
-        <w:r>
-          <w:t>Anwendungseineinstellungen</w:t>
-        </w:r>
-        <w:proofErr w:type="spellEnd"/>
-        <w:r>
-          <w:t xml:space="preserve"> können </w:t>
-        </w:r>
-      </w:ins>
-      <w:ins w:id="18" w:author="Baer, Jan" w:date="2012-08-22T15:51:00Z">
-        <w:r>
-          <w:t xml:space="preserve">über </w:t>
-        </w:r>
-        <w:proofErr w:type="spellStart"/>
-        <w:r>
-          <w:t>ApplicationData.Current.</w:t>
-        </w:r>
-      </w:ins>
-      <w:ins w:id="19" w:author="Baer, Jan" w:date="2012-08-22T15:52:00Z">
-        <w:r>
-          <w:t>LocalSettings</w:t>
-        </w:r>
-      </w:ins>
-      <w:proofErr w:type="spellEnd"/>
-      <w:ins w:id="20" w:author="Baer, Jan" w:date="2012-08-22T15:54:00Z">
-        <w:r>
-          <w:t xml:space="preserve"> als </w:t>
-        </w:r>
-        <w:commentRangeStart w:id="21"/>
-        <w:commentRangeStart w:id="22"/>
-        <w:r>
-          <w:t>Key</w:t>
-        </w:r>
-      </w:ins>
-      <w:commentRangeEnd w:id="21"/>
-      <w:commentRangeEnd w:id="22"/>
-      <w:ins w:id="23" w:author="Baer, Jan" w:date="2012-08-22T15:59:00Z">
-        <w:r>
-          <w:rPr>
-            <w:rStyle w:val="CommentReference"/>
-          </w:rPr>
-          <w:commentReference w:id="22"/>
-        </w:r>
-        <w:r>
-          <w:rPr>
-            <w:rStyle w:val="CommentReference"/>
-          </w:rPr>
-          <w:commentReference w:id="21"/>
-        </w:r>
-      </w:ins>
-      <w:ins w:id="24" w:author="Baer, Jan" w:date="2012-08-22T15:54:00Z">
-        <w:r>
-          <w:t xml:space="preserve">/Value Paare gespeichert werden. </w:t>
-        </w:r>
-      </w:ins>
-      <w:ins w:id="25" w:author="Baer, Jan" w:date="2012-08-22T15:55:00Z">
-        <w:r>
-          <w:t>Sollten diese Einstellungen auf mehreren Windows 8 Geräten</w:t>
-        </w:r>
-      </w:ins>
-      <w:ins w:id="26" w:author="Baer, Jan" w:date="2012-08-22T15:57:00Z">
-        <w:r>
-          <w:t xml:space="preserve"> über die Microsoft </w:t>
-        </w:r>
-        <w:proofErr w:type="spellStart"/>
-        <w:r>
-          <w:t>Cloud</w:t>
-        </w:r>
-      </w:ins>
-      <w:proofErr w:type="spellEnd"/>
-      <w:ins w:id="27" w:author="Baer, Jan" w:date="2012-08-22T15:55:00Z">
-        <w:r>
-          <w:t xml:space="preserve"> synchronisiert werden, empfiehlt es sich, diese über </w:t>
-        </w:r>
-        <w:proofErr w:type="spellStart"/>
-        <w:r>
-          <w:t>ApplicationData.Current.RoamingSettings</w:t>
-        </w:r>
-        <w:proofErr w:type="spellEnd"/>
-        <w:r>
-          <w:t xml:space="preserve"> </w:t>
-        </w:r>
-      </w:ins>
-      <w:ins w:id="28" w:author="Baer, Jan" w:date="2012-08-22T15:56:00Z">
-        <w:r>
-          <w:t>z</w:t>
-        </w:r>
-      </w:ins>
-      <w:ins w:id="29" w:author="Baer, Jan" w:date="2012-08-22T15:57:00Z">
-        <w:r>
-          <w:t>u verwalten</w:t>
-        </w:r>
-      </w:ins>
-      <w:ins w:id="30" w:author="Baer, Jan" w:date="2012-08-22T15:55:00Z">
-        <w:r>
-          <w:t>.</w:t>
-        </w:r>
-      </w:ins>
-      <w:ins w:id="31" w:author="Baer, Jan" w:date="2012-08-22T15:57:00Z">
-        <w:r>
-          <w:t xml:space="preserve"> </w:t>
-        </w:r>
-      </w:ins>
-      <w:moveToRangeStart w:id="32" w:author="Baer, Jan" w:date="2012-08-22T15:57:00Z" w:name="move333414366"/>
-      <w:moveTo w:id="33" w:author="Baer, Jan" w:date="2012-08-22T15:57:00Z">
-        <w:r>
-          <w:t>Prädestiniert für solche Daten sind anwendungsspezifische Benutzereinstellungen, die der Benutzer möglicherweise nicht auf jedem seiner Geräte von neuem vornehmen möchte.</w:t>
-        </w:r>
-      </w:moveTo>
-      <w:moveToRangeEnd w:id="32"/>
-    </w:p>
-    <w:p>
-      <w:pPr>
-        <w:rPr>
-          <w:del w:id="34" w:author="Baer, Jan" w:date="2012-08-22T15:57:00Z"/>
-        </w:rPr>
-      </w:pPr>
-      <w:r>
-        <w:t>Über Roaming Ordner lassen sich im Übrigen weitere Daten abspeichern</w:t>
-      </w:r>
-      <w:del w:id="35" w:author="Baer, Jan" w:date="2012-08-22T15:57:00Z">
-        <w:r>
-          <w:delText>, die dann zwischen mehreren Windows 8 Geräten benutzerbezogen synchronisiert werden können.</w:delText>
-        </w:r>
-      </w:del>
-      <w:ins w:id="36" w:author="Baer, Jan" w:date="2012-08-22T15:57:00Z">
-        <w:r>
-          <w:t>.</w:t>
-        </w:r>
-      </w:ins>
-      <w:del w:id="37" w:author="Baer, Jan" w:date="2012-08-22T15:57:00Z">
-        <w:r>
-          <w:delText xml:space="preserve"> </w:delText>
-        </w:r>
-      </w:del>
-      <w:moveFromRangeStart w:id="38" w:author="Baer, Jan" w:date="2012-08-22T15:57:00Z" w:name="move333414366"/>
-      <w:moveFrom w:id="39" w:author="Baer, Jan" w:date="2012-08-22T15:57:00Z">
-        <w:r>
-          <w:t>Prädestiniert für solche Daten sind anwendungsspezifische Benutzereinstellungen, die der Benutzer möglicherweise nicht auf jedem seiner Geräte von neuem vornehmen möchte.</w:t>
-        </w:r>
-      </w:moveFrom>
-      <w:moveFromRangeEnd w:id="38"/>
-    </w:p>
-    <w:p>
-      <w:ins w:id="40" w:author="Baer, Jan" w:date="2012-08-22T15:57:00Z">
-        <w:r>
-          <w:t xml:space="preserve"> </w:t>
-        </w:r>
-      </w:ins>
-      <w:r>
-        <w:t xml:space="preserve">Der Roaming Order lässt sich über </w:t>
+      <w:r>
+        <w:t xml:space="preserve">Weitere Anwendungseinstellungen können über </w:t>
+      </w:r>
+      <w:proofErr w:type="spellStart"/>
+      <w:r>
+        <w:t>ApplicationData.Current.</w:t>
+      </w:r>
+      <w:r>
+        <w:t>LocalSettings</w:t>
+      </w:r>
+      <w:proofErr w:type="spellEnd"/>
+      <w:r>
+        <w:t xml:space="preserve"> als </w:t>
+      </w:r>
+      <w:r>
+        <w:t>Schlüssel-Wert-</w:t>
+      </w:r>
+      <w:r>
+        <w:t>Paare gespeichert werden. Sollten diese Einstellungen auf mehreren Windows</w:t>
+      </w:r>
+      <w:r>
+        <w:t>-</w:t>
+      </w:r>
+      <w:r>
+        <w:t>8</w:t>
+      </w:r>
+      <w:r>
+        <w:t>-</w:t>
+      </w:r>
+      <w:r>
+        <w:t xml:space="preserve">Geräten über die Microsoft </w:t>
+      </w:r>
+      <w:proofErr w:type="spellStart"/>
+      <w:r>
+        <w:t>Cloud</w:t>
+      </w:r>
+      <w:proofErr w:type="spellEnd"/>
+      <w:r>
+        <w:t xml:space="preserve"> synchronisiert werden, empfiehlt es sich, diese über </w:t>
+      </w:r>
+      <w:proofErr w:type="spellStart"/>
+      <w:r>
+        <w:t>ApplicationData.Current.RoamingSettings</w:t>
+      </w:r>
+      <w:proofErr w:type="spellEnd"/>
+      <w:r>
+        <w:t xml:space="preserve"> zu verwalten.</w:t>
+      </w:r>
+      <w:r>
+        <w:t xml:space="preserve"> </w:t>
+      </w:r>
+      <w:r>
+        <w:t xml:space="preserve">Prädestiniert für solche Daten sind anwendungsspezifische Benutzereinstellungen, die der </w:t>
+      </w:r>
+      <w:r>
+        <w:t>Anwender</w:t>
+      </w:r>
+      <w:r>
+        <w:t xml:space="preserve"> </w:t>
+      </w:r>
+      <w:r>
+        <w:t>möglicherweise nicht auf jedem seiner Geräte von neuem vornehmen möchte.</w:t>
+      </w:r>
+    </w:p>
+    <w:p>
+      <w:r>
+        <w:t xml:space="preserve">Über Roaming Ordner lassen sich im Übrigen weitere Daten </w:t>
+      </w:r>
+      <w:proofErr w:type="spellStart"/>
+      <w:r>
+        <w:t>abspeichern</w:t>
+      </w:r>
+      <w:r>
+        <w:t>.</w:t>
+      </w:r>
+      <w:r>
+        <w:t>Der</w:t>
+      </w:r>
+      <w:proofErr w:type="spellEnd"/>
+      <w:r>
+        <w:t xml:space="preserve"> Roaming Ord</w:t>
+      </w:r>
+      <w:r>
+        <w:t>n</w:t>
+      </w:r>
+      <w:r>
+        <w:t xml:space="preserve">er lässt sich über </w:t>
       </w:r>
       <w:proofErr w:type="spellStart"/>
       <w:r>
@@ -3882,20 +4325,6 @@
       <w:proofErr w:type="spellEnd"/>
       <w:r>
         <w:t xml:space="preserve"> abgefragt werden.</w:t>
-      </w:r>
-      <w:commentRangeEnd w:id="15"/>
-      <w:r>
-        <w:rPr>
-          <w:rStyle w:val="CommentReference"/>
-        </w:rPr>
-        <w:commentReference w:id="15"/>
-      </w:r>
-      <w:commentRangeEnd w:id="16"/>
-      <w:r>
-        <w:rPr>
-          <w:rStyle w:val="CommentReference"/>
-        </w:rPr>
-        <w:commentReference w:id="16"/>
       </w:r>
     </w:p>
     <w:p>
@@ -3903,62 +4332,52 @@
         <w:pStyle w:val="Heading2"/>
       </w:pPr>
       <w:r>
+        <w:t>Lokale Anwendungsdaten lesen</w:t>
+      </w:r>
+    </w:p>
+    <w:p/>
+    <w:p>
+      <w:r>
         <w:lastRenderedPageBreak/>
-        <w:t>Lokale Anwendungsdaten lesen</w:t>
-      </w:r>
-    </w:p>
-    <w:p/>
-    <w:p>
-      <w:r>
         <w:t xml:space="preserve">Nachdem </w:t>
       </w:r>
-      <w:commentRangeStart w:id="41"/>
+      <w:commentRangeStart w:id="4"/>
       <w:r>
         <w:t xml:space="preserve">wir </w:t>
       </w:r>
-      <w:commentRangeEnd w:id="41"/>
+      <w:commentRangeEnd w:id="4"/>
       <w:r>
         <w:rPr>
           <w:rStyle w:val="CommentReference"/>
         </w:rPr>
-        <w:commentReference w:id="41"/>
-      </w:r>
-      <w:r>
-        <w:t xml:space="preserve">nun wissen, wie wir die Anwendungsdaten lokal speichern können, sollten wir uns nun natürlich auch Gedanken machen, wann und wie </w:t>
-      </w:r>
-      <w:del w:id="42" w:author="Baer, Jan" w:date="2012-08-22T15:47:00Z">
-        <w:r>
-          <w:delText xml:space="preserve">wir </w:delText>
-        </w:r>
-      </w:del>
-      <w:ins w:id="43" w:author="Baer, Jan" w:date="2012-08-22T15:47:00Z">
-        <w:r>
-          <w:t xml:space="preserve">auf diese Daten wieder zugegriffen werden </w:t>
-        </w:r>
-      </w:ins>
-      <w:del w:id="44" w:author="Baer, Jan" w:date="2012-08-22T15:48:00Z">
-        <w:r>
-          <w:delText xml:space="preserve">wieder aus diese Daten zugreifen können </w:delText>
-        </w:r>
-      </w:del>
-      <w:r>
-        <w:t xml:space="preserve">und wie </w:t>
-      </w:r>
-      <w:del w:id="45" w:author="Baer, Jan" w:date="2012-08-22T15:48:00Z">
-        <w:r>
-          <w:delText xml:space="preserve">wir </w:delText>
-        </w:r>
-      </w:del>
-      <w:r>
-        <w:t xml:space="preserve">diese Daten mit den vom </w:t>
-      </w:r>
-      <w:proofErr w:type="spellStart"/>
-      <w:r>
-        <w:t>WebService</w:t>
-      </w:r>
-      <w:proofErr w:type="spellEnd"/>
-      <w:r>
-        <w:t xml:space="preserve"> abgefragten </w:t>
+        <w:commentReference w:id="4"/>
+      </w:r>
+      <w:r>
+        <w:t>nun wissen, wie wir die Anwendungsdaten lokal speichern können, sollten wir uns</w:t>
+      </w:r>
+      <w:r>
+        <w:t xml:space="preserve"> </w:t>
+      </w:r>
+      <w:r>
+        <w:t xml:space="preserve">natürlich auch Gedanken machen, wann und wie </w:t>
+      </w:r>
+      <w:r>
+        <w:t xml:space="preserve">auf diese Daten wieder zugegriffen werden </w:t>
+      </w:r>
+      <w:r>
+        <w:t xml:space="preserve">und wie diese Daten mit den vom </w:t>
+      </w:r>
+      <w:r>
+        <w:t>Web</w:t>
+      </w:r>
+      <w:r>
+        <w:t>s</w:t>
+      </w:r>
+      <w:r>
+        <w:t xml:space="preserve">ervice </w:t>
+      </w:r>
+      <w:r>
+        <w:t xml:space="preserve">abgefragten </w:t>
       </w:r>
       <w:r>
         <w:t xml:space="preserve">aktuelleren </w:t>
@@ -3966,29 +4385,34 @@
       <w:r>
         <w:t xml:space="preserve">Daten </w:t>
       </w:r>
-      <w:del w:id="46" w:author="Baer, Jan" w:date="2012-08-22T15:48:00Z">
-        <w:r>
-          <w:delText xml:space="preserve">synchronisieren </w:delText>
-        </w:r>
-      </w:del>
-      <w:ins w:id="47" w:author="Baer, Jan" w:date="2012-08-22T15:48:00Z">
-        <w:r>
-          <w:t>synchronisier</w:t>
-        </w:r>
-        <w:r>
-          <w:t>t werden</w:t>
-        </w:r>
-        <w:r>
-          <w:t xml:space="preserve"> </w:t>
-        </w:r>
-      </w:ins>
+      <w:r>
+        <w:t xml:space="preserve">synchronisiert werden </w:t>
+      </w:r>
       <w:r>
         <w:t>können. Je nach Anwendungsfall kann hierfür eine ganz unterschiedliche Strategie erforderlich sein.</w:t>
       </w:r>
     </w:p>
     <w:p>
       <w:r>
-        <w:t>In unserer Beispielanwendung beschränken wir uns darauf, die im jeweiligen Store gespeicherten Daten einfach durch die vom Webservice zurückgelieferten Daten zu ersetzen.</w:t>
+        <w:t xml:space="preserve">In unserer </w:t>
+      </w:r>
+      <w:r>
+        <w:t>Beispiel</w:t>
+      </w:r>
+      <w:r>
+        <w:t>-App</w:t>
+      </w:r>
+      <w:r>
+        <w:t xml:space="preserve"> </w:t>
+      </w:r>
+      <w:r>
+        <w:t>beschränken wir uns darauf, die im jeweiligen Store gespeicherten Daten einfach durch die vom Webservice zurückgelieferten zu ersetzen.</w:t>
+      </w:r>
+      <w:r>
+        <w:t xml:space="preserve"> </w:t>
+      </w:r>
+      <w:r>
+        <w:t>In anderen Fällen wäre vielleicht ein Vergleich und Zusammenführen der Daten notwendig.</w:t>
       </w:r>
     </w:p>
     <w:p>
@@ -4020,7 +4444,16 @@
       </w:r>
       <w:proofErr w:type="spellEnd"/>
       <w:r>
-        <w:t xml:space="preserve"> online abgefragt werden.</w:t>
+        <w:t xml:space="preserve"> online </w:t>
+      </w:r>
+      <w:r>
+        <w:t>geladen</w:t>
+      </w:r>
+      <w:r>
+        <w:t xml:space="preserve"> </w:t>
+      </w:r>
+      <w:r>
+        <w:t>werden.</w:t>
       </w:r>
     </w:p>
     <w:p>
@@ -7146,7 +7579,6 @@
           <w:highlight w:val="white"/>
           <w:lang w:val="en-US"/>
         </w:rPr>
-        <w:lastRenderedPageBreak/>
         <w:t xml:space="preserve">                {</w:t>
       </w:r>
     </w:p>
@@ -7287,6 +7719,7 @@
           <w:szCs w:val="19"/>
           <w:highlight w:val="white"/>
         </w:rPr>
+        <w:lastRenderedPageBreak/>
         <w:t xml:space="preserve">            }</w:t>
       </w:r>
     </w:p>
@@ -7324,23 +7757,13 @@
         <w:t xml:space="preserve"> zu</w:t>
       </w:r>
       <w:r>
-        <w:t xml:space="preserve"> sehen, dass der Zugriff auf den </w:t>
-      </w:r>
-      <w:proofErr w:type="spellStart"/>
-      <w:r>
-        <w:t>WebService</w:t>
-      </w:r>
-      <w:proofErr w:type="spellEnd"/>
-      <w:r>
-        <w:t xml:space="preserve"> nur für den Fall durchgeführt wird, in dem auch eine Verbindung zum Internet und damit natürlich auch dem </w:t>
-      </w:r>
-      <w:proofErr w:type="spellStart"/>
-      <w:r>
-        <w:t>WebService</w:t>
-      </w:r>
-      <w:proofErr w:type="spellEnd"/>
-      <w:r>
-        <w:t xml:space="preserve"> besteht.</w:t>
+        <w:t xml:space="preserve"> sehen, dass der Zugriff auf den Web</w:t>
+      </w:r>
+      <w:r>
+        <w:t>s</w:t>
+      </w:r>
+      <w:r>
+        <w:t>ervice nur für den Fall durchgeführt wird, in dem auch eine Verbindung zum Internet besteht.</w:t>
       </w:r>
     </w:p>
     <w:p>
@@ -7353,13 +7776,8 @@
       </w:r>
       <w:proofErr w:type="spellEnd"/>
       <w:r>
-        <w:t xml:space="preserve"> </w:t>
-      </w:r>
-      <w:proofErr w:type="spellStart"/>
-      <w:r>
-        <w:t>Api</w:t>
-      </w:r>
-      <w:proofErr w:type="spellEnd"/>
+        <w:t>-API</w:t>
+      </w:r>
       <w:r>
         <w:t xml:space="preserve"> über die Klasse </w:t>
       </w:r>
@@ -7948,15 +8366,13 @@
     </w:p>
     <w:p>
       <w:r>
-        <w:t xml:space="preserve">Über die aktuelle Geschwindigkeit und Qualität der Internetverbindung und ob der </w:t>
-      </w:r>
-      <w:proofErr w:type="spellStart"/>
-      <w:r>
-        <w:t>WebService</w:t>
-      </w:r>
-      <w:proofErr w:type="spellEnd"/>
-      <w:r>
-        <w:t xml:space="preserve"> selbst gerade online ist, kann die </w:t>
+        <w:t>Über die aktuelle Geschwindigkeit und Qualität der Internetverbindung und ob der Web</w:t>
+      </w:r>
+      <w:r>
+        <w:t>s</w:t>
+      </w:r>
+      <w:r>
+        <w:t xml:space="preserve">ervice selbst gerade online ist, kann die </w:t>
       </w:r>
       <w:proofErr w:type="spellStart"/>
       <w:r>
@@ -7964,7 +8380,10 @@
       </w:r>
       <w:proofErr w:type="spellEnd"/>
       <w:r>
-        <w:t xml:space="preserve"> Klasse natürlich keine Auskunft geben. Dieser Zustand muss separat behandelt werden.</w:t>
+        <w:t>-</w:t>
+      </w:r>
+      <w:r>
+        <w:t>Klasse natürlich keine Auskunft geben. Dieser Zustand muss separat behandelt werden.</w:t>
       </w:r>
     </w:p>
     <w:p>
@@ -7977,7 +8396,10 @@
       </w:r>
       <w:proofErr w:type="spellEnd"/>
       <w:r>
-        <w:t xml:space="preserve"> Klasse über das Ereignis </w:t>
+        <w:t>-</w:t>
+      </w:r>
+      <w:r>
+        <w:t xml:space="preserve">Klasse über das Ereignis </w:t>
       </w:r>
       <w:proofErr w:type="spellStart"/>
       <w:r>
@@ -7985,7 +8407,13 @@
       </w:r>
       <w:proofErr w:type="spellEnd"/>
       <w:r>
-        <w:t xml:space="preserve"> relativ zeitnah mitteilt, sobald sich der Status geändert hat, kann darüber dem Benutzer wie in Abbildung 5 zu sehen ist, visuell angezeigt werden, ob gerade eine Internetverbindung besteht.</w:t>
+        <w:t xml:space="preserve"> relativ zeitnah mitteilt, sobald sich der Status geändert hat, kann darüber dem Benutzer</w:t>
+      </w:r>
+      <w:r>
+        <w:t>,</w:t>
+      </w:r>
+      <w:r>
+        <w:t xml:space="preserve"> wie in Abbildung 5 zu sehen ist, visuell angezeigt werden, ob gerade eine Internetverbindung besteht.</w:t>
       </w:r>
     </w:p>
     <w:p>
@@ -7995,7 +8423,7 @@
           <w:lang w:eastAsia="de-DE"/>
         </w:rPr>
         <w:drawing>
-          <wp:inline distT="0" distB="0" distL="0" distR="0">
+          <wp:inline distT="0" distB="0" distL="0" distR="0" wp14:anchorId="37F865AF" wp14:editId="4F61B427">
             <wp:extent cx="5760720" cy="3221355"/>
             <wp:effectExtent l="0" t="0" r="0" b="0"/>
             <wp:docPr id="6" name="Picture 6"/>
@@ -8080,7 +8508,13 @@
         <w:t xml:space="preserve"> zu laufen. Da</w:t>
       </w:r>
       <w:r>
-        <w:t xml:space="preserve"> diese Geräte zwangsläufig nicht immer Online sind, </w:t>
+        <w:t xml:space="preserve"> diese Geräte zwangsläufig nicht immer </w:t>
+      </w:r>
+      <w:r>
+        <w:t>o</w:t>
+      </w:r>
+      <w:r>
+        <w:t xml:space="preserve">nline sind, </w:t>
       </w:r>
       <w:r>
         <w:t>benötigen Sie für eine gute App eine</w:t>
@@ -8102,40 +8536,31 @@
       <w:r>
         <w:t xml:space="preserve">Über die </w:t>
       </w:r>
-      <w:del w:id="48" w:author="Baer, Jan" w:date="2012-08-22T15:43:00Z">
-        <w:r>
-          <w:delText xml:space="preserve">Windows </w:delText>
-        </w:r>
-      </w:del>
-      <w:proofErr w:type="spellStart"/>
-      <w:ins w:id="49" w:author="Baer, Jan" w:date="2012-08-22T15:43:00Z">
-        <w:r>
-          <w:t>Win</w:t>
-        </w:r>
-        <w:r>
-          <w:t>RT</w:t>
-        </w:r>
-        <w:proofErr w:type="spellEnd"/>
-        <w:r>
-          <w:t xml:space="preserve"> </w:t>
-        </w:r>
-      </w:ins>
-      <w:r>
-        <w:t xml:space="preserve">8 API ist es dabei möglich, Daten in lokalen oder Roaming Ordnern zu speichern und dem Benutzer für einen späteren Offlinezugriff zur Verfügung zu stellen. Im Sinne des </w:t>
-      </w:r>
-      <w:proofErr w:type="spellStart"/>
-      <w:r>
-        <w:t>Offline</w:t>
+      <w:proofErr w:type="spellStart"/>
+      <w:r>
+        <w:t>WinRT</w:t>
+      </w:r>
+      <w:proofErr w:type="spellEnd"/>
+      <w:r>
+        <w:t>-</w:t>
+      </w:r>
+      <w:r>
+        <w:t>API ist es dabei möglich, Daten in lokalen oder Roaming Ordnern zu speichern und dem Benutzer für einen späteren Offlinezugriff zur Verfügung zu stellen. Im Sinne des Offline</w:t>
+      </w:r>
+      <w:r>
+        <w:t>-</w:t>
       </w:r>
       <w:r>
         <w:t>F</w:t>
       </w:r>
       <w:r>
-        <w:t>irst</w:t>
-      </w:r>
-      <w:proofErr w:type="spellEnd"/>
-      <w:r>
-        <w:t xml:space="preserve"> Ansatzes werden die lokal gespeicherten Daten nicht nur für den Offline Modus genutzt, sondern auch um </w:t>
+        <w:t xml:space="preserve">irst Ansatzes werden die lokal gespeicherten Daten nicht nur </w:t>
+      </w:r>
+      <w:r>
+        <w:t xml:space="preserve">genutzt, um offline lauffähig zu sein, </w:t>
+      </w:r>
+      <w:r>
+        <w:t xml:space="preserve">sondern auch um </w:t>
       </w:r>
       <w:r>
         <w:t xml:space="preserve">Performance zu gewinnen. Während </w:t>
@@ -8165,7 +8590,13 @@
         <w:t xml:space="preserve">werden </w:t>
       </w:r>
       <w:r>
-        <w:t xml:space="preserve">die aktuellsten Daten über eine möglichweise langsame Datenverbindung </w:t>
+        <w:t xml:space="preserve">die aktuellen Daten über eine langsame </w:t>
+      </w:r>
+      <w:r>
+        <w:t>V</w:t>
+      </w:r>
+      <w:r>
+        <w:t xml:space="preserve">erbindung </w:t>
       </w:r>
       <w:r>
         <w:t xml:space="preserve">im Hintergrund </w:t>
@@ -8184,45 +8615,21 @@
     <w:p>
       <w:pPr>
         <w:rPr>
-          <w:del w:id="50" w:author="Baer, Jan" w:date="2012-08-22T15:42:00Z"/>
+          <w:rStyle w:val="Hyperlink"/>
         </w:rPr>
       </w:pPr>
       <w:r>
         <w:rPr>
           <w:rStyle w:val="Hyperlink"/>
         </w:rPr>
-        <w:t>[</w:t>
-      </w:r>
-      <w:r>
-        <w:rPr>
-          <w:rStyle w:val="Hyperlink"/>
-        </w:rPr>
-        <w:t>1</w:t>
-      </w:r>
-      <w:r>
-        <w:rPr>
-          <w:rStyle w:val="Hyperlink"/>
-        </w:rPr>
-        <w:t xml:space="preserve">] </w:t>
+        <w:t xml:space="preserve">[1] </w:t>
       </w:r>
       <w:hyperlink r:id="rId14" w:history="1">
         <w:r>
           <w:rPr>
             <w:rStyle w:val="Hyperlink"/>
           </w:rPr>
-          <w:t>http://msdn.microsoft.com/en-us/library/windows/apps</w:t>
-        </w:r>
-        <w:r>
-          <w:rPr>
-            <w:rStyle w:val="Hyperlink"/>
-          </w:rPr>
-          <w:t>/</w:t>
-        </w:r>
-        <w:r>
-          <w:rPr>
-            <w:rStyle w:val="Hyperlink"/>
-          </w:rPr>
-          <w:t>xaml/hh994640.aspx</w:t>
+          <w:t>http://msdn.microsoft.com/en-us/library/windows/apps/xaml/hh994640.aspx</w:t>
         </w:r>
       </w:hyperlink>
     </w:p>
@@ -8241,19 +8648,7 @@
           <w:rPr>
             <w:rStyle w:val="Hyperlink"/>
           </w:rPr>
-          <w:t>http://msdn.microsoft.com/en-us/library/windows/apps/hh465</w:t>
-        </w:r>
-        <w:r>
-          <w:rPr>
-            <w:rStyle w:val="Hyperlink"/>
-          </w:rPr>
-          <w:t>0</w:t>
-        </w:r>
-        <w:r>
-          <w:rPr>
-            <w:rStyle w:val="Hyperlink"/>
-          </w:rPr>
-          <w:t>88.aspx</w:t>
+          <w:t>http://msdn.microsoft.com/en-us/library/windows/apps/hh465088.aspx</w:t>
         </w:r>
       </w:hyperlink>
     </w:p>
@@ -8272,19 +8667,7 @@
           <w:rPr>
             <w:rStyle w:val="Hyperlink"/>
           </w:rPr>
-          <w:t>http://msdn.microsoft.com/en-us/li</w:t>
-        </w:r>
-        <w:r>
-          <w:rPr>
-            <w:rStyle w:val="Hyperlink"/>
-          </w:rPr>
-          <w:t>b</w:t>
-        </w:r>
-        <w:r>
-          <w:rPr>
-            <w:rStyle w:val="Hyperlink"/>
-          </w:rPr>
-          <w:t>rary/windows/apps/xaml/br229572.aspx</w:t>
+          <w:t>http://msdn.microsoft.com/en-us/library/windows/apps/xaml/br229572.aspx</w:t>
         </w:r>
       </w:hyperlink>
     </w:p>
@@ -8380,7 +8763,7 @@
       </w:r>
     </w:p>
   </w:comment>
-  <w:comment w:id="1" w:author="Heinichen, Joerg" w:date="2012-08-22T16:02:00Z" w:initials="jhe">
+  <w:comment w:id="2" w:author="Heinichen, Joerg" w:date="2012-08-22T16:02:00Z" w:initials="jhe">
     <w:p>
       <w:pPr>
         <w:pStyle w:val="CommentText"/>
@@ -8408,106 +8791,11 @@
         <w:annotationRef/>
       </w:r>
       <w:r>
-        <w:t>TBD: Formulierung.</w:t>
+        <w:t>TBD</w:t>
       </w:r>
     </w:p>
   </w:comment>
   <w:comment w:id="4" w:author="Heinichen, Joerg" w:date="2012-08-22T16:02:00Z" w:initials="jhe">
-    <w:p>
-      <w:pPr>
-        <w:pStyle w:val="CommentText"/>
-      </w:pPr>
-      <w:r>
-        <w:rPr>
-          <w:rStyle w:val="CommentReference"/>
-        </w:rPr>
-        <w:annotationRef/>
-      </w:r>
-      <w:r>
-        <w:t>TBD</w:t>
-      </w:r>
-    </w:p>
-  </w:comment>
-  <w:comment w:id="6" w:author="Heinichen, Joerg" w:date="2012-08-22T16:02:00Z" w:initials="jhe">
-    <w:p>
-      <w:pPr>
-        <w:pStyle w:val="CommentText"/>
-      </w:pPr>
-      <w:r>
-        <w:rPr>
-          <w:rStyle w:val="CommentReference"/>
-        </w:rPr>
-        <w:annotationRef/>
-      </w:r>
-      <w:r>
-        <w:t xml:space="preserve">TBD: </w:t>
-      </w:r>
-      <w:proofErr w:type="spellStart"/>
-      <w:r>
-        <w:t>LocalSettings</w:t>
-      </w:r>
-      <w:proofErr w:type="spellEnd"/>
-      <w:r>
-        <w:t xml:space="preserve"> erklären?</w:t>
-      </w:r>
-    </w:p>
-  </w:comment>
-  <w:comment w:id="22" w:author="Baer, Jan" w:date="2012-08-22T16:02:00Z" w:initials="BJ">
-    <w:p>
-      <w:pPr>
-        <w:pStyle w:val="CommentText"/>
-      </w:pPr>
-      <w:r>
-        <w:rPr>
-          <w:rStyle w:val="CommentReference"/>
-        </w:rPr>
-        <w:annotationRef/>
-      </w:r>
-    </w:p>
-  </w:comment>
-  <w:comment w:id="21" w:author="Baer, Jan" w:date="2012-08-22T16:02:00Z" w:initials="BJ">
-    <w:p>
-      <w:pPr>
-        <w:pStyle w:val="CommentText"/>
-      </w:pPr>
-      <w:r>
-        <w:rPr>
-          <w:rStyle w:val="CommentReference"/>
-        </w:rPr>
-        <w:annotationRef/>
-      </w:r>
-    </w:p>
-  </w:comment>
-  <w:comment w:id="15" w:author="Baer, Jan" w:date="2012-08-22T16:02:00Z" w:initials="BJ">
-    <w:p>
-      <w:pPr>
-        <w:pStyle w:val="CommentText"/>
-      </w:pPr>
-      <w:r>
-        <w:rPr>
-          <w:rStyle w:val="CommentReference"/>
-        </w:rPr>
-        <w:annotationRef/>
-      </w:r>
-    </w:p>
-  </w:comment>
-  <w:comment w:id="16" w:author="Baer, Jan" w:date="2012-08-22T16:02:00Z" w:initials="BJ">
-    <w:p>
-      <w:pPr>
-        <w:pStyle w:val="CommentText"/>
-      </w:pPr>
-      <w:r>
-        <w:rPr>
-          <w:rStyle w:val="CommentReference"/>
-        </w:rPr>
-        <w:annotationRef/>
-      </w:r>
-      <w:r>
-        <w:t>TODO: Jörg bitte den Abschnitt hier noch mal reviewen, da ich ihn komplett überarbeitet habe.</w:t>
-      </w:r>
-    </w:p>
-  </w:comment>
-  <w:comment w:id="41" w:author="Heinichen, Joerg" w:date="2012-08-22T16:02:00Z" w:initials="jhe">
     <w:p>
       <w:pPr>
         <w:pStyle w:val="CommentText"/>

</xml_diff>

<commit_message>
document changed and added picture and screenshot
</commit_message>
<xml_diff>
--- a/Doc/OfflineFirst.docx
+++ b/Doc/OfflineFirst.docx
@@ -20,26 +20,28 @@
       <w:pPr>
         <w:pStyle w:val="dotHeadline44"/>
       </w:pPr>
-      <w:commentRangeStart w:id="0"/>
       <w:r>
         <w:t xml:space="preserve">Lädst du noch oder </w:t>
       </w:r>
       <w:r>
-        <w:t xml:space="preserve">nutzt </w:t>
+        <w:t>nutzt</w:t>
+      </w:r>
+      <w:r>
+        <w:t xml:space="preserve"> </w:t>
       </w:r>
       <w:r>
         <w:t>du schon?</w:t>
       </w:r>
-      <w:commentRangeEnd w:id="0"/>
-      <w:r>
-        <w:rPr>
-          <w:rStyle w:val="CommentReference"/>
-          <w:rFonts w:asciiTheme="minorHAnsi" w:eastAsiaTheme="minorHAnsi" w:hAnsiTheme="minorHAnsi" w:cstheme="minorBidi"/>
-          <w:b w:val="0"/>
-          <w:bCs w:val="0"/>
-          <w:lang w:eastAsia="en-US"/>
-        </w:rPr>
-        <w:commentReference w:id="0"/>
+      <w:r>
+        <w:t xml:space="preserve"> </w:t>
+      </w:r>
+    </w:p>
+    <w:p>
+      <w:pPr>
+        <w:pStyle w:val="dotHeadline44"/>
+      </w:pPr>
+      <w:r>
+        <w:t>(Alternative: Ich bin dann mal off!)</w:t>
       </w:r>
     </w:p>
     <w:p>
@@ -47,7 +49,19 @@
         <w:pStyle w:val="dotVorspann"/>
       </w:pPr>
       <w:r>
-        <w:t xml:space="preserve">Dieser Artikel gibt einen Einblick, was bei der Entwicklung einer offlinefähigen Windows 8 App zu beachten ist und welche Möglichkeiten </w:t>
+        <w:t>Dieser Artikel gibt einen Einblick, was bei der Entwicklung einer offlinefähigen Windows</w:t>
+      </w:r>
+      <w:r>
+        <w:t>-</w:t>
+      </w:r>
+      <w:r>
+        <w:t>8</w:t>
+      </w:r>
+      <w:r>
+        <w:t>-</w:t>
+      </w:r>
+      <w:r>
+        <w:t xml:space="preserve">App zu beachten ist und welche Möglichkeiten </w:t>
       </w:r>
       <w:proofErr w:type="spellStart"/>
       <w:r>
@@ -68,8 +82,6 @@
       <w:r>
         <w:t>Einleitung</w:t>
       </w:r>
-      <w:bookmarkStart w:id="1" w:name="_GoBack"/>
-      <w:bookmarkEnd w:id="1"/>
     </w:p>
     <w:p>
       <w:r>
@@ -79,177 +91,195 @@
         <w:t xml:space="preserve">neue </w:t>
       </w:r>
       <w:r>
-        <w:t xml:space="preserve">tolle Windows 8 App ist gefunden und somit ein wichtiger Schritt getan. Bevor </w:t>
+        <w:t>tolle Windows</w:t>
+      </w:r>
+      <w:r>
+        <w:t>-</w:t>
+      </w:r>
+      <w:r>
+        <w:t>8</w:t>
+      </w:r>
+      <w:r>
+        <w:t>-</w:t>
+      </w:r>
+      <w:r>
+        <w:t xml:space="preserve">App ist gefunden und somit ein wichtiger Schritt getan. Bevor </w:t>
       </w:r>
       <w:r>
         <w:t xml:space="preserve">man </w:t>
       </w:r>
       <w:r>
-        <w:t xml:space="preserve">sich nun aber Hals über Kopf in die Entwicklung </w:t>
+        <w:t xml:space="preserve">sich nun Hals über Kopf in die Entwicklung </w:t>
       </w:r>
       <w:r>
         <w:t>stürzt</w:t>
       </w:r>
       <w:r>
-        <w:t xml:space="preserve">, sollte </w:t>
-      </w:r>
-      <w:r>
-        <w:t xml:space="preserve">man </w:t>
-      </w:r>
-      <w:r>
-        <w:t>noch einmal kurz überlegen, was von einer App erwarte</w:t>
-      </w:r>
-      <w:r>
-        <w:t>t wird</w:t>
-      </w:r>
-      <w:r>
-        <w:t>,</w:t>
-      </w:r>
-      <w:r>
-        <w:t xml:space="preserve"> damit </w:t>
-      </w:r>
-      <w:r>
-        <w:t>s</w:t>
-      </w:r>
-      <w:r>
-        <w:t xml:space="preserve">ie </w:t>
-      </w:r>
-      <w:r>
-        <w:t>für den Benutzer zu einer</w:t>
-      </w:r>
-      <w:r>
-        <w:t xml:space="preserve"> </w:t>
+        <w:t xml:space="preserve">, </w:t>
+      </w:r>
+      <w:r>
+        <w:t>lohnt es sich</w:t>
+      </w:r>
+      <w:r>
+        <w:t xml:space="preserve"> </w:t>
+      </w:r>
+      <w:r>
+        <w:t>darüber nachzudenken</w:t>
+      </w:r>
+      <w:r>
+        <w:t>, w</w:t>
+      </w:r>
+      <w:r>
+        <w:t xml:space="preserve">odurch </w:t>
+      </w:r>
+      <w:r>
+        <w:t xml:space="preserve">eine App </w:t>
+      </w:r>
+      <w:r>
+        <w:t>für den Benutzer zu</w:t>
+      </w:r>
+      <w:r>
+        <w:t>r</w:t>
+      </w:r>
+      <w:r>
+        <w:t xml:space="preserve"> „</w:t>
+      </w:r>
+      <w:r>
+        <w:t>Lieblings-App</w:t>
+      </w:r>
+      <w:r>
+        <w:t>“</w:t>
+      </w:r>
+      <w:r>
+        <w:t xml:space="preserve"> </w:t>
+      </w:r>
+      <w:r>
+        <w:t>w</w:t>
+      </w:r>
+      <w:r>
+        <w:t>ird</w:t>
+      </w:r>
+      <w:r>
+        <w:t>. Natürlich soll</w:t>
+      </w:r>
+      <w:r>
+        <w:t>te</w:t>
+      </w:r>
+      <w:r>
+        <w:t xml:space="preserve"> sie ihren Zweck erfüllen, also genau die benötigen </w:t>
+      </w:r>
+      <w:r>
+        <w:t xml:space="preserve">Anwendungsfälle </w:t>
+      </w:r>
+      <w:r>
+        <w:t>abdecken. Aber da</w:t>
+      </w:r>
+      <w:r>
+        <w:t>s reicht noch lange nicht</w:t>
+      </w:r>
+      <w:r>
+        <w:t xml:space="preserve">. Damit </w:t>
+      </w:r>
+      <w:r>
+        <w:t>die App</w:t>
+      </w:r>
+      <w:r>
+        <w:t xml:space="preserve"> wirklich Spaß macht</w:t>
+      </w:r>
+      <w:r>
+        <w:t>, muss</w:t>
+      </w:r>
+      <w:r>
+        <w:t xml:space="preserve"> sie schnell starten, </w:t>
+      </w:r>
+      <w:r>
+        <w:t>sofort</w:t>
+      </w:r>
+      <w:r>
+        <w:t xml:space="preserve"> reagieren, nie abstürzen, intuitiv bedienbar sein, gut aussehen</w:t>
+      </w:r>
+      <w:r>
+        <w:t xml:space="preserve"> und</w:t>
+      </w:r>
+      <w:r>
+        <w:t xml:space="preserve"> immer funktionieren</w:t>
+      </w:r>
+      <w:r>
+        <w:t>.</w:t>
+      </w:r>
+      <w:r>
+        <w:t xml:space="preserve"> </w:t>
+      </w:r>
+      <w:r>
+        <w:t xml:space="preserve">Wir App-Benutzer sind sehr anspruchsvoll. </w:t>
+      </w:r>
+      <w:r>
+        <w:t xml:space="preserve">Selbst </w:t>
+      </w:r>
+      <w:r>
+        <w:t xml:space="preserve">Apps der großen </w:t>
+      </w:r>
+      <w:proofErr w:type="spellStart"/>
+      <w:r>
+        <w:t>Soc</w:t>
+      </w:r>
+      <w:r>
+        <w:t>ial</w:t>
+      </w:r>
+      <w:proofErr w:type="spellEnd"/>
+      <w:r>
+        <w:t>-</w:t>
+      </w:r>
+      <w:r>
+        <w:t>Media</w:t>
+      </w:r>
+      <w:r>
+        <w:t>-</w:t>
+      </w:r>
+      <w:r>
+        <w:t>Plattformen können diese Erwartungen nicht immer erfüllen und werden mit schlechten Bewertungen bestraft.</w:t>
+      </w:r>
+      <w:r>
+        <w:t xml:space="preserve"> </w:t>
+      </w:r>
+      <w:r>
+        <w:t xml:space="preserve">Vielleicht kennen Sie das ja auch: Sie sitzen gerade im Zug und wollen sich die Neuigkeiten aus Ihrem Bekanntenkreis anschauen, müssen aber </w:t>
       </w:r>
       <w:r>
         <w:t>„</w:t>
       </w:r>
       <w:r>
-        <w:t>Lieblings-App</w:t>
+        <w:t>gefühlte Stunden</w:t>
       </w:r>
       <w:r>
         <w:t>“</w:t>
       </w:r>
       <w:r>
-        <w:t xml:space="preserve"> </w:t>
-      </w:r>
-      <w:r>
-        <w:t>werden kann</w:t>
-      </w:r>
-      <w:r>
-        <w:t>. Natürlich soll</w:t>
-      </w:r>
-      <w:r>
-        <w:t>te</w:t>
-      </w:r>
-      <w:r>
-        <w:t xml:space="preserve"> sie ihren Zweck erfüllen, also genau die benötigen </w:t>
-      </w:r>
-      <w:r>
-        <w:t xml:space="preserve">Anwendungsfälle </w:t>
-      </w:r>
-      <w:r>
-        <w:t xml:space="preserve">abdecken. </w:t>
-      </w:r>
-      <w:r>
-        <w:t>Hiermit</w:t>
-      </w:r>
-      <w:r>
-        <w:t xml:space="preserve"> allein ist es </w:t>
-      </w:r>
-      <w:r>
-        <w:t xml:space="preserve">jedoch </w:t>
-      </w:r>
-      <w:r>
-        <w:t>nicht getan. Damit es wirklich Spaß macht m</w:t>
-      </w:r>
-      <w:r>
-        <w:t>it einer App zu arbeiten, muss</w:t>
-      </w:r>
-      <w:r>
-        <w:t xml:space="preserve"> sie auch schnell starten, </w:t>
-      </w:r>
-      <w:r>
-        <w:t>sofort</w:t>
-      </w:r>
-      <w:r>
-        <w:t xml:space="preserve"> reagieren, nie abstürzen, intuitiv bedienbar sein, gut aussehen</w:t>
-      </w:r>
-      <w:r>
-        <w:t>,</w:t>
-      </w:r>
-      <w:r>
-        <w:t xml:space="preserve"> immer funktionieren</w:t>
-      </w:r>
-      <w:r>
-        <w:t>,</w:t>
-      </w:r>
-      <w:r>
-        <w:t xml:space="preserve"> usw</w:t>
+        <w:t xml:space="preserve"> warten, bis überhaupt etwas auf dem Bildschirm angezeigt wird</w:t>
+      </w:r>
+      <w:r>
+        <w:t xml:space="preserve"> </w:t>
+      </w:r>
+      <w:r>
+        <w:t>–</w:t>
+      </w:r>
+      <w:r>
+        <w:t xml:space="preserve"> wenn nicht gerade noch ein Tunnel dazwischen kommt</w:t>
       </w:r>
       <w:r>
         <w:t>.</w:t>
       </w:r>
       <w:r>
-        <w:t>; eine n</w:t>
-      </w:r>
-      <w:r>
-        <w:t>icht ganz einfach</w:t>
-      </w:r>
-      <w:r>
-        <w:t>e Aufgabe.</w:t>
-      </w:r>
-      <w:r>
-        <w:t xml:space="preserve"> Selbst </w:t>
-      </w:r>
-      <w:r>
-        <w:t xml:space="preserve">Apps der großen </w:t>
-      </w:r>
-      <w:proofErr w:type="spellStart"/>
-      <w:r>
-        <w:t>Soc</w:t>
-      </w:r>
-      <w:r>
-        <w:t>ial</w:t>
-      </w:r>
-      <w:proofErr w:type="spellEnd"/>
-      <w:r>
-        <w:t xml:space="preserve"> Media Plattformen können diese Erwartungen nicht immer erfüllen und werden mit schlechten Bewertungen bestraft.</w:t>
-      </w:r>
-      <w:r>
-        <w:t xml:space="preserve"> </w:t>
-      </w:r>
-      <w:r>
-        <w:t xml:space="preserve">Vielleicht kennen Sie das ja auch: Sie sitzen gerade im Zug und wollen sich die Neuigkeiten aus Ihrem Bekanntenkreis anschauen, müssen aber </w:t>
-      </w:r>
-      <w:r>
-        <w:t>„</w:t>
-      </w:r>
-      <w:r>
-        <w:t>gefühlte Stunden</w:t>
-      </w:r>
-      <w:r>
-        <w:t>“</w:t>
-      </w:r>
-      <w:r>
-        <w:t xml:space="preserve"> warten, bis überhaupt etwas auf dem Bildschirm angezeigt wird</w:t>
-      </w:r>
-      <w:r>
-        <w:t xml:space="preserve"> </w:t>
-      </w:r>
-      <w:r>
-        <w:t>–</w:t>
-      </w:r>
-      <w:r>
-        <w:t xml:space="preserve"> wenn nicht gerade noch ein Tunnel dazwischen kommt</w:t>
+        <w:t xml:space="preserve"> Große Anbieter können sich so etwas vielleicht leisten</w:t>
       </w:r>
       <w:r>
         <w:t>.</w:t>
       </w:r>
       <w:r>
-        <w:t xml:space="preserve"> Große Anbieter können sich so etwas vielleicht leisten, </w:t>
-      </w:r>
-      <w:r>
-        <w:t>w</w:t>
+        <w:t xml:space="preserve"> </w:t>
+      </w:r>
+      <w:r>
+        <w:t>W</w:t>
       </w:r>
       <w:r>
         <w:t>e</w:t>
@@ -274,9 +304,6 @@
       </w:r>
       <w:r>
         <w:t xml:space="preserve"> oder überlastet sind</w:t>
-      </w:r>
-      <w:r>
-        <w:t>,</w:t>
       </w:r>
       <w:r>
         <w:t xml:space="preserve"> und kümmern uns um die Offlinefähigkeit </w:t>
@@ -399,7 +426,7 @@
         <w:t xml:space="preserve">schon </w:t>
       </w:r>
       <w:r>
-        <w:t>früher gefundene und evtl. markierte</w:t>
+        <w:t>früher gefundene und  markierte</w:t>
       </w:r>
       <w:r>
         <w:t xml:space="preserve"> </w:t>
@@ -420,7 +447,13 @@
         <w:t xml:space="preserve"> unterschiedliche Views für den Online- und Offline-Modus notwendig</w:t>
       </w:r>
       <w:r>
-        <w:t>, so dass auch geklärt werden muss, wann man zwischen den Modi hin und her wechselt</w:t>
+        <w:t>, so dass auch geklärt werden muss, wann man zwischen den Modi hin</w:t>
+      </w:r>
+      <w:r>
+        <w:t>-</w:t>
+      </w:r>
+      <w:r>
+        <w:t xml:space="preserve"> und herwechselt</w:t>
       </w:r>
       <w:r>
         <w:t>.</w:t>
@@ -429,60 +462,67 @@
         <w:t xml:space="preserve"> </w:t>
       </w:r>
       <w:r>
-        <w:t xml:space="preserve">Kann dies automatisch geschehen? </w:t>
-      </w:r>
-      <w:r>
-        <w:t xml:space="preserve">Im Zweifelsfall sollten Sie dem Anwender die Kontrolle überlassen, denn nichts nervt mehr als </w:t>
-      </w:r>
-      <w:r>
-        <w:t xml:space="preserve">eine </w:t>
-      </w:r>
-      <w:r>
-        <w:t>die App</w:t>
-      </w:r>
-      <w:r>
-        <w:t>, die</w:t>
-      </w:r>
-      <w:r>
-        <w:t xml:space="preserve"> ständig automatisch ihre Views umschaltet. </w:t>
-      </w:r>
-      <w:r>
-        <w:t xml:space="preserve">Sollte Ihre App für beide Modi dieselben Views verwenden, ist es dennoch wichtig über den Status der Internetverbindung zu informieren. </w:t>
-      </w:r>
-      <w:r>
-        <w:t xml:space="preserve">Die Anwender </w:t>
-      </w:r>
-      <w:r>
-        <w:t xml:space="preserve">wollen natürlich wissen, ob Sie gerade über aktuellste oder nur ältere Daten verfügen. </w:t>
-      </w:r>
-    </w:p>
-    <w:p>
-      <w:r>
-        <w:t xml:space="preserve">Als </w:t>
-      </w:r>
-      <w:r>
-        <w:t xml:space="preserve">weiteres </w:t>
-      </w:r>
-      <w:r>
-        <w:t>Beispiel</w:t>
-      </w:r>
-      <w:r>
-        <w:t xml:space="preserve"> – auch für den Lernprozess</w:t>
-      </w:r>
-      <w:r>
-        <w:t xml:space="preserve"> den man bei der Entwicklung einer guten App dur</w:t>
-      </w:r>
-      <w:r>
-        <w:t>ch</w:t>
-      </w:r>
-      <w:r>
-        <w:t>läuft</w:t>
-      </w:r>
-      <w:r>
-        <w:t xml:space="preserve"> – soll</w:t>
-      </w:r>
-      <w:r>
-        <w:t xml:space="preserve"> hier die </w:t>
+        <w:t>Kann d</w:t>
+      </w:r>
+      <w:r>
+        <w:t>a</w:t>
+      </w:r>
+      <w:r>
+        <w:t xml:space="preserve">s automatisch geschehen? </w:t>
+      </w:r>
+      <w:r>
+        <w:t>Im Zweifelsfall sollten Sie dem Anwender die Kontrolle überlassen</w:t>
+      </w:r>
+      <w:r>
+        <w:t xml:space="preserve"> – den ärgert es nämlich, wenn seine App </w:t>
+      </w:r>
+      <w:r>
+        <w:t xml:space="preserve">ständig automatisch ihre Views umschaltet. </w:t>
+      </w:r>
+      <w:r>
+        <w:t xml:space="preserve">Sollte Ihre App für beide Modi dieselben Views verwenden, ist es </w:t>
+      </w:r>
+      <w:r>
+        <w:lastRenderedPageBreak/>
+        <w:t xml:space="preserve">dennoch wichtig über den Status der Internetverbindung zu informieren. </w:t>
+      </w:r>
+      <w:r>
+        <w:t>Der Nutzer</w:t>
+      </w:r>
+      <w:r>
+        <w:t xml:space="preserve"> w</w:t>
+      </w:r>
+      <w:r>
+        <w:t>i</w:t>
+      </w:r>
+      <w:r>
+        <w:t xml:space="preserve">ll natürlich wissen, ob </w:t>
+      </w:r>
+      <w:r>
+        <w:t>er</w:t>
+      </w:r>
+      <w:r>
+        <w:t xml:space="preserve"> gerade über aktuelle oder  ältere Daten verfüg</w:t>
+      </w:r>
+      <w:r>
+        <w:t>t</w:t>
+      </w:r>
+      <w:r>
+        <w:t xml:space="preserve">. </w:t>
+      </w:r>
+    </w:p>
+    <w:p>
+      <w:r>
+        <w:t>B</w:t>
+      </w:r>
+      <w:r>
+        <w:t xml:space="preserve">ei der Entwicklung </w:t>
+      </w:r>
+      <w:r>
+        <w:t>der</w:t>
+      </w:r>
+      <w:r>
+        <w:t xml:space="preserve"> </w:t>
       </w:r>
       <w:proofErr w:type="spellStart"/>
       <w:r>
@@ -490,17 +530,16 @@
       </w:r>
       <w:proofErr w:type="spellEnd"/>
       <w:r>
-        <w:t>-App für Windows Phone 7 herangezogen werden</w:t>
-      </w:r>
-      <w:r>
-        <w:t xml:space="preserve">, welche durch Zühlke </w:t>
-      </w:r>
-      <w:r>
-        <w:lastRenderedPageBreak/>
-        <w:t>entwickelt wurde</w:t>
-      </w:r>
-      <w:r>
-        <w:t>.</w:t>
+        <w:t>-App für</w:t>
+      </w:r>
+      <w:r>
+        <w:t>s</w:t>
+      </w:r>
+      <w:r>
+        <w:t xml:space="preserve"> Windows Phone 7 </w:t>
+      </w:r>
+      <w:r>
+        <w:t>sind auch wir durch einen Lernprozess gegangen.</w:t>
       </w:r>
       <w:r>
         <w:t xml:space="preserve"> </w:t>
@@ -512,22 +551,19 @@
         <w:t>Kontakte</w:t>
       </w:r>
       <w:r>
-        <w:t xml:space="preserve">, Nachrichten oder Neuigkeiten aus dem Sozialen Netzwerk zwar offline gespeichert werden, </w:t>
-      </w:r>
-      <w:r>
-        <w:t>dies aber nur für</w:t>
-      </w:r>
-      <w:r>
-        <w:t xml:space="preserve"> die</w:t>
-      </w:r>
-      <w:r>
-        <w:t xml:space="preserve"> schon betrachtete</w:t>
-      </w:r>
-      <w:r>
-        <w:t>n</w:t>
-      </w:r>
-      <w:r>
-        <w:t xml:space="preserve"> Einträge. Bei internen Tests zeigte sich schnell, dass es für die Anwender vollkommen intransparent und frustrierend war, wenn einzelne Kontakte offline zur Verfügung standen, andere aber nicht. Die Lösung war möglichst alle Entitäten offline zu speichern. Nur zu welchem Zeitpunkt </w:t>
+        <w:t xml:space="preserve">, Nachrichten oder Neuigkeiten aus dem </w:t>
+      </w:r>
+      <w:r>
+        <w:t>s</w:t>
+      </w:r>
+      <w:r>
+        <w:t>ozialen Netzwerk zwar offline gespeichert werden</w:t>
+      </w:r>
+      <w:r>
+        <w:t>,</w:t>
+      </w:r>
+      <w:r>
+        <w:t xml:space="preserve"> aber nur für schon betrachtete Einträge. Bei internen Tests zeigte sich schnell, dass es für die Anwender vollkommen intransparent und frustrierend war, wenn einzelne Kontakte offline zur Verfügung standen, andere aber nicht. Die Lösung war möglichst alle Entitäten offline zu speichern. Nur zu welchem Zeitpunkt </w:t>
       </w:r>
       <w:r>
         <w:t>muss</w:t>
@@ -542,7 +578,13 @@
         <w:t xml:space="preserve"> Am ehesten wird die Wartezeit beim ersten Start der Anwendung akzeptiert.</w:t>
       </w:r>
       <w:r>
-        <w:t xml:space="preserve"> Jedoch auch zu diesem Zeitpunkt muss der Anwender informiert werden, was die App gerade tut. In der </w:t>
+        <w:t xml:space="preserve"> Jedoch auch zu diesem Zeitpunkt muss der Anwender informiert werden, was die App gerade </w:t>
+      </w:r>
+      <w:r>
+        <w:t>macht</w:t>
+      </w:r>
+      <w:r>
+        <w:t xml:space="preserve">. In der </w:t>
       </w:r>
       <w:proofErr w:type="spellStart"/>
       <w:r>
@@ -550,21 +592,59 @@
       </w:r>
       <w:proofErr w:type="spellEnd"/>
       <w:r>
-        <w:t>-App gibt es dafür einen Lade-Bildschirm, welcher genau darüber informiert, was gerade geladen wird und wie weit der Prozess schon fortgeschritten ist. (</w:t>
-      </w:r>
-      <w:commentRangeStart w:id="2"/>
-      <w:r>
-        <w:t>Abbildung 1</w:t>
-      </w:r>
-      <w:commentRangeEnd w:id="2"/>
-      <w:r>
-        <w:rPr>
-          <w:rStyle w:val="CommentReference"/>
-        </w:rPr>
-        <w:commentReference w:id="2"/>
-      </w:r>
-      <w:r>
-        <w:t>)</w:t>
+        <w:t>-App gibt es dafür einen Lade-Bildschirm, welcher genau darüber informiert, was gerade geladen wird und wie weit der Prozess schon fortgeschritten ist. (Abbildung 1)</w:t>
+      </w:r>
+    </w:p>
+    <w:p>
+      <w:pPr>
+        <w:jc w:val="center"/>
+      </w:pPr>
+      <w:r>
+        <w:rPr>
+          <w:noProof/>
+          <w:lang w:eastAsia="de-DE"/>
+        </w:rPr>
+        <w:drawing>
+          <wp:inline distT="0" distB="0" distL="0" distR="0" wp14:anchorId="64A4A02B" wp14:editId="1AA17906">
+            <wp:extent cx="2102699" cy="3513370"/>
+            <wp:effectExtent l="0" t="0" r="0" b="0"/>
+            <wp:docPr id="5" name="Picture 5"/>
+            <wp:cNvGraphicFramePr>
+              <a:graphicFrameLocks xmlns:a="http://schemas.openxmlformats.org/drawingml/2006/main" noChangeAspect="1"/>
+            </wp:cNvGraphicFramePr>
+            <a:graphic xmlns:a="http://schemas.openxmlformats.org/drawingml/2006/main">
+              <a:graphicData uri="http://schemas.openxmlformats.org/drawingml/2006/picture">
+                <pic:pic xmlns:pic="http://schemas.openxmlformats.org/drawingml/2006/picture">
+                  <pic:nvPicPr>
+                    <pic:cNvPr id="0" name="OfflineFirst_Abbildung1.png"/>
+                    <pic:cNvPicPr/>
+                  </pic:nvPicPr>
+                  <pic:blipFill>
+                    <a:blip r:embed="rId8">
+                      <a:extLst>
+                        <a:ext uri="{28A0092B-C50C-407E-A947-70E740481C1C}">
+                          <a14:useLocalDpi xmlns:a14="http://schemas.microsoft.com/office/drawing/2010/main" val="0"/>
+                        </a:ext>
+                      </a:extLst>
+                    </a:blip>
+                    <a:stretch>
+                      <a:fillRect/>
+                    </a:stretch>
+                  </pic:blipFill>
+                  <pic:spPr>
+                    <a:xfrm>
+                      <a:off x="0" y="0"/>
+                      <a:ext cx="2097251" cy="3504267"/>
+                    </a:xfrm>
+                    <a:prstGeom prst="rect">
+                      <a:avLst/>
+                    </a:prstGeom>
+                  </pic:spPr>
+                </pic:pic>
+              </a:graphicData>
+            </a:graphic>
+          </wp:inline>
+        </w:drawing>
       </w:r>
     </w:p>
     <w:p>
@@ -578,25 +658,40 @@
         <w:t>Vorteil:</w:t>
       </w:r>
       <w:r>
-        <w:t xml:space="preserve"> Beim zweiten Start der Anwendung sind die meisten Daten schon lokal abgelegt und </w:t>
+        <w:t xml:space="preserve"> Beim zweiten Start der A</w:t>
+      </w:r>
+      <w:r>
+        <w:t>pp</w:t>
+      </w:r>
+      <w:r>
+        <w:t xml:space="preserve"> sind die meisten Daten schon lokal abgelegt und </w:t>
       </w:r>
       <w:r>
         <w:t xml:space="preserve">können sofort angezeigt werden. </w:t>
       </w:r>
       <w:r>
-        <w:t xml:space="preserve"> Gleichzeitig kann </w:t>
+        <w:t xml:space="preserve">Gleichzeitig </w:t>
+      </w:r>
+      <w:r>
+        <w:t xml:space="preserve">sucht die Anwendung </w:t>
       </w:r>
       <w:r>
         <w:t xml:space="preserve">im Hintergrund </w:t>
       </w:r>
       <w:r>
-        <w:t>online nach den neuesten Daten gesucht werden, welche nachträglich de</w:t>
+        <w:t xml:space="preserve">online nach den neuesten Daten </w:t>
+      </w:r>
+      <w:r>
+        <w:t xml:space="preserve">und präsentiert sie </w:t>
+      </w:r>
+      <w:r>
+        <w:t>nachträglich de</w:t>
       </w:r>
       <w:r>
         <w:t>m</w:t>
       </w:r>
       <w:r>
-        <w:t xml:space="preserve"> Anwender präsentiert werden. </w:t>
+        <w:t xml:space="preserve"> Anwender. </w:t>
       </w:r>
     </w:p>
     <w:p>
@@ -616,10 +711,13 @@
         <w:t>Welche Inhalte sollen</w:t>
       </w:r>
       <w:r>
-        <w:t xml:space="preserve"> offline gespeichert werden? Geschieht dies automatisch oder wird explizit durch den Benutzer gespeichert</w:t>
+        <w:t xml:space="preserve"> offline gespeichert werden</w:t>
       </w:r>
       <w:r>
         <w:t>?</w:t>
+      </w:r>
+      <w:r>
+        <w:t xml:space="preserve">- </w:t>
       </w:r>
     </w:p>
     <w:p>
@@ -631,7 +729,13 @@
         </w:numPr>
       </w:pPr>
       <w:r>
-        <w:t>Muss es unterschiedliche Views für den Online/Offline-Fall geben?</w:t>
+        <w:t>Erfolgt die Speicherung automatisch oder durch den B</w:t>
+      </w:r>
+      <w:r>
+        <w:t>e</w:t>
+      </w:r>
+      <w:r>
+        <w:t>nutzer?</w:t>
       </w:r>
     </w:p>
     <w:p>
@@ -643,19 +747,7 @@
         </w:numPr>
       </w:pPr>
       <w:r>
-        <w:t xml:space="preserve">Wie </w:t>
-      </w:r>
-      <w:r>
-        <w:t>wird der</w:t>
-      </w:r>
-      <w:r>
-        <w:t xml:space="preserve"> Online-Status an</w:t>
-      </w:r>
-      <w:r>
-        <w:t>gezeigt</w:t>
-      </w:r>
-      <w:r>
-        <w:t>?</w:t>
+        <w:t>Muss es unterschiedliche Views für den Online/Offline-Fall geben?</w:t>
       </w:r>
     </w:p>
     <w:p>
@@ -667,25 +759,16 @@
         </w:numPr>
       </w:pPr>
       <w:r>
-        <w:t xml:space="preserve">Findet der Wechsel zwischen </w:t>
-      </w:r>
-      <w:r>
-        <w:t>Online</w:t>
-      </w:r>
-      <w:r>
-        <w:t xml:space="preserve">- und </w:t>
-      </w:r>
-      <w:r>
-        <w:t xml:space="preserve">Offline-Modus </w:t>
-      </w:r>
-      <w:r>
-        <w:t>a</w:t>
-      </w:r>
-      <w:r>
-        <w:t>utomatisch oder explizit durch den Benutzer</w:t>
-      </w:r>
-      <w:r>
-        <w:t xml:space="preserve"> statt</w:t>
+        <w:t xml:space="preserve">Wie </w:t>
+      </w:r>
+      <w:r>
+        <w:t>wird der</w:t>
+      </w:r>
+      <w:r>
+        <w:t xml:space="preserve"> Online-Status an</w:t>
+      </w:r>
+      <w:r>
+        <w:t>gezeigt</w:t>
       </w:r>
       <w:r>
         <w:t>?</w:t>
@@ -700,6 +783,40 @@
         </w:numPr>
       </w:pPr>
       <w:r>
+        <w:lastRenderedPageBreak/>
+        <w:t xml:space="preserve">Findet der Wechsel zwischen </w:t>
+      </w:r>
+      <w:r>
+        <w:t>Online</w:t>
+      </w:r>
+      <w:r>
+        <w:t xml:space="preserve">- und </w:t>
+      </w:r>
+      <w:r>
+        <w:t xml:space="preserve">Offline-Modus </w:t>
+      </w:r>
+      <w:r>
+        <w:t>a</w:t>
+      </w:r>
+      <w:r>
+        <w:t>utomatisch oder explizit durch den Benutzer</w:t>
+      </w:r>
+      <w:r>
+        <w:t xml:space="preserve"> statt</w:t>
+      </w:r>
+      <w:r>
+        <w:t>?</w:t>
+      </w:r>
+    </w:p>
+    <w:p>
+      <w:pPr>
+        <w:pStyle w:val="ListParagraph"/>
+        <w:numPr>
+          <w:ilvl w:val="0"/>
+          <w:numId w:val="1"/>
+        </w:numPr>
+      </w:pPr>
+      <w:r>
         <w:t>Zu welchem Zeitpunkt sollen die Daten für den Offline-Fall gespeichert werden?</w:t>
       </w:r>
     </w:p>
@@ -735,25 +852,7 @@
         <w:t xml:space="preserve">First Strategie aufgezeigt werden. </w:t>
       </w:r>
       <w:r>
-        <w:t xml:space="preserve">Die zu dem Artikel mitgelieferte </w:t>
-      </w:r>
-      <w:r>
-        <w:t xml:space="preserve">Beispiel-App </w:t>
-      </w:r>
-      <w:r>
-        <w:t>zeigt</w:t>
-      </w:r>
-      <w:r>
-        <w:t xml:space="preserve"> </w:t>
-      </w:r>
-      <w:r>
-        <w:t>Kunden und deren Bestellungen</w:t>
-      </w:r>
-      <w:r>
-        <w:t xml:space="preserve"> an. Als Datenbasis dient die </w:t>
-      </w:r>
-      <w:r>
-        <w:t xml:space="preserve">gute alte </w:t>
+        <w:t xml:space="preserve">Die zu dem Artikel mitgelieferte Beispiel-App zeigt Kunden und deren Bestellungen an. Als Datenbasis dient die gute alte </w:t>
       </w:r>
       <w:proofErr w:type="spellStart"/>
       <w:r>
@@ -761,25 +860,11 @@
       </w:r>
       <w:proofErr w:type="spellEnd"/>
       <w:r>
-        <w:t>-</w:t>
-      </w:r>
-      <w:proofErr w:type="gramStart"/>
-      <w:r>
-        <w:t xml:space="preserve">Datenbank </w:t>
-      </w:r>
-      <w:r>
-        <w:t>,</w:t>
-      </w:r>
-      <w:proofErr w:type="gramEnd"/>
-      <w:r>
-        <w:t xml:space="preserve"> welche über einen Webservice angebunden wird</w:t>
-      </w:r>
-      <w:r>
-        <w:t xml:space="preserve">. </w:t>
-      </w:r>
-    </w:p>
-    <w:p/>
-    <w:p>
+        <w:t>-Datenbank, welche über einen Webservice angebunden wird.</w:t>
+      </w:r>
+      <w:r>
+        <w:t xml:space="preserve"> </w:t>
+      </w:r>
       <w:r>
         <w:t xml:space="preserve">Die dabei verwendeten Klassen werden in Abbildung 2 </w:t>
       </w:r>
@@ -796,9 +881,8 @@
           <w:noProof/>
           <w:lang w:eastAsia="de-DE"/>
         </w:rPr>
-        <w:lastRenderedPageBreak/>
         <w:drawing>
-          <wp:inline distT="0" distB="0" distL="0" distR="0" wp14:anchorId="31AC263C" wp14:editId="34439813">
+          <wp:inline distT="0" distB="0" distL="0" distR="0" wp14:anchorId="7296FC7A" wp14:editId="2560DAAB">
             <wp:extent cx="4081881" cy="2753200"/>
             <wp:effectExtent l="0" t="0" r="0" b="9525"/>
             <wp:docPr id="1" name="Picture 1"/>
@@ -855,7 +939,7 @@
         <w:t>MVVM-</w:t>
       </w:r>
       <w:r>
-        <w:t xml:space="preserve">Pattern umgesetzt. Die Store-Klasse übernimmt hierbei die Rolle des Models. Die  </w:t>
+        <w:t xml:space="preserve">Pattern umgesetzt. Die Store-Klasse übernimmt hierbei die Rolle des Models. Die </w:t>
       </w:r>
       <w:proofErr w:type="spellStart"/>
       <w:r>
@@ -872,7 +956,13 @@
         <w:t xml:space="preserve"> </w:t>
       </w:r>
       <w:r>
-        <w:t xml:space="preserve">4 eingeführt </w:t>
+        <w:t>4 eingeführt</w:t>
+      </w:r>
+      <w:r>
+        <w:t>e</w:t>
+      </w:r>
+      <w:r>
+        <w:t xml:space="preserve"> </w:t>
       </w:r>
       <w:proofErr w:type="spellStart"/>
       <w:r>
@@ -905,7 +995,7 @@
       </w:r>
       <w:proofErr w:type="spellEnd"/>
       <w:r>
-        <w:t xml:space="preserve">  bekommt alle Daten durch den Aufruf von </w:t>
+        <w:t xml:space="preserve"> bekommt alle Daten durch den Aufruf von </w:t>
       </w:r>
       <w:proofErr w:type="spellStart"/>
       <w:r>
@@ -1002,7 +1092,10 @@
       </w:r>
       <w:proofErr w:type="spellEnd"/>
       <w:r>
-        <w:t xml:space="preserve"> Frameworks suggeriert</w:t>
+        <w:t>-</w:t>
+      </w:r>
+      <w:r>
+        <w:t>Frameworks suggeriert</w:t>
       </w:r>
       <w:r>
         <w:t>, das</w:t>
@@ -1022,7 +1115,7 @@
         </w:rPr>
         <w:lastRenderedPageBreak/>
         <w:drawing>
-          <wp:inline distT="0" distB="0" distL="0" distR="0" wp14:anchorId="202DE74C" wp14:editId="1C0F12A6">
+          <wp:inline distT="0" distB="0" distL="0" distR="0" wp14:anchorId="0FB19FD3" wp14:editId="2C4D22FE">
             <wp:extent cx="5760720" cy="2860675"/>
             <wp:effectExtent l="0" t="0" r="0" b="0"/>
             <wp:docPr id="2" name="Picture 2"/>
@@ -1066,13 +1159,8 @@
     </w:p>
     <w:p>
       <w:pPr>
-        <w:pStyle w:val="Heading2"/>
+        <w:pStyle w:val="Heading1"/>
       </w:pPr>
-    </w:p>
-    <w:p>
-      <w:pPr>
-        <w:pStyle w:val="Heading2"/>
-      </w:pPr>
       <w:r>
         <w:t>Anwendungsdaten lokal speichern</w:t>
       </w:r>
@@ -1092,7 +1180,7 @@
         <w:t xml:space="preserve"> nach dem Empfang</w:t>
       </w:r>
       <w:r>
-        <w:t xml:space="preserve"> lokal zu persistieren, oder aber erst dann lokal zu speichern, wenn die Anwendung in den Ruhezustand geschickt wird. </w:t>
+        <w:t xml:space="preserve"> lokal zu persistieren oder aber erst dann lokal zu speichern, wenn die Anwendung in den Ruhezustand geschickt wird. </w:t>
       </w:r>
       <w:r>
         <w:t>Windows-8-</w:t>
@@ -1104,7 +1192,7 @@
         <w:t>Lebenszyklus-Modell</w:t>
       </w:r>
       <w:r>
-        <w:t xml:space="preserve"> als man dies von herkömmlichen Anwendungsprogrammen </w:t>
+        <w:t xml:space="preserve"> als man es von herkömmlichen Anwendungsprogrammen </w:t>
       </w:r>
       <w:r>
         <w:t xml:space="preserve">unter Windows </w:t>
@@ -1116,7 +1204,13 @@
         <w:t>:</w:t>
       </w:r>
       <w:r>
-        <w:t xml:space="preserve"> In dem Moment, in dem der Benutzer zwischen zwei </w:t>
+        <w:t xml:space="preserve"> </w:t>
+      </w:r>
+      <w:r>
+        <w:t xml:space="preserve">Sobald </w:t>
+      </w:r>
+      <w:r>
+        <w:t xml:space="preserve">der Benutzer zwischen zwei </w:t>
       </w:r>
       <w:r>
         <w:t>Windows-8-</w:t>
@@ -1147,7 +1241,10 @@
       </w:r>
       <w:proofErr w:type="spellEnd"/>
       <w:r>
-        <w:t xml:space="preserve"> Ereignisses mit und kann entsprechend darauf reagieren.</w:t>
+        <w:t>-</w:t>
+      </w:r>
+      <w:r>
+        <w:t>Ereignisses mit und kann entsprechend darauf reagieren.</w:t>
       </w:r>
       <w:r>
         <w:t xml:space="preserve"> </w:t>
@@ -1805,10 +1902,22 @@
         <w:t xml:space="preserve"> nicht, bis die Methode wirklich </w:t>
       </w:r>
       <w:r>
-        <w:t xml:space="preserve">abgeschlossen </w:t>
-      </w:r>
-      <w:r>
-        <w:t>wurde, sondern das Programm könnte unter Umständen beendet werden, bevor d</w:t>
+        <w:t>abgeschlossen</w:t>
+      </w:r>
+      <w:r>
+        <w:t xml:space="preserve"> </w:t>
+      </w:r>
+      <w:r>
+        <w:t>ist. D</w:t>
+      </w:r>
+      <w:r>
+        <w:t xml:space="preserve">as Programm könnte </w:t>
+      </w:r>
+      <w:r>
+        <w:t>schon</w:t>
+      </w:r>
+      <w:r>
+        <w:t xml:space="preserve"> beendet werden, bevor d</w:t>
       </w:r>
       <w:r>
         <w:t>er</w:t>
@@ -1820,7 +1929,13 @@
         <w:t>a</w:t>
       </w:r>
       <w:r>
-        <w:t xml:space="preserve">ng durchgeführt wurde. Um dies zu verhindern, fordert man über die </w:t>
+        <w:t>ng durchgeführt wurde. Um d</w:t>
+      </w:r>
+      <w:r>
+        <w:t>a</w:t>
+      </w:r>
+      <w:r>
+        <w:t xml:space="preserve">s zu verhindern, fordert man über die </w:t>
       </w:r>
       <w:proofErr w:type="spellStart"/>
       <w:r>
@@ -1839,7 +1954,10 @@
       </w:r>
       <w:proofErr w:type="spellEnd"/>
       <w:r>
-        <w:t xml:space="preserve"> Objekt an, das man erst  nach Ausführung der </w:t>
+        <w:t>-</w:t>
+      </w:r>
+      <w:r>
+        <w:t xml:space="preserve">Objekt an, das man erst  nach Ausführung der </w:t>
       </w:r>
       <w:proofErr w:type="spellStart"/>
       <w:r>
@@ -1861,7 +1979,10 @@
         <w:t xml:space="preserve"> setzt. </w:t>
       </w:r>
       <w:r>
-        <w:t xml:space="preserve">Der </w:t>
+        <w:t>Der</w:t>
+      </w:r>
+      <w:r>
+        <w:t xml:space="preserve"> </w:t>
       </w:r>
       <w:proofErr w:type="spellStart"/>
       <w:r>
@@ -1919,20 +2040,46 @@
         <w:t>1</w:t>
       </w:r>
       <w:r>
-        <w:t xml:space="preserve">] allerdings maximal 5 Sekunden in </w:t>
-      </w:r>
+        <w:t xml:space="preserve">] allerdings maximal 5 Sekunden in Anspruch nehmen. </w:t>
+      </w:r>
+      <w:r>
+        <w:t>Unter [</w:t>
+      </w:r>
+      <w:r>
+        <w:t>2</w:t>
+      </w:r>
+      <w:r>
+        <w:t xml:space="preserve">] ist in der </w:t>
+      </w:r>
+      <w:proofErr w:type="spellStart"/>
+      <w:r>
+        <w:t>MSDNDokumentation</w:t>
+      </w:r>
+      <w:proofErr w:type="spellEnd"/>
+      <w:r>
+        <w:t xml:space="preserve"> genauer erklärt, was bei </w:t>
+      </w:r>
+      <w:proofErr w:type="spellStart"/>
+      <w:r>
+        <w:t>Suspend</w:t>
+      </w:r>
+      <w:proofErr w:type="spellEnd"/>
+      <w:r>
+        <w:t xml:space="preserve"> und dem entsprechenden Gegenstück </w:t>
+      </w:r>
+      <w:proofErr w:type="spellStart"/>
+      <w:r>
+        <w:t>Resume</w:t>
+      </w:r>
+      <w:proofErr w:type="spellEnd"/>
+      <w:r>
+        <w:t xml:space="preserve"> zu beachten ist.</w:t>
+      </w:r>
+    </w:p>
+    <w:p>
       <w:r>
         <w:lastRenderedPageBreak/>
-        <w:t xml:space="preserve">Anspruch nehmen. </w:t>
-      </w:r>
-      <w:r>
-        <w:t>Unter [</w:t>
-      </w:r>
-      <w:r>
-        <w:t>2</w:t>
-      </w:r>
-      <w:r>
-        <w:t xml:space="preserve">] ist in der MSDN Dokumentation genauer erklärt, was bei </w:t>
+        <w:t xml:space="preserve">Um das </w:t>
       </w:r>
       <w:proofErr w:type="spellStart"/>
       <w:r>
@@ -1940,27 +2087,6 @@
       </w:r>
       <w:proofErr w:type="spellEnd"/>
       <w:r>
-        <w:t xml:space="preserve"> und dem entsprechenden Gegenstück </w:t>
-      </w:r>
-      <w:proofErr w:type="spellStart"/>
-      <w:r>
-        <w:t>Resume</w:t>
-      </w:r>
-      <w:proofErr w:type="spellEnd"/>
-      <w:r>
-        <w:t xml:space="preserve"> zu beachten ist.</w:t>
-      </w:r>
-    </w:p>
-    <w:p>
-      <w:r>
-        <w:t xml:space="preserve">Um das </w:t>
-      </w:r>
-      <w:proofErr w:type="spellStart"/>
-      <w:r>
-        <w:t>Suspend</w:t>
-      </w:r>
-      <w:proofErr w:type="spellEnd"/>
-      <w:r>
         <w:t>-</w:t>
       </w:r>
       <w:r>
@@ -1981,7 +2107,7 @@
       </w:r>
       <w:proofErr w:type="spellEnd"/>
       <w:r>
-        <w:t xml:space="preserve"> Location die in Abbildung 4 angezeigten Befehle zur Verfügung, um die Ereignisses explizit auszulösen.</w:t>
+        <w:t xml:space="preserve"> Location die in Abbildung 4 angezeigten Befehle zur Verfügung, um die Ereignisse explizit auszulösen.</w:t>
       </w:r>
     </w:p>
     <w:p>
@@ -1991,7 +2117,7 @@
           <w:lang w:eastAsia="de-DE"/>
         </w:rPr>
         <w:drawing>
-          <wp:inline distT="0" distB="0" distL="0" distR="0" wp14:anchorId="1907F969" wp14:editId="61F7EA77">
+          <wp:inline distT="0" distB="0" distL="0" distR="0" wp14:anchorId="637A4A73" wp14:editId="65870208">
             <wp:extent cx="3000794" cy="1019317"/>
             <wp:effectExtent l="0" t="0" r="9525" b="9525"/>
             <wp:docPr id="3" name="Picture 3"/>
@@ -2034,58 +2160,65 @@
       </w:r>
     </w:p>
     <w:p>
-      <w:r>
-        <w:t xml:space="preserve">Bevor </w:t>
-      </w:r>
-      <w:commentRangeStart w:id="3"/>
-      <w:r>
-        <w:t xml:space="preserve">wir </w:t>
-      </w:r>
-      <w:commentRangeEnd w:id="3"/>
-      <w:r>
-        <w:rPr>
-          <w:rStyle w:val="CommentReference"/>
-        </w:rPr>
-        <w:commentReference w:id="3"/>
-      </w:r>
-      <w:r>
-        <w:t>uns anschauen, wo und wie die</w:t>
-      </w:r>
-      <w:r>
-        <w:t>,</w:t>
-      </w:r>
-      <w:r>
-        <w:t xml:space="preserve"> über den in der Beispiel</w:t>
-      </w:r>
-      <w:r>
-        <w:t>-A</w:t>
-      </w:r>
-      <w:r>
-        <w:t>pp verwendeten Web</w:t>
-      </w:r>
-      <w:r>
-        <w:t>s</w:t>
-      </w:r>
-      <w:r>
-        <w:t>ervice</w:t>
-      </w:r>
-      <w:r>
-        <w:t>,</w:t>
-      </w:r>
-      <w:r>
-        <w:t xml:space="preserve"> geladenen Daten </w:t>
-      </w:r>
-      <w:r>
-        <w:t xml:space="preserve">gespeichert werden </w:t>
-      </w:r>
-      <w:r>
-        <w:t>können</w:t>
-      </w:r>
-      <w:r>
-        <w:t>,</w:t>
-      </w:r>
-      <w:r>
-        <w:t xml:space="preserve"> sollten ein paar grundlegende Aspekte über die Möglichkeiten</w:t>
+      <w:commentRangeStart w:id="0"/>
+      <w:del w:id="1" w:author="Heinichen, Joerg" w:date="2012-08-28T15:54:00Z">
+        <w:r>
+          <w:delText>Bevor wir uns anschauen, wo und wie die</w:delText>
+        </w:r>
+        <w:r>
+          <w:delText>,</w:delText>
+        </w:r>
+        <w:r>
+          <w:delText xml:space="preserve"> über den in der Beispiel</w:delText>
+        </w:r>
+        <w:r>
+          <w:delText>-A</w:delText>
+        </w:r>
+        <w:r>
+          <w:delText>pp verwendeten Web</w:delText>
+        </w:r>
+        <w:r>
+          <w:delText>s</w:delText>
+        </w:r>
+        <w:r>
+          <w:delText>ervice</w:delText>
+        </w:r>
+        <w:r>
+          <w:delText>,</w:delText>
+        </w:r>
+        <w:r>
+          <w:delText xml:space="preserve"> geladenen Daten </w:delText>
+        </w:r>
+        <w:r>
+          <w:delText xml:space="preserve">gespeichert werden </w:delText>
+        </w:r>
+        <w:r>
+          <w:delText>können</w:delText>
+        </w:r>
+        <w:r>
+          <w:delText>,</w:delText>
+        </w:r>
+        <w:r>
+          <w:delText xml:space="preserve"> </w:delText>
+        </w:r>
+        <w:commentRangeEnd w:id="0"/>
+        <w:r>
+          <w:rPr>
+            <w:rStyle w:val="CommentReference"/>
+          </w:rPr>
+          <w:commentReference w:id="0"/>
+        </w:r>
+      </w:del>
+      <w:ins w:id="2" w:author="Heinichen, Joerg" w:date="2012-08-28T15:53:00Z">
+        <w:r>
+          <w:t>Bevor gezeigt wird, wie die Beispiel-App ihre Daten offline speichert,</w:t>
+        </w:r>
+        <w:r>
+          <w:t xml:space="preserve"> </w:t>
+        </w:r>
+      </w:ins>
+      <w:r>
+        <w:t>sollten ein paar grundlegende Aspekte über die Möglichkeiten</w:t>
       </w:r>
       <w:r>
         <w:t xml:space="preserve"> der lokalen Datenspeicherung</w:t>
@@ -2171,13 +2304,16 @@
     </w:p>
     <w:p>
       <w:r>
-        <w:t>Ein</w:t>
-      </w:r>
-      <w:r>
-        <w:t xml:space="preserve"> Zugriff</w:t>
-      </w:r>
-      <w:r>
-        <w:t xml:space="preserve"> auf diesen Ordner liefert im aktuellen Beispiel folgenden Verzeichnisnamen zurück:</w:t>
+        <w:t xml:space="preserve">Ein </w:t>
+      </w:r>
+      <w:r>
+        <w:t>Zugriff</w:t>
+      </w:r>
+      <w:r>
+        <w:t xml:space="preserve"> </w:t>
+      </w:r>
+      <w:r>
+        <w:t>auf diesen Ordner liefert im aktuellen Beispiel folgenden Verzeichnisnamen zurück:</w:t>
       </w:r>
     </w:p>
     <w:p>
@@ -2256,7 +2392,7 @@
           <w:lang w:eastAsia="de-DE"/>
         </w:rPr>
         <w:drawing>
-          <wp:inline distT="0" distB="0" distL="0" distR="0" wp14:anchorId="36F6ECF7" wp14:editId="39ED9779">
+          <wp:inline distT="0" distB="0" distL="0" distR="0" wp14:anchorId="74BDA63C" wp14:editId="2A9F463B">
             <wp:extent cx="5760720" cy="2630170"/>
             <wp:effectExtent l="0" t="0" r="0" b="0"/>
             <wp:docPr id="4" name="Picture 4"/>
@@ -2271,7 +2407,7 @@
                     <pic:cNvPicPr/>
                   </pic:nvPicPr>
                   <pic:blipFill>
-                    <a:blip r:embed="rId12">
+                    <a:blip r:embed="rId13">
                       <a:extLst>
                         <a:ext uri="{28A0092B-C50C-407E-A947-70E740481C1C}">
                           <a14:useLocalDpi xmlns:a14="http://schemas.microsoft.com/office/drawing/2010/main" val="0"/>
@@ -2330,7 +2466,7 @@
         <w:t>XML</w:t>
       </w:r>
       <w:r>
-        <w:t xml:space="preserve">-Datei unter  Verwendung des </w:t>
+        <w:t xml:space="preserve">-Datei unter Verwendung des </w:t>
       </w:r>
       <w:proofErr w:type="spellStart"/>
       <w:r>
@@ -3928,7 +4064,13 @@
     </w:p>
     <w:p>
       <w:r>
-        <w:t>Zu beachten ist hierbei natürlich, das die Daten</w:t>
+        <w:t>Zu beachten ist hierbei natürlich, das</w:t>
+      </w:r>
+      <w:r>
+        <w:t>s</w:t>
+      </w:r>
+      <w:r>
+        <w:t xml:space="preserve"> die Daten</w:t>
       </w:r>
       <w:r>
         <w:t xml:space="preserve"> als </w:t>
@@ -3961,10 +4103,22 @@
         <w:t xml:space="preserve">Apps auf diesen Ordern nicht ohne weiteres zugreifen können, ist dieses Verzeichnis und damit die darin enthaltenen Dateien auf </w:t>
       </w:r>
       <w:r>
-        <w:t xml:space="preserve">herkömmlichem </w:t>
-      </w:r>
-      <w:r>
-        <w:t>Wege für den aktuellen Benutzer oder native Windows Programme lesbar. Sollten die Daten sicherheitskritisch</w:t>
+        <w:t>herkömmliche</w:t>
+      </w:r>
+      <w:r>
+        <w:t>m</w:t>
+      </w:r>
+      <w:r>
+        <w:t xml:space="preserve"> </w:t>
+      </w:r>
+      <w:r>
+        <w:t>Wege für den aktuellen Benutzer oder native Windows</w:t>
+      </w:r>
+      <w:r>
+        <w:t>-</w:t>
+      </w:r>
+      <w:r>
+        <w:t>Programme lesbar. Sollten die Daten sicherheitskritisch</w:t>
       </w:r>
       <w:r>
         <w:t xml:space="preserve"> oder nur nach Authentifizierung im Programm lesbar sein</w:t>
@@ -3993,7 +4147,7 @@
         <w:t xml:space="preserve">Zugriffsrechte </w:t>
       </w:r>
       <w:r>
-        <w:t xml:space="preserve">erforderlich sein, so stellt </w:t>
+        <w:t xml:space="preserve">erforderlich sein, stellt </w:t>
       </w:r>
       <w:proofErr w:type="spellStart"/>
       <w:r>
@@ -4032,7 +4186,13 @@
         <w:t xml:space="preserve"> zur Verfügung. Diese werden allerdings nicht im lokalen Anwendungsbereich gespeichert, sondern in einem </w:t>
       </w:r>
       <w:r>
-        <w:t xml:space="preserve">sicheren Bereich, welcher auch zwischen verschiedenen </w:t>
+        <w:t xml:space="preserve">sicheren Bereich, </w:t>
+      </w:r>
+      <w:r>
+        <w:t>d</w:t>
+      </w:r>
+      <w:r>
+        <w:t xml:space="preserve">er auch zwischen verschiedenen </w:t>
       </w:r>
       <w:r>
         <w:t xml:space="preserve">Geräten </w:t>
@@ -4044,10 +4204,22 @@
         <w:t xml:space="preserve">. </w:t>
       </w:r>
       <w:r>
-        <w:t xml:space="preserve">Weitere Optionen, um </w:t>
-      </w:r>
-      <w:r>
-        <w:t>vertrauliche Informationen</w:t>
+        <w:t xml:space="preserve">Mehr </w:t>
+      </w:r>
+      <w:r>
+        <w:t>Optionen</w:t>
+      </w:r>
+      <w:r>
+        <w:t xml:space="preserve"> zum Speichern </w:t>
+      </w:r>
+      <w:r>
+        <w:t>vertrauliche</w:t>
+      </w:r>
+      <w:r>
+        <w:t>r</w:t>
+      </w:r>
+      <w:r>
+        <w:t xml:space="preserve"> Informationen</w:t>
       </w:r>
       <w:r>
         <w:t xml:space="preserve"> in Windows</w:t>
@@ -4062,263 +4234,363 @@
         <w:t xml:space="preserve">-Apps </w:t>
       </w:r>
       <w:r>
-        <w:t>zu speichern</w:t>
+        <w:t>sind unter [</w:t>
+      </w:r>
+      <w:r>
+        <w:t>3</w:t>
+      </w:r>
+      <w:r>
+        <w:t xml:space="preserve">] in der MSDN zu finden. </w:t>
+      </w:r>
+    </w:p>
+    <w:p>
+      <w:r>
+        <w:t xml:space="preserve">Weitere Anwendungseinstellungen können über </w:t>
+      </w:r>
+      <w:proofErr w:type="spellStart"/>
+      <w:r>
+        <w:t>ApplicationData.Current.</w:t>
+      </w:r>
+      <w:r>
+        <w:t>LocalSettings</w:t>
+      </w:r>
+      <w:proofErr w:type="spellEnd"/>
+      <w:r>
+        <w:t xml:space="preserve"> als </w:t>
+      </w:r>
+      <w:r>
+        <w:t>Schlüssel-Wert-</w:t>
+      </w:r>
+      <w:r>
+        <w:t>Paare gespeichert werden. Sollten diese Einstellungen auf mehreren Windows</w:t>
+      </w:r>
+      <w:r>
+        <w:t>-</w:t>
+      </w:r>
+      <w:r>
+        <w:t>8</w:t>
+      </w:r>
+      <w:r>
+        <w:t>-</w:t>
+      </w:r>
+      <w:r>
+        <w:t xml:space="preserve">Geräten über die Microsoft </w:t>
+      </w:r>
+      <w:proofErr w:type="spellStart"/>
+      <w:r>
+        <w:t>Cloud</w:t>
+      </w:r>
+      <w:proofErr w:type="spellEnd"/>
+      <w:r>
+        <w:t xml:space="preserve"> synchronisiert werden, empfiehlt es sich, diese über </w:t>
+      </w:r>
+      <w:proofErr w:type="spellStart"/>
+      <w:r>
+        <w:t>ApplicationData.Current.RoamingSettings</w:t>
+      </w:r>
+      <w:proofErr w:type="spellEnd"/>
+      <w:r>
+        <w:t xml:space="preserve"> zu verwalten.</w:t>
+      </w:r>
+      <w:r>
+        <w:t xml:space="preserve"> </w:t>
+      </w:r>
+      <w:r>
+        <w:t xml:space="preserve">Prädestiniert für solche Daten sind anwendungsspezifische Benutzereinstellungen, die der </w:t>
+      </w:r>
+      <w:r>
+        <w:t xml:space="preserve">Anwender </w:t>
+      </w:r>
+      <w:r>
+        <w:t>möglicherweise nicht auf jedem seiner Geräte von neuem vornehmen möchte.</w:t>
+      </w:r>
+    </w:p>
+    <w:p>
+      <w:r>
+        <w:t>Über Roaming</w:t>
+      </w:r>
+      <w:r>
+        <w:t>-</w:t>
+      </w:r>
+      <w:r>
+        <w:t>Ordner lassen sich im Übrigen weitere Daten abspeichern</w:t>
+      </w:r>
+      <w:r>
+        <w:t>.</w:t>
+      </w:r>
+      <w:r>
+        <w:t xml:space="preserve"> </w:t>
+      </w:r>
+      <w:r>
+        <w:t>Der Roaming</w:t>
+      </w:r>
+      <w:r>
+        <w:t>-</w:t>
+      </w:r>
+      <w:r>
+        <w:t>Ord</w:t>
+      </w:r>
+      <w:r>
+        <w:t>n</w:t>
+      </w:r>
+      <w:r>
+        <w:t xml:space="preserve">er lässt sich über </w:t>
+      </w:r>
+      <w:proofErr w:type="spellStart"/>
+      <w:r>
+        <w:t>ApplicationData.Current.RoamingFolder</w:t>
+      </w:r>
+      <w:proofErr w:type="spellEnd"/>
+      <w:r>
+        <w:t xml:space="preserve"> abfragen. </w:t>
+      </w:r>
+      <w:r>
+        <w:t>Unter [</w:t>
+      </w:r>
+      <w:r>
+        <w:t>4</w:t>
+      </w:r>
+      <w:r>
+        <w:t xml:space="preserve">] sind </w:t>
+      </w:r>
+      <w:r>
+        <w:t xml:space="preserve">Empfehlungen </w:t>
+      </w:r>
+      <w:r>
+        <w:t xml:space="preserve">von </w:t>
+      </w:r>
+      <w:r>
+        <w:t>Microsoft zu</w:t>
+      </w:r>
+      <w:r>
+        <w:t>m</w:t>
+      </w:r>
+      <w:r>
+        <w:t xml:space="preserve"> Umgang mit Roaming</w:t>
+      </w:r>
+      <w:r>
+        <w:t>-</w:t>
+      </w:r>
+      <w:r>
+        <w:t>Daten</w:t>
+      </w:r>
+      <w:r>
+        <w:t xml:space="preserve"> zu finden.</w:t>
+      </w:r>
+      <w:r>
+        <w:t xml:space="preserve"> Ein wichtiger und zu beachtender Aspekt hierbei ist, dass die Größe des zur Synchronisation verfügenden </w:t>
+      </w:r>
+      <w:proofErr w:type="spellStart"/>
+      <w:r>
+        <w:t>Cloud</w:t>
+      </w:r>
+      <w:proofErr w:type="spellEnd"/>
+      <w:r>
+        <w:t xml:space="preserve">-Speichers begrenzt ist. Diese kann über </w:t>
+      </w:r>
+      <w:proofErr w:type="spellStart"/>
+      <w:r>
+        <w:t>ApplicationData.Current.RoamingStorageQuota</w:t>
+      </w:r>
+      <w:proofErr w:type="spellEnd"/>
+      <w:r>
+        <w:t xml:space="preserve"> abgefragt werden.</w:t>
+      </w:r>
+    </w:p>
+    <w:p>
+      <w:pPr>
+        <w:pStyle w:val="Heading1"/>
+      </w:pPr>
+      <w:r>
+        <w:lastRenderedPageBreak/>
+        <w:t>Lokale Anwendungsdaten lesen</w:t>
+      </w:r>
+    </w:p>
+    <w:p/>
+    <w:p>
+      <w:r>
+        <w:t xml:space="preserve">Die Anwendungsdaten sind nun lokal gespeichert. Im nächsten Schritt </w:t>
+      </w:r>
+      <w:r>
+        <w:t>w</w:t>
+      </w:r>
+      <w:r>
+        <w:t>ird</w:t>
+      </w:r>
+      <w:r>
+        <w:t xml:space="preserve"> </w:t>
+      </w:r>
+      <w:r>
+        <w:t>gezeigt</w:t>
+      </w:r>
+      <w:r>
+        <w:t xml:space="preserve">, </w:t>
+      </w:r>
+      <w:r>
+        <w:t xml:space="preserve">wie </w:t>
+      </w:r>
+      <w:r>
+        <w:t>auf diese Daten wieder zugegriffen w</w:t>
+      </w:r>
+      <w:r>
+        <w:t>erden kann</w:t>
+      </w:r>
+      <w:r>
+        <w:t>.</w:t>
+      </w:r>
+      <w:r>
+        <w:t xml:space="preserve"> </w:t>
+      </w:r>
+      <w:ins w:id="3" w:author="Heinichen, Joerg" w:date="2012-08-28T15:58:00Z">
+        <w:r>
+          <w:t xml:space="preserve">Beim </w:t>
+        </w:r>
+      </w:ins>
+      <w:ins w:id="4" w:author="Heinichen, Joerg" w:date="2012-08-28T16:01:00Z">
+        <w:r>
+          <w:t xml:space="preserve">späteren </w:t>
+        </w:r>
+      </w:ins>
+      <w:ins w:id="5" w:author="Heinichen, Joerg" w:date="2012-08-28T15:58:00Z">
+        <w:r>
+          <w:t>Abruf von aktuellen Daten</w:t>
+        </w:r>
+      </w:ins>
+      <w:ins w:id="6" w:author="Heinichen, Joerg" w:date="2012-08-28T15:59:00Z">
+        <w:r>
+          <w:t xml:space="preserve"> über den Webservice ergibt sich </w:t>
+        </w:r>
+      </w:ins>
+      <w:ins w:id="7" w:author="Heinichen, Joerg" w:date="2012-08-28T16:01:00Z">
+        <w:r>
+          <w:t xml:space="preserve">schnell </w:t>
+        </w:r>
+      </w:ins>
+      <w:ins w:id="8" w:author="Heinichen, Joerg" w:date="2012-08-28T15:59:00Z">
+        <w:r>
+          <w:t>ein</w:t>
+        </w:r>
+      </w:ins>
+      <w:ins w:id="9" w:author="Heinichen, Joerg" w:date="2012-08-28T16:01:00Z">
+        <w:r>
+          <w:t xml:space="preserve"> weiteres Problem.</w:t>
+        </w:r>
+      </w:ins>
+      <w:ins w:id="10" w:author="Heinichen, Joerg" w:date="2012-08-28T15:58:00Z">
+        <w:r>
+          <w:t xml:space="preserve"> </w:t>
+        </w:r>
+      </w:ins>
+      <w:commentRangeStart w:id="11"/>
+      <w:ins w:id="12" w:author="Schüler, Astrid" w:date="2012-08-27T15:47:00Z">
+        <w:del w:id="13" w:author="Heinichen, Joerg" w:date="2012-08-28T15:56:00Z">
+          <w:r>
+            <w:delText xml:space="preserve">Außerdem </w:delText>
+          </w:r>
+        </w:del>
+      </w:ins>
+      <w:commentRangeEnd w:id="11"/>
+      <w:ins w:id="14" w:author="Heinichen, Joerg" w:date="2012-08-28T16:02:00Z">
+        <w:r>
+          <w:t xml:space="preserve">Die neuen Daten </w:t>
+        </w:r>
+      </w:ins>
+      <w:r>
+        <w:rPr>
+          <w:rStyle w:val="CommentReference"/>
+        </w:rPr>
+        <w:commentReference w:id="11"/>
+      </w:r>
+      <w:r>
+        <w:t xml:space="preserve">müssen </w:t>
+      </w:r>
+      <w:ins w:id="15" w:author="Heinichen, Joerg" w:date="2012-08-28T16:02:00Z">
+        <w:r>
+          <w:t>mit den Offline-Date</w:t>
+        </w:r>
+      </w:ins>
+      <w:ins w:id="16" w:author="Heinichen, Joerg" w:date="2012-08-28T16:06:00Z">
+        <w:r>
+          <w:t>n</w:t>
+        </w:r>
+      </w:ins>
+      <w:bookmarkStart w:id="17" w:name="_GoBack"/>
+      <w:bookmarkEnd w:id="17"/>
+      <w:del w:id="18" w:author="Heinichen, Joerg" w:date="2012-08-28T16:02:00Z">
+        <w:r>
+          <w:delText xml:space="preserve"> diese Daten mit den vom </w:delText>
+        </w:r>
+        <w:r>
+          <w:delText xml:space="preserve">Webservice </w:delText>
+        </w:r>
+        <w:r>
+          <w:delText xml:space="preserve">abgefragten </w:delText>
+        </w:r>
+        <w:r>
+          <w:delText xml:space="preserve">aktuelleren </w:delText>
+        </w:r>
+        <w:r>
+          <w:delText>Daten</w:delText>
+        </w:r>
+      </w:del>
+      <w:r>
+        <w:t xml:space="preserve"> </w:t>
+      </w:r>
+      <w:r>
+        <w:t>synchronisiert werden</w:t>
+      </w:r>
+      <w:r>
+        <w:t>. Je nach Anwendungsfall kann hierfür eine ganz unterschiedliche Strategie erforderlich sein.</w:t>
+      </w:r>
+    </w:p>
+    <w:p>
+      <w:r>
+        <w:t xml:space="preserve">In unserer </w:t>
+      </w:r>
+      <w:r>
+        <w:t xml:space="preserve">Beispiel-App </w:t>
+      </w:r>
+      <w:r>
+        <w:t>beschränken wir uns darauf, die im jeweiligen Store gespeicherten Daten einfach durch die vom Webservice zurückgelieferten zu ersetzen.</w:t>
+      </w:r>
+      <w:r>
+        <w:t xml:space="preserve"> </w:t>
+      </w:r>
+      <w:r>
+        <w:t xml:space="preserve">In anderen Fällen wäre vielleicht ein Vergleich und </w:t>
+      </w:r>
+      <w:r>
+        <w:t xml:space="preserve">das </w:t>
+      </w:r>
+      <w:r>
+        <w:t>Zusammenführen der Daten notwendig.</w:t>
+      </w:r>
+    </w:p>
+    <w:p>
+      <w:r>
+        <w:t xml:space="preserve">In Listing 3 wird exemplarisch gezeigt, wie der </w:t>
+      </w:r>
+      <w:proofErr w:type="spellStart"/>
+      <w:r>
+        <w:t>CustomerStore</w:t>
+      </w:r>
+      <w:proofErr w:type="spellEnd"/>
+      <w:r>
+        <w:t xml:space="preserve"> zuerst den </w:t>
+      </w:r>
+      <w:proofErr w:type="spellStart"/>
+      <w:r>
+        <w:t>OfflineStore</w:t>
+      </w:r>
+      <w:proofErr w:type="spellEnd"/>
+      <w:r>
+        <w:t xml:space="preserve"> abfragt</w:t>
       </w:r>
       <w:r>
         <w:t>,</w:t>
       </w:r>
       <w:r>
-        <w:t xml:space="preserve"> sind unter [</w:t>
-      </w:r>
-      <w:r>
-        <w:t>3</w:t>
-      </w:r>
-      <w:r>
-        <w:t xml:space="preserve">] in der MSDN zu finden. </w:t>
-      </w:r>
-    </w:p>
-    <w:p>
-      <w:r>
-        <w:t xml:space="preserve">Weitere Anwendungseinstellungen können über </w:t>
-      </w:r>
-      <w:proofErr w:type="spellStart"/>
-      <w:r>
-        <w:t>ApplicationData.Current.</w:t>
-      </w:r>
-      <w:r>
-        <w:t>LocalSettings</w:t>
-      </w:r>
-      <w:proofErr w:type="spellEnd"/>
-      <w:r>
-        <w:t xml:space="preserve"> als </w:t>
-      </w:r>
-      <w:r>
-        <w:t>Schlüssel-Wert-</w:t>
-      </w:r>
-      <w:r>
-        <w:t>Paare gespeichert werden. Sollten diese Einstellungen auf mehreren Windows</w:t>
-      </w:r>
-      <w:r>
-        <w:t>-</w:t>
-      </w:r>
-      <w:r>
-        <w:t>8</w:t>
-      </w:r>
-      <w:r>
-        <w:t>-</w:t>
-      </w:r>
-      <w:r>
-        <w:t xml:space="preserve">Geräten über die Microsoft </w:t>
-      </w:r>
-      <w:proofErr w:type="spellStart"/>
-      <w:r>
-        <w:t>Cloud</w:t>
-      </w:r>
-      <w:proofErr w:type="spellEnd"/>
-      <w:r>
-        <w:t xml:space="preserve"> synchronisiert werden, empfiehlt es sich, diese über </w:t>
-      </w:r>
-      <w:proofErr w:type="spellStart"/>
-      <w:r>
-        <w:t>ApplicationData.Current.RoamingSettings</w:t>
-      </w:r>
-      <w:proofErr w:type="spellEnd"/>
-      <w:r>
-        <w:t xml:space="preserve"> zu verwalten.</w:t>
-      </w:r>
-      <w:r>
-        <w:t xml:space="preserve"> </w:t>
-      </w:r>
-      <w:r>
-        <w:t xml:space="preserve">Prädestiniert für solche Daten sind anwendungsspezifische Benutzereinstellungen, die der </w:t>
-      </w:r>
-      <w:r>
-        <w:t xml:space="preserve">Anwender </w:t>
-      </w:r>
-      <w:r>
-        <w:t>möglicherweise nicht auf jedem seiner Geräte von neuem vornehmen möchte.</w:t>
-      </w:r>
-    </w:p>
-    <w:p>
-      <w:r>
-        <w:t xml:space="preserve">Über Roaming Ordner lassen sich im Übrigen weitere Daten </w:t>
-      </w:r>
-      <w:proofErr w:type="spellStart"/>
-      <w:r>
-        <w:t>abspeichern</w:t>
-      </w:r>
-      <w:r>
-        <w:t>.</w:t>
-      </w:r>
-      <w:r>
-        <w:t>Der</w:t>
-      </w:r>
-      <w:proofErr w:type="spellEnd"/>
-      <w:r>
-        <w:t xml:space="preserve"> Roaming Ord</w:t>
-      </w:r>
-      <w:r>
-        <w:t>n</w:t>
-      </w:r>
-      <w:r>
-        <w:t xml:space="preserve">er lässt sich über </w:t>
-      </w:r>
-      <w:proofErr w:type="spellStart"/>
-      <w:r>
-        <w:t>ApplicationData.Current.RoamingFolder</w:t>
-      </w:r>
-      <w:proofErr w:type="spellEnd"/>
-      <w:r>
-        <w:t xml:space="preserve"> abfragen. </w:t>
-      </w:r>
-      <w:r>
-        <w:t>Unter  [</w:t>
-      </w:r>
-      <w:r>
-        <w:t>4</w:t>
-      </w:r>
-      <w:r>
-        <w:t xml:space="preserve">] sind </w:t>
-      </w:r>
-      <w:r>
-        <w:t xml:space="preserve">Empfehlungen </w:t>
-      </w:r>
-      <w:r>
-        <w:t xml:space="preserve">von </w:t>
-      </w:r>
-      <w:r>
-        <w:t>Microsoft zu</w:t>
-      </w:r>
-      <w:r>
-        <w:t>m</w:t>
-      </w:r>
-      <w:r>
-        <w:t xml:space="preserve"> Umgang mit Roaming Daten</w:t>
-      </w:r>
-      <w:r>
-        <w:t xml:space="preserve"> zu finden.</w:t>
-      </w:r>
-      <w:r>
-        <w:t xml:space="preserve"> Ein wichtiger und zu beachtender Aspekt hierbei ist, dass die Größe des zur Synchronisation verfügenden </w:t>
-      </w:r>
-      <w:proofErr w:type="spellStart"/>
-      <w:r>
-        <w:t>Cloud</w:t>
-      </w:r>
-      <w:proofErr w:type="spellEnd"/>
-      <w:r>
-        <w:t xml:space="preserve">-Speichers begrenzt ist. Diese kann über </w:t>
-      </w:r>
-      <w:proofErr w:type="spellStart"/>
-      <w:r>
-        <w:t>ApplicationData.Current.RoamingStorageQuota</w:t>
-      </w:r>
-      <w:proofErr w:type="spellEnd"/>
-      <w:r>
-        <w:t xml:space="preserve"> abgefragt werden.</w:t>
-      </w:r>
-    </w:p>
-    <w:p>
-      <w:pPr>
-        <w:pStyle w:val="Heading2"/>
-      </w:pPr>
-      <w:r>
-        <w:t>Lokale Anwendungsdaten lesen</w:t>
-      </w:r>
-    </w:p>
-    <w:p/>
-    <w:p>
-      <w:r>
-        <w:lastRenderedPageBreak/>
-        <w:t xml:space="preserve">Nachdem </w:t>
-      </w:r>
-      <w:commentRangeStart w:id="4"/>
-      <w:r>
-        <w:t xml:space="preserve">wir </w:t>
-      </w:r>
-      <w:commentRangeEnd w:id="4"/>
-      <w:r>
-        <w:rPr>
-          <w:rStyle w:val="CommentReference"/>
-        </w:rPr>
-        <w:commentReference w:id="4"/>
-      </w:r>
-      <w:r>
-        <w:t>nun wissen, wie wir die Anwendungsdaten lokal speichern können, sollten wir uns</w:t>
-      </w:r>
-      <w:r>
-        <w:t xml:space="preserve"> </w:t>
-      </w:r>
-      <w:r>
-        <w:t xml:space="preserve">natürlich auch Gedanken machen, wann und wie </w:t>
-      </w:r>
-      <w:r>
-        <w:t xml:space="preserve">auf diese Daten wieder zugegriffen werden </w:t>
-      </w:r>
-      <w:r>
-        <w:t xml:space="preserve">und wie diese Daten mit den vom </w:t>
-      </w:r>
-      <w:r>
-        <w:t xml:space="preserve">Webservice </w:t>
-      </w:r>
-      <w:r>
-        <w:t xml:space="preserve">abgefragten </w:t>
-      </w:r>
-      <w:r>
-        <w:t xml:space="preserve">aktuelleren </w:t>
-      </w:r>
-      <w:r>
-        <w:t xml:space="preserve">Daten </w:t>
-      </w:r>
-      <w:r>
-        <w:t xml:space="preserve">synchronisiert werden </w:t>
-      </w:r>
-      <w:r>
-        <w:t>können. Je nach Anwendungsfall kann hierfür eine ganz unterschiedliche Strategie erforderlich sein.</w:t>
-      </w:r>
-    </w:p>
-    <w:p>
-      <w:r>
-        <w:t xml:space="preserve">In unserer </w:t>
-      </w:r>
-      <w:r>
-        <w:t xml:space="preserve">Beispiel-App </w:t>
-      </w:r>
-      <w:r>
-        <w:t>beschränken wir uns darauf, die im jeweiligen Store gespeicherten Daten einfach durch die vom Webservice zurückgelieferten zu ersetzen.</w:t>
-      </w:r>
-      <w:r>
-        <w:t xml:space="preserve"> </w:t>
-      </w:r>
-      <w:r>
-        <w:t xml:space="preserve">In anderen Fällen wäre vielleicht ein Vergleich und </w:t>
-      </w:r>
-      <w:r>
-        <w:t xml:space="preserve">das </w:t>
-      </w:r>
-      <w:r>
-        <w:t>Zusammenführen der Daten notwendig.</w:t>
-      </w:r>
-    </w:p>
-    <w:p>
-      <w:r>
-        <w:t xml:space="preserve">In Listing 3 wird exemplarisch gezeigt, wie der </w:t>
-      </w:r>
-      <w:proofErr w:type="spellStart"/>
-      <w:r>
-        <w:t>CustomerStore</w:t>
-      </w:r>
-      <w:proofErr w:type="spellEnd"/>
-      <w:r>
-        <w:t xml:space="preserve"> zuerst den </w:t>
-      </w:r>
-      <w:proofErr w:type="spellStart"/>
-      <w:r>
-        <w:t>OfflineStore</w:t>
-      </w:r>
-      <w:proofErr w:type="spellEnd"/>
-      <w:r>
-        <w:t xml:space="preserve"> abfragt um, dem Benutze</w:t>
+        <w:t xml:space="preserve"> um dem Benutze</w:t>
       </w:r>
       <w:r>
         <w:t xml:space="preserve">r möglichst schnell die zuletzt lokal abgespeicherten Customers anzuzeigen, bevor die Daten dann explizit über den </w:t>
@@ -5684,7 +5956,13 @@
       </w:r>
       <w:proofErr w:type="spellEnd"/>
       <w:r>
-        <w:t xml:space="preserve"> möglicherweise zwei Mal bekommt.</w:t>
+        <w:t xml:space="preserve"> </w:t>
+      </w:r>
+      <w:r>
+        <w:t xml:space="preserve">eventuell </w:t>
+      </w:r>
+      <w:r>
+        <w:t>zwei Mal bekommt.</w:t>
       </w:r>
     </w:p>
     <w:p>
@@ -7306,6 +7584,7 @@
           <w:highlight w:val="white"/>
           <w:lang w:val="en-US"/>
         </w:rPr>
+        <w:lastRenderedPageBreak/>
         <w:t xml:space="preserve">                    </w:t>
       </w:r>
       <w:proofErr w:type="spellStart"/>
@@ -7601,7 +7880,6 @@
           <w:szCs w:val="19"/>
           <w:highlight w:val="white"/>
         </w:rPr>
-        <w:lastRenderedPageBreak/>
         <w:t xml:space="preserve">            }</w:t>
       </w:r>
     </w:p>
@@ -7677,7 +7955,13 @@
       </w:r>
       <w:proofErr w:type="spellEnd"/>
       <w:r>
-        <w:t xml:space="preserve"> zur Verfügung. Im Online Zustand gibt diese Methode ein entsprechendes </w:t>
+        <w:t xml:space="preserve"> zur Verfügung. Im Online</w:t>
+      </w:r>
+      <w:r>
+        <w:t>-</w:t>
+      </w:r>
+      <w:r>
+        <w:t xml:space="preserve">Zustand gibt diese Methode ein entsprechendes </w:t>
       </w:r>
       <w:r>
         <w:t>Connection-</w:t>
@@ -8270,7 +8554,10 @@
     </w:p>
     <w:p>
       <w:r>
-        <w:t xml:space="preserve">Da die </w:t>
+        <w:t>D</w:t>
+      </w:r>
+      <w:r>
+        <w:t xml:space="preserve">ie </w:t>
       </w:r>
       <w:proofErr w:type="spellStart"/>
       <w:r>
@@ -8281,7 +8568,13 @@
         <w:t>-</w:t>
       </w:r>
       <w:r>
-        <w:t xml:space="preserve">Klasse über das Ereignis </w:t>
+        <w:t xml:space="preserve">Klasse </w:t>
+      </w:r>
+      <w:r>
+        <w:t xml:space="preserve">teilt </w:t>
+      </w:r>
+      <w:r>
+        <w:t xml:space="preserve">über das Ereignis </w:t>
       </w:r>
       <w:proofErr w:type="spellStart"/>
       <w:r>
@@ -8289,13 +8582,46 @@
       </w:r>
       <w:proofErr w:type="spellEnd"/>
       <w:r>
-        <w:t xml:space="preserve"> relativ zeitnah mitteilt, sobald sich der Status geändert hat, kann darüber dem Benutzer</w:t>
-      </w:r>
-      <w:r>
-        <w:t>,</w:t>
-      </w:r>
-      <w:r>
-        <w:t xml:space="preserve"> wie in Abbildung 5 zu sehen ist, visuell angezeigt werden, ob gerade eine Internetverbindung besteht.</w:t>
+        <w:t xml:space="preserve"> relativ zeitnah mit, </w:t>
+      </w:r>
+      <w:r>
+        <w:t>dass</w:t>
+      </w:r>
+      <w:r>
+        <w:t xml:space="preserve"> </w:t>
+      </w:r>
+      <w:r>
+        <w:t>sich der Status geändert hat</w:t>
+      </w:r>
+      <w:r>
+        <w:t>.</w:t>
+      </w:r>
+      <w:r>
+        <w:t xml:space="preserve"> </w:t>
+      </w:r>
+      <w:r>
+        <w:t xml:space="preserve">Dadurch </w:t>
+      </w:r>
+      <w:r>
+        <w:t>kann  dem Benutzer</w:t>
+      </w:r>
+      <w:r>
+        <w:t xml:space="preserve"> visuell angezeigt werden, ob gerade eine Internetverbindung besteht</w:t>
+      </w:r>
+      <w:r>
+        <w:t xml:space="preserve"> </w:t>
+      </w:r>
+      <w:r>
+        <w:t xml:space="preserve">(siehe </w:t>
+      </w:r>
+      <w:r>
+        <w:t>Abbildung 5</w:t>
+      </w:r>
+      <w:r>
+        <w:t>).</w:t>
+      </w:r>
+      <w:r>
+        <w:t xml:space="preserve"> </w:t>
       </w:r>
     </w:p>
     <w:p>
@@ -8304,8 +8630,9 @@
           <w:noProof/>
           <w:lang w:eastAsia="de-DE"/>
         </w:rPr>
+        <w:lastRenderedPageBreak/>
         <w:drawing>
-          <wp:inline distT="0" distB="0" distL="0" distR="0" wp14:anchorId="778F67B6" wp14:editId="538AA0D6">
+          <wp:inline distT="0" distB="0" distL="0" distR="0" wp14:anchorId="37F865AF" wp14:editId="4F61B427">
             <wp:extent cx="5760720" cy="3221355"/>
             <wp:effectExtent l="0" t="0" r="0" b="0"/>
             <wp:docPr id="6" name="Picture 6"/>
@@ -8320,7 +8647,7 @@
                     <pic:cNvPicPr/>
                   </pic:nvPicPr>
                   <pic:blipFill>
-                    <a:blip r:embed="rId13">
+                    <a:blip r:embed="rId14">
                       <a:extLst>
                         <a:ext uri="{28A0092B-C50C-407E-A947-70E740481C1C}">
                           <a14:useLocalDpi xmlns:a14="http://schemas.microsoft.com/office/drawing/2010/main" val="0"/>
@@ -8352,7 +8679,6 @@
         <w:pStyle w:val="Heading1"/>
       </w:pPr>
       <w:r>
-        <w:lastRenderedPageBreak/>
         <w:t>Fazit</w:t>
       </w:r>
     </w:p>
@@ -8430,7 +8756,10 @@
         <w:t>-</w:t>
       </w:r>
       <w:r>
-        <w:t>API ist es dabei möglich, Daten in lokalen oder Roaming</w:t>
+        <w:t xml:space="preserve">API ist es dabei möglich, Daten in lokalen oder </w:t>
+      </w:r>
+      <w:r>
+        <w:t>Roaming</w:t>
       </w:r>
       <w:r>
         <w:t>-</w:t>
@@ -8451,7 +8780,10 @@
         <w:t xml:space="preserve">genutzt, um </w:t>
       </w:r>
       <w:r>
-        <w:t xml:space="preserve">ohne Internetverbindung </w:t>
+        <w:t>ohne Internetverbindung</w:t>
+      </w:r>
+      <w:r>
+        <w:t xml:space="preserve"> </w:t>
       </w:r>
       <w:r>
         <w:t xml:space="preserve">lauffähig zu sein, </w:t>
@@ -8484,28 +8816,31 @@
         <w:t xml:space="preserve">, </w:t>
       </w:r>
       <w:r>
-        <w:t>w</w:t>
-      </w:r>
-      <w:r>
-        <w:t>i</w:t>
-      </w:r>
-      <w:r>
-        <w:t xml:space="preserve">rd </w:t>
-      </w:r>
-      <w:r>
-        <w:t>de</w:t>
+        <w:t>wird</w:t>
+      </w:r>
+      <w:r>
+        <w:t xml:space="preserve"> </w:t>
+      </w:r>
+      <w:r>
+        <w:t>d</w:t>
+      </w:r>
+      <w:r>
+        <w:t>e</w:t>
       </w:r>
       <w:r>
         <w:t>r</w:t>
       </w:r>
       <w:r>
-        <w:t xml:space="preserve"> aktuelle</w:t>
-      </w:r>
-      <w:r>
-        <w:t xml:space="preserve"> Stand</w:t>
-      </w:r>
-      <w:r>
-        <w:t xml:space="preserve"> über eine langsame </w:t>
+        <w:t xml:space="preserve"> aktuelle </w:t>
+      </w:r>
+      <w:r>
+        <w:t>Stand</w:t>
+      </w:r>
+      <w:r>
+        <w:t xml:space="preserve"> </w:t>
+      </w:r>
+      <w:r>
+        <w:t xml:space="preserve">über eine langsame </w:t>
       </w:r>
       <w:r>
         <w:t xml:space="preserve">Verbindung </w:t>
@@ -8516,6 +8851,9 @@
       <w:r>
         <w:t>abgefragt.</w:t>
       </w:r>
+      <w:r>
+        <w:t xml:space="preserve"> </w:t>
+      </w:r>
     </w:p>
     <w:p>
       <w:r>
@@ -8529,9 +8867,6 @@
       <w:r>
         <w:t>, die den Anwender nicht bevormundet und gut über den aktuellen Status der App informiert, ist der Grundstein für eine neue Top-App gelegt. Der nächste Tunnel kann kommen!</w:t>
       </w:r>
-      <w:r>
-        <w:t xml:space="preserve"> </w:t>
-      </w:r>
     </w:p>
     <w:p/>
     <w:p>
@@ -8546,7 +8881,7 @@
         </w:rPr>
         <w:t xml:space="preserve">[1] </w:t>
       </w:r>
-      <w:hyperlink r:id="rId14" w:history="1">
+      <w:hyperlink r:id="rId15" w:history="1">
         <w:r>
           <w:rPr>
             <w:rStyle w:val="Hyperlink"/>
@@ -8565,7 +8900,7 @@
       <w:r>
         <w:t xml:space="preserve">] </w:t>
       </w:r>
-      <w:hyperlink r:id="rId15" w:history="1">
+      <w:hyperlink r:id="rId16" w:history="1">
         <w:r>
           <w:rPr>
             <w:rStyle w:val="Hyperlink"/>
@@ -8584,7 +8919,7 @@
       <w:r>
         <w:t xml:space="preserve">] </w:t>
       </w:r>
-      <w:hyperlink r:id="rId16" w:history="1">
+      <w:hyperlink r:id="rId17" w:history="1">
         <w:r>
           <w:rPr>
             <w:rStyle w:val="Hyperlink"/>
@@ -8608,7 +8943,7 @@
       <w:r>
         <w:t xml:space="preserve">] </w:t>
       </w:r>
-      <w:hyperlink r:id="rId17" w:history="1">
+      <w:hyperlink r:id="rId18" w:history="1">
         <w:r>
           <w:rPr>
             <w:rStyle w:val="Hyperlink"/>
@@ -8624,7 +8959,7 @@
       <w:r>
         <w:t xml:space="preserve"> mit den Schwerpunkten Microsoft-Technologien, Web- und Mobile-Anwendungen tätig. Gerne stehen sie für Fragen unter </w:t>
       </w:r>
-      <w:hyperlink r:id="rId18" w:history="1">
+      <w:hyperlink r:id="rId19" w:history="1">
         <w:r>
           <w:rPr>
             <w:rStyle w:val="Hyperlink"/>
@@ -8635,7 +8970,7 @@
       <w:r>
         <w:t xml:space="preserve"> und </w:t>
       </w:r>
-      <w:hyperlink r:id="rId19" w:history="1">
+      <w:hyperlink r:id="rId20" w:history="1">
         <w:r>
           <w:rPr>
             <w:rStyle w:val="Hyperlink"/>
@@ -8647,16 +8982,6 @@
         <w:t xml:space="preserve"> zur Verfügung.</w:t>
       </w:r>
     </w:p>
-    <w:p/>
-    <w:p/>
-    <w:p/>
-    <w:p/>
-    <w:p>
-      <w:pPr>
-        <w:pStyle w:val="Heading1"/>
-      </w:pPr>
-    </w:p>
-    <w:p/>
     <w:sectPr>
       <w:pgSz w:w="11906" w:h="16838"/>
       <w:pgMar w:top="1417" w:right="1417" w:bottom="1134" w:left="1417" w:header="708" w:footer="708" w:gutter="0"/>
@@ -8669,23 +8994,7 @@
 
 <file path=word/comments.xml><?xml version="1.0" encoding="utf-8"?>
 <w:comments xmlns:wpc="http://schemas.microsoft.com/office/word/2010/wordprocessingCanvas" xmlns:mc="http://schemas.openxmlformats.org/markup-compatibility/2006" xmlns:o="urn:schemas-microsoft-com:office:office" xmlns:r="http://schemas.openxmlformats.org/officeDocument/2006/relationships" xmlns:m="http://schemas.openxmlformats.org/officeDocument/2006/math" xmlns:v="urn:schemas-microsoft-com:vml" xmlns:wp14="http://schemas.microsoft.com/office/word/2010/wordprocessingDrawing" xmlns:wp="http://schemas.openxmlformats.org/drawingml/2006/wordprocessingDrawing" xmlns:w10="urn:schemas-microsoft-com:office:word" xmlns:w="http://schemas.openxmlformats.org/wordprocessingml/2006/main" xmlns:w14="http://schemas.microsoft.com/office/word/2010/wordml" xmlns:wpg="http://schemas.microsoft.com/office/word/2010/wordprocessingGroup" xmlns:wpi="http://schemas.microsoft.com/office/word/2010/wordprocessingInk" xmlns:wne="http://schemas.microsoft.com/office/word/2006/wordml" xmlns:wps="http://schemas.microsoft.com/office/word/2010/wordprocessingShape" mc:Ignorable="w14 wp14">
-  <w:comment w:id="0" w:author="Heinichen, Joerg" w:date="2012-08-22T16:02:00Z" w:initials="jhe">
-    <w:p>
-      <w:pPr>
-        <w:pStyle w:val="dotHeadline44"/>
-      </w:pPr>
-      <w:r>
-        <w:rPr>
-          <w:rStyle w:val="CommentReference"/>
-        </w:rPr>
-        <w:annotationRef/>
-      </w:r>
-      <w:r>
-        <w:t>Alternative „Ich bin dann mal off!“</w:t>
-      </w:r>
-    </w:p>
-  </w:comment>
-  <w:comment w:id="2" w:author="Heinichen, Joerg" w:date="2012-08-22T16:02:00Z" w:initials="jhe">
+  <w:comment w:id="0" w:author="Schüler, Astrid" w:date="2012-08-27T15:38:00Z" w:initials="AS">
     <w:p>
       <w:pPr>
         <w:pStyle w:val="CommentText"/>
@@ -8697,17 +9006,14 @@
         <w:annotationRef/>
       </w:r>
       <w:r>
-        <w:t>TBD</w:t>
+        <w:t>Bitte umformulieren…verschachtelt</w:t>
       </w:r>
     </w:p>
   </w:comment>
-  <w:comment w:id="3" w:author="Heinichen, Joerg" w:date="2012-08-22T16:02:00Z" w:initials="jhe">
+  <w:comment w:id="11" w:author="Heinichen, Joerg" w:date="2012-08-28T13:17:00Z" w:initials="jhe">
     <w:p>
       <w:pPr>
         <w:pStyle w:val="CommentText"/>
-        <w:rPr>
-          <w:lang w:val="en-US"/>
-        </w:rPr>
       </w:pPr>
       <w:r>
         <w:rPr>
@@ -8716,46 +9022,7 @@
         <w:annotationRef/>
       </w:r>
       <w:r>
-        <w:rPr>
-          <w:lang w:val="en-US"/>
-        </w:rPr>
         <w:t>TBD</w:t>
-      </w:r>
-    </w:p>
-  </w:comment>
-  <w:comment w:id="4" w:author="Heinichen, Joerg" w:date="2012-08-22T16:02:00Z" w:initials="jhe">
-    <w:p>
-      <w:pPr>
-        <w:pStyle w:val="CommentText"/>
-        <w:rPr>
-          <w:lang w:val="en-US"/>
-        </w:rPr>
-      </w:pPr>
-      <w:r>
-        <w:rPr>
-          <w:rStyle w:val="CommentReference"/>
-        </w:rPr>
-        <w:annotationRef/>
-      </w:r>
-      <w:r>
-        <w:rPr>
-          <w:lang w:val="en-US"/>
-        </w:rPr>
-        <w:t>TBD: Kill the „</w:t>
-      </w:r>
-      <w:proofErr w:type="spellStart"/>
-      <w:r>
-        <w:rPr>
-          <w:lang w:val="en-US"/>
-        </w:rPr>
-        <w:t>wir</w:t>
-      </w:r>
-      <w:proofErr w:type="spellEnd"/>
-      <w:r>
-        <w:rPr>
-          <w:lang w:val="en-US"/>
-        </w:rPr>
-        <w:t>“!</w:t>
       </w:r>
     </w:p>
   </w:comment>

</xml_diff>